<commit_message>
new tests added to regression test suite
</commit_message>
<xml_diff>
--- a/Doc/TestDocs/RegressionTestTool.docx
+++ b/Doc/TestDocs/RegressionTestTool.docx
@@ -56,35 +56,208 @@
       <w:r>
         <w:t>type of error detected (or not)</w:t>
       </w:r>
+    </w:p>
+    <w:p/>
+    <w:p>
+      <w:r>
+        <w:t>Sample test folders:</w:t>
+      </w:r>
+      <w:r>
+        <w:br/>
+        <w:t>Plang\Tst\SampleTests</w:t>
+      </w:r>
+    </w:p>
+    <w:p/>
+    <w:p>
+      <w:r>
+        <w:t>Regression test suite:</w:t>
+      </w:r>
+      <w:r>
+        <w:br/>
+      </w:r>
+      <w:r>
+        <w:t>Plang\Tst\</w:t>
+      </w:r>
+      <w:r>
+        <w:t>RegressionTests</w:t>
+      </w:r>
+    </w:p>
+    <w:p/>
+    <w:p>
+      <w:pPr>
+        <w:pStyle w:val="Heading1"/>
+      </w:pPr>
+      <w:r>
+        <w:t>Regression process for developers</w:t>
+      </w:r>
       <w:bookmarkStart w:id="0" w:name="_GoBack"/>
       <w:bookmarkEnd w:id="0"/>
     </w:p>
     <w:p/>
     <w:p>
-      <w:r>
-        <w:t>Sample test folders:</w:t>
-      </w:r>
-      <w:r>
-        <w:br/>
-        <w:t>Plang\Tst\SampleTests</w:t>
-      </w:r>
-    </w:p>
-    <w:p/>
-    <w:p>
-      <w:r>
-        <w:t>Regression test suite:</w:t>
-      </w:r>
-      <w:r>
-        <w:br/>
-      </w:r>
-      <w:r>
-        <w:t>Plang\Tst\</w:t>
-      </w:r>
-      <w:r>
-        <w:t>RegressionTests</w:t>
-      </w:r>
-    </w:p>
-    <w:p/>
+      <w:pPr>
+        <w:pStyle w:val="ListParagraph"/>
+        <w:numPr>
+          <w:ilvl w:val="0"/>
+          <w:numId w:val="4"/>
+        </w:numPr>
+        <w:rPr>
+          <w:rFonts w:asciiTheme="minorHAnsi" w:hAnsiTheme="minorHAnsi" w:cstheme="minorBidi"/>
+        </w:rPr>
+      </w:pPr>
+      <w:r>
+        <w:rPr>
+          <w:rFonts w:asciiTheme="minorHAnsi" w:hAnsiTheme="minorHAnsi" w:cstheme="minorBidi"/>
+        </w:rPr>
+        <w:t xml:space="preserve">Each  developer should  run regression (“testP.bat RegressionTests”)  before pushing the changes. </w:t>
+      </w:r>
+    </w:p>
+    <w:p>
+      <w:pPr>
+        <w:pStyle w:val="ListParagraph"/>
+        <w:numPr>
+          <w:ilvl w:val="0"/>
+          <w:numId w:val="4"/>
+        </w:numPr>
+        <w:rPr>
+          <w:rFonts w:asciiTheme="minorHAnsi" w:hAnsiTheme="minorHAnsi" w:cstheme="minorBidi"/>
+        </w:rPr>
+      </w:pPr>
+      <w:r>
+        <w:rPr>
+          <w:rFonts w:asciiTheme="minorHAnsi" w:hAnsiTheme="minorHAnsi" w:cstheme="minorBidi"/>
+        </w:rPr>
+        <w:t>If the regression fails, the developer responsible for the change should figure out why if fails. If the acceptors have to change to accommodate new valid outputs, the acceptors should be reset by running</w:t>
+      </w:r>
+    </w:p>
+    <w:p>
+      <w:pPr>
+        <w:rPr>
+          <w:rFonts w:asciiTheme="minorHAnsi" w:hAnsiTheme="minorHAnsi" w:cstheme="minorBidi"/>
+        </w:rPr>
+      </w:pPr>
+    </w:p>
+    <w:p>
+      <w:pPr>
+        <w:rPr>
+          <w:rFonts w:ascii="Consolas" w:hAnsi="Consolas" w:cs="Consolas"/>
+        </w:rPr>
+      </w:pPr>
+      <w:r>
+        <w:rPr>
+          <w:rFonts w:ascii="Consolas" w:hAnsi="Consolas" w:cs="Consolas"/>
+        </w:rPr>
+        <w:t>Tests\...\X&gt; ...\Tools\CheckP\bin\debug\checkP.exe –cfg:”testconfig.txt” –add</w:t>
+      </w:r>
+    </w:p>
+    <w:p>
+      <w:pPr>
+        <w:rPr>
+          <w:rFonts w:asciiTheme="minorHAnsi" w:hAnsiTheme="minorHAnsi" w:cstheme="minorBidi"/>
+        </w:rPr>
+      </w:pPr>
+      <w:r>
+        <w:rPr>
+          <w:rFonts w:asciiTheme="minorHAnsi" w:hAnsiTheme="minorHAnsi" w:cstheme="minorBidi"/>
+        </w:rPr>
+        <w:t>where X is the test directory.</w:t>
+      </w:r>
+    </w:p>
+    <w:p>
+      <w:pPr>
+        <w:pStyle w:val="ListParagraph"/>
+        <w:numPr>
+          <w:ilvl w:val="0"/>
+          <w:numId w:val="4"/>
+        </w:numPr>
+        <w:rPr>
+          <w:rFonts w:asciiTheme="minorHAnsi" w:hAnsiTheme="minorHAnsi" w:cstheme="minorBidi"/>
+        </w:rPr>
+      </w:pPr>
+      <w:r>
+        <w:rPr>
+          <w:rFonts w:asciiTheme="minorHAnsi" w:hAnsiTheme="minorHAnsi" w:cstheme="minorBidi"/>
+        </w:rPr>
+        <w:t>Run testP again and make sure that all the tests pass.</w:t>
+      </w:r>
+    </w:p>
+    <w:p>
+      <w:pPr>
+        <w:pStyle w:val="ListParagraph"/>
+        <w:numPr>
+          <w:ilvl w:val="0"/>
+          <w:numId w:val="4"/>
+        </w:numPr>
+        <w:rPr>
+          <w:rFonts w:asciiTheme="minorHAnsi" w:hAnsiTheme="minorHAnsi" w:cstheme="minorBidi"/>
+        </w:rPr>
+      </w:pPr>
+      <w:r>
+        <w:rPr>
+          <w:rFonts w:asciiTheme="minorHAnsi" w:hAnsiTheme="minorHAnsi" w:cstheme="minorBidi"/>
+        </w:rPr>
+        <w:t>Push the changes AND new acceptors.</w:t>
+      </w:r>
+    </w:p>
+    <w:p>
+      <w:pPr>
+        <w:rPr>
+          <w:rFonts w:asciiTheme="minorHAnsi" w:hAnsiTheme="minorHAnsi" w:cstheme="minorBidi"/>
+        </w:rPr>
+      </w:pPr>
+    </w:p>
+    <w:p>
+      <w:pPr>
+        <w:rPr>
+          <w:rFonts w:asciiTheme="minorHAnsi" w:hAnsiTheme="minorHAnsi" w:cstheme="minorBidi"/>
+        </w:rPr>
+      </w:pPr>
+      <w:r>
+        <w:rPr>
+          <w:rFonts w:asciiTheme="minorHAnsi" w:hAnsiTheme="minorHAnsi" w:cstheme="minorBidi"/>
+        </w:rPr>
+        <w:t>For now, step #2 is manual: you have to run checkP for each test under RegressionTests (there are 7 of them for now, and the new tests are being added).</w:t>
+      </w:r>
+    </w:p>
+    <w:p>
+      <w:pPr>
+        <w:rPr>
+          <w:rFonts w:asciiTheme="minorHAnsi" w:hAnsiTheme="minorHAnsi" w:cstheme="minorBidi"/>
+        </w:rPr>
+      </w:pPr>
+      <w:r>
+        <w:rPr>
+          <w:rFonts w:asciiTheme="minorHAnsi" w:hAnsiTheme="minorHAnsi" w:cstheme="minorBidi"/>
+        </w:rPr>
+        <w:t xml:space="preserve">I will automate the reset process ASAP. For now, I would be happy to do step #2 </w:t>
+      </w:r>
+      <w:r>
+        <w:rPr>
+          <w:rFonts w:asciiTheme="minorHAnsi" w:hAnsiTheme="minorHAnsi" w:cstheme="minorBidi"/>
+        </w:rPr>
+        <w:t>for you.</w:t>
+      </w:r>
+    </w:p>
+    <w:p>
+      <w:pPr>
+        <w:rPr>
+          <w:rFonts w:asciiTheme="minorHAnsi" w:hAnsiTheme="minorHAnsi" w:cstheme="minorBidi"/>
+        </w:rPr>
+      </w:pPr>
+    </w:p>
+    <w:p>
+      <w:pPr>
+        <w:rPr>
+          <w:rFonts w:asciiTheme="minorHAnsi" w:hAnsiTheme="minorHAnsi" w:cstheme="minorBidi"/>
+        </w:rPr>
+      </w:pPr>
+      <w:r>
+        <w:rPr>
+          <w:rFonts w:asciiTheme="minorHAnsi" w:hAnsiTheme="minorHAnsi" w:cstheme="minorBidi"/>
+        </w:rPr>
+        <w:t>In case we decide to change testconfig.txt (to add new outputs, change includes, etc.), please let me know and I will do the regression reset.</w:t>
+      </w:r>
+    </w:p>
     <w:p>
       <w:pPr>
         <w:pStyle w:val="Heading1"/>
@@ -212,6 +385,7 @@
     </w:p>
     <w:p>
       <w:r>
+        <w:lastRenderedPageBreak/>
         <w:t>Fo</w:t>
       </w:r>
       <w:r>
@@ -471,7 +645,6 @@
         </w:numPr>
       </w:pPr>
       <w:r>
-        <w:lastRenderedPageBreak/>
         <w:t>A test case will be executed as if the working directory is X</w:t>
       </w:r>
     </w:p>
@@ -840,7 +1013,6 @@
         </w:numPr>
       </w:pPr>
       <w:r>
-        <w:lastRenderedPageBreak/>
         <w:t>m</w:t>
       </w:r>
       <w:r>
@@ -992,6 +1164,92 @@
     </w:lvl>
   </w:abstractNum>
   <w:abstractNum w:abstractNumId="1">
+    <w:nsid w:val="0FEC15D8"/>
+    <w:multiLevelType w:val="hybridMultilevel"/>
+    <w:tmpl w:val="C01213AE"/>
+    <w:lvl w:ilvl="0" w:tplc="0409000F">
+      <w:start w:val="1"/>
+      <w:numFmt w:val="decimal"/>
+      <w:lvlText w:val="%1."/>
+      <w:lvlJc w:val="left"/>
+      <w:pPr>
+        <w:ind w:left="720" w:hanging="360"/>
+      </w:pPr>
+    </w:lvl>
+    <w:lvl w:ilvl="1" w:tplc="04090019">
+      <w:start w:val="1"/>
+      <w:numFmt w:val="lowerLetter"/>
+      <w:lvlText w:val="%2."/>
+      <w:lvlJc w:val="left"/>
+      <w:pPr>
+        <w:ind w:left="1440" w:hanging="360"/>
+      </w:pPr>
+    </w:lvl>
+    <w:lvl w:ilvl="2" w:tplc="0409001B">
+      <w:start w:val="1"/>
+      <w:numFmt w:val="lowerRoman"/>
+      <w:lvlText w:val="%3."/>
+      <w:lvlJc w:val="right"/>
+      <w:pPr>
+        <w:ind w:left="2160" w:hanging="180"/>
+      </w:pPr>
+    </w:lvl>
+    <w:lvl w:ilvl="3" w:tplc="0409000F">
+      <w:start w:val="1"/>
+      <w:numFmt w:val="decimal"/>
+      <w:lvlText w:val="%4."/>
+      <w:lvlJc w:val="left"/>
+      <w:pPr>
+        <w:ind w:left="2880" w:hanging="360"/>
+      </w:pPr>
+    </w:lvl>
+    <w:lvl w:ilvl="4" w:tplc="04090019">
+      <w:start w:val="1"/>
+      <w:numFmt w:val="lowerLetter"/>
+      <w:lvlText w:val="%5."/>
+      <w:lvlJc w:val="left"/>
+      <w:pPr>
+        <w:ind w:left="3600" w:hanging="360"/>
+      </w:pPr>
+    </w:lvl>
+    <w:lvl w:ilvl="5" w:tplc="0409001B">
+      <w:start w:val="1"/>
+      <w:numFmt w:val="lowerRoman"/>
+      <w:lvlText w:val="%6."/>
+      <w:lvlJc w:val="right"/>
+      <w:pPr>
+        <w:ind w:left="4320" w:hanging="180"/>
+      </w:pPr>
+    </w:lvl>
+    <w:lvl w:ilvl="6" w:tplc="0409000F">
+      <w:start w:val="1"/>
+      <w:numFmt w:val="decimal"/>
+      <w:lvlText w:val="%7."/>
+      <w:lvlJc w:val="left"/>
+      <w:pPr>
+        <w:ind w:left="5040" w:hanging="360"/>
+      </w:pPr>
+    </w:lvl>
+    <w:lvl w:ilvl="7" w:tplc="04090019">
+      <w:start w:val="1"/>
+      <w:numFmt w:val="lowerLetter"/>
+      <w:lvlText w:val="%8."/>
+      <w:lvlJc w:val="left"/>
+      <w:pPr>
+        <w:ind w:left="5760" w:hanging="360"/>
+      </w:pPr>
+    </w:lvl>
+    <w:lvl w:ilvl="8" w:tplc="0409001B">
+      <w:start w:val="1"/>
+      <w:numFmt w:val="lowerRoman"/>
+      <w:lvlText w:val="%9."/>
+      <w:lvlJc w:val="right"/>
+      <w:pPr>
+        <w:ind w:left="6480" w:hanging="180"/>
+      </w:pPr>
+    </w:lvl>
+  </w:abstractNum>
+  <w:abstractNum w:abstractNumId="2">
     <w:nsid w:val="531A4ECE"/>
     <w:multiLevelType w:val="hybridMultilevel"/>
     <w:tmpl w:val="10DE5F9E"/>
@@ -1077,7 +1335,7 @@
       </w:pPr>
     </w:lvl>
   </w:abstractNum>
-  <w:abstractNum w:abstractNumId="2">
+  <w:abstractNum w:abstractNumId="3">
     <w:nsid w:val="7BC2254B"/>
     <w:multiLevelType w:val="hybridMultilevel"/>
     <w:tmpl w:val="944A4CDC"/>
@@ -1220,6 +1478,39 @@
     </w:lvlOverride>
   </w:num>
   <w:num w:numId="2">
+    <w:abstractNumId w:val="2"/>
+    <w:lvlOverride w:ilvl="0">
+      <w:startOverride w:val="1"/>
+    </w:lvlOverride>
+    <w:lvlOverride w:ilvl="1">
+      <w:startOverride w:val="1"/>
+    </w:lvlOverride>
+    <w:lvlOverride w:ilvl="2">
+      <w:startOverride w:val="1"/>
+    </w:lvlOverride>
+    <w:lvlOverride w:ilvl="3">
+      <w:startOverride w:val="1"/>
+    </w:lvlOverride>
+    <w:lvlOverride w:ilvl="4">
+      <w:startOverride w:val="1"/>
+    </w:lvlOverride>
+    <w:lvlOverride w:ilvl="5">
+      <w:startOverride w:val="1"/>
+    </w:lvlOverride>
+    <w:lvlOverride w:ilvl="6">
+      <w:startOverride w:val="1"/>
+    </w:lvlOverride>
+    <w:lvlOverride w:ilvl="7">
+      <w:startOverride w:val="1"/>
+    </w:lvlOverride>
+    <w:lvlOverride w:ilvl="8">
+      <w:startOverride w:val="1"/>
+    </w:lvlOverride>
+  </w:num>
+  <w:num w:numId="3">
+    <w:abstractNumId w:val="3"/>
+  </w:num>
+  <w:num w:numId="4">
     <w:abstractNumId w:val="1"/>
     <w:lvlOverride w:ilvl="0">
       <w:startOverride w:val="1"/>
@@ -1248,9 +1539,6 @@
     <w:lvlOverride w:ilvl="8">
       <w:startOverride w:val="1"/>
     </w:lvlOverride>
-  </w:num>
-  <w:num w:numId="3">
-    <w:abstractNumId w:val="2"/>
   </w:num>
 </w:numbering>
 </file>

</xml_diff>

<commit_message>
new regression tests and documentation
</commit_message>
<xml_diff>
--- a/Doc/TestDocs/RegressionTestTool.docx
+++ b/Doc/TestDocs/RegressionTestTool.docx
@@ -45,16 +45,24 @@
     <w:p>
       <w:r>
         <w:tab/>
-        <w:t>TestingFramework.docx:   list of P features to test and how test are organized</w:t>
+        <w:t>TestingFramework.docx:   list of P features to</w:t>
+      </w:r>
+      <w:r>
+        <w:t xml:space="preserve"> test with hyperlinks to the existing tests</w:t>
       </w:r>
     </w:p>
     <w:p>
       <w:r>
         <w:tab/>
-        <w:t xml:space="preserve">Tests.xlsx:                             list of all tests with features tested and </w:t>
-      </w:r>
-      <w:r>
-        <w:t>type of error detected (or not)</w:t>
+        <w:t xml:space="preserve">Tests.xlsx:                             list of all tests with </w:t>
+      </w:r>
+      <w:r>
+        <w:t xml:space="preserve">more information about the tests: features                                </w:t>
+      </w:r>
+    </w:p>
+    <w:p>
+      <w:r>
+        <w:t xml:space="preserve">                                                             tested, test result, etc.</w:t>
       </w:r>
     </w:p>
     <w:p/>
@@ -70,7 +78,13 @@
     <w:p/>
     <w:p>
       <w:r>
-        <w:t>Regression test suite:</w:t>
+        <w:t>Regression test suite</w:t>
+      </w:r>
+      <w:r>
+        <w:t>s</w:t>
+      </w:r>
+      <w:r>
+        <w:t>:</w:t>
       </w:r>
       <w:r>
         <w:br/>
@@ -82,6 +96,14 @@
         <w:t>RegressionTests</w:t>
       </w:r>
     </w:p>
+    <w:p>
+      <w:r>
+        <w:t>Plang\Tst\RegressionTests</w:t>
+      </w:r>
+      <w:r>
+        <w:t>Long</w:t>
+      </w:r>
+    </w:p>
     <w:p/>
     <w:p>
       <w:pPr>
@@ -90,8 +112,6 @@
       <w:r>
         <w:t>Regression process for developers</w:t>
       </w:r>
-      <w:bookmarkStart w:id="0" w:name="_GoBack"/>
-      <w:bookmarkEnd w:id="0"/>
     </w:p>
     <w:p/>
     <w:p>
@@ -111,6 +131,21 @@
         </w:rPr>
         <w:t xml:space="preserve">Each  developer should  run regression (“testP.bat RegressionTests”)  before pushing the changes. </w:t>
       </w:r>
+      <w:r>
+        <w:rPr>
+          <w:rFonts w:asciiTheme="minorHAnsi" w:hAnsiTheme="minorHAnsi" w:cstheme="minorBidi"/>
+        </w:rPr>
+        <w:t>“</w:t>
+      </w:r>
+      <w:r>
+        <w:t>RegressionTests</w:t>
+      </w:r>
+      <w:r>
+        <w:t>Long</w:t>
+      </w:r>
+      <w:r>
+        <w:t>” tests are optional for now.</w:t>
+      </w:r>
     </w:p>
     <w:p>
       <w:pPr>
@@ -127,31 +162,133 @@
         <w:rPr>
           <w:rFonts w:asciiTheme="minorHAnsi" w:hAnsiTheme="minorHAnsi" w:cstheme="minorBidi"/>
         </w:rPr>
-        <w:t>If the regression fails, the developer responsible for the change should figure out why if fails. If the acceptors have to change to accommodate new valid outputs, the acceptors should be reset by running</w:t>
-      </w:r>
-    </w:p>
-    <w:p>
-      <w:pPr>
-        <w:rPr>
-          <w:rFonts w:asciiTheme="minorHAnsi" w:hAnsiTheme="minorHAnsi" w:cstheme="minorBidi"/>
-        </w:rPr>
-      </w:pPr>
-    </w:p>
-    <w:p>
-      <w:pPr>
-        <w:rPr>
-          <w:rFonts w:ascii="Consolas" w:hAnsi="Consolas" w:cs="Consolas"/>
-        </w:rPr>
-      </w:pPr>
-      <w:r>
-        <w:rPr>
-          <w:rFonts w:ascii="Consolas" w:hAnsi="Consolas" w:cs="Consolas"/>
-        </w:rPr>
-        <w:t>Tests\...\X&gt; ...\Tools\CheckP\bin\debug\checkP.exe –cfg:”testconfig.txt” –add</w:t>
-      </w:r>
-    </w:p>
-    <w:p>
-      <w:pPr>
+        <w:t>If the regression fails, the developer responsible for the</w:t>
+      </w:r>
+      <w:r>
+        <w:rPr>
+          <w:rFonts w:asciiTheme="minorHAnsi" w:hAnsiTheme="minorHAnsi" w:cstheme="minorBidi"/>
+        </w:rPr>
+        <w:t xml:space="preserve"> change should figure out why it</w:t>
+      </w:r>
+      <w:r>
+        <w:rPr>
+          <w:rFonts w:asciiTheme="minorHAnsi" w:hAnsiTheme="minorHAnsi" w:cstheme="minorBidi"/>
+        </w:rPr>
+        <w:t xml:space="preserve"> fails. If the acceptors have to change to accommodate new valid outputs</w:t>
+      </w:r>
+      <w:r>
+        <w:rPr>
+          <w:rFonts w:asciiTheme="minorHAnsi" w:hAnsiTheme="minorHAnsi" w:cstheme="minorBidi"/>
+        </w:rPr>
+        <w:t>, the acceptors should be reset. First, delete old acceptors (acc_X.txt) in all test directories.</w:t>
+      </w:r>
+    </w:p>
+    <w:p>
+      <w:pPr>
+        <w:pStyle w:val="ListParagraph"/>
+        <w:rPr>
+          <w:rFonts w:asciiTheme="minorHAnsi" w:hAnsiTheme="minorHAnsi" w:cstheme="minorBidi"/>
+        </w:rPr>
+      </w:pPr>
+      <w:r>
+        <w:rPr>
+          <w:rFonts w:asciiTheme="minorHAnsi" w:hAnsiTheme="minorHAnsi" w:cstheme="minorBidi"/>
+        </w:rPr>
+        <w:t>To reset multiple tests, use</w:t>
+      </w:r>
+    </w:p>
+    <w:p>
+      <w:pPr>
+        <w:pStyle w:val="ListParagraph"/>
+      </w:pPr>
+      <w:r>
+        <w:t xml:space="preserve">“Plang\Tst\testP.bat </w:t>
+      </w:r>
+      <w:r>
+        <w:t>[</w:t>
+      </w:r>
+      <w:r>
+        <w:t>&lt;</w:t>
+      </w:r>
+      <w:r>
+        <w:t xml:space="preserve">full path to the </w:t>
+      </w:r>
+      <w:r>
+        <w:t>root folder with tests&gt;</w:t>
+      </w:r>
+      <w:r>
+        <w:t>]</w:t>
+      </w:r>
+      <w:r>
+        <w:t xml:space="preserve"> reset</w:t>
+      </w:r>
+      <w:r>
+        <w:t>”</w:t>
+      </w:r>
+    </w:p>
+    <w:p>
+      <w:pPr>
+        <w:pStyle w:val="ListParagraph"/>
+        <w:rPr>
+          <w:rFonts w:asciiTheme="minorHAnsi" w:hAnsiTheme="minorHAnsi" w:cstheme="minorBidi"/>
+        </w:rPr>
+      </w:pPr>
+      <w:r>
+        <w:t>For reset in a separate test directory, there’</w:t>
+      </w:r>
+      <w:r>
+        <w:t>s an alternative and faster way</w:t>
+      </w:r>
+      <w:r>
+        <w:t>:</w:t>
+      </w:r>
+    </w:p>
+    <w:p>
+      <w:pPr>
+        <w:rPr>
+          <w:rFonts w:asciiTheme="minorHAnsi" w:hAnsiTheme="minorHAnsi" w:cs="Consolas"/>
+        </w:rPr>
+      </w:pPr>
+      <w:r>
+        <w:rPr>
+          <w:rFonts w:asciiTheme="minorHAnsi" w:hAnsiTheme="minorHAnsi" w:cstheme="minorBidi"/>
+        </w:rPr>
+        <w:t xml:space="preserve">               </w:t>
+      </w:r>
+      <w:r>
+        <w:rPr>
+          <w:rFonts w:asciiTheme="minorHAnsi" w:hAnsiTheme="minorHAnsi" w:cs="Consolas"/>
+        </w:rPr>
+        <w:t>Tests\...\X&gt; ...\Tools\</w:t>
+      </w:r>
+      <w:r>
+        <w:rPr>
+          <w:rFonts w:asciiTheme="minorHAnsi" w:hAnsiTheme="minorHAnsi" w:cs="Consolas"/>
+        </w:rPr>
+        <w:t>CheckP</w:t>
+      </w:r>
+      <w:r>
+        <w:rPr>
+          <w:rFonts w:asciiTheme="minorHAnsi" w:hAnsiTheme="minorHAnsi" w:cs="Consolas"/>
+        </w:rPr>
+        <w:t>\bin\debug\</w:t>
+      </w:r>
+      <w:r>
+        <w:rPr>
+          <w:rFonts w:asciiTheme="minorHAnsi" w:hAnsiTheme="minorHAnsi" w:cs="Consolas"/>
+        </w:rPr>
+        <w:t>CheckP</w:t>
+      </w:r>
+      <w:r>
+        <w:rPr>
+          <w:rFonts w:asciiTheme="minorHAnsi" w:hAnsiTheme="minorHAnsi" w:cs="Consolas"/>
+        </w:rPr>
+        <w:t>.exe –cfg:”testconfig.txt” –add</w:t>
+      </w:r>
+    </w:p>
+    <w:p>
+      <w:pPr>
+        <w:ind w:left="720" w:firstLine="720"/>
         <w:rPr>
           <w:rFonts w:asciiTheme="minorHAnsi" w:hAnsiTheme="minorHAnsi" w:cstheme="minorBidi"/>
         </w:rPr>
@@ -161,6 +298,69 @@
           <w:rFonts w:asciiTheme="minorHAnsi" w:hAnsiTheme="minorHAnsi" w:cstheme="minorBidi"/>
         </w:rPr>
         <w:t>where X is the test directory.</w:t>
+      </w:r>
+    </w:p>
+    <w:p>
+      <w:pPr>
+        <w:rPr>
+          <w:rFonts w:asciiTheme="minorHAnsi" w:hAnsiTheme="minorHAnsi" w:cstheme="minorBidi"/>
+        </w:rPr>
+      </w:pPr>
+      <w:r>
+        <w:rPr>
+          <w:rFonts w:asciiTheme="minorHAnsi" w:hAnsiTheme="minorHAnsi" w:cstheme="minorBidi"/>
+        </w:rPr>
+        <w:t xml:space="preserve">                “</w:t>
+      </w:r>
+      <w:r>
+        <w:rPr>
+          <w:rFonts w:asciiTheme="minorHAnsi" w:hAnsiTheme="minorHAnsi" w:cstheme="minorBidi"/>
+        </w:rPr>
+        <w:t>CheckP</w:t>
+      </w:r>
+      <w:r>
+        <w:rPr>
+          <w:rFonts w:asciiTheme="minorHAnsi" w:hAnsiTheme="minorHAnsi" w:cstheme="minorBidi"/>
+        </w:rPr>
+        <w:t>.exe”</w:t>
+      </w:r>
+      <w:r>
+        <w:rPr>
+          <w:rFonts w:asciiTheme="minorHAnsi" w:hAnsiTheme="minorHAnsi" w:cstheme="minorBidi"/>
+        </w:rPr>
+        <w:t xml:space="preserve"> does not rebuild</w:t>
+      </w:r>
+      <w:r>
+        <w:rPr>
+          <w:rFonts w:asciiTheme="minorHAnsi" w:hAnsiTheme="minorHAnsi" w:cstheme="minorBidi"/>
+        </w:rPr>
+        <w:t xml:space="preserve"> </w:t>
+      </w:r>
+      <w:r>
+        <w:rPr>
+          <w:rFonts w:asciiTheme="minorHAnsi" w:hAnsiTheme="minorHAnsi" w:cstheme="minorBidi"/>
+        </w:rPr>
+        <w:t>PLang – hence, it is faster than “testP.bat”</w:t>
+      </w:r>
+      <w:r>
+        <w:rPr>
+          <w:rFonts w:asciiTheme="minorHAnsi" w:hAnsiTheme="minorHAnsi" w:cstheme="minorBidi"/>
+        </w:rPr>
+        <w:t>.</w:t>
+      </w:r>
+    </w:p>
+    <w:p>
+      <w:pPr>
+        <w:rPr>
+          <w:rFonts w:asciiTheme="minorHAnsi" w:hAnsiTheme="minorHAnsi" w:cstheme="minorBidi"/>
+        </w:rPr>
+      </w:pPr>
+      <w:r>
+        <w:rPr>
+          <w:rFonts w:asciiTheme="minorHAnsi" w:hAnsiTheme="minorHAnsi" w:cstheme="minorBidi"/>
+        </w:rPr>
+        <w:tab/>
+        <w:t>More details on running CheckP.exe are below.</w:t>
       </w:r>
     </w:p>
     <w:p>
@@ -216,46 +416,37 @@
         <w:rPr>
           <w:rFonts w:asciiTheme="minorHAnsi" w:hAnsiTheme="minorHAnsi" w:cstheme="minorBidi"/>
         </w:rPr>
-        <w:t>For now, step #2 is manual: you have to run checkP for each test under RegressionTests (there are 7 of them for now, and the new tests are being added).</w:t>
-      </w:r>
-    </w:p>
-    <w:p>
-      <w:pPr>
-        <w:rPr>
-          <w:rFonts w:asciiTheme="minorHAnsi" w:hAnsiTheme="minorHAnsi" w:cstheme="minorBidi"/>
-        </w:rPr>
-      </w:pPr>
-      <w:r>
-        <w:rPr>
-          <w:rFonts w:asciiTheme="minorHAnsi" w:hAnsiTheme="minorHAnsi" w:cstheme="minorBidi"/>
-        </w:rPr>
-        <w:t xml:space="preserve">I will automate the reset process ASAP. For now, I would be happy to do step #2 </w:t>
-      </w:r>
-      <w:r>
-        <w:rPr>
-          <w:rFonts w:asciiTheme="minorHAnsi" w:hAnsiTheme="minorHAnsi" w:cstheme="minorBidi"/>
-        </w:rPr>
-        <w:t>for you.</w:t>
-      </w:r>
-    </w:p>
-    <w:p>
-      <w:pPr>
-        <w:rPr>
-          <w:rFonts w:asciiTheme="minorHAnsi" w:hAnsiTheme="minorHAnsi" w:cstheme="minorBidi"/>
-        </w:rPr>
-      </w:pPr>
-    </w:p>
-    <w:p>
-      <w:pPr>
-        <w:rPr>
-          <w:rFonts w:asciiTheme="minorHAnsi" w:hAnsiTheme="minorHAnsi" w:cstheme="minorBidi"/>
-        </w:rPr>
-      </w:pPr>
-      <w:r>
-        <w:rPr>
-          <w:rFonts w:asciiTheme="minorHAnsi" w:hAnsiTheme="minorHAnsi" w:cstheme="minorBidi"/>
-        </w:rPr>
-        <w:t>In case we decide to change testconfig.txt (to add new outputs, change includes, etc.), please let me know and I will do the regression reset.</w:t>
+        <w:t xml:space="preserve">If  </w:t>
+      </w:r>
+      <w:r>
+        <w:rPr>
+          <w:rFonts w:asciiTheme="minorHAnsi" w:hAnsiTheme="minorHAnsi" w:cstheme="minorBidi"/>
+        </w:rPr>
+        <w:t>testconfig.txt</w:t>
+      </w:r>
+      <w:r>
+        <w:rPr>
+          <w:rFonts w:asciiTheme="minorHAnsi" w:hAnsiTheme="minorHAnsi" w:cstheme="minorBidi"/>
+        </w:rPr>
+        <w:t xml:space="preserve"> need changes</w:t>
+      </w:r>
+      <w:r>
+        <w:rPr>
+          <w:rFonts w:asciiTheme="minorHAnsi" w:hAnsiTheme="minorHAnsi" w:cstheme="minorBidi"/>
+        </w:rPr>
+        <w:t xml:space="preserve"> (to add new outputs, change</w:t>
+      </w:r>
+      <w:r>
+        <w:rPr>
+          <w:rFonts w:asciiTheme="minorHAnsi" w:hAnsiTheme="minorHAnsi" w:cstheme="minorBidi"/>
+        </w:rPr>
+        <w:t xml:space="preserve"> includes, etc.), please let Ella know and she will </w:t>
+      </w:r>
+      <w:r>
+        <w:rPr>
+          <w:rFonts w:asciiTheme="minorHAnsi" w:hAnsiTheme="minorHAnsi" w:cstheme="minorBidi"/>
+        </w:rPr>
+        <w:t>do the regression reset.</w:t>
       </w:r>
     </w:p>
     <w:p>
@@ -281,10 +472,31 @@
         <w:t>Plan</w:t>
       </w:r>
       <w:r>
-        <w:t>g\Tst\testP.bat &lt;root folder</w:t>
-      </w:r>
-      <w:r>
-        <w:t xml:space="preserve"> with tests&gt;” will build a debug drop of PLang and run tests against it. The testing framework does the following:</w:t>
+        <w:t xml:space="preserve">g\Tst\testP.bat </w:t>
+      </w:r>
+      <w:r>
+        <w:t>[</w:t>
+      </w:r>
+      <w:r>
+        <w:t>&lt;</w:t>
+      </w:r>
+      <w:r>
+        <w:t xml:space="preserve">full path to the </w:t>
+      </w:r>
+      <w:r>
+        <w:t>root folder</w:t>
+      </w:r>
+      <w:r>
+        <w:t xml:space="preserve"> with tests&gt;</w:t>
+      </w:r>
+      <w:r>
+        <w:t>]</w:t>
+      </w:r>
+      <w:r>
+        <w:t xml:space="preserve"> [reset]</w:t>
+      </w:r>
+      <w:r>
+        <w:t>” will build a debug drop of PLang and run tests against it. The testing framework does the following:</w:t>
       </w:r>
     </w:p>
     <w:p>
@@ -323,7 +535,19 @@
         </w:numPr>
       </w:pPr>
       <w:r>
-        <w:t>Concatenates all output written to streams, the return code of the exe, and some files into a single output file.</w:t>
+        <w:t xml:space="preserve">Concatenates all output written to streams, the return code of the exe, and some </w:t>
+      </w:r>
+      <w:r>
+        <w:t xml:space="preserve">additional </w:t>
+      </w:r>
+      <w:r>
+        <w:t>files</w:t>
+      </w:r>
+      <w:r>
+        <w:t xml:space="preserve"> defined in “testconfig.txt” </w:t>
+      </w:r>
+      <w:r>
+        <w:t xml:space="preserve"> into a single output file.</w:t>
       </w:r>
     </w:p>
     <w:p>
@@ -335,21 +559,102 @@
         </w:numPr>
       </w:pPr>
       <w:r>
-        <w:t>Checks if there is some “acceptor” file that matches the output file exactly.</w:t>
-      </w:r>
-    </w:p>
-    <w:p>
-      <w:pPr>
-        <w:pStyle w:val="ListParagraph"/>
-        <w:numPr>
-          <w:ilvl w:val="0"/>
-          <w:numId w:val="1"/>
-        </w:numPr>
+        <w:t>If no “reset”</w:t>
+      </w:r>
+      <w:r>
+        <w:t xml:space="preserve"> flag</w:t>
+      </w:r>
+      <w:r>
+        <w:t>: c</w:t>
+      </w:r>
+      <w:r>
+        <w:t>hecks if there is some “acceptor” file that matches the output file exactly.</w:t>
+      </w:r>
+    </w:p>
+    <w:p>
+      <w:pPr>
+        <w:pStyle w:val="ListParagraph"/>
       </w:pPr>
       <w:r>
         <w:t>The test passes if the output is accepted, otherwise it fails.</w:t>
       </w:r>
     </w:p>
+    <w:p>
+      <w:pPr>
+        <w:pStyle w:val="ListParagraph"/>
+      </w:pPr>
+      <w:r>
+        <w:lastRenderedPageBreak/>
+        <w:t>With “reset</w:t>
+      </w:r>
+      <w:r>
+        <w:t>” flag</w:t>
+      </w:r>
+      <w:r>
+        <w:t xml:space="preserve">: </w:t>
+      </w:r>
+      <w:r>
+        <w:t xml:space="preserve">new acceptor files are generated; this is equivalent to calling </w:t>
+      </w:r>
+      <w:r>
+        <w:t>CheckP</w:t>
+      </w:r>
+      <w:r>
+        <w:t xml:space="preserve"> </w:t>
+      </w:r>
+      <w:r>
+        <w:t>with “-add</w:t>
+      </w:r>
+      <w:r>
+        <w:t>” flag</w:t>
+      </w:r>
+      <w:r>
+        <w:t xml:space="preserve"> for all tests </w:t>
+      </w:r>
+      <w:r>
+        <w:t xml:space="preserve">under the root folder. In particular, when running “testP.bat” with the “reset” flag,  </w:t>
+      </w:r>
+      <w:r>
+        <w:t>a file called acc_i.txt</w:t>
+      </w:r>
+      <w:r>
+        <w:t xml:space="preserve"> is created in each test directory</w:t>
+      </w:r>
+      <w:r>
+        <w:t>. Initially, i = 0. Each time you run wi</w:t>
+      </w:r>
+      <w:r>
+        <w:t>th the –add flag, test</w:t>
+      </w:r>
+      <w:r>
+        <w:t xml:space="preserve">P finds the index of largest acceptor and then creates a new acceptor with an index one larger. The only reason you need more than one acceptor file would be if the generated output would differ between operating systems / platforms. If this is the case, the tool will compare the output against each of the acceptor files, and if one of them matches, the test passes. </w:t>
+      </w:r>
+    </w:p>
+    <w:p>
+      <w:pPr>
+        <w:ind w:left="720"/>
+      </w:pPr>
+      <w:r>
+        <w:t>Otherwise, one acceptor should be enough. If you update the test case and the acceptance criterion changes, then you should delete the sta</w:t>
+      </w:r>
+      <w:r>
+        <w:t>le acceptors, and then run test</w:t>
+      </w:r>
+      <w:r>
+        <w:t>P</w:t>
+      </w:r>
+      <w:r>
+        <w:t>.exe with the –reset</w:t>
+      </w:r>
+      <w:r>
+        <w:t xml:space="preserve"> flag. </w:t>
+      </w:r>
+    </w:p>
+    <w:p>
+      <w:pPr>
+        <w:pStyle w:val="ListParagraph"/>
+      </w:pPr>
+    </w:p>
     <w:p/>
     <w:p>
       <w:r>
@@ -385,11 +690,16 @@
     </w:p>
     <w:p>
       <w:r>
-        <w:lastRenderedPageBreak/>
         <w:t>Fo</w:t>
       </w:r>
       <w:r>
-        <w:t>r example, feature test subfolders</w:t>
+        <w:t xml:space="preserve">r example, </w:t>
+      </w:r>
+      <w:r>
+        <w:t xml:space="preserve">four </w:t>
+      </w:r>
+      <w:r>
+        <w:t>feature test subfolders</w:t>
       </w:r>
       <w:r>
         <w:t xml:space="preserve"> have a number in the name which corresponds to the </w:t>
@@ -401,19 +711,18 @@
         <w:t xml:space="preserve"> enumeration in the “P Features to Test” section.</w:t>
       </w:r>
       <w:r>
-        <w:t xml:space="preserve"> At this point, a decision has </w:t>
-      </w:r>
-      <w:r>
-        <w:t>been made to have subfolders</w:t>
-      </w:r>
-      <w:r>
-        <w:t xml:space="preserve"> for the top-level features (numbers 1 thru 5), such that we don’t have too many sub</w:t>
-      </w:r>
-      <w:r>
-        <w:t>folders</w:t>
-      </w:r>
-      <w:r>
-        <w:t xml:space="preserve">. More detailed information about specific (sub)-features that a particular test is checking can be found </w:t>
+        <w:t xml:space="preserve"> </w:t>
+      </w:r>
+      <w:r>
+        <w:t xml:space="preserve">In addition, there are two more subfoders “Integration” and “Combined” – see exaplanation in </w:t>
+      </w:r>
+      <w:r>
+        <w:t>“\plang\Doc\TestDocs\TestingFramework.docx”.</w:t>
+      </w:r>
+    </w:p>
+    <w:p>
+      <w:r>
+        <w:t xml:space="preserve">More detailed information about specific (sub)-features that a particular test is checking can be found </w:t>
       </w:r>
       <w:r>
         <w:t>in two places:</w:t>
@@ -504,7 +813,10 @@
         <w:t>“P Features to Test” section</w:t>
       </w:r>
       <w:r>
-        <w:t>.</w:t>
+        <w:t xml:space="preserve"> of </w:t>
+      </w:r>
+      <w:r>
+        <w:t>“\plang\Doc\TestDocs\TestingFramework.docx”.</w:t>
       </w:r>
     </w:p>
     <w:p>
@@ -579,19 +891,27 @@
         </w:numPr>
       </w:pPr>
       <w:r>
-        <w:t xml:space="preserve">Add the test case to </w:t>
-      </w:r>
-      <w:r>
-        <w:rPr>
-          <w:rFonts w:asciiTheme="minorHAnsi" w:hAnsiTheme="minorHAnsi"/>
-        </w:rPr>
-        <w:t>Plang\Doc\TestDocs\</w:t>
-      </w:r>
-      <w:r>
-        <w:rPr>
-          <w:rFonts w:asciiTheme="minorHAnsi" w:hAnsiTheme="minorHAnsi"/>
-        </w:rPr>
-        <w:t>Tests.xlsx.</w:t>
+        <w:t>Create a file called “X\myfile.p”, which is your test case (the name of myfile.p doesn’t matter)</w:t>
+      </w:r>
+      <w:r>
+        <w:t>.</w:t>
+      </w:r>
+    </w:p>
+    <w:p>
+      <w:pPr>
+        <w:pStyle w:val="ListParagraph"/>
+      </w:pPr>
+      <w:r>
+        <w:t xml:space="preserve">It is very helpful to have a comment in the </w:t>
+      </w:r>
+      <w:r>
+        <w:t xml:space="preserve">beginning of myfile.p </w:t>
+      </w:r>
+      <w:r>
+        <w:t>which briefly de</w:t>
+      </w:r>
+      <w:r>
+        <w:t>scribes the purpose of the test.</w:t>
       </w:r>
     </w:p>
     <w:p>
@@ -603,7 +923,19 @@
         </w:numPr>
       </w:pPr>
       <w:r>
-        <w:t>Create a file called “X\testconfig.txt”, which will define how to run your test case.</w:t>
+        <w:t xml:space="preserve">Add the test case to </w:t>
+      </w:r>
+      <w:r>
+        <w:rPr>
+          <w:rFonts w:asciiTheme="minorHAnsi" w:hAnsiTheme="minorHAnsi"/>
+        </w:rPr>
+        <w:t>Plang\Doc\TestDocs\</w:t>
+      </w:r>
+      <w:r>
+        <w:rPr>
+          <w:rFonts w:asciiTheme="minorHAnsi" w:hAnsiTheme="minorHAnsi"/>
+        </w:rPr>
+        <w:t>Tests.xlsx.</w:t>
       </w:r>
     </w:p>
     <w:p>
@@ -615,7 +947,16 @@
         </w:numPr>
       </w:pPr>
       <w:r>
-        <w:t>Create a file called “X\myfile.p”, which is your test case (the name of myfile.p doesn’t matter)</w:t>
+        <w:rPr>
+          <w:rFonts w:asciiTheme="minorHAnsi" w:hAnsiTheme="minorHAnsi"/>
+        </w:rPr>
+        <w:t xml:space="preserve">Add a hyperlink to the test file to </w:t>
+      </w:r>
+      <w:r>
+        <w:t>“\plang\Doc\TestDocs\TestingFram</w:t>
+      </w:r>
+      <w:r>
+        <w:t>ework.docx”, to the relevant section.</w:t>
       </w:r>
     </w:p>
     <w:p>
@@ -627,13 +968,36 @@
         </w:numPr>
       </w:pPr>
       <w:r>
-        <w:t>When you run “test</w:t>
-      </w:r>
-      <w:r>
-        <w:t>P</w:t>
-      </w:r>
-      <w:r>
-        <w:t>.bat” your test case will be detected and executed.</w:t>
+        <w:t>Create a file called “X\testconfig.txt”, which will define how to run your test case.</w:t>
+      </w:r>
+    </w:p>
+    <w:p>
+      <w:pPr>
+        <w:pStyle w:val="ListParagraph"/>
+      </w:pPr>
+      <w:r>
+        <w:t xml:space="preserve">For templates of the “testconfig.txt” files, look in similar test directories </w:t>
+      </w:r>
+      <w:r>
+        <w:rPr>
+          <w:b/>
+        </w:rPr>
+        <w:t>in the same “error type” subfolder.</w:t>
+      </w:r>
+      <w:r>
+        <w:rPr>
+          <w:b/>
+        </w:rPr>
+        <w:t xml:space="preserve"> </w:t>
+      </w:r>
+      <w:r>
+        <w:t>Keep in mind that “testconfig.txt” files are different for different error types</w:t>
+      </w:r>
+      <w:r>
+        <w:t xml:space="preserve"> (static error, zinger failure, zinger pass)</w:t>
+      </w:r>
+      <w:r>
+        <w:t>.</w:t>
       </w:r>
     </w:p>
     <w:p>
@@ -645,7 +1009,7 @@
         </w:numPr>
       </w:pPr>
       <w:r>
-        <w:t>A test case will be executed as if the working directory is X</w:t>
+        <w:t>Run “testP.bat” with the root directory X with “reset” flag. Make sure that the result is what you expected.</w:t>
       </w:r>
     </w:p>
     <w:p>
@@ -657,195 +1021,259 @@
         </w:numPr>
       </w:pPr>
       <w:r>
+        <w:t>A test case will be executed as if the working directory is X</w:t>
+      </w:r>
+      <w:r>
+        <w:t>.</w:t>
+      </w:r>
+    </w:p>
+    <w:p>
+      <w:pPr>
+        <w:pStyle w:val="ListParagraph"/>
+        <w:numPr>
+          <w:ilvl w:val="0"/>
+          <w:numId w:val="2"/>
+        </w:numPr>
+      </w:pPr>
+      <w:r>
         <w:t>Even if the exe being tested crashes, then this will still be captured without crashing the testing tool.</w:t>
       </w:r>
     </w:p>
+    <w:p>
+      <w:pPr>
+        <w:pStyle w:val="ListParagraph"/>
+      </w:pPr>
+    </w:p>
+    <w:p>
+      <w:r>
+        <w:lastRenderedPageBreak/>
+        <w:t>The contents of “testconfig.txt” is a sequence of directives of the form “directive: data”. The possible directives are:</w:t>
+      </w:r>
+    </w:p>
     <w:p/>
     <w:p>
       <w:r>
-        <w:t xml:space="preserve">You can see four examples of test case folders under </w:t>
-      </w:r>
-      <w:r>
-        <w:t>“Plang</w:t>
-      </w:r>
-      <w:r>
-        <w:t>\Tst\SampleTests”</w:t>
-      </w:r>
-      <w:r>
-        <w:t xml:space="preserve">. </w:t>
-      </w:r>
-      <w:r>
-        <w:t xml:space="preserve">In particular, “SampleTests\SamplePcPassZingFail” </w:t>
-      </w:r>
-      <w:r>
-        <w:t>and “SampleTests\SamplePcZingPass” have sample “testconfig.txt” files for running both pc.exe and zinger.exe.</w:t>
-      </w:r>
-    </w:p>
-    <w:p>
-      <w:r>
-        <w:t>The contents of “testconfig.txt” is a sequence of directives of the form “directive: data”. The possible directives are:</w:t>
+        <w:t>runPc: zinger.exe to run. Must be exactly one such directive.</w:t>
+      </w:r>
+    </w:p>
+    <w:p>
+      <w:r>
+        <w:t>run</w:t>
+      </w:r>
+      <w:r>
+        <w:t>Zing</w:t>
+      </w:r>
+      <w:r>
+        <w:t>: pc.exe to run. Must be exactly one such directive.</w:t>
+      </w:r>
+    </w:p>
+    <w:p>
+      <w:r>
+        <w:t>run</w:t>
+      </w:r>
+      <w:r>
+        <w:t>Prt: runtime exe</w:t>
+      </w:r>
+      <w:r>
+        <w:t xml:space="preserve"> to run. Must be exactly one such directive.</w:t>
+      </w:r>
+    </w:p>
+    <w:p>
+      <w:r>
+        <w:t>arg</w:t>
+      </w:r>
+      <w:r>
+        <w:t>Pc: An arg to pass to pc.exe</w:t>
+      </w:r>
+      <w:r>
+        <w:t>. If more than one arg directive, then args are passed in order</w:t>
+      </w:r>
+    </w:p>
+    <w:p>
+      <w:r>
+        <w:t>arg</w:t>
+      </w:r>
+      <w:r>
+        <w:t>Zing: An arg to pass to zinger.exe</w:t>
+      </w:r>
+      <w:r>
+        <w:t>. If more than one arg directive, then args are passed in order</w:t>
+      </w:r>
+    </w:p>
+    <w:p>
+      <w:r>
+        <w:t>arg</w:t>
+      </w:r>
+      <w:r>
+        <w:t>Prt</w:t>
+      </w:r>
+      <w:r>
+        <w:t>: An arg to pass to run</w:t>
+      </w:r>
+      <w:r>
+        <w:t>time</w:t>
+      </w:r>
+      <w:r>
+        <w:t>. If more than one arg directive, then args are passed in order</w:t>
+      </w:r>
+    </w:p>
+    <w:p>
+      <w:r>
+        <w:t>inc</w:t>
+      </w:r>
+      <w:r>
+        <w:t>Pc</w:t>
+      </w:r>
+      <w:r>
+        <w:t>: A file that should be included as output</w:t>
+      </w:r>
+      <w:r>
+        <w:t xml:space="preserve"> for pc.exe</w:t>
+      </w:r>
+      <w:r>
+        <w:t>. Can be more than one such directive.</w:t>
+      </w:r>
+    </w:p>
+    <w:p>
+      <w:r>
+        <w:t>inc</w:t>
+      </w:r>
+      <w:r>
+        <w:t>Zing</w:t>
+      </w:r>
+      <w:r>
+        <w:t>: A file that should be included as output</w:t>
+      </w:r>
+      <w:r>
+        <w:t xml:space="preserve"> for zinger.exe</w:t>
+      </w:r>
+      <w:r>
+        <w:t>. Can be more than one such directive.</w:t>
+      </w:r>
+    </w:p>
+    <w:p>
+      <w:r>
+        <w:t>inc</w:t>
+      </w:r>
+      <w:r>
+        <w:t>Prt</w:t>
+      </w:r>
+      <w:r>
+        <w:t>: A file that should be included as output</w:t>
+      </w:r>
+      <w:r>
+        <w:t xml:space="preserve"> for runtime</w:t>
+      </w:r>
+      <w:r>
+        <w:t>. Can be more than one such directive.</w:t>
+      </w:r>
+    </w:p>
+    <w:p>
+      <w:r>
+        <w:t>acc: A directory containing acceptor files (more about this later). Must be exactly one such directive.</w:t>
+      </w:r>
+    </w:p>
+    <w:p>
+      <w:r>
+        <w:t>del: A file to delete before running test case. Can be more than one such directive.</w:t>
+      </w:r>
+    </w:p>
+    <w:p>
+      <w:r>
+        <w:t>igp: Ignores output sent to the prompt by run</w:t>
+      </w:r>
+    </w:p>
+    <w:p>
+      <w:r>
+        <w:t>dsc: A description of this test case</w:t>
       </w:r>
     </w:p>
     <w:p/>
     <w:p>
       <w:r>
-        <w:t>runPc: zinger.exe to run. Must be exactly one such directive.</w:t>
-      </w:r>
-    </w:p>
-    <w:p>
-      <w:r>
-        <w:t>run</w:t>
-      </w:r>
-      <w:r>
-        <w:t>Zing</w:t>
-      </w:r>
-      <w:r>
-        <w:t>: pc.exe to run. Must be exactly one such directive.</w:t>
-      </w:r>
-    </w:p>
-    <w:p>
-      <w:r>
-        <w:t>run</w:t>
-      </w:r>
-      <w:r>
-        <w:t>Prt: runtime exe</w:t>
-      </w:r>
-      <w:r>
-        <w:t xml:space="preserve"> to run. Must be exactly one such directive.</w:t>
-      </w:r>
-    </w:p>
-    <w:p>
-      <w:r>
-        <w:t>arg</w:t>
-      </w:r>
-      <w:r>
-        <w:t>Pc: An arg to pass to pc.exe</w:t>
-      </w:r>
-      <w:r>
-        <w:t>. If more than one arg directive, then args are passed in order</w:t>
-      </w:r>
-    </w:p>
-    <w:p>
-      <w:r>
-        <w:t>arg</w:t>
-      </w:r>
-      <w:r>
-        <w:t>Zing: An arg to pass to zinger.exe</w:t>
-      </w:r>
-      <w:r>
-        <w:t>. If more than one arg directive, then args are passed in order</w:t>
-      </w:r>
-    </w:p>
-    <w:p>
-      <w:r>
-        <w:t>arg</w:t>
-      </w:r>
-      <w:r>
-        <w:t>Prt</w:t>
-      </w:r>
-      <w:r>
-        <w:t>: An arg to pass to run</w:t>
-      </w:r>
-      <w:r>
-        <w:t>time</w:t>
-      </w:r>
-      <w:r>
-        <w:t>. If more than one arg directive, then args are passed in order</w:t>
-      </w:r>
-    </w:p>
-    <w:p>
-      <w:r>
-        <w:t>inc</w:t>
-      </w:r>
-      <w:r>
-        <w:t>Pc</w:t>
-      </w:r>
-      <w:r>
-        <w:t>: A file that should be included as output</w:t>
-      </w:r>
-      <w:r>
-        <w:t xml:space="preserve"> for pc.exe</w:t>
-      </w:r>
-      <w:r>
-        <w:t>. Can be more than one such directive.</w:t>
-      </w:r>
-    </w:p>
-    <w:p>
-      <w:r>
-        <w:t>inc</w:t>
-      </w:r>
-      <w:r>
-        <w:t>Zinger</w:t>
-      </w:r>
-      <w:r>
-        <w:t>: A file that should be included as output</w:t>
-      </w:r>
-      <w:r>
-        <w:t xml:space="preserve"> for zinger.exe</w:t>
-      </w:r>
-      <w:r>
-        <w:t>. Can be more than one such directive.</w:t>
-      </w:r>
-    </w:p>
-    <w:p>
-      <w:r>
-        <w:t>inc</w:t>
-      </w:r>
-      <w:r>
-        <w:t>Prt</w:t>
-      </w:r>
-      <w:r>
-        <w:t>: A file that should be included as output</w:t>
-      </w:r>
-      <w:r>
-        <w:t xml:space="preserve"> for runtime</w:t>
-      </w:r>
-      <w:r>
-        <w:t>. Can be more than one such directive.</w:t>
-      </w:r>
-    </w:p>
-    <w:p>
-      <w:r>
-        <w:t>acc: A directory containing acceptor files (more about this later). Must be exactly one such directive.</w:t>
-      </w:r>
-    </w:p>
-    <w:p>
-      <w:r>
-        <w:t>del: A file to delete before running test case. Can be more than one such directive.</w:t>
-      </w:r>
-    </w:p>
-    <w:p>
-      <w:r>
-        <w:t>igp: Ignores output sent to the prompt by run</w:t>
-      </w:r>
-    </w:p>
-    <w:p>
-      <w:r>
-        <w:t>dsc: A description of this test case</w:t>
+        <w:t>The “test</w:t>
+      </w:r>
+      <w:r>
+        <w:t>P</w:t>
+      </w:r>
+      <w:r>
+        <w:t>.bat” tool actually calls a tool called “</w:t>
+      </w:r>
+      <w:r>
+        <w:t>CheckP</w:t>
+      </w:r>
+      <w:r>
+        <w:t>.exe” located in “Tst\Tools\</w:t>
+      </w:r>
+      <w:r>
+        <w:t>CheckP</w:t>
+      </w:r>
+      <w:r>
+        <w:t>”. To run a single test case in directory X, do:</w:t>
       </w:r>
     </w:p>
     <w:p/>
     <w:p>
-      <w:r>
-        <w:t>The “test</w:t>
+      <w:pPr>
+        <w:rPr>
+          <w:rFonts w:ascii="Consolas" w:hAnsi="Consolas" w:cs="Consolas"/>
+        </w:rPr>
+      </w:pPr>
+      <w:r>
+        <w:rPr>
+          <w:rFonts w:ascii="Consolas" w:hAnsi="Consolas" w:cs="Consolas"/>
+        </w:rPr>
+        <w:t>Tests\...\X&gt; ...\Tools\</w:t>
+      </w:r>
+      <w:r>
+        <w:rPr>
+          <w:rFonts w:ascii="Consolas" w:hAnsi="Consolas" w:cs="Consolas"/>
+        </w:rPr>
+        <w:t>CheckP</w:t>
+      </w:r>
+      <w:r>
+        <w:rPr>
+          <w:rFonts w:ascii="Consolas" w:hAnsi="Consolas" w:cs="Consolas"/>
+        </w:rPr>
+        <w:t>\bin\debug\</w:t>
+      </w:r>
+      <w:r>
+        <w:rPr>
+          <w:rFonts w:ascii="Consolas" w:hAnsi="Consolas" w:cs="Consolas"/>
+        </w:rPr>
+        <w:t>CheckP</w:t>
+      </w:r>
+      <w:r>
+        <w:rPr>
+          <w:rFonts w:ascii="Consolas" w:hAnsi="Consolas" w:cs="Consolas"/>
+        </w:rPr>
+        <w:t>.exe –cfg:”testconfig.txt”</w:t>
+      </w:r>
+    </w:p>
+    <w:p/>
+    <w:p>
+      <w:r>
+        <w:t>Check</w:t>
       </w:r>
       <w:r>
         <w:t>P</w:t>
       </w:r>
       <w:r>
-        <w:t>.bat” tool actually calls a tool called “Check</w:t>
+        <w:t xml:space="preserve"> will also create a new acceptor file, if you</w:t>
+      </w:r>
+      <w:r>
+        <w:t xml:space="preserve"> decide the output produced by C</w:t>
+      </w:r>
+      <w:r>
+        <w:t>heck</w:t>
       </w:r>
       <w:r>
         <w:t>P</w:t>
       </w:r>
-      <w:r>
-        <w:t>.exe” located in “Tst\Tools\Check</w:t>
-      </w:r>
-      <w:r>
-        <w:t>P</w:t>
-      </w:r>
-      <w:r>
-        <w:t>”. To run a single test case in directory X, do:</w:t>
+      <w:bookmarkStart w:id="0" w:name="_GoBack"/>
+      <w:bookmarkEnd w:id="0"/>
+      <w:r>
+        <w:t xml:space="preserve"> is the correct output.</w:t>
       </w:r>
     </w:p>
     <w:p/>
@@ -859,84 +1287,40 @@
         <w:rPr>
           <w:rFonts w:ascii="Consolas" w:hAnsi="Consolas" w:cs="Consolas"/>
         </w:rPr>
-        <w:t>Tests\...\X&gt; ...\Tools\Check</w:t>
+        <w:t>Tests\...\X&gt; ...\Tools\</w:t>
       </w:r>
       <w:r>
         <w:rPr>
           <w:rFonts w:ascii="Consolas" w:hAnsi="Consolas" w:cs="Consolas"/>
         </w:rPr>
-        <w:t>P</w:t>
+        <w:t>CheckP</w:t>
       </w:r>
       <w:r>
         <w:rPr>
           <w:rFonts w:ascii="Consolas" w:hAnsi="Consolas" w:cs="Consolas"/>
         </w:rPr>
-        <w:t>\bin\debug\check</w:t>
+        <w:t>\bin\debug\</w:t>
       </w:r>
       <w:r>
         <w:rPr>
           <w:rFonts w:ascii="Consolas" w:hAnsi="Consolas" w:cs="Consolas"/>
         </w:rPr>
-        <w:t>P</w:t>
+        <w:t>CheckP</w:t>
       </w:r>
       <w:r>
         <w:rPr>
           <w:rFonts w:ascii="Consolas" w:hAnsi="Consolas" w:cs="Consolas"/>
         </w:rPr>
-        <w:t>.exe –cfg:”testconfig.txt”</w:t>
+        <w:t>.exe –cfg:”testconfig.txt” –add</w:t>
       </w:r>
     </w:p>
     <w:p/>
     <w:p>
       <w:r>
-        <w:t>Check will also create a new acceptor file, if you decide the output produced by check is the correct output.</w:t>
-      </w:r>
-    </w:p>
-    <w:p/>
-    <w:p>
-      <w:pPr>
-        <w:rPr>
-          <w:rFonts w:ascii="Consolas" w:hAnsi="Consolas" w:cs="Consolas"/>
-        </w:rPr>
-      </w:pPr>
-      <w:r>
-        <w:rPr>
-          <w:rFonts w:ascii="Consolas" w:hAnsi="Consolas" w:cs="Consolas"/>
-        </w:rPr>
-        <w:t>Tests\...\X&gt; ...\Tools\Check</w:t>
-      </w:r>
-      <w:r>
-        <w:rPr>
-          <w:rFonts w:ascii="Consolas" w:hAnsi="Consolas" w:cs="Consolas"/>
-        </w:rPr>
-        <w:t>P</w:t>
-      </w:r>
-      <w:r>
-        <w:rPr>
-          <w:rFonts w:ascii="Consolas" w:hAnsi="Consolas" w:cs="Consolas"/>
-        </w:rPr>
-        <w:t>\bin\debug\check</w:t>
-      </w:r>
-      <w:r>
-        <w:rPr>
-          <w:rFonts w:ascii="Consolas" w:hAnsi="Consolas" w:cs="Consolas"/>
-        </w:rPr>
-        <w:t>P</w:t>
-      </w:r>
-      <w:r>
-        <w:rPr>
-          <w:rFonts w:ascii="Consolas" w:hAnsi="Consolas" w:cs="Consolas"/>
-        </w:rPr>
-        <w:t>.exe –cfg:”testconfig.txt” –add</w:t>
-      </w:r>
-    </w:p>
-    <w:p/>
-    <w:p>
-      <w:r>
-        <w:t>This creates a file called acc_i.txt. Initially, i = 0. Each time you run with the –add flag, Check</w:t>
-      </w:r>
-      <w:r>
-        <w:t>P</w:t>
+        <w:t xml:space="preserve">This creates a file called acc_i.txt. Initially, i = 0. Each time you run with the –add flag, </w:t>
+      </w:r>
+      <w:r>
+        <w:t>CheckP</w:t>
       </w:r>
       <w:r>
         <w:t xml:space="preserve"> finds the index of largest acceptor and then creates a new acceptor with an index one larger. The only reason you ne</w:t>
@@ -953,10 +1337,10 @@
     </w:p>
     <w:p>
       <w:r>
-        <w:t>Otherwise, one acceptor should be enough. If you update the test case and the acceptance criterion changes, then you should delete the stale acceptors, and then run check</w:t>
-      </w:r>
-      <w:r>
-        <w:t>P</w:t>
+        <w:t xml:space="preserve">Otherwise, one acceptor should be enough. If you update the test case and the acceptance criterion changes, then you should delete the stale acceptors, and then run </w:t>
+      </w:r>
+      <w:r>
+        <w:t>CheckP</w:t>
       </w:r>
       <w:r>
         <w:t xml:space="preserve">.exe with the –add flag. </w:t>
@@ -1031,7 +1415,19 @@
         </w:numPr>
       </w:pPr>
       <w:r>
-        <w:t>if P executables change, then run testP.bat before running checkP.exe, such that checkP.exe uses updated executables</w:t>
+        <w:t xml:space="preserve">if P executables change, then run testP.bat before running </w:t>
+      </w:r>
+      <w:r>
+        <w:t>CheckP</w:t>
+      </w:r>
+      <w:r>
+        <w:t xml:space="preserve">.exe, such that </w:t>
+      </w:r>
+      <w:r>
+        <w:t>CheckP</w:t>
+      </w:r>
+      <w:r>
+        <w:t>.exe uses updated executables</w:t>
       </w:r>
     </w:p>
     <w:p>

</xml_diff>

<commit_message>
Fixed bug in test tool and updated docs
</commit_message>
<xml_diff>
--- a/Doc/TestDocs/RegressionTestTool.docx
+++ b/Doc/TestDocs/RegressionTestTool.docx
@@ -208,22 +208,19 @@
         <w:pStyle w:val="ListParagraph"/>
       </w:pPr>
       <w:r>
-        <w:t xml:space="preserve">“Plang\Tst\testP.bat </w:t>
-      </w:r>
-      <w:r>
-        <w:t>[</w:t>
-      </w:r>
-      <w:r>
-        <w:t>&lt;</w:t>
-      </w:r>
-      <w:r>
-        <w:t xml:space="preserve">full path to the </w:t>
+        <w:t>“Plang</w:t>
+      </w:r>
+      <w:r>
+        <w:t xml:space="preserve">\Tst&gt; </w:t>
+      </w:r>
+      <w:r>
+        <w:t>testP.bat &lt;</w:t>
+      </w:r>
+      <w:r>
+        <w:t xml:space="preserve">path to the </w:t>
       </w:r>
       <w:r>
         <w:t>root folder with tests&gt;</w:t>
-      </w:r>
-      <w:r>
-        <w:t>]</w:t>
       </w:r>
       <w:r>
         <w:t xml:space="preserve"> reset</w:t>
@@ -478,7 +475,13 @@
         <w:t>Plan</w:t>
       </w:r>
       <w:r>
-        <w:t xml:space="preserve">g\Tst\testP.bat </w:t>
+        <w:t>g</w:t>
+      </w:r>
+      <w:r>
+        <w:t xml:space="preserve">\Tst&gt; </w:t>
+      </w:r>
+      <w:r>
+        <w:t xml:space="preserve">testP.bat </w:t>
       </w:r>
       <w:r>
         <w:t>[</w:t>
@@ -487,7 +490,7 @@
         <w:t>&lt;</w:t>
       </w:r>
       <w:r>
-        <w:t xml:space="preserve">full path to the </w:t>
+        <w:t xml:space="preserve">path to the </w:t>
       </w:r>
       <w:r>
         <w:t>root folder</w:t>
@@ -510,16 +513,13 @@
         <w:t xml:space="preserve">If you run </w:t>
       </w:r>
       <w:r>
-        <w:t>“Plang\Tst\testP.bat</w:t>
-      </w:r>
-      <w:r>
-        <w:t>” (with no parameters), both regular and long regressions will run.</w:t>
-      </w:r>
-    </w:p>
-    <w:p>
-      <w:bookmarkStart w:id="0" w:name="_GoBack"/>
-      <w:bookmarkEnd w:id="0"/>
-    </w:p>
+        <w:t>testP.bat</w:t>
+      </w:r>
+      <w:r>
+        <w:t xml:space="preserve"> with no parameters, both regular and long regressions will run.</w:t>
+      </w:r>
+    </w:p>
+    <w:p/>
     <w:p>
       <w:r>
         <w:t>The testing framework does the following:</w:t>
@@ -644,7 +644,12 @@
         <w:t>a file called acc_i.txt</w:t>
       </w:r>
       <w:r>
-        <w:t xml:space="preserve"> is created in each test directory</w:t>
+        <w:t xml:space="preserve"> is created in each test di</w:t>
+      </w:r>
+      <w:bookmarkStart w:id="0" w:name="_GoBack"/>
+      <w:bookmarkEnd w:id="0"/>
+      <w:r>
+        <w:t>rectory</w:t>
       </w:r>
       <w:r>
         <w:t>. Initially, i = 0. Each time you run wi</w:t>

</xml_diff>

<commit_message>
Updated test tool instruction wrt how to determine a subfolder for a new test
</commit_message>
<xml_diff>
--- a/Doc/TestDocs/RegressionTestTool.docx
+++ b/Doc/TestDocs/RegressionTestTool.docx
@@ -34,12 +34,7 @@
     <w:p>
       <w:r>
         <w:tab/>
-      </w:r>
-      <w:r>
-        <w:t>RegressionTestTool.docx:</w:t>
-      </w:r>
-      <w:r>
-        <w:t xml:space="preserve"> instruction on running the test tool and adding new tests (this doc)</w:t>
+        <w:t>RegressionTestTool.docx: instruction on running the test tool and adding new tests (this doc)</w:t>
       </w:r>
     </w:p>
     <w:p>
@@ -93,10 +88,7 @@
         <w:t xml:space="preserve">Regular regression: </w:t>
       </w:r>
       <w:r>
-        <w:t>Plang\Tst\</w:t>
-      </w:r>
-      <w:r>
-        <w:t>RegressionTests</w:t>
+        <w:t>Plang\Tst\RegressionTests</w:t>
       </w:r>
     </w:p>
     <w:p>
@@ -147,10 +139,7 @@
         <w:t>RegressionTests</w:t>
       </w:r>
       <w:r>
-        <w:t>Long</w:t>
-      </w:r>
-      <w:r>
-        <w:t>” tests are optional for now.</w:t>
+        <w:t>Long” tests are optional for now.</w:t>
       </w:r>
     </w:p>
     <w:p>
@@ -469,10 +458,7 @@
     </w:p>
     <w:p>
       <w:r>
-        <w:t>“</w:t>
-      </w:r>
-      <w:r>
-        <w:t>Plan</w:t>
+        <w:t>“Plan</w:t>
       </w:r>
       <w:r>
         <w:t>g</w:t>
@@ -534,10 +520,7 @@
         </w:numPr>
       </w:pPr>
       <w:r>
-        <w:t>Runs pc.exe and if no error,  zinger.exe.</w:t>
-      </w:r>
-      <w:r>
-        <w:t xml:space="preserve"> </w:t>
+        <w:t xml:space="preserve">Runs pc.exe and if no error,  zinger.exe. </w:t>
       </w:r>
       <w:r>
         <w:t>In the future, it will invoke</w:t>
@@ -644,12 +627,7 @@
         <w:t>a file called acc_i.txt</w:t>
       </w:r>
       <w:r>
-        <w:t xml:space="preserve"> is created in each test di</w:t>
-      </w:r>
-      <w:bookmarkStart w:id="0" w:name="_GoBack"/>
-      <w:bookmarkEnd w:id="0"/>
-      <w:r>
-        <w:t>rectory</w:t>
+        <w:t xml:space="preserve"> is created in each test directory</w:t>
       </w:r>
       <w:r>
         <w:t>. Initially, i = 0. Each time you run wi</w:t>
@@ -707,10 +685,7 @@
         <w:t xml:space="preserve"> for regression tests is </w:t>
       </w:r>
       <w:r>
-        <w:t>Plang\T</w:t>
-      </w:r>
-      <w:r>
-        <w:t>st\RegressionTests. There are</w:t>
+        <w:t>Plang\Tst\RegressionTests. There are</w:t>
       </w:r>
       <w:r>
         <w:t xml:space="preserve"> subfolders</w:t>
@@ -733,13 +708,7 @@
         <w:t>feature test subfolders</w:t>
       </w:r>
       <w:r>
-        <w:t xml:space="preserve"> have a number in the name which corresponds to the </w:t>
-      </w:r>
-      <w:r>
-        <w:t>TestingFramework.docx</w:t>
-      </w:r>
-      <w:r>
-        <w:t xml:space="preserve"> enumeration in the “P Features to Test” section.</w:t>
+        <w:t xml:space="preserve"> have a number in the name which corresponds to the TestingFramework.docx enumeration in the “P Features to Test” section.</w:t>
       </w:r>
       <w:r>
         <w:t xml:space="preserve"> </w:t>
@@ -774,13 +743,7 @@
         <w:t>the test folder</w:t>
       </w:r>
       <w:r>
-        <w:t>; a full feature number from “</w:t>
-      </w:r>
-      <w:r>
-        <w:t>TestingFramework.docx</w:t>
-      </w:r>
-      <w:r>
-        <w:t>” sho</w:t>
+        <w:t>; a full feature number from “TestingFramework.docx” sho</w:t>
       </w:r>
       <w:r>
         <w:t>uld be placed here, for example:</w:t>
@@ -809,13 +772,7 @@
         </w:numPr>
       </w:pPr>
       <w:r>
-        <w:t xml:space="preserve">full list of tested features can be found </w:t>
-      </w:r>
-      <w:r>
-        <w:t>in the spreadsheet “\plang\Doc\TestDocs\Tests.xlsx</w:t>
-      </w:r>
-      <w:r>
-        <w:t>”</w:t>
+        <w:t>full list of tested features can be found in the spreadsheet “\plang\Doc\TestDocs\Tests.xlsx”</w:t>
       </w:r>
     </w:p>
     <w:p/>
@@ -838,10 +795,7 @@
         <w:t xml:space="preserve"> </w:t>
       </w:r>
       <w:r>
-        <w:t xml:space="preserve">This would require an addition to the </w:t>
-      </w:r>
-      <w:r>
-        <w:t>“P Features to Test” section</w:t>
+        <w:t>This would require an addition to the “P Features to Test” section</w:t>
       </w:r>
       <w:r>
         <w:t xml:space="preserve"> of </w:t>
@@ -916,6 +870,72 @@
     <w:p>
       <w:pPr>
         <w:pStyle w:val="ListParagraph"/>
+      </w:pPr>
+      <w:r>
+        <w:t>There are six “Feature” subfolders:</w:t>
+      </w:r>
+    </w:p>
+    <w:p>
+      <w:pPr>
+        <w:pStyle w:val="ListParagraph"/>
+      </w:pPr>
+      <w:r>
+        <w:t>Feature1SMLevelDecls</w:t>
+      </w:r>
+    </w:p>
+    <w:p>
+      <w:pPr>
+        <w:pStyle w:val="ListParagraph"/>
+      </w:pPr>
+      <w:r>
+        <w:t>Feature2Stmts</w:t>
+      </w:r>
+    </w:p>
+    <w:p>
+      <w:pPr>
+        <w:pStyle w:val="ListParagraph"/>
+      </w:pPr>
+      <w:r>
+        <w:t>Feature3Exprs</w:t>
+      </w:r>
+    </w:p>
+    <w:p>
+      <w:pPr>
+        <w:pStyle w:val="ListParagraph"/>
+      </w:pPr>
+      <w:r>
+        <w:t>Feature4DataTypes</w:t>
+      </w:r>
+    </w:p>
+    <w:p>
+      <w:pPr>
+        <w:pStyle w:val="ListParagraph"/>
+      </w:pPr>
+      <w:r>
+        <w:t>Combined</w:t>
+      </w:r>
+    </w:p>
+    <w:p>
+      <w:pPr>
+        <w:pStyle w:val="ListParagraph"/>
+      </w:pPr>
+      <w:r>
+        <w:t>Integration</w:t>
+      </w:r>
+    </w:p>
+    <w:p>
+      <w:pPr>
+        <w:pStyle w:val="ListParagraph"/>
+      </w:pPr>
+      <w:r>
+        <w:t>For more information on specific features in each category, look in the TestingFramework.docx document, sections “P Features to Test”, “Integration Tests”, “Combined Tests”.</w:t>
+      </w:r>
+      <w:bookmarkStart w:id="0" w:name="_GoBack"/>
+      <w:bookmarkEnd w:id="0"/>
+    </w:p>
+    <w:p>
+      <w:pPr>
+        <w:pStyle w:val="ListParagraph"/>
         <w:numPr>
           <w:ilvl w:val="0"/>
           <w:numId w:val="2"/>
@@ -933,16 +953,7 @@
         <w:pStyle w:val="ListParagraph"/>
       </w:pPr>
       <w:r>
-        <w:t xml:space="preserve">It is very helpful to have a comment in the </w:t>
-      </w:r>
-      <w:r>
-        <w:t xml:space="preserve">beginning of myfile.p </w:t>
-      </w:r>
-      <w:r>
-        <w:t>which briefly de</w:t>
-      </w:r>
-      <w:r>
-        <w:t>scribes the purpose of the test.</w:t>
+        <w:t>It is very helpful to have a comment in the beginning of myfile.p which briefly describes the purpose of the test.</w:t>
       </w:r>
     </w:p>
     <w:p>
@@ -981,6 +992,7 @@
         <w:rPr>
           <w:rFonts w:asciiTheme="minorHAnsi" w:hAnsiTheme="minorHAnsi"/>
         </w:rPr>
+        <w:lastRenderedPageBreak/>
         <w:t xml:space="preserve">Add a hyperlink to the test file to </w:t>
       </w:r>
       <w:r>
@@ -1067,7 +1079,6 @@
         </w:numPr>
       </w:pPr>
       <w:r>
-        <w:lastRenderedPageBreak/>
         <w:t>Even if the exe being tested crashes, then this will still be captured without crashing the testing tool.</w:t>
       </w:r>
     </w:p>
@@ -1089,114 +1100,48 @@
     </w:p>
     <w:p>
       <w:r>
-        <w:t>run</w:t>
+        <w:t>runZing: pc.exe to run. Must be exactly one such directive.</w:t>
+      </w:r>
+    </w:p>
+    <w:p>
+      <w:r>
+        <w:t>runPrt: runtime exe to run. Must be exactly one such directive.</w:t>
+      </w:r>
+    </w:p>
+    <w:p>
+      <w:r>
+        <w:t>argPc: An arg to pass to pc.exe. If more than one arg directive, then args are passed in order</w:t>
+      </w:r>
+    </w:p>
+    <w:p>
+      <w:r>
+        <w:t>argZing: An arg to pass to zinger.exe. If more than one arg directive, then args are passed in order</w:t>
+      </w:r>
+    </w:p>
+    <w:p>
+      <w:r>
+        <w:t>argPrt: An arg to pass to runtime. If more than one arg directive, then args are passed in order</w:t>
+      </w:r>
+    </w:p>
+    <w:p>
+      <w:r>
+        <w:t>incPc: A file that should be included as output for pc.exe. Can be more than one such directive.</w:t>
+      </w:r>
+    </w:p>
+    <w:p>
+      <w:r>
+        <w:t>inc</w:t>
       </w:r>
       <w:r>
         <w:t>Zing</w:t>
       </w:r>
       <w:r>
-        <w:t>: pc.exe to run. Must be exactly one such directive.</w:t>
-      </w:r>
-    </w:p>
-    <w:p>
-      <w:r>
-        <w:t>run</w:t>
-      </w:r>
-      <w:r>
-        <w:t>Prt: runtime exe</w:t>
-      </w:r>
-      <w:r>
-        <w:t xml:space="preserve"> to run. Must be exactly one such directive.</w:t>
-      </w:r>
-    </w:p>
-    <w:p>
-      <w:r>
-        <w:t>arg</w:t>
-      </w:r>
-      <w:r>
-        <w:t>Pc: An arg to pass to pc.exe</w:t>
-      </w:r>
-      <w:r>
-        <w:t>. If more than one arg directive, then args are passed in order</w:t>
-      </w:r>
-    </w:p>
-    <w:p>
-      <w:r>
-        <w:t>arg</w:t>
-      </w:r>
-      <w:r>
-        <w:t>Zing: An arg to pass to zinger.exe</w:t>
-      </w:r>
-      <w:r>
-        <w:t>. If more than one arg directive, then args are passed in order</w:t>
-      </w:r>
-    </w:p>
-    <w:p>
-      <w:r>
-        <w:t>arg</w:t>
-      </w:r>
-      <w:r>
-        <w:t>Prt</w:t>
-      </w:r>
-      <w:r>
-        <w:t>: An arg to pass to run</w:t>
-      </w:r>
-      <w:r>
-        <w:t>time</w:t>
-      </w:r>
-      <w:r>
-        <w:t>. If more than one arg directive, then args are passed in order</w:t>
-      </w:r>
-    </w:p>
-    <w:p>
-      <w:r>
-        <w:t>inc</w:t>
-      </w:r>
-      <w:r>
-        <w:t>Pc</w:t>
-      </w:r>
-      <w:r>
-        <w:t>: A file that should be included as output</w:t>
-      </w:r>
-      <w:r>
-        <w:t xml:space="preserve"> for pc.exe</w:t>
-      </w:r>
-      <w:r>
-        <w:t>. Can be more than one such directive.</w:t>
-      </w:r>
-    </w:p>
-    <w:p>
-      <w:r>
-        <w:t>inc</w:t>
-      </w:r>
-      <w:r>
-        <w:t>Zing</w:t>
-      </w:r>
-      <w:r>
-        <w:t>: A file that should be included as output</w:t>
-      </w:r>
-      <w:r>
-        <w:t xml:space="preserve"> for zinger.exe</w:t>
-      </w:r>
-      <w:r>
-        <w:t>. Can be more than one such directive.</w:t>
-      </w:r>
-    </w:p>
-    <w:p>
-      <w:r>
-        <w:t>inc</w:t>
-      </w:r>
-      <w:r>
-        <w:t>Prt</w:t>
-      </w:r>
-      <w:r>
-        <w:t>: A file that should be included as output</w:t>
-      </w:r>
-      <w:r>
-        <w:t xml:space="preserve"> for runtime</w:t>
-      </w:r>
-      <w:r>
-        <w:t>. Can be more than one such directive.</w:t>
+        <w:t>: A file that should be included as output for zinger.exe. Can be more than one such directive.</w:t>
+      </w:r>
+    </w:p>
+    <w:p>
+      <w:r>
+        <w:t>incPrt: A file that should be included as output for runtime. Can be more than one such directive.</w:t>
       </w:r>
     </w:p>
     <w:p>
@@ -1390,6 +1335,7 @@
         </w:numPr>
       </w:pPr>
       <w:r>
+        <w:lastRenderedPageBreak/>
         <w:t>i</w:t>
       </w:r>
       <w:r>
@@ -1468,7 +1414,6 @@
         </w:numPr>
       </w:pPr>
       <w:r>
-        <w:lastRenderedPageBreak/>
         <w:t xml:space="preserve">if you want to run regression only on a specific feature folder F or on a single test X, run </w:t>
       </w:r>
     </w:p>
@@ -1477,10 +1422,7 @@
         <w:pStyle w:val="ListParagraph"/>
       </w:pPr>
       <w:r>
-        <w:t xml:space="preserve">“testP.bat RegressionTests\F” or </w:t>
-      </w:r>
-      <w:r>
-        <w:t xml:space="preserve">“testP.bat </w:t>
+        <w:t xml:space="preserve">“testP.bat RegressionTests\F” or “testP.bat </w:t>
       </w:r>
       <w:r>
         <w:t>RegressionTests\F\E\X</w:t>

</xml_diff>

<commit_message>
tests and test docs updated
</commit_message>
<xml_diff>
--- a/Doc/TestDocs/RegressionTestTool.docx
+++ b/Doc/TestDocs/RegressionTestTool.docx
@@ -63,29 +63,10 @@
     <w:p/>
     <w:p>
       <w:r>
-        <w:t>Sample test folders:</w:t>
-      </w:r>
-      <w:r>
-        <w:br/>
-        <w:t>Plang\Tst\SampleTests</w:t>
-      </w:r>
-    </w:p>
-    <w:p/>
-    <w:p>
-      <w:r>
         <w:t>Regression test suite</w:t>
       </w:r>
       <w:r>
-        <w:t>s</w:t>
-      </w:r>
-      <w:r>
-        <w:t>:</w:t>
-      </w:r>
-      <w:r>
-        <w:br/>
-      </w:r>
-      <w:r>
-        <w:t xml:space="preserve">Regular regression: </w:t>
+        <w:t xml:space="preserve">: </w:t>
       </w:r>
       <w:r>
         <w:t>Plang\Tst\RegressionTests</w:t>
@@ -93,14 +74,18 @@
     </w:p>
     <w:p>
       <w:r>
-        <w:t xml:space="preserve">“Long” regression:   </w:t>
-      </w:r>
-      <w:r>
-        <w:t>Plang\Tst\RegressionTests</w:t>
-      </w:r>
-      <w:r>
-        <w:t>Long</w:t>
-      </w:r>
+        <w:t>Samples that implement realistic protocols:</w:t>
+      </w:r>
+    </w:p>
+    <w:p>
+      <w:r>
+        <w:t>Plang\Tst\</w:t>
+      </w:r>
+      <w:r>
+        <w:t>SamplesProtocols</w:t>
+      </w:r>
+      <w:bookmarkStart w:id="0" w:name="_GoBack"/>
+      <w:bookmarkEnd w:id="0"/>
     </w:p>
     <w:p/>
     <w:p>
@@ -568,32 +553,32 @@
         </w:numPr>
       </w:pPr>
       <w:r>
+        <w:t>If no “reset”</w:t>
+      </w:r>
+      <w:r>
+        <w:t xml:space="preserve"> flag</w:t>
+      </w:r>
+      <w:r>
+        <w:t>: c</w:t>
+      </w:r>
+      <w:r>
+        <w:t>hecks if there is some “acceptor” file that matches the output file exactly.</w:t>
+      </w:r>
+    </w:p>
+    <w:p>
+      <w:pPr>
+        <w:pStyle w:val="ListParagraph"/>
+      </w:pPr>
+      <w:r>
+        <w:t>The test passes if the output is accepted, otherwise it fails.</w:t>
+      </w:r>
+    </w:p>
+    <w:p>
+      <w:pPr>
+        <w:pStyle w:val="ListParagraph"/>
+      </w:pPr>
+      <w:r>
         <w:lastRenderedPageBreak/>
-        <w:t>If no “reset”</w:t>
-      </w:r>
-      <w:r>
-        <w:t xml:space="preserve"> flag</w:t>
-      </w:r>
-      <w:r>
-        <w:t>: c</w:t>
-      </w:r>
-      <w:r>
-        <w:t>hecks if there is some “acceptor” file that matches the output file exactly.</w:t>
-      </w:r>
-    </w:p>
-    <w:p>
-      <w:pPr>
-        <w:pStyle w:val="ListParagraph"/>
-      </w:pPr>
-      <w:r>
-        <w:t>The test passes if the output is accepted, otherwise it fails.</w:t>
-      </w:r>
-    </w:p>
-    <w:p>
-      <w:pPr>
-        <w:pStyle w:val="ListParagraph"/>
-      </w:pPr>
-      <w:r>
         <w:t>With “reset</w:t>
       </w:r>
       <w:r>
@@ -930,8 +915,6 @@
       <w:r>
         <w:t>For more information on specific features in each category, look in the TestingFramework.docx document, sections “P Features to Test”, “Integration Tests”, “Combined Tests”.</w:t>
       </w:r>
-      <w:bookmarkStart w:id="0" w:name="_GoBack"/>
-      <w:bookmarkEnd w:id="0"/>
     </w:p>
     <w:p>
       <w:pPr>
@@ -992,7 +975,6 @@
         <w:rPr>
           <w:rFonts w:asciiTheme="minorHAnsi" w:hAnsiTheme="minorHAnsi"/>
         </w:rPr>
-        <w:lastRenderedPageBreak/>
         <w:t xml:space="preserve">Add a hyperlink to the test file to </w:t>
       </w:r>
       <w:r>
@@ -1019,6 +1001,7 @@
         <w:pStyle w:val="ListParagraph"/>
       </w:pPr>
       <w:r>
+        <w:lastRenderedPageBreak/>
         <w:t xml:space="preserve">For templates of the “testconfig.txt” files, look in similar test directories </w:t>
       </w:r>
       <w:r>
@@ -1335,7 +1318,6 @@
         </w:numPr>
       </w:pPr>
       <w:r>
-        <w:lastRenderedPageBreak/>
         <w:t>i</w:t>
       </w:r>
       <w:r>
@@ -1354,6 +1336,7 @@
         </w:numPr>
       </w:pPr>
       <w:r>
+        <w:lastRenderedPageBreak/>
         <w:t>m</w:t>
       </w:r>
       <w:r>

</xml_diff>

<commit_message>
Regression tool updated with printing summary results; tests added, docs updated
</commit_message>
<xml_diff>
--- a/Doc/TestDocs/RegressionTestTool.docx
+++ b/Doc/TestDocs/RegressionTestTool.docx
@@ -84,8 +84,6 @@
       <w:r>
         <w:t>SamplesProtocols</w:t>
       </w:r>
-      <w:bookmarkStart w:id="0" w:name="_GoBack"/>
-      <w:bookmarkEnd w:id="0"/>
     </w:p>
     <w:p/>
     <w:p>
@@ -1414,6 +1412,66 @@
         <w:t>”</w:t>
       </w:r>
     </w:p>
+    <w:p>
+      <w:pPr>
+        <w:pStyle w:val="ListParagraph"/>
+      </w:pPr>
+    </w:p>
+    <w:p>
+      <w:pPr>
+        <w:pStyle w:val="ListParagraph"/>
+      </w:pPr>
+    </w:p>
+    <w:p>
+      <w:pPr>
+        <w:pStyle w:val="Heading1"/>
+      </w:pPr>
+      <w:r>
+        <w:t>How to analyze regression results</w:t>
+      </w:r>
+    </w:p>
+    <w:p/>
+    <w:p>
+      <w:r>
+        <w:t>“testP.bat” generates a summary file “failed-tests.txt” that includes all directories with failed tests.</w:t>
+      </w:r>
+    </w:p>
+    <w:p>
+      <w:r>
+        <w:t>To look at the differences between the acceptor file “acc_0.txt” and the newly generated output file “check-ouput.log” for all failed tests, a batch file “display-diffs.bat” is generated by “testP.bat”. For now, it supports “kdiff3” tool which you can install from here:</w:t>
+      </w:r>
+    </w:p>
+    <w:p>
+      <w:hyperlink r:id="rId5" w:history="1">
+        <w:r>
+          <w:rPr>
+            <w:rStyle w:val="Hyperlink"/>
+          </w:rPr>
+          <w:t>http://sourceforge.net/projects/kdiff3/files/</w:t>
+        </w:r>
+      </w:hyperlink>
+    </w:p>
+    <w:p>
+      <w:r>
+        <w:t xml:space="preserve">The batch file </w:t>
+      </w:r>
+      <w:r>
+        <w:t>“display-diffs.bat”</w:t>
+      </w:r>
+      <w:r>
+        <w:t xml:space="preserve"> assumes that the full path to kdiff3 is added to the environment variable %PATH%, for example, as follows:</w:t>
+      </w:r>
+      <w:r>
+        <w:br/>
+      </w:r>
+      <w:r>
+        <w:t>set PATH=%PATH%;C:\Program Files\KDiff3</w:t>
+      </w:r>
+      <w:bookmarkStart w:id="0" w:name="_GoBack"/>
+      <w:bookmarkEnd w:id="0"/>
+    </w:p>
+    <w:p/>
+    <w:p/>
     <w:p/>
     <w:p/>
     <w:sectPr>
@@ -2366,6 +2424,17 @@
       <w:szCs w:val="32"/>
     </w:rPr>
   </w:style>
+  <w:style w:type="character" w:styleId="Hyperlink">
+    <w:name w:val="Hyperlink"/>
+    <w:basedOn w:val="DefaultParagraphFont"/>
+    <w:uiPriority w:val="99"/>
+    <w:unhideWhenUsed/>
+    <w:rsid w:val="002A5B67"/>
+    <w:rPr>
+      <w:color w:val="0563C1" w:themeColor="hyperlink"/>
+      <w:u w:val="single"/>
+    </w:rPr>
+  </w:style>
 </w:styles>
 </file>
 

</xml_diff>

<commit_message>
regression folder tree changed (separate folders for Pc, Zinger, Runtime for each test); testP tool and docs updated
</commit_message>
<xml_diff>
--- a/Doc/TestDocs/RegressionTestTool.docx
+++ b/Doc/TestDocs/RegressionTestTool.docx
@@ -101,6 +101,313 @@
         <w:pStyle w:val="Heading1"/>
       </w:pPr>
       <w:r>
+        <w:t>Directory structure for regression tests</w:t>
+      </w:r>
+    </w:p>
+    <w:p/>
+    <w:p>
+      <w:r>
+        <w:t xml:space="preserve">The folder structure for </w:t>
+      </w:r>
+      <w:r>
+        <w:t>“</w:t>
+      </w:r>
+      <w:r>
+        <w:t>Plang\Tst\RegressionTests</w:t>
+      </w:r>
+      <w:r>
+        <w:t>” and  “</w:t>
+      </w:r>
+      <w:r>
+        <w:t>Plang\Tst\SamplesProtocols</w:t>
+      </w:r>
+      <w:r>
+        <w:t>” is i</w:t>
+      </w:r>
+      <w:r>
+        <w:t>dentical:</w:t>
+      </w:r>
+    </w:p>
+    <w:p>
+      <w:r>
+        <w:t>At the first level, called “Feature”, the tests are divided according to the feature tested, in the way that is specified in “TestingFramework.docx”.</w:t>
+      </w:r>
+      <w:r>
+        <w:t xml:space="preserve"> </w:t>
+      </w:r>
+      <w:r>
+        <w:t xml:space="preserve">For example, </w:t>
+      </w:r>
+      <w:r>
+        <w:t xml:space="preserve">four </w:t>
+      </w:r>
+      <w:r>
+        <w:t xml:space="preserve">feature test subfolders have a number in the name which corresponds to the </w:t>
+      </w:r>
+      <w:r>
+        <w:t>subsection numbers</w:t>
+      </w:r>
+      <w:r>
+        <w:t xml:space="preserve"> in the “P Features to Test” section. </w:t>
+      </w:r>
+      <w:r>
+        <w:t xml:space="preserve">In addition, there are two more subfoders “Integration” and “Combined” – see explanation in </w:t>
+      </w:r>
+      <w:r>
+        <w:t>“</w:t>
+      </w:r>
+      <w:r>
+        <w:t>TestingFramework.docx”.</w:t>
+      </w:r>
+    </w:p>
+    <w:p/>
+    <w:p>
+      <w:pPr>
+        <w:pStyle w:val="ListParagraph"/>
+        <w:numPr>
+          <w:ilvl w:val="0"/>
+          <w:numId w:val="5"/>
+        </w:numPr>
+        <w:spacing w:before="100" w:after="200" w:line="276" w:lineRule="auto"/>
+        <w:contextualSpacing/>
+      </w:pPr>
+      <w:r>
+        <w:t>Root</w:t>
+      </w:r>
+    </w:p>
+    <w:p>
+      <w:pPr>
+        <w:pStyle w:val="ListParagraph"/>
+        <w:numPr>
+          <w:ilvl w:val="1"/>
+          <w:numId w:val="5"/>
+        </w:numPr>
+        <w:spacing w:before="100" w:after="200" w:line="276" w:lineRule="auto"/>
+        <w:contextualSpacing/>
+      </w:pPr>
+      <w:r>
+        <w:t>State Machine Level Declarations (subdirectory called “</w:t>
+      </w:r>
+      <w:r>
+        <w:t>Feature1SMLevelDecls</w:t>
+      </w:r>
+      <w:r>
+        <w:t>”)</w:t>
+      </w:r>
+    </w:p>
+    <w:p>
+      <w:pPr>
+        <w:pStyle w:val="ListParagraph"/>
+        <w:numPr>
+          <w:ilvl w:val="1"/>
+          <w:numId w:val="5"/>
+        </w:numPr>
+        <w:spacing w:before="100" w:after="200" w:line="276" w:lineRule="auto"/>
+        <w:contextualSpacing/>
+      </w:pPr>
+      <w:r>
+        <w:t>Statements (“</w:t>
+      </w:r>
+      <w:r>
+        <w:t>Feature2Stmts</w:t>
+      </w:r>
+      <w:r>
+        <w:t>”)</w:t>
+      </w:r>
+    </w:p>
+    <w:p>
+      <w:pPr>
+        <w:pStyle w:val="ListParagraph"/>
+        <w:numPr>
+          <w:ilvl w:val="1"/>
+          <w:numId w:val="5"/>
+        </w:numPr>
+        <w:spacing w:before="100" w:after="200" w:line="276" w:lineRule="auto"/>
+        <w:contextualSpacing/>
+      </w:pPr>
+      <w:r>
+        <w:t>Expressions (“</w:t>
+      </w:r>
+      <w:r>
+        <w:t>Feature3Exprs</w:t>
+      </w:r>
+      <w:r>
+        <w:t>”)</w:t>
+      </w:r>
+    </w:p>
+    <w:p>
+      <w:pPr>
+        <w:pStyle w:val="ListParagraph"/>
+        <w:numPr>
+          <w:ilvl w:val="1"/>
+          <w:numId w:val="5"/>
+        </w:numPr>
+        <w:spacing w:before="100" w:after="200" w:line="276" w:lineRule="auto"/>
+        <w:contextualSpacing/>
+      </w:pPr>
+      <w:r>
+        <w:t>Data types (“</w:t>
+      </w:r>
+      <w:r>
+        <w:t>Feature4DataTypes</w:t>
+      </w:r>
+      <w:r>
+        <w:t>”)</w:t>
+      </w:r>
+    </w:p>
+    <w:p>
+      <w:pPr>
+        <w:pStyle w:val="ListParagraph"/>
+        <w:numPr>
+          <w:ilvl w:val="1"/>
+          <w:numId w:val="5"/>
+        </w:numPr>
+        <w:spacing w:before="100" w:after="200" w:line="276" w:lineRule="auto"/>
+        <w:contextualSpacing/>
+      </w:pPr>
+      <w:r>
+        <w:t>Integration Tests (“</w:t>
+      </w:r>
+      <w:r>
+        <w:t>Integration</w:t>
+      </w:r>
+      <w:r>
+        <w:t>”)</w:t>
+      </w:r>
+    </w:p>
+    <w:p>
+      <w:pPr>
+        <w:pStyle w:val="ListParagraph"/>
+        <w:numPr>
+          <w:ilvl w:val="1"/>
+          <w:numId w:val="5"/>
+        </w:numPr>
+        <w:spacing w:before="100" w:after="200" w:line="276" w:lineRule="auto"/>
+        <w:contextualSpacing/>
+      </w:pPr>
+      <w:r>
+        <w:t>Combined Tests (“</w:t>
+      </w:r>
+      <w:r>
+        <w:t>Combined</w:t>
+      </w:r>
+      <w:r>
+        <w:t>”)</w:t>
+      </w:r>
+    </w:p>
+    <w:p>
+      <w:r>
+        <w:t xml:space="preserve">Each </w:t>
+      </w:r>
+      <w:r>
+        <w:t>“Feature” folder has</w:t>
+      </w:r>
+      <w:r>
+        <w:t xml:space="preserve"> the following three subfolders (</w:t>
+      </w:r>
+      <w:r>
+        <w:t xml:space="preserve">at the </w:t>
+      </w:r>
+      <w:r>
+        <w:t>“type of error” level):</w:t>
+      </w:r>
+    </w:p>
+    <w:p>
+      <w:pPr>
+        <w:pStyle w:val="ListParagraph"/>
+        <w:numPr>
+          <w:ilvl w:val="0"/>
+          <w:numId w:val="6"/>
+        </w:numPr>
+        <w:spacing w:before="100" w:after="200" w:line="276" w:lineRule="auto"/>
+        <w:contextualSpacing/>
+      </w:pPr>
+      <w:r>
+        <w:t>Static Error: Static analysis reports an error (as listed in “P COMPILER” section)</w:t>
+      </w:r>
+    </w:p>
+    <w:p>
+      <w:pPr>
+        <w:pStyle w:val="ListParagraph"/>
+        <w:numPr>
+          <w:ilvl w:val="0"/>
+          <w:numId w:val="6"/>
+        </w:numPr>
+        <w:spacing w:before="100" w:after="200" w:line="276" w:lineRule="auto"/>
+        <w:contextualSpacing/>
+      </w:pPr>
+      <w:r>
+        <w:t>Dynamic Error: Zinger reports an error</w:t>
+      </w:r>
+    </w:p>
+    <w:p>
+      <w:pPr>
+        <w:pStyle w:val="ListParagraph"/>
+        <w:numPr>
+          <w:ilvl w:val="0"/>
+          <w:numId w:val="6"/>
+        </w:numPr>
+        <w:spacing w:before="100" w:after="200" w:line="276" w:lineRule="auto"/>
+        <w:contextualSpacing/>
+      </w:pPr>
+      <w:r>
+        <w:t>Correct: Zinger does not report an error</w:t>
+      </w:r>
+    </w:p>
+    <w:p>
+      <w:r>
+        <w:t xml:space="preserve">At the next level, subfolders for individual tests are located. </w:t>
+      </w:r>
+    </w:p>
+    <w:p>
+      <w:r>
+        <w:t>For example, h</w:t>
+      </w:r>
+      <w:r>
+        <w:t>ere’s a full path to the test “function”:</w:t>
+      </w:r>
+      <w:r>
+        <w:br/>
+      </w:r>
+      <w:r>
+        <w:t>\plang\Tst\RegressionTests\Feature1SMLevelDecls\StaticError\function</w:t>
+      </w:r>
+    </w:p>
+    <w:p/>
+    <w:p>
+      <w:r>
+        <w:t xml:space="preserve">Each test subfolder contains “test.p” file and </w:t>
+      </w:r>
+      <w:r>
+        <w:t xml:space="preserve">up to three subfolders at the </w:t>
+      </w:r>
+      <w:r>
+        <w:t>“tool”</w:t>
+      </w:r>
+      <w:r>
+        <w:t xml:space="preserve"> level</w:t>
+      </w:r>
+      <w:r>
+        <w:t>: Pc, Zc and Prt.</w:t>
+      </w:r>
+    </w:p>
+    <w:p>
+      <w:r>
+        <w:t xml:space="preserve">Pc, Zinger and Prt folders are the “leaves” in the directory tree, and each of these contain “testconfig.txt” and the acceptor(s). </w:t>
+      </w:r>
+    </w:p>
+    <w:p>
+      <w:r>
+        <w:t>Some subdirectories Pc, Zinger and Prt might not be present for some tests. For example, for the StaticError tests, the only subfolder would be Pc. Another example: if a test is only intended for testing Zing (Prt), then there should be Pc and Zing (Pc and Prt) subfolders only.</w:t>
+      </w:r>
+    </w:p>
+    <w:p/>
+    <w:p/>
+    <w:p>
+      <w:pPr>
+        <w:pStyle w:val="Heading1"/>
+      </w:pPr>
+      <w:r>
         <w:t>Regression process for developers</w:t>
       </w:r>
     </w:p>
@@ -266,7 +573,19 @@
         <w:rPr>
           <w:rFonts w:asciiTheme="minorHAnsi" w:hAnsiTheme="minorHAnsi" w:cstheme="minorBidi"/>
         </w:rPr>
-        <w:t>First, delete old acceptors (acc_X.txt) in all test directories.</w:t>
+        <w:t>Fi</w:t>
+      </w:r>
+      <w:r>
+        <w:rPr>
+          <w:rFonts w:asciiTheme="minorHAnsi" w:hAnsiTheme="minorHAnsi" w:cstheme="minorBidi"/>
+        </w:rPr>
+        <w:t>rst, delete old acceptors (acc_N</w:t>
+      </w:r>
+      <w:r>
+        <w:rPr>
+          <w:rFonts w:asciiTheme="minorHAnsi" w:hAnsiTheme="minorHAnsi" w:cstheme="minorBidi"/>
+        </w:rPr>
+        <w:t>.txt) in all test directories.</w:t>
       </w:r>
     </w:p>
     <w:p>
@@ -317,7 +636,13 @@
         </w:rPr>
       </w:pPr>
       <w:r>
-        <w:t>For reset in a separate test directory, there’</w:t>
+        <w:t>For reset in a separate test directory</w:t>
+      </w:r>
+      <w:r>
+        <w:t xml:space="preserve"> X</w:t>
+      </w:r>
+      <w:r>
+        <w:t>, there’</w:t>
       </w:r>
       <w:r>
         <w:t>s an alternative and faster way</w:t>
@@ -336,7 +661,19 @@
         <w:rPr>
           <w:rFonts w:asciiTheme="minorHAnsi" w:hAnsiTheme="minorHAnsi" w:cstheme="minorBidi"/>
         </w:rPr>
-        <w:t xml:space="preserve">               </w:t>
+        <w:t xml:space="preserve">              </w:t>
+      </w:r>
+      <w:r>
+        <w:rPr>
+          <w:rFonts w:asciiTheme="minorHAnsi" w:hAnsiTheme="minorHAnsi" w:cstheme="minorBidi"/>
+        </w:rPr>
+        <w:t>“</w:t>
+      </w:r>
+      <w:r>
+        <w:rPr>
+          <w:rFonts w:asciiTheme="minorHAnsi" w:hAnsiTheme="minorHAnsi" w:cstheme="minorBidi"/>
+        </w:rPr>
+        <w:t xml:space="preserve"> </w:t>
       </w:r>
       <w:r>
         <w:rPr>
@@ -374,21 +711,7 @@
         <w:rPr>
           <w:rFonts w:asciiTheme="minorHAnsi" w:hAnsiTheme="minorHAnsi" w:cs="Consolas"/>
         </w:rPr>
-        <w:t xml:space="preserve"> –cfg:”testconfig.txt” –add</w:t>
-      </w:r>
-    </w:p>
-    <w:p>
-      <w:pPr>
-        <w:ind w:left="720" w:firstLine="720"/>
-        <w:rPr>
-          <w:rFonts w:asciiTheme="minorHAnsi" w:hAnsiTheme="minorHAnsi" w:cstheme="minorBidi"/>
-        </w:rPr>
-      </w:pPr>
-      <w:r>
-        <w:rPr>
-          <w:rFonts w:asciiTheme="minorHAnsi" w:hAnsiTheme="minorHAnsi" w:cstheme="minorBidi"/>
-        </w:rPr>
-        <w:t>where X is the test directory.</w:t>
+        <w:t xml:space="preserve"> –cfg:”testconfig.txt” –add”</w:t>
       </w:r>
     </w:p>
     <w:p>
@@ -419,25 +742,31 @@
         <w:rPr>
           <w:rFonts w:asciiTheme="minorHAnsi" w:hAnsiTheme="minorHAnsi" w:cstheme="minorBidi"/>
         </w:rPr>
-        <w:t xml:space="preserve"> does not rebuild</w:t>
-      </w:r>
-      <w:r>
-        <w:rPr>
-          <w:rFonts w:asciiTheme="minorHAnsi" w:hAnsiTheme="minorHAnsi" w:cstheme="minorBidi"/>
-        </w:rPr>
         <w:t xml:space="preserve"> </w:t>
       </w:r>
       <w:r>
         <w:rPr>
           <w:rFonts w:asciiTheme="minorHAnsi" w:hAnsiTheme="minorHAnsi" w:cstheme="minorBidi"/>
         </w:rPr>
-        <w:t>PLang – hence, it is faster than “testP.bat”</w:t>
-      </w:r>
-      <w:r>
-        <w:rPr>
-          <w:rFonts w:asciiTheme="minorHAnsi" w:hAnsiTheme="minorHAnsi" w:cstheme="minorBidi"/>
-        </w:rPr>
-        <w:t>.</w:t>
+        <w:t xml:space="preserve">is faster than “testP.bat”, since it </w:t>
+      </w:r>
+      <w:r>
+        <w:rPr>
+          <w:rFonts w:asciiTheme="minorHAnsi" w:hAnsiTheme="minorHAnsi" w:cstheme="minorBidi"/>
+        </w:rPr>
+        <w:t>does not rebuild</w:t>
+      </w:r>
+      <w:r>
+        <w:rPr>
+          <w:rFonts w:asciiTheme="minorHAnsi" w:hAnsiTheme="minorHAnsi" w:cstheme="minorBidi"/>
+        </w:rPr>
+        <w:t xml:space="preserve"> </w:t>
+      </w:r>
+      <w:r>
+        <w:rPr>
+          <w:rFonts w:asciiTheme="minorHAnsi" w:hAnsiTheme="minorHAnsi" w:cstheme="minorBidi"/>
+        </w:rPr>
+        <w:t>Plang.</w:t>
       </w:r>
     </w:p>
     <w:p>
@@ -487,7 +816,19 @@
         <w:rPr>
           <w:rFonts w:asciiTheme="minorHAnsi" w:hAnsiTheme="minorHAnsi" w:cstheme="minorBidi"/>
         </w:rPr>
-        <w:t>Push the changes AND new acceptors.</w:t>
+        <w:t>Push the changes AND new acceptors</w:t>
+      </w:r>
+      <w:r>
+        <w:rPr>
+          <w:rFonts w:asciiTheme="minorHAnsi" w:hAnsiTheme="minorHAnsi" w:cstheme="minorBidi"/>
+        </w:rPr>
+        <w:t xml:space="preserve"> (and testconfig.txt, if changed)</w:t>
+      </w:r>
+      <w:r>
+        <w:rPr>
+          <w:rFonts w:asciiTheme="minorHAnsi" w:hAnsiTheme="minorHAnsi" w:cstheme="minorBidi"/>
+        </w:rPr>
+        <w:t>.</w:t>
       </w:r>
     </w:p>
     <w:p>
@@ -539,8 +880,6 @@
         </w:rPr>
         <w:t>do the regression reset.</w:t>
       </w:r>
-      <w:bookmarkStart w:id="0" w:name="_GoBack"/>
-      <w:bookmarkEnd w:id="0"/>
     </w:p>
     <w:p>
       <w:pPr>
@@ -608,7 +947,10 @@
     </w:p>
     <w:p>
       <w:r>
-        <w:t xml:space="preserve">To reset regression, the parameter </w:t>
+        <w:t>For now, testP.bat only handles positional parameters, so t</w:t>
+      </w:r>
+      <w:r>
+        <w:t xml:space="preserve">o reset regression, the parameter </w:t>
       </w:r>
       <w:r>
         <w:t>&lt;</w:t>
@@ -620,7 +962,10 @@
         <w:t>root folder with tests&gt;</w:t>
       </w:r>
       <w:r>
-        <w:t xml:space="preserve"> is mandatory.</w:t>
+        <w:t xml:space="preserve"> must be present</w:t>
+      </w:r>
+      <w:r>
+        <w:t>.</w:t>
       </w:r>
     </w:p>
     <w:p/>
@@ -641,37 +986,19 @@
         <w:t xml:space="preserve">Runs </w:t>
       </w:r>
       <w:r>
-        <w:t xml:space="preserve">P tools specified in the configuration file “testconfig.txt”, starting with </w:t>
-      </w:r>
-      <w:r>
-        <w:t xml:space="preserve">pc.exe </w:t>
-      </w:r>
-      <w:r>
-        <w:t>(if specified). I</w:t>
-      </w:r>
-      <w:r>
-        <w:t xml:space="preserve">f </w:t>
-      </w:r>
-      <w:r>
-        <w:t xml:space="preserve">pc.exe does not report </w:t>
-      </w:r>
-      <w:r>
-        <w:t>error</w:t>
-      </w:r>
-      <w:r>
-        <w:t>s</w:t>
-      </w:r>
-      <w:r>
-        <w:t xml:space="preserve">,  </w:t>
-      </w:r>
-      <w:r>
-        <w:t xml:space="preserve">then </w:t>
-      </w:r>
-      <w:r>
-        <w:t>zinger.exe</w:t>
-      </w:r>
-      <w:r>
-        <w:t xml:space="preserve"> and/or runtime run, if specified. </w:t>
+        <w:t>P too</w:t>
+      </w:r>
+      <w:r>
+        <w:t>l</w:t>
+      </w:r>
+      <w:r>
+        <w:t xml:space="preserve"> specified in the configuration file “testconfig.txt</w:t>
+      </w:r>
+      <w:r>
+        <w:t>”: pc.exe, zinger.exe or runtime.</w:t>
+      </w:r>
+      <w:r>
+        <w:t xml:space="preserve"> </w:t>
       </w:r>
     </w:p>
     <w:p>
@@ -683,7 +1010,6 @@
         </w:numPr>
       </w:pPr>
       <w:r>
-        <w:lastRenderedPageBreak/>
         <w:t xml:space="preserve">Concatenates all output written to streams, the return code of the exe, and some </w:t>
       </w:r>
       <w:r>
@@ -742,7 +1068,10 @@
         <w:t xml:space="preserve">: </w:t>
       </w:r>
       <w:r>
-        <w:t xml:space="preserve">new acceptor files are generated; this is equivalent to calling </w:t>
+        <w:t>new acceptor file is</w:t>
+      </w:r>
+      <w:r>
+        <w:t xml:space="preserve"> generated; this is equivalent to calling </w:t>
       </w:r>
       <w:r>
         <w:t>CheckP</w:t>
@@ -775,7 +1104,11 @@
         <w:t>th the –add flag, test</w:t>
       </w:r>
       <w:r>
-        <w:t xml:space="preserve">P finds the index of largest acceptor and then creates a new acceptor with an index one larger. The only reason you need more than one acceptor file would be if the generated output would differ between operating systems / platforms. If this is the case, the tool will compare the output against each of the acceptor files, and if one of them matches, the test passes. </w:t>
+        <w:t xml:space="preserve">P finds the index of largest acceptor and then creates a new acceptor with an index one larger. The only reason you need more than one acceptor file would be if the generated output would differ between operating systems / platforms. If this is the case, the </w:t>
+      </w:r>
+      <w:r>
+        <w:lastRenderedPageBreak/>
+        <w:t xml:space="preserve">tool will compare the output against each of the acceptor files, and if one of them matches, the test passes. </w:t>
       </w:r>
     </w:p>
     <w:p>
@@ -800,77 +1133,468 @@
     </w:p>
     <w:p>
       <w:pPr>
-        <w:pStyle w:val="ListParagraph"/>
-      </w:pPr>
+        <w:rPr>
+          <w:rFonts w:asciiTheme="minorHAnsi" w:hAnsiTheme="minorHAnsi" w:cstheme="minorBidi"/>
+        </w:rPr>
+      </w:pPr>
+    </w:p>
+    <w:p>
+      <w:r>
+        <w:t>To create a test case</w:t>
+      </w:r>
+      <w:r>
+        <w:t xml:space="preserve"> X</w:t>
+      </w:r>
+      <w:r>
+        <w:t xml:space="preserve">, you need to do </w:t>
+      </w:r>
+      <w:r>
+        <w:t>the following:</w:t>
+      </w:r>
+    </w:p>
+    <w:p>
+      <w:pPr>
+        <w:pStyle w:val="ListParagraph"/>
+        <w:numPr>
+          <w:ilvl w:val="0"/>
+          <w:numId w:val="2"/>
+        </w:numPr>
+      </w:pPr>
+      <w:r>
+        <w:t xml:space="preserve"> Create a new directory</w:t>
+      </w:r>
+      <w:r>
+        <w:t xml:space="preserve"> X under Plang\Tst\RegressionTests</w:t>
+      </w:r>
+      <w:r>
+        <w:t>\F\E, where F</w:t>
+      </w:r>
+      <w:r>
+        <w:t xml:space="preserve"> is the “Feature”</w:t>
+      </w:r>
+      <w:r>
+        <w:t xml:space="preserve"> subfolder and E</w:t>
+      </w:r>
+      <w:r>
+        <w:t xml:space="preserve"> is “error type” subfolder</w:t>
+      </w:r>
+      <w:r>
+        <w:t xml:space="preserve"> </w:t>
+      </w:r>
+      <w:r>
+        <w:t>(</w:t>
+      </w:r>
+      <w:r>
+        <w:t>StaticError\DynamicError\Correct</w:t>
+      </w:r>
+      <w:r>
+        <w:t>)</w:t>
+      </w:r>
+      <w:r>
+        <w:t>.</w:t>
+      </w:r>
+    </w:p>
+    <w:p>
+      <w:pPr>
+        <w:pStyle w:val="ListParagraph"/>
+      </w:pPr>
+      <w:r>
+        <w:t>There are six “Feature” subfolders:</w:t>
+      </w:r>
+    </w:p>
+    <w:p>
+      <w:pPr>
+        <w:pStyle w:val="ListParagraph"/>
+      </w:pPr>
+      <w:r>
+        <w:t>Feature1SMLevelDecls</w:t>
+      </w:r>
+    </w:p>
+    <w:p>
+      <w:pPr>
+        <w:pStyle w:val="ListParagraph"/>
+      </w:pPr>
+      <w:r>
+        <w:t>Feature2Stmts</w:t>
+      </w:r>
+    </w:p>
+    <w:p>
+      <w:pPr>
+        <w:pStyle w:val="ListParagraph"/>
+      </w:pPr>
+      <w:r>
+        <w:t>Feature3Exprs</w:t>
+      </w:r>
+    </w:p>
+    <w:p>
+      <w:pPr>
+        <w:pStyle w:val="ListParagraph"/>
+      </w:pPr>
+      <w:r>
+        <w:t>Feature4DataTypes</w:t>
+      </w:r>
+    </w:p>
+    <w:p>
+      <w:pPr>
+        <w:pStyle w:val="ListParagraph"/>
+      </w:pPr>
+      <w:r>
+        <w:t>Combined</w:t>
+      </w:r>
+    </w:p>
+    <w:p>
+      <w:pPr>
+        <w:pStyle w:val="ListParagraph"/>
+      </w:pPr>
+      <w:r>
+        <w:t>Integration</w:t>
+      </w:r>
+    </w:p>
+    <w:p>
+      <w:pPr>
+        <w:pStyle w:val="ListParagraph"/>
+      </w:pPr>
+      <w:r>
+        <w:t>For more information on specific features in each category, look in the TestingFramework.docx document, sections “P Features to Test”, “Integration Tests”, “Combined Tests”.</w:t>
+      </w:r>
+    </w:p>
+    <w:p>
+      <w:pPr>
+        <w:pStyle w:val="ListParagraph"/>
+        <w:numPr>
+          <w:ilvl w:val="0"/>
+          <w:numId w:val="2"/>
+        </w:numPr>
+      </w:pPr>
+      <w:r>
+        <w:t>Create a file called “X\myfile.p”, which is your test case (the name of myfile.p doesn’t matter)</w:t>
+      </w:r>
+      <w:r>
+        <w:t>.</w:t>
+      </w:r>
+    </w:p>
+    <w:p>
+      <w:pPr>
+        <w:pStyle w:val="ListParagraph"/>
+      </w:pPr>
+      <w:r>
+        <w:t>It is very helpful to have a comment in the beginning of myfile.p which briefly describes the purpose of the test.</w:t>
+      </w:r>
+    </w:p>
+    <w:p>
+      <w:pPr>
+        <w:pStyle w:val="ListParagraph"/>
+        <w:numPr>
+          <w:ilvl w:val="0"/>
+          <w:numId w:val="2"/>
+        </w:numPr>
+      </w:pPr>
+      <w:r>
+        <w:t>Create one or two tool subfolders: Pc or Pc + Zing or Pc + Prt.</w:t>
+      </w:r>
+    </w:p>
+    <w:p>
+      <w:pPr>
+        <w:pStyle w:val="ListParagraph"/>
+        <w:numPr>
+          <w:ilvl w:val="0"/>
+          <w:numId w:val="2"/>
+        </w:numPr>
+      </w:pPr>
+      <w:r>
+        <w:t>In each tool subfolder, c</w:t>
+      </w:r>
+      <w:r>
+        <w:t xml:space="preserve">reate a file called </w:t>
+      </w:r>
+      <w:r>
+        <w:t>“</w:t>
+      </w:r>
+      <w:r>
+        <w:t>testconfig</w:t>
+      </w:r>
+      <w:r>
+        <w:t>XX</w:t>
+      </w:r>
+      <w:r>
+        <w:t>.txt”, which will define how to run your test case.</w:t>
+      </w:r>
+    </w:p>
+    <w:p>
+      <w:pPr>
+        <w:pStyle w:val="ListParagraph"/>
+        <w:rPr>
+          <w:rFonts w:asciiTheme="minorHAnsi" w:hAnsiTheme="minorHAnsi" w:cstheme="minorBidi"/>
+        </w:rPr>
+      </w:pPr>
+      <w:r>
+        <w:rPr>
+          <w:rFonts w:asciiTheme="minorHAnsi" w:hAnsiTheme="minorHAnsi" w:cstheme="minorBidi"/>
+        </w:rPr>
+        <w:t>In each tool folder</w:t>
+      </w:r>
+      <w:r>
+        <w:rPr>
+          <w:rFonts w:asciiTheme="minorHAnsi" w:hAnsiTheme="minorHAnsi" w:cstheme="minorBidi"/>
+        </w:rPr>
+        <w:t>, standardized testconfig.txt files are used. There are about 9 different templates for testconfig.txt. The template ap</w:t>
+      </w:r>
+      <w:r>
+        <w:rPr>
+          <w:rFonts w:asciiTheme="minorHAnsi" w:hAnsiTheme="minorHAnsi" w:cstheme="minorBidi"/>
+        </w:rPr>
+        <w:t>plicable to a specific tool folder</w:t>
+      </w:r>
+      <w:r>
+        <w:rPr>
+          <w:rFonts w:asciiTheme="minorHAnsi" w:hAnsiTheme="minorHAnsi" w:cstheme="minorBidi"/>
+        </w:rPr>
+        <w:t xml:space="preserve"> is completely determined by the location of a specific test T, in particular, by the error type (Correct, DynamicError and StaticError) and the tool that is being run in a specfic subdirectory (Pc, Zc or Prt).</w:t>
+      </w:r>
+    </w:p>
+    <w:p>
+      <w:pPr>
+        <w:pStyle w:val="ListParagraph"/>
+        <w:numPr>
+          <w:ilvl w:val="0"/>
+          <w:numId w:val="2"/>
+        </w:numPr>
+      </w:pPr>
+      <w:r>
+        <w:t>Run “testP.bat” with the full path to the</w:t>
+      </w:r>
+      <w:r>
+        <w:t xml:space="preserve"> directory X with “reset” flag. Make sure that the result is what you expected.</w:t>
+      </w:r>
+    </w:p>
+    <w:p>
+      <w:pPr>
+        <w:pStyle w:val="ListParagraph"/>
+        <w:numPr>
+          <w:ilvl w:val="0"/>
+          <w:numId w:val="2"/>
+        </w:numPr>
+      </w:pPr>
+      <w:r>
+        <w:t xml:space="preserve">The tools will run in the corresponding tool subfolders, starting with pc.exe. </w:t>
+      </w:r>
+      <w:r>
+        <w:t>A test case will be executed as if the working directory is X</w:t>
+      </w:r>
+      <w:r>
+        <w:t>.</w:t>
+      </w:r>
+    </w:p>
+    <w:p>
+      <w:pPr>
+        <w:pStyle w:val="ListParagraph"/>
+        <w:numPr>
+          <w:ilvl w:val="0"/>
+          <w:numId w:val="2"/>
+        </w:numPr>
+      </w:pPr>
+      <w:r>
+        <w:t>Even if the exe being tested crashes, then this will still be captured without crashing the testing tool.</w:t>
+      </w:r>
+    </w:p>
+    <w:p>
+      <w:pPr>
+        <w:pStyle w:val="ListParagraph"/>
+      </w:pPr>
+      <w:r>
+        <w:t>The last</w:t>
+      </w:r>
+      <w:r>
+        <w:t xml:space="preserve"> two steps are optional and can be delegated to Ella:</w:t>
+      </w:r>
+    </w:p>
+    <w:p>
+      <w:pPr>
+        <w:pStyle w:val="ListParagraph"/>
+        <w:numPr>
+          <w:ilvl w:val="0"/>
+          <w:numId w:val="2"/>
+        </w:numPr>
+      </w:pPr>
+      <w:r>
+        <w:t xml:space="preserve">Add the test case to </w:t>
+      </w:r>
+      <w:r>
+        <w:rPr>
+          <w:rFonts w:asciiTheme="minorHAnsi" w:hAnsiTheme="minorHAnsi"/>
+        </w:rPr>
+        <w:t>Plang\Doc\TestDocs\</w:t>
+      </w:r>
+      <w:r>
+        <w:rPr>
+          <w:rFonts w:asciiTheme="minorHAnsi" w:hAnsiTheme="minorHAnsi"/>
+        </w:rPr>
+        <w:t>Tests.xlsx.</w:t>
+      </w:r>
+    </w:p>
+    <w:p>
+      <w:pPr>
+        <w:pStyle w:val="ListParagraph"/>
+        <w:numPr>
+          <w:ilvl w:val="0"/>
+          <w:numId w:val="2"/>
+        </w:numPr>
+      </w:pPr>
+      <w:r>
+        <w:rPr>
+          <w:rFonts w:asciiTheme="minorHAnsi" w:hAnsiTheme="minorHAnsi"/>
+        </w:rPr>
+        <w:t xml:space="preserve">Add a hyperlink to the test file to </w:t>
+      </w:r>
+      <w:r>
+        <w:t>“\plang\Doc\TestDocs\TestingFram</w:t>
+      </w:r>
+      <w:r>
+        <w:t xml:space="preserve">ework.docx”, to the relevant </w:t>
+      </w:r>
+      <w:r>
+        <w:t>sub</w:t>
+      </w:r>
+      <w:r>
+        <w:t>section.</w:t>
+      </w:r>
+    </w:p>
+    <w:p>
+      <w:pPr>
+        <w:pStyle w:val="ListParagraph"/>
+      </w:pPr>
+    </w:p>
+    <w:p>
+      <w:r>
+        <w:t>The contents of “testconfig.txt” is a sequence of directives of the form “directive: data”. The possible directives are:</w:t>
+      </w:r>
     </w:p>
     <w:p/>
     <w:p>
       <w:r>
-        <w:rPr>
-          <w:rFonts w:asciiTheme="minorHAnsi" w:hAnsiTheme="minorHAnsi" w:cstheme="minorBidi"/>
-        </w:rPr>
-        <w:t xml:space="preserve">The root </w:t>
-      </w:r>
-      <w:r>
-        <w:rPr>
-          <w:rFonts w:asciiTheme="minorHAnsi" w:hAnsiTheme="minorHAnsi" w:cstheme="minorBidi"/>
-        </w:rPr>
-        <w:t>folder</w:t>
-      </w:r>
-      <w:r>
-        <w:rPr>
-          <w:rFonts w:asciiTheme="minorHAnsi" w:hAnsiTheme="minorHAnsi" w:cstheme="minorBidi"/>
-        </w:rPr>
-        <w:t xml:space="preserve"> for regression tests is </w:t>
-      </w:r>
-      <w:r>
-        <w:t>Plang\Tst\RegressionTests. There are</w:t>
-      </w:r>
-      <w:r>
-        <w:t xml:space="preserve"> subfolders</w:t>
-      </w:r>
-      <w:r>
-        <w:t xml:space="preserve"> according to the features listed in the spec “\plang\Doc\TestDocs\TestingFramework.docx”. </w:t>
-      </w:r>
-    </w:p>
-    <w:p>
-      <w:r>
-        <w:t>Fo</w:t>
-      </w:r>
-      <w:r>
-        <w:t xml:space="preserve">r example, </w:t>
-      </w:r>
-      <w:r>
-        <w:t xml:space="preserve">four </w:t>
-      </w:r>
-      <w:r>
-        <w:t>feature test subfolders</w:t>
-      </w:r>
-      <w:r>
-        <w:t xml:space="preserve"> have a number in the name which corresponds to the TestingFramework.docx enumeration in the “P Features to Test” section.</w:t>
-      </w:r>
-      <w:r>
-        <w:t xml:space="preserve"> </w:t>
-      </w:r>
-      <w:r>
-        <w:t>In addition, there are two more subfoders “Integ</w:t>
-      </w:r>
-      <w:r>
-        <w:t>ration” and “Combined” – see ex</w:t>
-      </w:r>
-      <w:r>
-        <w:t xml:space="preserve">planation in </w:t>
-      </w:r>
-      <w:r>
-        <w:t>“\plang\Doc\TestDocs\TestingFramework.docx”.</w:t>
-      </w:r>
-    </w:p>
-    <w:p>
-      <w:r>
-        <w:t xml:space="preserve">More detailed information about specific (sub)-features that a particular test is checking can be found </w:t>
-      </w:r>
-      <w:r>
-        <w:t>in two places:</w:t>
+        <w:t>runPc: pc</w:t>
+      </w:r>
+      <w:r>
+        <w:t>.exe to run. Must be exactly one such directive.</w:t>
+      </w:r>
+    </w:p>
+    <w:p>
+      <w:r>
+        <w:t>runZing: zinger</w:t>
+      </w:r>
+      <w:r>
+        <w:t>.exe to run. Must be exactly one such directive.</w:t>
+      </w:r>
+    </w:p>
+    <w:p>
+      <w:r>
+        <w:t>runPrt: runtime exe to run. Must be exactly one such directive.</w:t>
+      </w:r>
+    </w:p>
+    <w:p>
+      <w:r>
+        <w:t>argPc: An arg to pass to pc.exe. If more than one arg directive, then args are passed in order</w:t>
+      </w:r>
+    </w:p>
+    <w:p>
+      <w:r>
+        <w:t>argZing: An arg to pass to zinger.exe. If more than one arg directive, then args are passed in order</w:t>
+      </w:r>
+    </w:p>
+    <w:p>
+      <w:r>
+        <w:lastRenderedPageBreak/>
+        <w:t>argPrt: An arg to pass to runtime. If more than one arg directive, then args are passed in order</w:t>
+      </w:r>
+    </w:p>
+    <w:p>
+      <w:r>
+        <w:t>incPc: A file that should be included as output for pc.exe. Can be more than one such directive.</w:t>
+      </w:r>
+    </w:p>
+    <w:p>
+      <w:r>
+        <w:t>inc</w:t>
+      </w:r>
+      <w:r>
+        <w:t>Zing</w:t>
+      </w:r>
+      <w:r>
+        <w:t>: A file that should be included as output for zinger.exe. Can be more than one such directive.</w:t>
+      </w:r>
+    </w:p>
+    <w:p>
+      <w:r>
+        <w:t>incPrt: A file that should be included as output for runtime. Can be more than one such directive.</w:t>
+      </w:r>
+    </w:p>
+    <w:p>
+      <w:r>
+        <w:t>acc: A directory containing acceptor files (more about this later). Must be exactly one such directive.</w:t>
+      </w:r>
+    </w:p>
+    <w:p>
+      <w:r>
+        <w:t>del: A file to delete before running test case. Can be more than one such directive.</w:t>
+      </w:r>
+    </w:p>
+    <w:p>
+      <w:r>
+        <w:t>igp: Ignores output sent to the prompt by run</w:t>
+      </w:r>
+    </w:p>
+    <w:p>
+      <w:pPr>
+        <w:pStyle w:val="ListParagraph"/>
+        <w:ind w:left="0"/>
+      </w:pPr>
+      <w:r>
+        <w:t>dsc: A description of this test case</w:t>
+      </w:r>
+      <w:r>
+        <w:t xml:space="preserve">, including the subsection number from TestingFramework.docx </w:t>
+      </w:r>
+      <w:r>
+        <w:t xml:space="preserve">of the </w:t>
+      </w:r>
+      <w:bookmarkStart w:id="0" w:name="_GoBack"/>
+      <w:bookmarkEnd w:id="0"/>
+    </w:p>
+    <w:p>
+      <w:pPr>
+        <w:pStyle w:val="ListParagraph"/>
+        <w:ind w:left="0"/>
+      </w:pPr>
+      <w:r>
+        <w:t xml:space="preserve">        specific feature tested, for example: </w:t>
+      </w:r>
+      <w:r>
+        <w:t>“</w:t>
+      </w:r>
+      <w:r>
+        <w:t>dsc: 1.7. Transition to undefined state: error</w:t>
+      </w:r>
+      <w:r>
+        <w:t>”</w:t>
+      </w:r>
+    </w:p>
+    <w:p>
+      <w:pPr>
+        <w:pStyle w:val="ListParagraph"/>
+        <w:ind w:left="0"/>
+      </w:pPr>
+    </w:p>
+    <w:p>
+      <w:pPr>
+        <w:rPr>
+          <w:rStyle w:val="IntenseEmphasis"/>
+        </w:rPr>
+      </w:pPr>
+      <w:r>
+        <w:rPr>
+          <w:rStyle w:val="IntenseEmphasis"/>
+        </w:rPr>
+        <w:t>Additional tips on using the tool:</w:t>
       </w:r>
     </w:p>
     <w:p>
@@ -882,39 +1606,7 @@
         </w:numPr>
       </w:pPr>
       <w:r>
-        <w:t xml:space="preserve">“dsc” directive of the testconfig.txt in </w:t>
-      </w:r>
-      <w:r>
-        <w:t>the test folder</w:t>
-      </w:r>
-      <w:r>
-        <w:t>; a full feature number from “</w:t>
-      </w:r>
-      <w:r>
-        <w:t>TestingFramework.docx” is</w:t>
-      </w:r>
-      <w:r>
-        <w:t xml:space="preserve"> placed </w:t>
-      </w:r>
-      <w:r>
-        <w:t>t</w:t>
-      </w:r>
-      <w:r>
-        <w:t>here, for example:</w:t>
-      </w:r>
-    </w:p>
-    <w:p>
-      <w:pPr>
-        <w:pStyle w:val="ListParagraph"/>
-      </w:pPr>
-      <w:r>
-        <w:t>“</w:t>
-      </w:r>
-      <w:r>
-        <w:t>dsc: 1.7. Transition to undefined state: error</w:t>
-      </w:r>
-      <w:r>
-        <w:t>”</w:t>
+        <w:t>if you include a generated output file in the acceptor criterion, make sure you delete the generated file first with a “del: file” directive. Otherwise, a stale file could be hanging around in the directory and accidentally cause a bad test to pass</w:t>
       </w:r>
     </w:p>
     <w:p>
@@ -926,580 +1618,7 @@
         </w:numPr>
       </w:pPr>
       <w:r>
-        <w:t>more detailed</w:t>
-      </w:r>
-      <w:r>
-        <w:t xml:space="preserve"> list of tested features can be found in the spreadsheet “\plang\Doc\TestDocs\Tests.xlsx”</w:t>
-      </w:r>
-    </w:p>
-    <w:p/>
-    <w:p>
-      <w:pPr>
-        <w:rPr>
-          <w:rFonts w:asciiTheme="minorHAnsi" w:hAnsiTheme="minorHAnsi" w:cstheme="minorBidi"/>
-        </w:rPr>
-      </w:pPr>
-      <w:r>
-        <w:t>As more tests</w:t>
-      </w:r>
-      <w:r>
-        <w:t xml:space="preserve"> are created, new subfolders</w:t>
-      </w:r>
-      <w:r>
-        <w:t xml:space="preserve"> can be added to RegressionTests.</w:t>
-      </w:r>
-      <w:r>
-        <w:t xml:space="preserve"> </w:t>
-      </w:r>
-      <w:r>
-        <w:t>This would require an addition to the “P Features to Test” section</w:t>
-      </w:r>
-      <w:r>
-        <w:t xml:space="preserve"> of </w:t>
-      </w:r>
-      <w:r>
-        <w:t>“\plang\Doc\TestDocs\TestingFramework.docx”.</w:t>
-      </w:r>
-    </w:p>
-    <w:p>
-      <w:pPr>
-        <w:rPr>
-          <w:rFonts w:asciiTheme="minorHAnsi" w:hAnsiTheme="minorHAnsi" w:cstheme="minorBidi"/>
-        </w:rPr>
-      </w:pPr>
-    </w:p>
-    <w:p>
-      <w:r>
-        <w:t>To create a test case</w:t>
-      </w:r>
-      <w:r>
-        <w:t xml:space="preserve"> X</w:t>
-      </w:r>
-      <w:r>
-        <w:t xml:space="preserve">, you need to do </w:t>
-      </w:r>
-      <w:r>
-        <w:t>the following:</w:t>
-      </w:r>
-    </w:p>
-    <w:p>
-      <w:pPr>
-        <w:pStyle w:val="ListParagraph"/>
-        <w:numPr>
-          <w:ilvl w:val="0"/>
-          <w:numId w:val="2"/>
-        </w:numPr>
-      </w:pPr>
-      <w:r>
-        <w:t xml:space="preserve"> Create a new directory</w:t>
-      </w:r>
-      <w:r>
-        <w:t xml:space="preserve"> X under Plang\Tst\RegressionTests</w:t>
-      </w:r>
-      <w:r>
-        <w:t>\F\E, where F</w:t>
-      </w:r>
-      <w:r>
-        <w:t xml:space="preserve"> is the “Feature”</w:t>
-      </w:r>
-      <w:r>
-        <w:t xml:space="preserve"> subfolder and E</w:t>
-      </w:r>
-      <w:r>
-        <w:t xml:space="preserve"> is “error type” subfolder</w:t>
-      </w:r>
-      <w:r>
-        <w:t xml:space="preserve"> </w:t>
-      </w:r>
-      <w:r>
-        <w:t>(</w:t>
-      </w:r>
-      <w:r>
-        <w:t>StaticError\DynamicError\Correct</w:t>
-      </w:r>
-      <w:r>
-        <w:t>)</w:t>
-      </w:r>
-      <w:r>
-        <w:t>.</w:t>
-      </w:r>
-    </w:p>
-    <w:p>
-      <w:pPr>
-        <w:pStyle w:val="ListParagraph"/>
-      </w:pPr>
-      <w:r>
-        <w:t>There are six “Feature” subfolders:</w:t>
-      </w:r>
-    </w:p>
-    <w:p>
-      <w:pPr>
-        <w:pStyle w:val="ListParagraph"/>
-      </w:pPr>
-      <w:r>
-        <w:t>Feature1SMLevelDecls</w:t>
-      </w:r>
-    </w:p>
-    <w:p>
-      <w:pPr>
-        <w:pStyle w:val="ListParagraph"/>
-      </w:pPr>
-      <w:r>
-        <w:t>Feature2Stmts</w:t>
-      </w:r>
-    </w:p>
-    <w:p>
-      <w:pPr>
-        <w:pStyle w:val="ListParagraph"/>
-      </w:pPr>
-      <w:r>
-        <w:t>Feature3Exprs</w:t>
-      </w:r>
-    </w:p>
-    <w:p>
-      <w:pPr>
-        <w:pStyle w:val="ListParagraph"/>
-      </w:pPr>
-      <w:r>
-        <w:t>Feature4DataTypes</w:t>
-      </w:r>
-    </w:p>
-    <w:p>
-      <w:pPr>
-        <w:pStyle w:val="ListParagraph"/>
-      </w:pPr>
-      <w:r>
-        <w:t>Combined</w:t>
-      </w:r>
-    </w:p>
-    <w:p>
-      <w:pPr>
-        <w:pStyle w:val="ListParagraph"/>
-      </w:pPr>
-      <w:r>
-        <w:t>Integration</w:t>
-      </w:r>
-    </w:p>
-    <w:p>
-      <w:pPr>
-        <w:pStyle w:val="ListParagraph"/>
-      </w:pPr>
-      <w:r>
-        <w:t>For more information on specific features in each category, look in the TestingFramework.docx document, sections “P Features to Test”, “Integration Tests”, “Combined Tests”.</w:t>
-      </w:r>
-    </w:p>
-    <w:p>
-      <w:pPr>
-        <w:pStyle w:val="ListParagraph"/>
-        <w:numPr>
-          <w:ilvl w:val="0"/>
-          <w:numId w:val="2"/>
-        </w:numPr>
-      </w:pPr>
-      <w:r>
-        <w:t>Create a file called “X\myfile.p”, which is your test case (the name of myfile.p doesn’t matter)</w:t>
-      </w:r>
-      <w:r>
-        <w:t>.</w:t>
-      </w:r>
-    </w:p>
-    <w:p>
-      <w:pPr>
-        <w:pStyle w:val="ListParagraph"/>
-      </w:pPr>
-      <w:r>
-        <w:lastRenderedPageBreak/>
-        <w:t>It is very helpful to have a comment in the beginning of myfile.p which briefly describes the purpose of the test.</w:t>
-      </w:r>
-    </w:p>
-    <w:p>
-      <w:pPr>
-        <w:pStyle w:val="ListParagraph"/>
-        <w:numPr>
-          <w:ilvl w:val="0"/>
-          <w:numId w:val="2"/>
-        </w:numPr>
-      </w:pPr>
-      <w:r>
-        <w:t>Create a file called “X\testconfig.txt”, which will define how to run your test case.</w:t>
-      </w:r>
-    </w:p>
-    <w:p>
-      <w:pPr>
-        <w:pStyle w:val="ListParagraph"/>
-      </w:pPr>
-      <w:r>
-        <w:t xml:space="preserve">For templates of the “testconfig.txt” files, look in similar test directories </w:t>
-      </w:r>
-      <w:r>
-        <w:rPr>
-          <w:b/>
-        </w:rPr>
-        <w:t>in the same “error type” subfolder.</w:t>
-      </w:r>
-      <w:r>
-        <w:rPr>
-          <w:b/>
-        </w:rPr>
-        <w:t xml:space="preserve"> </w:t>
-      </w:r>
-      <w:r>
-        <w:t>Keep in mind that “testconfig.txt” files are different for different error types</w:t>
-      </w:r>
-      <w:r>
-        <w:t xml:space="preserve"> (static error, dynamic error, correct</w:t>
-      </w:r>
-      <w:r>
-        <w:t>)</w:t>
-      </w:r>
-      <w:r>
-        <w:t>.</w:t>
-      </w:r>
-    </w:p>
-    <w:p>
-      <w:pPr>
-        <w:pStyle w:val="ListParagraph"/>
-        <w:numPr>
-          <w:ilvl w:val="0"/>
-          <w:numId w:val="2"/>
-        </w:numPr>
-      </w:pPr>
-      <w:r>
-        <w:t>Run “testP.bat” with the root directory X with “reset” flag. Make sure that the result is what you expected.</w:t>
-      </w:r>
-    </w:p>
-    <w:p>
-      <w:pPr>
-        <w:pStyle w:val="ListParagraph"/>
-        <w:numPr>
-          <w:ilvl w:val="0"/>
-          <w:numId w:val="2"/>
-        </w:numPr>
-      </w:pPr>
-      <w:r>
-        <w:t>A test case will be executed as if the working directory is X</w:t>
-      </w:r>
-      <w:r>
-        <w:t>.</w:t>
-      </w:r>
-    </w:p>
-    <w:p>
-      <w:pPr>
-        <w:pStyle w:val="ListParagraph"/>
-        <w:numPr>
-          <w:ilvl w:val="0"/>
-          <w:numId w:val="2"/>
-        </w:numPr>
-      </w:pPr>
-      <w:r>
-        <w:t>Even if the exe being tested crashes, then this will still be captured without crashing the testing tool.</w:t>
-      </w:r>
-    </w:p>
-    <w:p>
-      <w:pPr>
-        <w:pStyle w:val="ListParagraph"/>
-      </w:pPr>
-      <w:r>
-        <w:t>The last</w:t>
-      </w:r>
-      <w:r>
-        <w:t xml:space="preserve"> two steps are optional and can be delegated to Ella:</w:t>
-      </w:r>
-    </w:p>
-    <w:p>
-      <w:pPr>
-        <w:pStyle w:val="ListParagraph"/>
-        <w:numPr>
-          <w:ilvl w:val="0"/>
-          <w:numId w:val="2"/>
-        </w:numPr>
-      </w:pPr>
-      <w:r>
-        <w:t xml:space="preserve">Add the test case to </w:t>
-      </w:r>
-      <w:r>
-        <w:rPr>
-          <w:rFonts w:asciiTheme="minorHAnsi" w:hAnsiTheme="minorHAnsi"/>
-        </w:rPr>
-        <w:t>Plang\Doc\TestDocs\</w:t>
-      </w:r>
-      <w:r>
-        <w:rPr>
-          <w:rFonts w:asciiTheme="minorHAnsi" w:hAnsiTheme="minorHAnsi"/>
-        </w:rPr>
-        <w:t>Tests.xlsx.</w:t>
-      </w:r>
-    </w:p>
-    <w:p>
-      <w:pPr>
-        <w:pStyle w:val="ListParagraph"/>
-        <w:numPr>
-          <w:ilvl w:val="0"/>
-          <w:numId w:val="2"/>
-        </w:numPr>
-      </w:pPr>
-      <w:r>
-        <w:rPr>
-          <w:rFonts w:asciiTheme="minorHAnsi" w:hAnsiTheme="minorHAnsi"/>
-        </w:rPr>
-        <w:t xml:space="preserve">Add a hyperlink to the test file to </w:t>
-      </w:r>
-      <w:r>
-        <w:t>“\plang\Doc\TestDocs\TestingFram</w:t>
-      </w:r>
-      <w:r>
-        <w:t>ework.docx”, to the relevant section.</w:t>
-      </w:r>
-    </w:p>
-    <w:p>
-      <w:pPr>
-        <w:pStyle w:val="ListParagraph"/>
-      </w:pPr>
-    </w:p>
-    <w:p>
-      <w:r>
-        <w:t>The contents of “testconfig.txt” is a sequence of directives of the form “directive: data”. The possible directives are:</w:t>
-      </w:r>
-    </w:p>
-    <w:p/>
-    <w:p>
-      <w:r>
-        <w:t>runPc: pc</w:t>
-      </w:r>
-      <w:r>
-        <w:t>.exe to run. Must be exactly one such directive.</w:t>
-      </w:r>
-    </w:p>
-    <w:p>
-      <w:r>
-        <w:t>runZing: zinger</w:t>
-      </w:r>
-      <w:r>
-        <w:t>.exe to run. Must be exactly one such directive.</w:t>
-      </w:r>
-    </w:p>
-    <w:p>
-      <w:r>
-        <w:t>runPrt: runtime exe to run. Must be exactly one such directive.</w:t>
-      </w:r>
-    </w:p>
-    <w:p>
-      <w:r>
-        <w:t>argPc: An arg to pass to pc.exe. If more than one arg directive, then args are passed in order</w:t>
-      </w:r>
-    </w:p>
-    <w:p>
-      <w:r>
-        <w:t>argZing: An arg to pass to zinger.exe. If more than one arg directive, then args are passed in order</w:t>
-      </w:r>
-    </w:p>
-    <w:p>
-      <w:r>
-        <w:t>argPrt: An arg to pass to runtime. If more than one arg directive, then args are passed in order</w:t>
-      </w:r>
-    </w:p>
-    <w:p>
-      <w:r>
-        <w:t>incPc: A file that should be included as output for pc.exe. Can be more than one such directive.</w:t>
-      </w:r>
-    </w:p>
-    <w:p>
-      <w:r>
-        <w:t>inc</w:t>
-      </w:r>
-      <w:r>
-        <w:t>Zing</w:t>
-      </w:r>
-      <w:r>
-        <w:t>: A file that should be included as output for zinger.exe. Can be more than one such directive.</w:t>
-      </w:r>
-    </w:p>
-    <w:p>
-      <w:r>
-        <w:t>incPrt: A file that should be included as output for runtime. Can be more than one such directive.</w:t>
-      </w:r>
-    </w:p>
-    <w:p>
-      <w:r>
-        <w:t>acc: A directory containing acceptor files (more about this later). Must be exactly one such directive.</w:t>
-      </w:r>
-    </w:p>
-    <w:p>
-      <w:r>
-        <w:t>del: A file to delete before running test case. Can be more than one such directive.</w:t>
-      </w:r>
-    </w:p>
-    <w:p>
-      <w:r>
-        <w:t>igp: Ignores output sent to the prompt by run</w:t>
-      </w:r>
-    </w:p>
-    <w:p>
-      <w:r>
-        <w:t>dsc: A description of this test case</w:t>
-      </w:r>
-    </w:p>
-    <w:p/>
-    <w:p>
-      <w:r>
-        <w:t>The “test</w:t>
-      </w:r>
-      <w:r>
-        <w:t>P</w:t>
-      </w:r>
-      <w:r>
-        <w:t>.bat” tool actually calls a tool called “</w:t>
-      </w:r>
-      <w:r>
-        <w:t>CheckP</w:t>
-      </w:r>
-      <w:r>
-        <w:t>.exe” located in “Tst\Tools\</w:t>
-      </w:r>
-      <w:r>
-        <w:t>CheckP</w:t>
-      </w:r>
-      <w:r>
-        <w:t>”. To run a single test case in directory X, do:</w:t>
-      </w:r>
-    </w:p>
-    <w:p/>
-    <w:p>
-      <w:pPr>
-        <w:rPr>
-          <w:rFonts w:ascii="Consolas" w:hAnsi="Consolas" w:cs="Consolas"/>
-        </w:rPr>
-      </w:pPr>
-      <w:r>
-        <w:rPr>
-          <w:rFonts w:ascii="Consolas" w:hAnsi="Consolas" w:cs="Consolas"/>
-        </w:rPr>
-        <w:t>Tests\...\X&gt; ...\Tools\</w:t>
-      </w:r>
-      <w:r>
-        <w:rPr>
-          <w:rFonts w:ascii="Consolas" w:hAnsi="Consolas" w:cs="Consolas"/>
-        </w:rPr>
-        <w:t>CheckP</w:t>
-      </w:r>
-      <w:r>
-        <w:rPr>
-          <w:rFonts w:ascii="Consolas" w:hAnsi="Consolas" w:cs="Consolas"/>
-        </w:rPr>
-        <w:t>\bin\debug\</w:t>
-      </w:r>
-      <w:r>
-        <w:rPr>
-          <w:rFonts w:ascii="Consolas" w:hAnsi="Consolas" w:cs="Consolas"/>
-        </w:rPr>
-        <w:t>CheckP</w:t>
-      </w:r>
-      <w:r>
-        <w:rPr>
-          <w:rFonts w:ascii="Consolas" w:hAnsi="Consolas" w:cs="Consolas"/>
-        </w:rPr>
-        <w:t>.exe –cfg:”testconfig.txt”</w:t>
-      </w:r>
-    </w:p>
-    <w:p/>
-    <w:p>
-      <w:r>
-        <w:t>Check</w:t>
-      </w:r>
-      <w:r>
-        <w:t>P</w:t>
-      </w:r>
-      <w:r>
-        <w:t xml:space="preserve"> will also create a new acceptor file, if you</w:t>
-      </w:r>
-      <w:r>
-        <w:t xml:space="preserve"> decide the output produced by C</w:t>
-      </w:r>
-      <w:r>
-        <w:t>heck</w:t>
-      </w:r>
-      <w:r>
-        <w:t>P</w:t>
-      </w:r>
-      <w:r>
-        <w:t xml:space="preserve"> is the correct output.</w:t>
-      </w:r>
-    </w:p>
-    <w:p/>
-    <w:p>
-      <w:pPr>
-        <w:rPr>
-          <w:rFonts w:ascii="Consolas" w:hAnsi="Consolas" w:cs="Consolas"/>
-        </w:rPr>
-      </w:pPr>
-      <w:r>
-        <w:rPr>
-          <w:rFonts w:ascii="Consolas" w:hAnsi="Consolas" w:cs="Consolas"/>
-        </w:rPr>
-        <w:t>Tests\...\X&gt; ...\Tools\</w:t>
-      </w:r>
-      <w:r>
-        <w:rPr>
-          <w:rFonts w:ascii="Consolas" w:hAnsi="Consolas" w:cs="Consolas"/>
-        </w:rPr>
-        <w:t>CheckP</w:t>
-      </w:r>
-      <w:r>
-        <w:rPr>
-          <w:rFonts w:ascii="Consolas" w:hAnsi="Consolas" w:cs="Consolas"/>
-        </w:rPr>
-        <w:t>\bin\debug\</w:t>
-      </w:r>
-      <w:r>
-        <w:rPr>
-          <w:rFonts w:ascii="Consolas" w:hAnsi="Consolas" w:cs="Consolas"/>
-        </w:rPr>
-        <w:t>CheckP</w:t>
-      </w:r>
-      <w:r>
-        <w:rPr>
-          <w:rFonts w:ascii="Consolas" w:hAnsi="Consolas" w:cs="Consolas"/>
-        </w:rPr>
-        <w:t>.exe –cfg:”testconfig.txt” –add</w:t>
-      </w:r>
-    </w:p>
-    <w:p/>
-    <w:p>
-      <w:r>
-        <w:t xml:space="preserve">This creates a file called acc_i.txt. Initially, i = 0. Each time you run with the –add flag, </w:t>
-      </w:r>
-      <w:r>
-        <w:t>CheckP</w:t>
-      </w:r>
-      <w:r>
-        <w:t xml:space="preserve"> finds the index of largest acceptor and then creates a new acceptor with an index one larger. The only reason you ne</w:t>
-      </w:r>
-      <w:r>
-        <w:t xml:space="preserve">ed more than one acceptor file </w:t>
-      </w:r>
-      <w:r>
-        <w:t xml:space="preserve">would be if the generated output would differ between operating systems / platforms. </w:t>
-      </w:r>
-      <w:r>
-        <w:t xml:space="preserve">If this is the case, the tool will compare the output against each of the acceptor files, and if one of them matches, the test passes. </w:t>
-      </w:r>
-    </w:p>
-    <w:p>
-      <w:r>
-        <w:lastRenderedPageBreak/>
-        <w:t xml:space="preserve">Otherwise, one acceptor should be enough. If you update the test case and the acceptance criterion changes, then you should delete the stale acceptors, and then run </w:t>
-      </w:r>
-      <w:r>
-        <w:t>CheckP</w:t>
-      </w:r>
-      <w:r>
-        <w:t xml:space="preserve">.exe with the –add flag. </w:t>
-      </w:r>
-    </w:p>
-    <w:p/>
-    <w:p>
-      <w:r>
-        <w:t>Additional tips on using the tool:</w:t>
+        <w:t>make sure the acceptor files and testconfig.txt are checked in</w:t>
       </w:r>
     </w:p>
     <w:p>
@@ -1511,13 +1630,7 @@
         </w:numPr>
       </w:pPr>
       <w:r>
-        <w:t>i</w:t>
-      </w:r>
-      <w:r>
-        <w:t>f you include a generated output file in the acceptor criterion, make sure you delete the generated file first with a “del: file” directive. Otherwise, a stale file could be hanging around in the directory and acciden</w:t>
-      </w:r>
-      <w:r>
-        <w:t>tally cause a bad test to pass</w:t>
+        <w:t>make sure outputs can be tuned to remove timestamps, time-to-completion, absolute paths. All of these are machine specific and will be captured by the testing tool. One someone else’s machine, these values may be different, cause a good output to fail to the test</w:t>
       </w:r>
     </w:p>
     <w:p>
@@ -1529,13 +1642,22 @@
         </w:numPr>
       </w:pPr>
       <w:r>
-        <w:t>m</w:t>
-      </w:r>
-      <w:r>
-        <w:t>ake sure the acceptor files and testconfig.tx</w:t>
-      </w:r>
-      <w:r>
-        <w:t>t are checked in</w:t>
+        <w:t xml:space="preserve">if P executables change, then run testP.bat before running </w:t>
+      </w:r>
+      <w:r>
+        <w:t>CheckP</w:t>
+      </w:r>
+      <w:r>
+        <w:t xml:space="preserve">.exe, such that </w:t>
+      </w:r>
+      <w:r>
+        <w:t>CheckP</w:t>
+      </w:r>
+      <w:r>
+        <w:t>.exe uses updated executables</w:t>
+      </w:r>
+      <w:r>
+        <w:t xml:space="preserve"> (or run “Bld\build.bat –d”)</w:t>
       </w:r>
     </w:p>
     <w:p>
@@ -1547,13 +1669,15 @@
         </w:numPr>
       </w:pPr>
       <w:r>
-        <w:t>m</w:t>
-      </w:r>
-      <w:r>
-        <w:t>ake sure outputs can be tuned to remove timestamps, time-to-completion, absolute paths. All of these are machine specific and will be captured by the testing tool. One someone else’s machine, these values may be different, cause a good o</w:t>
-      </w:r>
-      <w:r>
-        <w:t>utput to fail to the test</w:t>
+        <w:t xml:space="preserve">if you want to run regression only on a specific feature folder F or on a single test X, run </w:t>
+      </w:r>
+    </w:p>
+    <w:p>
+      <w:pPr>
+        <w:pStyle w:val="ListParagraph"/>
+      </w:pPr>
+      <w:r>
+        <w:t>“testP.bat RegressionTests\F” or “testP.bat RegressionTests\F\E\X”</w:t>
       </w:r>
     </w:p>
     <w:p>
@@ -1565,49 +1689,220 @@
         </w:numPr>
       </w:pPr>
       <w:r>
-        <w:t xml:space="preserve">if P executables change, then run testP.bat before running </w:t>
+        <w:t>the regression tool runs pc.exe (under Pc folder) only once for each test, and zinger and runtime re-use the files generated by pc.exe. That means that it is dangerous to run Zc or Prt without first running Pc. So, when running regression on a particular test, a good practice is to use the test folder (where .p file is located) as a parameter of testP.bat (and not Zc or Prt subfolders).</w:t>
+      </w:r>
+    </w:p>
+    <w:p/>
+    <w:p>
+      <w:pPr>
+        <w:rPr>
+          <w:rStyle w:val="IntenseEmphasis"/>
+        </w:rPr>
+      </w:pPr>
+      <w:r>
+        <w:rPr>
+          <w:rStyle w:val="IntenseEmphasis"/>
+        </w:rPr>
+        <w:t>Running regression on s specific test (faster way)</w:t>
+      </w:r>
+    </w:p>
+    <w:p>
+      <w:pPr>
+        <w:rPr>
+          <w:rStyle w:val="IntenseEmphasis"/>
+        </w:rPr>
+      </w:pPr>
+    </w:p>
+    <w:p>
+      <w:r>
+        <w:t>The “test</w:t>
+      </w:r>
+      <w:r>
+        <w:t>P</w:t>
+      </w:r>
+      <w:r>
+        <w:t>.bat” tool actually calls a tool called “</w:t>
       </w:r>
       <w:r>
         <w:t>CheckP</w:t>
       </w:r>
       <w:r>
-        <w:t xml:space="preserve">.exe, such that </w:t>
+        <w:t>.exe” located in “Tst\Tools\</w:t>
       </w:r>
       <w:r>
         <w:t>CheckP</w:t>
       </w:r>
       <w:r>
-        <w:t>.exe uses updated executables</w:t>
-      </w:r>
-      <w:r>
-        <w:t xml:space="preserve"> (or run “Bld\build.bat –d”)</w:t>
-      </w:r>
-    </w:p>
-    <w:p>
-      <w:pPr>
-        <w:pStyle w:val="ListParagraph"/>
-        <w:numPr>
-          <w:ilvl w:val="0"/>
-          <w:numId w:val="3"/>
-        </w:numPr>
-      </w:pPr>
-      <w:r>
-        <w:t xml:space="preserve">if you want to run regression only on a specific feature folder F or on a single test X, run </w:t>
-      </w:r>
-    </w:p>
-    <w:p>
-      <w:pPr>
-        <w:pStyle w:val="ListParagraph"/>
-      </w:pPr>
-      <w:r>
-        <w:t xml:space="preserve">“testP.bat RegressionTests\F” or “testP.bat </w:t>
-      </w:r>
-      <w:r>
-        <w:t>RegressionTests\F\E\X</w:t>
-      </w:r>
-      <w:r>
-        <w:t>”</w:t>
-      </w:r>
+        <w:t>”. To run a single test case in directory X</w:t>
+      </w:r>
+      <w:r>
+        <w:t>\Tool (where Tool is Pc, Zc or Prt)</w:t>
+      </w:r>
+      <w:r>
+        <w:t>, do:</w:t>
+      </w:r>
+    </w:p>
+    <w:p/>
+    <w:p>
+      <w:pPr>
+        <w:rPr>
+          <w:rFonts w:ascii="Consolas" w:hAnsi="Consolas" w:cs="Consolas"/>
+        </w:rPr>
+      </w:pPr>
+      <w:r>
+        <w:rPr>
+          <w:rFonts w:ascii="Consolas" w:hAnsi="Consolas" w:cs="Consolas"/>
+        </w:rPr>
+        <w:t>Tests\...\X</w:t>
+      </w:r>
+      <w:r>
+        <w:rPr>
+          <w:rFonts w:ascii="Consolas" w:hAnsi="Consolas" w:cs="Consolas"/>
+        </w:rPr>
+        <w:t>\Tool</w:t>
+      </w:r>
+      <w:r>
+        <w:rPr>
+          <w:rFonts w:ascii="Consolas" w:hAnsi="Consolas" w:cs="Consolas"/>
+        </w:rPr>
+        <w:t>&gt; ...\Tools\</w:t>
+      </w:r>
+      <w:r>
+        <w:rPr>
+          <w:rFonts w:ascii="Consolas" w:hAnsi="Consolas" w:cs="Consolas"/>
+        </w:rPr>
+        <w:t>CheckP</w:t>
+      </w:r>
+      <w:r>
+        <w:rPr>
+          <w:rFonts w:ascii="Consolas" w:hAnsi="Consolas" w:cs="Consolas"/>
+        </w:rPr>
+        <w:t>\bin\debug\</w:t>
+      </w:r>
+      <w:r>
+        <w:rPr>
+          <w:rFonts w:ascii="Consolas" w:hAnsi="Consolas" w:cs="Consolas"/>
+        </w:rPr>
+        <w:t>CheckP</w:t>
+      </w:r>
+      <w:r>
+        <w:rPr>
+          <w:rFonts w:ascii="Consolas" w:hAnsi="Consolas" w:cs="Consolas"/>
+        </w:rPr>
+        <w:t>.exe –cfg:”testconfig.txt”</w:t>
+      </w:r>
+    </w:p>
+    <w:p/>
+    <w:p>
+      <w:r>
+        <w:t>Check</w:t>
+      </w:r>
+      <w:r>
+        <w:t>P</w:t>
+      </w:r>
+      <w:r>
+        <w:t xml:space="preserve"> will also create a new acceptor file, if you</w:t>
+      </w:r>
+      <w:r>
+        <w:t xml:space="preserve"> decide the output produced by C</w:t>
+      </w:r>
+      <w:r>
+        <w:t>heck</w:t>
+      </w:r>
+      <w:r>
+        <w:t>P</w:t>
+      </w:r>
+      <w:r>
+        <w:t xml:space="preserve"> is the correct output.</w:t>
+      </w:r>
+    </w:p>
+    <w:p/>
+    <w:p>
+      <w:pPr>
+        <w:rPr>
+          <w:rFonts w:ascii="Consolas" w:hAnsi="Consolas" w:cs="Consolas"/>
+        </w:rPr>
+      </w:pPr>
+      <w:r>
+        <w:rPr>
+          <w:rFonts w:ascii="Consolas" w:hAnsi="Consolas" w:cs="Consolas"/>
+        </w:rPr>
+        <w:t>Tests\...\X</w:t>
+      </w:r>
+      <w:r>
+        <w:rPr>
+          <w:rFonts w:ascii="Consolas" w:hAnsi="Consolas" w:cs="Consolas"/>
+        </w:rPr>
+        <w:t>\Tool</w:t>
+      </w:r>
+      <w:r>
+        <w:rPr>
+          <w:rFonts w:ascii="Consolas" w:hAnsi="Consolas" w:cs="Consolas"/>
+        </w:rPr>
+        <w:t>&gt; ...\Tools\</w:t>
+      </w:r>
+      <w:r>
+        <w:rPr>
+          <w:rFonts w:ascii="Consolas" w:hAnsi="Consolas" w:cs="Consolas"/>
+        </w:rPr>
+        <w:t>CheckP</w:t>
+      </w:r>
+      <w:r>
+        <w:rPr>
+          <w:rFonts w:ascii="Consolas" w:hAnsi="Consolas" w:cs="Consolas"/>
+        </w:rPr>
+        <w:t>\bin\debug\</w:t>
+      </w:r>
+      <w:r>
+        <w:rPr>
+          <w:rFonts w:ascii="Consolas" w:hAnsi="Consolas" w:cs="Consolas"/>
+        </w:rPr>
+        <w:t>CheckP</w:t>
+      </w:r>
+      <w:r>
+        <w:rPr>
+          <w:rFonts w:ascii="Consolas" w:hAnsi="Consolas" w:cs="Consolas"/>
+        </w:rPr>
+        <w:t>.exe –cfg:”testconfig.txt” –add</w:t>
+      </w:r>
+    </w:p>
+    <w:p/>
+    <w:p>
+      <w:r>
+        <w:t xml:space="preserve">This creates a file called acc_i.txt. Initially, i = 0. Each time you run with the –add flag, </w:t>
+      </w:r>
+      <w:r>
+        <w:t>CheckP</w:t>
+      </w:r>
+      <w:r>
+        <w:t xml:space="preserve"> finds the index of largest acceptor and then creates a new acceptor with an index one larger. The only reason you ne</w:t>
+      </w:r>
+      <w:r>
+        <w:t xml:space="preserve">ed more than one acceptor file </w:t>
+      </w:r>
+      <w:r>
+        <w:t xml:space="preserve">would be if the generated output would differ between operating systems / platforms. </w:t>
+      </w:r>
+      <w:r>
+        <w:t xml:space="preserve">If this is the case, the tool will compare the output against each of the acceptor files, and if one of them matches, the test passes. </w:t>
+      </w:r>
+    </w:p>
+    <w:p>
+      <w:r>
+        <w:t xml:space="preserve">Otherwise, one acceptor should be enough. If you update the test case and the acceptance criterion changes, then you should delete the stale acceptors, and then run </w:t>
+      </w:r>
+      <w:r>
+        <w:t>CheckP</w:t>
+      </w:r>
+      <w:r>
+        <w:t xml:space="preserve">.exe with the –add flag. </w:t>
+      </w:r>
+    </w:p>
+    <w:p/>
+    <w:p>
+      <w:pPr>
+        <w:pStyle w:val="ListParagraph"/>
+      </w:pPr>
     </w:p>
     <w:p>
       <w:pPr>
@@ -1854,6 +2149,119 @@
     </w:lvl>
   </w:abstractNum>
   <w:abstractNum w:abstractNumId="2">
+    <w:nsid w:val="1A67148B"/>
+    <w:multiLevelType w:val="hybridMultilevel"/>
+    <w:tmpl w:val="BBBEECB6"/>
+    <w:lvl w:ilvl="0" w:tplc="04090003">
+      <w:start w:val="1"/>
+      <w:numFmt w:val="bullet"/>
+      <w:lvlText w:val="o"/>
+      <w:lvlJc w:val="left"/>
+      <w:pPr>
+        <w:ind w:left="720" w:hanging="360"/>
+      </w:pPr>
+      <w:rPr>
+        <w:rFonts w:ascii="Courier New" w:hAnsi="Courier New" w:cs="Courier New" w:hint="default"/>
+      </w:rPr>
+    </w:lvl>
+    <w:lvl w:ilvl="1" w:tplc="04090003">
+      <w:start w:val="1"/>
+      <w:numFmt w:val="bullet"/>
+      <w:lvlText w:val="o"/>
+      <w:lvlJc w:val="left"/>
+      <w:pPr>
+        <w:ind w:left="1440" w:hanging="360"/>
+      </w:pPr>
+      <w:rPr>
+        <w:rFonts w:ascii="Courier New" w:hAnsi="Courier New" w:cs="Courier New" w:hint="default"/>
+      </w:rPr>
+    </w:lvl>
+    <w:lvl w:ilvl="2" w:tplc="04090005">
+      <w:start w:val="1"/>
+      <w:numFmt w:val="bullet"/>
+      <w:lvlText w:val=""/>
+      <w:lvlJc w:val="left"/>
+      <w:pPr>
+        <w:ind w:left="2160" w:hanging="360"/>
+      </w:pPr>
+      <w:rPr>
+        <w:rFonts w:ascii="Wingdings" w:hAnsi="Wingdings" w:hint="default"/>
+      </w:rPr>
+    </w:lvl>
+    <w:lvl w:ilvl="3" w:tplc="04090001">
+      <w:start w:val="1"/>
+      <w:numFmt w:val="bullet"/>
+      <w:lvlText w:val=""/>
+      <w:lvlJc w:val="left"/>
+      <w:pPr>
+        <w:ind w:left="2880" w:hanging="360"/>
+      </w:pPr>
+      <w:rPr>
+        <w:rFonts w:ascii="Symbol" w:hAnsi="Symbol" w:hint="default"/>
+      </w:rPr>
+    </w:lvl>
+    <w:lvl w:ilvl="4" w:tplc="04090003" w:tentative="1">
+      <w:start w:val="1"/>
+      <w:numFmt w:val="bullet"/>
+      <w:lvlText w:val="o"/>
+      <w:lvlJc w:val="left"/>
+      <w:pPr>
+        <w:ind w:left="3600" w:hanging="360"/>
+      </w:pPr>
+      <w:rPr>
+        <w:rFonts w:ascii="Courier New" w:hAnsi="Courier New" w:cs="Courier New" w:hint="default"/>
+      </w:rPr>
+    </w:lvl>
+    <w:lvl w:ilvl="5" w:tplc="04090005" w:tentative="1">
+      <w:start w:val="1"/>
+      <w:numFmt w:val="bullet"/>
+      <w:lvlText w:val=""/>
+      <w:lvlJc w:val="left"/>
+      <w:pPr>
+        <w:ind w:left="4320" w:hanging="360"/>
+      </w:pPr>
+      <w:rPr>
+        <w:rFonts w:ascii="Wingdings" w:hAnsi="Wingdings" w:hint="default"/>
+      </w:rPr>
+    </w:lvl>
+    <w:lvl w:ilvl="6" w:tplc="04090001" w:tentative="1">
+      <w:start w:val="1"/>
+      <w:numFmt w:val="bullet"/>
+      <w:lvlText w:val=""/>
+      <w:lvlJc w:val="left"/>
+      <w:pPr>
+        <w:ind w:left="5040" w:hanging="360"/>
+      </w:pPr>
+      <w:rPr>
+        <w:rFonts w:ascii="Symbol" w:hAnsi="Symbol" w:hint="default"/>
+      </w:rPr>
+    </w:lvl>
+    <w:lvl w:ilvl="7" w:tplc="04090003" w:tentative="1">
+      <w:start w:val="1"/>
+      <w:numFmt w:val="bullet"/>
+      <w:lvlText w:val="o"/>
+      <w:lvlJc w:val="left"/>
+      <w:pPr>
+        <w:ind w:left="5760" w:hanging="360"/>
+      </w:pPr>
+      <w:rPr>
+        <w:rFonts w:ascii="Courier New" w:hAnsi="Courier New" w:cs="Courier New" w:hint="default"/>
+      </w:rPr>
+    </w:lvl>
+    <w:lvl w:ilvl="8" w:tplc="04090005" w:tentative="1">
+      <w:start w:val="1"/>
+      <w:numFmt w:val="bullet"/>
+      <w:lvlText w:val=""/>
+      <w:lvlJc w:val="left"/>
+      <w:pPr>
+        <w:ind w:left="6480" w:hanging="360"/>
+      </w:pPr>
+      <w:rPr>
+        <w:rFonts w:ascii="Wingdings" w:hAnsi="Wingdings" w:hint="default"/>
+      </w:rPr>
+    </w:lvl>
+  </w:abstractNum>
+  <w:abstractNum w:abstractNumId="3">
     <w:nsid w:val="531A4ECE"/>
     <w:multiLevelType w:val="hybridMultilevel"/>
     <w:tmpl w:val="10DE5F9E"/>
@@ -1939,7 +2347,120 @@
       </w:pPr>
     </w:lvl>
   </w:abstractNum>
-  <w:abstractNum w:abstractNumId="3">
+  <w:abstractNum w:abstractNumId="4">
+    <w:nsid w:val="70D208A7"/>
+    <w:multiLevelType w:val="hybridMultilevel"/>
+    <w:tmpl w:val="5DDC1408"/>
+    <w:lvl w:ilvl="0" w:tplc="04090003">
+      <w:start w:val="1"/>
+      <w:numFmt w:val="bullet"/>
+      <w:lvlText w:val="o"/>
+      <w:lvlJc w:val="left"/>
+      <w:pPr>
+        <w:ind w:left="2880" w:hanging="360"/>
+      </w:pPr>
+      <w:rPr>
+        <w:rFonts w:ascii="Courier New" w:hAnsi="Courier New" w:cs="Courier New" w:hint="default"/>
+      </w:rPr>
+    </w:lvl>
+    <w:lvl w:ilvl="1" w:tplc="04090003" w:tentative="1">
+      <w:start w:val="1"/>
+      <w:numFmt w:val="bullet"/>
+      <w:lvlText w:val="o"/>
+      <w:lvlJc w:val="left"/>
+      <w:pPr>
+        <w:ind w:left="3600" w:hanging="360"/>
+      </w:pPr>
+      <w:rPr>
+        <w:rFonts w:ascii="Courier New" w:hAnsi="Courier New" w:cs="Courier New" w:hint="default"/>
+      </w:rPr>
+    </w:lvl>
+    <w:lvl w:ilvl="2" w:tplc="04090005" w:tentative="1">
+      <w:start w:val="1"/>
+      <w:numFmt w:val="bullet"/>
+      <w:lvlText w:val=""/>
+      <w:lvlJc w:val="left"/>
+      <w:pPr>
+        <w:ind w:left="4320" w:hanging="360"/>
+      </w:pPr>
+      <w:rPr>
+        <w:rFonts w:ascii="Wingdings" w:hAnsi="Wingdings" w:hint="default"/>
+      </w:rPr>
+    </w:lvl>
+    <w:lvl w:ilvl="3" w:tplc="04090001" w:tentative="1">
+      <w:start w:val="1"/>
+      <w:numFmt w:val="bullet"/>
+      <w:lvlText w:val=""/>
+      <w:lvlJc w:val="left"/>
+      <w:pPr>
+        <w:ind w:left="5040" w:hanging="360"/>
+      </w:pPr>
+      <w:rPr>
+        <w:rFonts w:ascii="Symbol" w:hAnsi="Symbol" w:hint="default"/>
+      </w:rPr>
+    </w:lvl>
+    <w:lvl w:ilvl="4" w:tplc="04090003" w:tentative="1">
+      <w:start w:val="1"/>
+      <w:numFmt w:val="bullet"/>
+      <w:lvlText w:val="o"/>
+      <w:lvlJc w:val="left"/>
+      <w:pPr>
+        <w:ind w:left="5760" w:hanging="360"/>
+      </w:pPr>
+      <w:rPr>
+        <w:rFonts w:ascii="Courier New" w:hAnsi="Courier New" w:cs="Courier New" w:hint="default"/>
+      </w:rPr>
+    </w:lvl>
+    <w:lvl w:ilvl="5" w:tplc="04090005" w:tentative="1">
+      <w:start w:val="1"/>
+      <w:numFmt w:val="bullet"/>
+      <w:lvlText w:val=""/>
+      <w:lvlJc w:val="left"/>
+      <w:pPr>
+        <w:ind w:left="6480" w:hanging="360"/>
+      </w:pPr>
+      <w:rPr>
+        <w:rFonts w:ascii="Wingdings" w:hAnsi="Wingdings" w:hint="default"/>
+      </w:rPr>
+    </w:lvl>
+    <w:lvl w:ilvl="6" w:tplc="04090001" w:tentative="1">
+      <w:start w:val="1"/>
+      <w:numFmt w:val="bullet"/>
+      <w:lvlText w:val=""/>
+      <w:lvlJc w:val="left"/>
+      <w:pPr>
+        <w:ind w:left="7200" w:hanging="360"/>
+      </w:pPr>
+      <w:rPr>
+        <w:rFonts w:ascii="Symbol" w:hAnsi="Symbol" w:hint="default"/>
+      </w:rPr>
+    </w:lvl>
+    <w:lvl w:ilvl="7" w:tplc="04090003" w:tentative="1">
+      <w:start w:val="1"/>
+      <w:numFmt w:val="bullet"/>
+      <w:lvlText w:val="o"/>
+      <w:lvlJc w:val="left"/>
+      <w:pPr>
+        <w:ind w:left="7920" w:hanging="360"/>
+      </w:pPr>
+      <w:rPr>
+        <w:rFonts w:ascii="Courier New" w:hAnsi="Courier New" w:cs="Courier New" w:hint="default"/>
+      </w:rPr>
+    </w:lvl>
+    <w:lvl w:ilvl="8" w:tplc="04090005" w:tentative="1">
+      <w:start w:val="1"/>
+      <w:numFmt w:val="bullet"/>
+      <w:lvlText w:val=""/>
+      <w:lvlJc w:val="left"/>
+      <w:pPr>
+        <w:ind w:left="8640" w:hanging="360"/>
+      </w:pPr>
+      <w:rPr>
+        <w:rFonts w:ascii="Wingdings" w:hAnsi="Wingdings" w:hint="default"/>
+      </w:rPr>
+    </w:lvl>
+  </w:abstractNum>
+  <w:abstractNum w:abstractNumId="5">
     <w:nsid w:val="7BC2254B"/>
     <w:multiLevelType w:val="hybridMultilevel"/>
     <w:tmpl w:val="944A4CDC"/>
@@ -2082,7 +2603,7 @@
     </w:lvlOverride>
   </w:num>
   <w:num w:numId="2">
-    <w:abstractNumId w:val="2"/>
+    <w:abstractNumId w:val="3"/>
     <w:lvlOverride w:ilvl="0">
       <w:startOverride w:val="1"/>
     </w:lvlOverride>
@@ -2112,7 +2633,7 @@
     </w:lvlOverride>
   </w:num>
   <w:num w:numId="3">
-    <w:abstractNumId w:val="3"/>
+    <w:abstractNumId w:val="5"/>
   </w:num>
   <w:num w:numId="4">
     <w:abstractNumId w:val="1"/>
@@ -2143,6 +2664,12 @@
     <w:lvlOverride w:ilvl="8">
       <w:startOverride w:val="1"/>
     </w:lvlOverride>
+  </w:num>
+  <w:num w:numId="5">
+    <w:abstractNumId w:val="2"/>
+  </w:num>
+  <w:num w:numId="6">
+    <w:abstractNumId w:val="4"/>
   </w:num>
 </w:numbering>
 </file>
@@ -2630,6 +3157,18 @@
       <w:u w:val="single"/>
     </w:rPr>
   </w:style>
+  <w:style w:type="character" w:styleId="IntenseEmphasis">
+    <w:name w:val="Intense Emphasis"/>
+    <w:basedOn w:val="DefaultParagraphFont"/>
+    <w:uiPriority w:val="21"/>
+    <w:qFormat/>
+    <w:rsid w:val="006B1517"/>
+    <w:rPr>
+      <w:i/>
+      <w:iCs/>
+      <w:color w:val="5B9BD5" w:themeColor="accent1"/>
+    </w:rPr>
+  </w:style>
 </w:styles>
 </file>
 

</xml_diff>

<commit_message>
testP.bat updated: 1st parameter is now file with test dirs, instead of test dir
</commit_message>
<xml_diff>
--- a/Doc/TestDocs/RegressionTestTool.docx
+++ b/Doc/TestDocs/RegressionTestTool.docx
@@ -21,7 +21,6 @@
         </w:rPr>
         <w:br/>
       </w:r>
-      <w:proofErr w:type="spellStart"/>
       <w:r>
         <w:rPr>
           <w:rFonts w:asciiTheme="minorHAnsi" w:hAnsiTheme="minorHAnsi"/>
@@ -29,37 +28,7 @@
           <w:sz w:val="22"/>
           <w:szCs w:val="22"/>
         </w:rPr>
-        <w:t>Plang</w:t>
-      </w:r>
-      <w:proofErr w:type="spellEnd"/>
-      <w:r>
-        <w:rPr>
-          <w:rFonts w:asciiTheme="minorHAnsi" w:hAnsiTheme="minorHAnsi"/>
-          <w:color w:val="auto"/>
-          <w:sz w:val="22"/>
-          <w:szCs w:val="22"/>
-        </w:rPr>
-        <w:t>\Doc\</w:t>
-      </w:r>
-      <w:proofErr w:type="spellStart"/>
-      <w:r>
-        <w:rPr>
-          <w:rFonts w:asciiTheme="minorHAnsi" w:hAnsiTheme="minorHAnsi"/>
-          <w:color w:val="auto"/>
-          <w:sz w:val="22"/>
-          <w:szCs w:val="22"/>
-        </w:rPr>
-        <w:t>TestDocs</w:t>
-      </w:r>
-      <w:proofErr w:type="spellEnd"/>
-      <w:r>
-        <w:rPr>
-          <w:rFonts w:asciiTheme="minorHAnsi" w:hAnsiTheme="minorHAnsi"/>
-          <w:color w:val="auto"/>
-          <w:sz w:val="22"/>
-          <w:szCs w:val="22"/>
-        </w:rPr>
-        <w:t xml:space="preserve">\ </w:t>
+        <w:t xml:space="preserve">Plang\Doc\TestDocs\ </w:t>
       </w:r>
     </w:p>
     <w:p>
@@ -88,15 +57,7 @@
     </w:p>
     <w:p>
       <w:r>
-        <w:t xml:space="preserve">                                                             </w:t>
-      </w:r>
-      <w:proofErr w:type="gramStart"/>
-      <w:r>
-        <w:t>tested</w:t>
-      </w:r>
-      <w:proofErr w:type="gramEnd"/>
-      <w:r>
-        <w:t>, test result, etc.</w:t>
+        <w:t xml:space="preserve">                                                             tested, test result, etc.</w:t>
       </w:r>
     </w:p>
     <w:p/>
@@ -113,27 +74,9 @@
       <w:r>
         <w:t xml:space="preserve">                                                </w:t>
       </w:r>
-      <w:proofErr w:type="spellStart"/>
-      <w:r>
-        <w:t>Plang</w:t>
-      </w:r>
-      <w:proofErr w:type="spellEnd"/>
-      <w:r>
-        <w:t>\</w:t>
-      </w:r>
-      <w:proofErr w:type="spellStart"/>
-      <w:r>
-        <w:t>Tst</w:t>
-      </w:r>
-      <w:proofErr w:type="spellEnd"/>
-      <w:r>
-        <w:t>\</w:t>
-      </w:r>
-      <w:proofErr w:type="spellStart"/>
-      <w:r>
-        <w:t>RegressionTests</w:t>
-      </w:r>
-      <w:proofErr w:type="spellEnd"/>
+      <w:r>
+        <w:t>Plang\Tst\RegressionTests</w:t>
+      </w:r>
     </w:p>
     <w:p>
       <w:r>
@@ -145,27 +88,12 @@
       <w:r>
         <w:t xml:space="preserve"> </w:t>
       </w:r>
-      <w:proofErr w:type="spellStart"/>
-      <w:r>
-        <w:t>Plang</w:t>
-      </w:r>
-      <w:proofErr w:type="spellEnd"/>
-      <w:r>
-        <w:t>\</w:t>
-      </w:r>
-      <w:proofErr w:type="spellStart"/>
-      <w:r>
-        <w:t>Tst</w:t>
-      </w:r>
-      <w:proofErr w:type="spellEnd"/>
-      <w:r>
-        <w:t>\</w:t>
-      </w:r>
-      <w:proofErr w:type="spellStart"/>
+      <w:r>
+        <w:t>Plang\Tst\</w:t>
+      </w:r>
       <w:r>
         <w:t>SamplesProtocols</w:t>
       </w:r>
-      <w:proofErr w:type="spellEnd"/>
     </w:p>
     <w:p/>
     <w:p>
@@ -181,58 +109,17 @@
       <w:r>
         <w:t>The folder structure for “</w:t>
       </w:r>
-      <w:proofErr w:type="spellStart"/>
-      <w:r>
-        <w:t>Plang</w:t>
-      </w:r>
-      <w:proofErr w:type="spellEnd"/>
-      <w:r>
-        <w:t>\</w:t>
-      </w:r>
-      <w:proofErr w:type="spellStart"/>
-      <w:r>
-        <w:t>Tst</w:t>
-      </w:r>
-      <w:proofErr w:type="spellEnd"/>
-      <w:r>
-        <w:t>\</w:t>
-      </w:r>
-      <w:proofErr w:type="spellStart"/>
-      <w:r>
-        <w:t>RegressionTests</w:t>
-      </w:r>
-      <w:proofErr w:type="spellEnd"/>
-      <w:r>
-        <w:t xml:space="preserve">” </w:t>
-      </w:r>
-      <w:proofErr w:type="gramStart"/>
-      <w:r>
-        <w:t>and  “</w:t>
-      </w:r>
-      <w:proofErr w:type="spellStart"/>
-      <w:proofErr w:type="gramEnd"/>
-      <w:r>
-        <w:t>Plang</w:t>
-      </w:r>
-      <w:proofErr w:type="spellEnd"/>
-      <w:r>
-        <w:t>\</w:t>
-      </w:r>
-      <w:proofErr w:type="spellStart"/>
-      <w:r>
-        <w:t>Tst</w:t>
-      </w:r>
-      <w:proofErr w:type="spellEnd"/>
-      <w:r>
-        <w:t>\</w:t>
-      </w:r>
-      <w:proofErr w:type="spellStart"/>
-      <w:r>
-        <w:t>SamplesProtocols</w:t>
-      </w:r>
-      <w:proofErr w:type="spellEnd"/>
-      <w:r>
-        <w:t>” is i</w:t>
+      <w:r>
+        <w:t>Plang\Tst\RegressionTests</w:t>
+      </w:r>
+      <w:r>
+        <w:t>” an</w:t>
+      </w:r>
+      <w:r>
+        <w:t>d  “Plang\Tst\Sample</w:t>
+      </w:r>
+      <w:r>
+        <w:t>Protocols” is i</w:t>
       </w:r>
       <w:r>
         <w:t>dentical:</w:t>
@@ -261,15 +148,7 @@
         <w:t xml:space="preserve"> in the “P Features to Test” section. </w:t>
       </w:r>
       <w:r>
-        <w:t xml:space="preserve">In addition, there are two more </w:t>
-      </w:r>
-      <w:proofErr w:type="spellStart"/>
-      <w:r>
-        <w:t>subfoders</w:t>
-      </w:r>
-      <w:proofErr w:type="spellEnd"/>
-      <w:r>
-        <w:t xml:space="preserve"> “Integration” and “Combined” – see explanation in “</w:t>
+        <w:t>In addition, there are two more subfoders “Integration” and “Combined” – see explanation in “</w:t>
       </w:r>
       <w:r>
         <w:t>TestingFramework.docx”.</w:t>
@@ -411,6 +290,20 @@
       </w:r>
     </w:p>
     <w:p>
+      <w:pPr>
+        <w:pStyle w:val="ListParagraph"/>
+        <w:numPr>
+          <w:ilvl w:val="1"/>
+          <w:numId w:val="5"/>
+        </w:numPr>
+        <w:spacing w:before="100" w:after="200" w:line="276" w:lineRule="auto"/>
+        <w:contextualSpacing/>
+      </w:pPr>
+      <w:r>
+        <w:t>Liveness tests (“Liveness”)</w:t>
+      </w:r>
+    </w:p>
+    <w:p>
       <w:r>
         <w:t xml:space="preserve">Each </w:t>
       </w:r>
@@ -491,15 +384,7 @@
     <w:p/>
     <w:p>
       <w:r>
-        <w:t>Each test subfolder contains “</w:t>
-      </w:r>
-      <w:proofErr w:type="spellStart"/>
-      <w:r>
-        <w:t>test.p</w:t>
-      </w:r>
-      <w:proofErr w:type="spellEnd"/>
-      <w:r>
-        <w:t xml:space="preserve">” file and </w:t>
+        <w:t xml:space="preserve">Each test subfolder contains “test.p” file and </w:t>
       </w:r>
       <w:r>
         <w:t xml:space="preserve">up to three subfolders at the </w:t>
@@ -511,73 +396,27 @@
         <w:t xml:space="preserve"> level</w:t>
       </w:r>
       <w:r>
-        <w:t xml:space="preserve">: Pc, </w:t>
-      </w:r>
-      <w:proofErr w:type="spellStart"/>
-      <w:r>
-        <w:t>Zc</w:t>
-      </w:r>
-      <w:proofErr w:type="spellEnd"/>
-      <w:r>
-        <w:t xml:space="preserve"> and </w:t>
-      </w:r>
-      <w:proofErr w:type="spellStart"/>
-      <w:r>
-        <w:t>Prt</w:t>
-      </w:r>
-      <w:proofErr w:type="spellEnd"/>
-      <w:r>
-        <w:t>.</w:t>
-      </w:r>
-    </w:p>
-    <w:p>
-      <w:r>
-        <w:t xml:space="preserve">Pc, Zinger and </w:t>
-      </w:r>
-      <w:proofErr w:type="spellStart"/>
-      <w:r>
-        <w:t>Prt</w:t>
-      </w:r>
-      <w:proofErr w:type="spellEnd"/>
-      <w:r>
-        <w:t xml:space="preserve"> folders are the “leaves” in the directory tree, and each of these contain “testconfig.txt” and the acceptor(s). </w:t>
-      </w:r>
-    </w:p>
-    <w:p>
-      <w:r>
-        <w:t xml:space="preserve">Some subdirectories Pc, Zinger and </w:t>
-      </w:r>
-      <w:proofErr w:type="spellStart"/>
-      <w:r>
-        <w:t>Prt</w:t>
-      </w:r>
-      <w:proofErr w:type="spellEnd"/>
-      <w:r>
-        <w:t xml:space="preserve"> might not be present for some tests. For example, for the </w:t>
-      </w:r>
-      <w:proofErr w:type="spellStart"/>
-      <w:r>
-        <w:t>StaticError</w:t>
-      </w:r>
-      <w:proofErr w:type="spellEnd"/>
-      <w:r>
-        <w:t xml:space="preserve"> tests, the only subfolder would be Pc. Another example: if a test is only intended for testing Zing (</w:t>
-      </w:r>
-      <w:proofErr w:type="spellStart"/>
-      <w:r>
-        <w:t>Prt</w:t>
-      </w:r>
-      <w:proofErr w:type="spellEnd"/>
-      <w:r>
-        <w:t xml:space="preserve">), then there should be Pc and Zing (Pc and </w:t>
-      </w:r>
-      <w:proofErr w:type="spellStart"/>
-      <w:r>
-        <w:t>Prt</w:t>
-      </w:r>
-      <w:proofErr w:type="spellEnd"/>
-      <w:r>
-        <w:t>) subfolders only.</w:t>
+        <w:t>: Pc, Zing</w:t>
+      </w:r>
+      <w:r>
+        <w:t xml:space="preserve"> and Prt.</w:t>
+      </w:r>
+    </w:p>
+    <w:p>
+      <w:r>
+        <w:t>Pc, Zing</w:t>
+      </w:r>
+      <w:r>
+        <w:t xml:space="preserve"> and Prt folders are the “leaves” in the directory tree, and each of these contain “testconfig.txt” and the acceptor(s). </w:t>
+      </w:r>
+    </w:p>
+    <w:p>
+      <w:r>
+        <w:lastRenderedPageBreak/>
+        <w:t>Some subdirectories Pc, Zing</w:t>
+      </w:r>
+      <w:r>
+        <w:t xml:space="preserve"> and Prt might not be present for some tests. For example, for the StaticError tests, the only subfolder would be Pc. Another example: if a test is only intended for testing Zing (Prt), then there should be Pc and Zing (Pc and Prt) subfolders only.</w:t>
       </w:r>
     </w:p>
     <w:p/>
@@ -624,30 +463,28 @@
         <w:rPr>
           <w:rFonts w:asciiTheme="minorHAnsi" w:hAnsiTheme="minorHAnsi" w:cstheme="minorBidi"/>
         </w:rPr>
-        <w:t xml:space="preserve">veloper </w:t>
-      </w:r>
-      <w:proofErr w:type="gramStart"/>
-      <w:r>
-        <w:rPr>
-          <w:rFonts w:asciiTheme="minorHAnsi" w:hAnsiTheme="minorHAnsi" w:cstheme="minorBidi"/>
-        </w:rPr>
-        <w:t>should  run</w:t>
-      </w:r>
-      <w:proofErr w:type="gramEnd"/>
-      <w:r>
-        <w:rPr>
-          <w:rFonts w:asciiTheme="minorHAnsi" w:hAnsiTheme="minorHAnsi" w:cstheme="minorBidi"/>
-        </w:rPr>
-        <w:t xml:space="preserve"> regression as “testP.bat </w:t>
-      </w:r>
-      <w:proofErr w:type="spellStart"/>
-      <w:r>
-        <w:rPr>
-          <w:rFonts w:asciiTheme="minorHAnsi" w:hAnsiTheme="minorHAnsi" w:cstheme="minorBidi"/>
-        </w:rPr>
-        <w:t>RegressionTests</w:t>
-      </w:r>
-      <w:proofErr w:type="spellEnd"/>
+        <w:t xml:space="preserve">veloper should  run regression as </w:t>
+      </w:r>
+    </w:p>
+    <w:p>
+      <w:pPr>
+        <w:pStyle w:val="ListParagraph"/>
+        <w:rPr>
+          <w:rFonts w:asciiTheme="minorHAnsi" w:hAnsiTheme="minorHAnsi" w:cstheme="minorBidi"/>
+        </w:rPr>
+      </w:pPr>
+      <w:r>
+        <w:rPr>
+          <w:rFonts w:asciiTheme="minorHAnsi" w:hAnsiTheme="minorHAnsi" w:cstheme="minorBidi"/>
+        </w:rPr>
+        <w:t>“testP.bat RegressionTests</w:t>
+      </w:r>
+      <w:r>
+        <w:rPr>
+          <w:rFonts w:asciiTheme="minorHAnsi" w:hAnsiTheme="minorHAnsi" w:cstheme="minorBidi"/>
+        </w:rPr>
+        <w:t>.txt</w:t>
+      </w:r>
       <w:r>
         <w:rPr>
           <w:rFonts w:asciiTheme="minorHAnsi" w:hAnsiTheme="minorHAnsi" w:cstheme="minorBidi"/>
@@ -658,7 +495,21 @@
         <w:rPr>
           <w:rFonts w:asciiTheme="minorHAnsi" w:hAnsiTheme="minorHAnsi" w:cstheme="minorBidi"/>
         </w:rPr>
-        <w:t xml:space="preserve">  before pushing</w:t>
+        <w:t xml:space="preserve">  </w:t>
+      </w:r>
+    </w:p>
+    <w:p>
+      <w:pPr>
+        <w:pStyle w:val="ListParagraph"/>
+        <w:rPr>
+          <w:rFonts w:asciiTheme="minorHAnsi" w:hAnsiTheme="minorHAnsi" w:cstheme="minorBidi"/>
+        </w:rPr>
+      </w:pPr>
+      <w:r>
+        <w:rPr>
+          <w:rFonts w:asciiTheme="minorHAnsi" w:hAnsiTheme="minorHAnsi" w:cstheme="minorBidi"/>
+        </w:rPr>
+        <w:t>before pushing</w:t>
       </w:r>
       <w:r>
         <w:rPr>
@@ -672,17 +523,26 @@
         </w:rPr>
         <w:t xml:space="preserve">nges. </w:t>
       </w:r>
+    </w:p>
+    <w:p>
+      <w:pPr>
+        <w:pStyle w:val="ListParagraph"/>
+        <w:rPr>
+          <w:rFonts w:asciiTheme="minorHAnsi" w:hAnsiTheme="minorHAnsi" w:cstheme="minorBidi"/>
+        </w:rPr>
+      </w:pPr>
       <w:r>
         <w:rPr>
           <w:rFonts w:asciiTheme="minorHAnsi" w:hAnsiTheme="minorHAnsi" w:cstheme="minorBidi"/>
         </w:rPr>
         <w:t>“</w:t>
       </w:r>
-      <w:proofErr w:type="spellStart"/>
-      <w:r>
-        <w:t>SamplesProtocols</w:t>
-      </w:r>
-      <w:proofErr w:type="spellEnd"/>
+      <w:r>
+        <w:t>Sample</w:t>
+      </w:r>
+      <w:r>
+        <w:t>Protocols</w:t>
+      </w:r>
       <w:r>
         <w:t xml:space="preserve">” tests </w:t>
       </w:r>
@@ -691,6 +551,25 @@
       </w:r>
       <w:r>
         <w:t>are optional for now.</w:t>
+      </w:r>
+    </w:p>
+    <w:p>
+      <w:pPr>
+        <w:pStyle w:val="ListParagraph"/>
+      </w:pPr>
+      <w:r>
+        <w:t>To run regression on the SampleProtocols directory, run:</w:t>
+      </w:r>
+    </w:p>
+    <w:p>
+      <w:pPr>
+        <w:pStyle w:val="ListParagraph"/>
+        <w:rPr>
+          <w:rFonts w:asciiTheme="minorHAnsi" w:hAnsiTheme="minorHAnsi" w:cstheme="minorBidi"/>
+        </w:rPr>
+      </w:pPr>
+      <w:r>
+        <w:t>“testP.bat SampleProtocols.txt”</w:t>
       </w:r>
     </w:p>
     <w:p>
@@ -800,32 +679,6 @@
         <w:rPr>
           <w:rFonts w:asciiTheme="minorHAnsi" w:hAnsiTheme="minorHAnsi" w:cstheme="minorBidi"/>
         </w:rPr>
-        <w:t>Fi</w:t>
-      </w:r>
-      <w:r>
-        <w:rPr>
-          <w:rFonts w:asciiTheme="minorHAnsi" w:hAnsiTheme="minorHAnsi" w:cstheme="minorBidi"/>
-        </w:rPr>
-        <w:t>rst, delete old acceptors (acc_N</w:t>
-      </w:r>
-      <w:r>
-        <w:rPr>
-          <w:rFonts w:asciiTheme="minorHAnsi" w:hAnsiTheme="minorHAnsi" w:cstheme="minorBidi"/>
-        </w:rPr>
-        <w:t>.txt) in all test directories.</w:t>
-      </w:r>
-    </w:p>
-    <w:p>
-      <w:pPr>
-        <w:pStyle w:val="ListParagraph"/>
-        <w:rPr>
-          <w:rFonts w:asciiTheme="minorHAnsi" w:hAnsiTheme="minorHAnsi" w:cstheme="minorBidi"/>
-        </w:rPr>
-      </w:pPr>
-      <w:r>
-        <w:rPr>
-          <w:rFonts w:asciiTheme="minorHAnsi" w:hAnsiTheme="minorHAnsi" w:cstheme="minorBidi"/>
-        </w:rPr>
         <w:t>To reset multiple tests, use</w:t>
       </w:r>
     </w:p>
@@ -834,109 +687,94 @@
         <w:pStyle w:val="ListParagraph"/>
       </w:pPr>
       <w:r>
+        <w:t>“Plang</w:t>
+      </w:r>
+      <w:r>
+        <w:t xml:space="preserve">\Tst&gt; </w:t>
+      </w:r>
+      <w:r>
+        <w:t>testP.bat &lt;</w:t>
+      </w:r>
+      <w:r>
+        <w:t xml:space="preserve">path to the </w:t>
+      </w:r>
+      <w:r>
+        <w:t>text file with test directories</w:t>
+      </w:r>
+      <w:r>
+        <w:t>&gt;</w:t>
+      </w:r>
+      <w:r>
+        <w:t xml:space="preserve"> reset</w:t>
+      </w:r>
+      <w:r>
+        <w:t>”</w:t>
+      </w:r>
+    </w:p>
+    <w:p>
+      <w:pPr>
+        <w:pStyle w:val="ListParagraph"/>
+      </w:pPr>
+    </w:p>
+    <w:p>
+      <w:pPr>
+        <w:pStyle w:val="ListParagraph"/>
+        <w:rPr>
+          <w:rFonts w:asciiTheme="minorHAnsi" w:hAnsiTheme="minorHAnsi" w:cstheme="minorBidi"/>
+        </w:rPr>
+      </w:pPr>
+      <w:r>
+        <w:t>For reset in a separate test directory</w:t>
+      </w:r>
+      <w:r>
+        <w:t xml:space="preserve"> X</w:t>
+      </w:r>
+      <w:r>
+        <w:t>, there’</w:t>
+      </w:r>
+      <w:r>
+        <w:t>s an alternative and faster way</w:t>
+      </w:r>
+      <w:r>
+        <w:t>:</w:t>
+      </w:r>
+    </w:p>
+    <w:p>
+      <w:pPr>
+        <w:rPr>
+          <w:rFonts w:asciiTheme="minorHAnsi" w:hAnsiTheme="minorHAnsi" w:cs="Consolas"/>
+        </w:rPr>
+      </w:pPr>
+      <w:r>
+        <w:rPr>
+          <w:rFonts w:asciiTheme="minorHAnsi" w:hAnsiTheme="minorHAnsi" w:cstheme="minorBidi"/>
+        </w:rPr>
+        <w:t xml:space="preserve">              </w:t>
+      </w:r>
+      <w:r>
+        <w:rPr>
+          <w:rFonts w:asciiTheme="minorHAnsi" w:hAnsiTheme="minorHAnsi" w:cstheme="minorBidi"/>
+        </w:rPr>
         <w:t>“</w:t>
       </w:r>
-      <w:proofErr w:type="spellStart"/>
-      <w:r>
-        <w:t>Plang</w:t>
-      </w:r>
-      <w:proofErr w:type="spellEnd"/>
-      <w:r>
-        <w:t>\</w:t>
-      </w:r>
-      <w:proofErr w:type="spellStart"/>
-      <w:r>
-        <w:t>Tst</w:t>
-      </w:r>
-      <w:proofErr w:type="spellEnd"/>
-      <w:r>
-        <w:t xml:space="preserve">&gt; </w:t>
-      </w:r>
-      <w:r>
-        <w:t>testP.bat &lt;</w:t>
-      </w:r>
-      <w:r>
-        <w:t xml:space="preserve">path to the </w:t>
-      </w:r>
-      <w:r>
-        <w:t>root folder with tests&gt;</w:t>
-      </w:r>
-      <w:r>
-        <w:t xml:space="preserve"> reset</w:t>
-      </w:r>
-      <w:r>
-        <w:t>”</w:t>
-      </w:r>
-    </w:p>
-    <w:p>
-      <w:pPr>
-        <w:pStyle w:val="ListParagraph"/>
-        <w:rPr>
-          <w:rFonts w:asciiTheme="minorHAnsi" w:hAnsiTheme="minorHAnsi" w:cstheme="minorBidi"/>
-        </w:rPr>
-      </w:pPr>
-      <w:r>
-        <w:t>For reset in a separate test directory</w:t>
-      </w:r>
-      <w:r>
-        <w:t xml:space="preserve"> X</w:t>
-      </w:r>
-      <w:r>
-        <w:t>, there’</w:t>
-      </w:r>
-      <w:r>
-        <w:t>s an alternative and faster way</w:t>
-      </w:r>
-      <w:r>
-        <w:t>:</w:t>
-      </w:r>
-    </w:p>
-    <w:p>
-      <w:pPr>
+      <w:r>
+        <w:rPr>
+          <w:rFonts w:asciiTheme="minorHAnsi" w:hAnsiTheme="minorHAnsi" w:cstheme="minorBidi"/>
+        </w:rPr>
+        <w:t xml:space="preserve"> </w:t>
+      </w:r>
+      <w:r>
         <w:rPr>
           <w:rFonts w:asciiTheme="minorHAnsi" w:hAnsiTheme="minorHAnsi" w:cs="Consolas"/>
         </w:rPr>
-      </w:pPr>
-      <w:r>
-        <w:rPr>
-          <w:rFonts w:asciiTheme="minorHAnsi" w:hAnsiTheme="minorHAnsi" w:cstheme="minorBidi"/>
-        </w:rPr>
-        <w:t xml:space="preserve">              </w:t>
-      </w:r>
-      <w:proofErr w:type="gramStart"/>
-      <w:r>
-        <w:rPr>
-          <w:rFonts w:asciiTheme="minorHAnsi" w:hAnsiTheme="minorHAnsi" w:cstheme="minorBidi"/>
-        </w:rPr>
-        <w:t>“</w:t>
-      </w:r>
-      <w:r>
-        <w:rPr>
-          <w:rFonts w:asciiTheme="minorHAnsi" w:hAnsiTheme="minorHAnsi" w:cstheme="minorBidi"/>
-        </w:rPr>
-        <w:t xml:space="preserve"> </w:t>
+        <w:t>Tests\...\X&gt; ...\Tools\</w:t>
       </w:r>
       <w:r>
         <w:rPr>
           <w:rFonts w:asciiTheme="minorHAnsi" w:hAnsiTheme="minorHAnsi" w:cs="Consolas"/>
         </w:rPr>
-        <w:t>Tests</w:t>
-      </w:r>
-      <w:proofErr w:type="gramEnd"/>
-      <w:r>
-        <w:rPr>
-          <w:rFonts w:asciiTheme="minorHAnsi" w:hAnsiTheme="minorHAnsi" w:cs="Consolas"/>
-        </w:rPr>
-        <w:t>\...\X&gt; ...\Tools\</w:t>
-      </w:r>
-      <w:proofErr w:type="spellStart"/>
-      <w:r>
-        <w:rPr>
-          <w:rFonts w:asciiTheme="minorHAnsi" w:hAnsiTheme="minorHAnsi" w:cs="Consolas"/>
-        </w:rPr>
         <w:t>CheckP</w:t>
       </w:r>
-      <w:proofErr w:type="spellEnd"/>
       <w:r>
         <w:rPr>
           <w:rFonts w:asciiTheme="minorHAnsi" w:hAnsiTheme="minorHAnsi" w:cs="Consolas"/>
@@ -961,21 +799,7 @@
         <w:rPr>
           <w:rFonts w:asciiTheme="minorHAnsi" w:hAnsiTheme="minorHAnsi" w:cs="Consolas"/>
         </w:rPr>
-        <w:t xml:space="preserve"> –</w:t>
-      </w:r>
-      <w:proofErr w:type="spellStart"/>
-      <w:r>
-        <w:rPr>
-          <w:rFonts w:asciiTheme="minorHAnsi" w:hAnsiTheme="minorHAnsi" w:cs="Consolas"/>
-        </w:rPr>
-        <w:t>cfg</w:t>
-      </w:r>
-      <w:proofErr w:type="spellEnd"/>
-      <w:r>
-        <w:rPr>
-          <w:rFonts w:asciiTheme="minorHAnsi" w:hAnsiTheme="minorHAnsi" w:cs="Consolas"/>
-        </w:rPr>
-        <w:t>:”testconfig.txt” –add”</w:t>
+        <w:t xml:space="preserve"> –cfg:”testconfig.txt” –add”</w:t>
       </w:r>
     </w:p>
     <w:p>
@@ -1026,19 +850,11 @@
         </w:rPr>
         <w:t xml:space="preserve"> </w:t>
       </w:r>
-      <w:proofErr w:type="spellStart"/>
-      <w:r>
-        <w:rPr>
-          <w:rFonts w:asciiTheme="minorHAnsi" w:hAnsiTheme="minorHAnsi" w:cstheme="minorBidi"/>
-        </w:rPr>
-        <w:t>Plang</w:t>
-      </w:r>
-      <w:proofErr w:type="spellEnd"/>
-      <w:r>
-        <w:rPr>
-          <w:rFonts w:asciiTheme="minorHAnsi" w:hAnsiTheme="minorHAnsi" w:cstheme="minorBidi"/>
-        </w:rPr>
-        <w:t>.</w:t>
+      <w:r>
+        <w:rPr>
+          <w:rFonts w:asciiTheme="minorHAnsi" w:hAnsiTheme="minorHAnsi" w:cstheme="minorBidi"/>
+        </w:rPr>
+        <w:t>Plang.</w:t>
       </w:r>
     </w:p>
     <w:p>
@@ -1070,16 +886,16 @@
         <w:rPr>
           <w:rFonts w:asciiTheme="minorHAnsi" w:hAnsiTheme="minorHAnsi" w:cstheme="minorBidi"/>
         </w:rPr>
-        <w:t xml:space="preserve">Run </w:t>
-      </w:r>
-      <w:proofErr w:type="spellStart"/>
-      <w:r>
-        <w:rPr>
-          <w:rFonts w:asciiTheme="minorHAnsi" w:hAnsiTheme="minorHAnsi" w:cstheme="minorBidi"/>
-        </w:rPr>
-        <w:t>testP</w:t>
-      </w:r>
-      <w:proofErr w:type="spellEnd"/>
+        <w:t>Run testP</w:t>
+      </w:r>
+      <w:r>
+        <w:rPr>
+          <w:rFonts w:asciiTheme="minorHAnsi" w:hAnsiTheme="minorHAnsi" w:cstheme="minorBidi"/>
+        </w:rPr>
+        <w:t>.exe</w:t>
+      </w:r>
+      <w:bookmarkStart w:id="0" w:name="_GoBack"/>
+      <w:bookmarkEnd w:id="0"/>
       <w:r>
         <w:rPr>
           <w:rFonts w:asciiTheme="minorHAnsi" w:hAnsiTheme="minorHAnsi" w:cstheme="minorBidi"/>
@@ -1134,147 +950,130 @@
         <w:rPr>
           <w:rFonts w:asciiTheme="minorHAnsi" w:hAnsiTheme="minorHAnsi" w:cstheme="minorBidi"/>
         </w:rPr>
-        <w:t>If</w:t>
-      </w:r>
-      <w:bookmarkStart w:id="0" w:name="_GoBack"/>
-      <w:bookmarkEnd w:id="0"/>
-      <w:r>
-        <w:rPr>
-          <w:rFonts w:asciiTheme="minorHAnsi" w:hAnsiTheme="minorHAnsi" w:cstheme="minorBidi"/>
-        </w:rPr>
+        <w:t xml:space="preserve">If </w:t>
+      </w:r>
+      <w:r>
+        <w:rPr>
+          <w:rFonts w:asciiTheme="minorHAnsi" w:hAnsiTheme="minorHAnsi" w:cstheme="minorBidi"/>
+        </w:rPr>
+        <w:t>testconfig.txt</w:t>
+      </w:r>
+      <w:r>
+        <w:rPr>
+          <w:rFonts w:asciiTheme="minorHAnsi" w:hAnsiTheme="minorHAnsi" w:cstheme="minorBidi"/>
+        </w:rPr>
+        <w:t xml:space="preserve"> need changes</w:t>
+      </w:r>
+      <w:r>
+        <w:rPr>
+          <w:rFonts w:asciiTheme="minorHAnsi" w:hAnsiTheme="minorHAnsi" w:cstheme="minorBidi"/>
+        </w:rPr>
+        <w:t xml:space="preserve"> (to add new outputs, change</w:t>
+      </w:r>
+      <w:r>
+        <w:rPr>
+          <w:rFonts w:asciiTheme="minorHAnsi" w:hAnsiTheme="minorHAnsi" w:cstheme="minorBidi"/>
+        </w:rPr>
+        <w:t xml:space="preserve"> includes, etc.), please let Ella know and she will </w:t>
+      </w:r>
+      <w:r>
+        <w:rPr>
+          <w:rFonts w:asciiTheme="minorHAnsi" w:hAnsiTheme="minorHAnsi" w:cstheme="minorBidi"/>
+        </w:rPr>
+        <w:t>do the regression reset.</w:t>
+      </w:r>
+    </w:p>
+    <w:p>
+      <w:pPr>
+        <w:pStyle w:val="Heading1"/>
+      </w:pPr>
+      <w:r>
+        <w:t>Test tool instruction</w:t>
+      </w:r>
+    </w:p>
+    <w:p>
+      <w:pPr>
+        <w:rPr>
+          <w:color w:val="1F497D"/>
+        </w:rPr>
+      </w:pPr>
+    </w:p>
+    <w:p>
+      <w:r>
+        <w:t>“Plan</w:t>
+      </w:r>
+      <w:r>
+        <w:t>g</w:t>
+      </w:r>
+      <w:r>
+        <w:t xml:space="preserve">\Tst&gt; </w:t>
+      </w:r>
+      <w:r>
+        <w:t xml:space="preserve">testP.bat </w:t>
+      </w:r>
+      <w:r>
+        <w:t>[</w:t>
+      </w:r>
+      <w:r>
+        <w:t>&lt;</w:t>
+      </w:r>
+      <w:r>
+        <w:t xml:space="preserve">path to the </w:t>
+      </w:r>
+      <w:r>
+        <w:t>text file with test directories</w:t>
+      </w:r>
+      <w:r>
+        <w:t>&gt;</w:t>
+      </w:r>
+      <w:r>
+        <w:t>]</w:t>
+      </w:r>
+      <w:r>
+        <w:t xml:space="preserve"> [reset]</w:t>
+      </w:r>
+      <w:r>
+        <w:t xml:space="preserve">” will build a debug drop of PLang and run tests against it. </w:t>
+      </w:r>
+    </w:p>
+    <w:p>
+      <w:r>
+        <w:t xml:space="preserve">If you run </w:t>
+      </w:r>
+      <w:r>
+        <w:t>testP.bat</w:t>
+      </w:r>
+      <w:r>
+        <w:t xml:space="preserve"> with no parameters, both regular and long regressions will run.</w:t>
+      </w:r>
+    </w:p>
+    <w:p>
+      <w:r>
+        <w:t>For now, testP.bat only handles positional parameters, so t</w:t>
+      </w:r>
+      <w:r>
+        <w:t>o reset regression, the</w:t>
+      </w:r>
+      <w:r>
+        <w:t xml:space="preserve"> first</w:t>
+      </w:r>
+      <w:r>
+        <w:t xml:space="preserve"> parameter </w:t>
+      </w:r>
+      <w:r>
+        <w:t>&lt;</w:t>
+      </w:r>
+      <w:r>
         <w:t xml:space="preserve"> </w:t>
       </w:r>
       <w:r>
-        <w:rPr>
-          <w:rFonts w:asciiTheme="minorHAnsi" w:hAnsiTheme="minorHAnsi" w:cstheme="minorBidi"/>
-        </w:rPr>
-        <w:t>testconfig.txt</w:t>
-      </w:r>
-      <w:r>
-        <w:rPr>
-          <w:rFonts w:asciiTheme="minorHAnsi" w:hAnsiTheme="minorHAnsi" w:cstheme="minorBidi"/>
-        </w:rPr>
-        <w:t xml:space="preserve"> need changes</w:t>
-      </w:r>
-      <w:r>
-        <w:rPr>
-          <w:rFonts w:asciiTheme="minorHAnsi" w:hAnsiTheme="minorHAnsi" w:cstheme="minorBidi"/>
-        </w:rPr>
-        <w:t xml:space="preserve"> (to add new outputs, change</w:t>
-      </w:r>
-      <w:r>
-        <w:rPr>
-          <w:rFonts w:asciiTheme="minorHAnsi" w:hAnsiTheme="minorHAnsi" w:cstheme="minorBidi"/>
-        </w:rPr>
-        <w:t xml:space="preserve"> includes, etc.), please let Ella know and she will </w:t>
-      </w:r>
-      <w:r>
-        <w:rPr>
-          <w:rFonts w:asciiTheme="minorHAnsi" w:hAnsiTheme="minorHAnsi" w:cstheme="minorBidi"/>
-        </w:rPr>
-        <w:t>do the regression reset.</w:t>
-      </w:r>
-    </w:p>
-    <w:p>
-      <w:pPr>
-        <w:pStyle w:val="Heading1"/>
-      </w:pPr>
-      <w:r>
-        <w:t>Test tool instruction</w:t>
-      </w:r>
-    </w:p>
-    <w:p>
-      <w:pPr>
-        <w:rPr>
-          <w:color w:val="1F497D"/>
-        </w:rPr>
-      </w:pPr>
-    </w:p>
-    <w:p>
-      <w:r>
-        <w:t>“</w:t>
-      </w:r>
-      <w:proofErr w:type="spellStart"/>
-      <w:r>
-        <w:t>Plan</w:t>
-      </w:r>
-      <w:r>
-        <w:t>g</w:t>
-      </w:r>
-      <w:proofErr w:type="spellEnd"/>
-      <w:r>
-        <w:t>\</w:t>
-      </w:r>
-      <w:proofErr w:type="spellStart"/>
-      <w:r>
-        <w:t>Tst</w:t>
-      </w:r>
-      <w:proofErr w:type="spellEnd"/>
-      <w:r>
-        <w:t xml:space="preserve">&gt; </w:t>
-      </w:r>
-      <w:r>
-        <w:t xml:space="preserve">testP.bat </w:t>
-      </w:r>
-      <w:r>
-        <w:t>[</w:t>
-      </w:r>
-      <w:r>
-        <w:t>&lt;</w:t>
-      </w:r>
-      <w:r>
-        <w:t xml:space="preserve">path to the </w:t>
-      </w:r>
-      <w:r>
-        <w:t>root folder</w:t>
-      </w:r>
-      <w:r>
-        <w:t xml:space="preserve"> with tests&gt;</w:t>
-      </w:r>
-      <w:r>
-        <w:t>]</w:t>
-      </w:r>
-      <w:r>
-        <w:t xml:space="preserve"> [reset]</w:t>
-      </w:r>
-      <w:r>
-        <w:t xml:space="preserve">” will build a debug drop of </w:t>
-      </w:r>
-      <w:proofErr w:type="spellStart"/>
-      <w:r>
-        <w:t>PLang</w:t>
-      </w:r>
-      <w:proofErr w:type="spellEnd"/>
-      <w:r>
-        <w:t xml:space="preserve"> and run tests against it. </w:t>
-      </w:r>
-    </w:p>
-    <w:p>
-      <w:r>
-        <w:t xml:space="preserve">If you run </w:t>
-      </w:r>
-      <w:r>
-        <w:t>testP.bat</w:t>
-      </w:r>
-      <w:r>
-        <w:t xml:space="preserve"> with no parameters, both regular and long regressions will run.</w:t>
-      </w:r>
-    </w:p>
-    <w:p>
-      <w:r>
-        <w:t>For now, testP.bat only handles positional parameters, so t</w:t>
-      </w:r>
-      <w:r>
-        <w:t xml:space="preserve">o reset regression, the parameter </w:t>
-      </w:r>
-      <w:r>
-        <w:t>&lt;</w:t>
-      </w:r>
-      <w:r>
-        <w:t xml:space="preserve">path to the </w:t>
-      </w:r>
-      <w:r>
-        <w:t>root folder with tests&gt;</w:t>
+        <w:t>path to the text file with test directories</w:t>
+      </w:r>
+      <w:r>
+        <w:t xml:space="preserve"> </w:t>
+      </w:r>
+      <w:r>
+        <w:t>&gt;</w:t>
       </w:r>
       <w:r>
         <w:t xml:space="preserve"> must be present</w:t>
@@ -1283,6 +1082,22 @@
         <w:t>.</w:t>
       </w:r>
     </w:p>
+    <w:p>
+      <w:r>
+        <w:t>To run regular and long regressions, use files</w:t>
+      </w:r>
+    </w:p>
+    <w:p>
+      <w:r>
+        <w:t>Tst\RegressionTests.txt</w:t>
+      </w:r>
+    </w:p>
+    <w:p>
+      <w:r>
+        <w:t>Tst\SampleProtocols.txt</w:t>
+      </w:r>
+    </w:p>
+    <w:p/>
     <w:p/>
     <w:p>
       <w:r>
@@ -1325,6 +1140,7 @@
         </w:numPr>
       </w:pPr>
       <w:r>
+        <w:lastRenderedPageBreak/>
         <w:t xml:space="preserve">Concatenates all output written to streams, the return code of the exe, and some </w:t>
       </w:r>
       <w:r>
@@ -1334,18 +1150,10 @@
         <w:t>files</w:t>
       </w:r>
       <w:r>
-        <w:t xml:space="preserve"> defined in “testconfig.txt</w:t>
-      </w:r>
-      <w:proofErr w:type="gramStart"/>
-      <w:r>
-        <w:t xml:space="preserve">” </w:t>
-      </w:r>
-      <w:r>
-        <w:t xml:space="preserve"> into</w:t>
-      </w:r>
-      <w:proofErr w:type="gramEnd"/>
-      <w:r>
-        <w:t xml:space="preserve"> a single output file.</w:t>
+        <w:t xml:space="preserve"> defined in “testconfig.txt” </w:t>
+      </w:r>
+      <w:r>
+        <w:t xml:space="preserve"> into a single output file.</w:t>
       </w:r>
     </w:p>
     <w:p>
@@ -1391,16 +1199,23 @@
         <w:t xml:space="preserve">: </w:t>
       </w:r>
       <w:r>
-        <w:t>new acceptor file is</w:t>
-      </w:r>
-      <w:r>
-        <w:t xml:space="preserve"> generated; this is equivalent to calling </w:t>
-      </w:r>
-      <w:proofErr w:type="spellStart"/>
+        <w:t xml:space="preserve">acceptor file </w:t>
+      </w:r>
+      <w:r>
+        <w:t xml:space="preserve">“acc_0.txt” </w:t>
+      </w:r>
+      <w:r>
+        <w:t>is</w:t>
+      </w:r>
+      <w:r>
+        <w:t xml:space="preserve"> updated</w:t>
+      </w:r>
+      <w:r>
+        <w:t xml:space="preserve">; this is equivalent to calling </w:t>
+      </w:r>
       <w:r>
         <w:t>CheckP</w:t>
       </w:r>
-      <w:proofErr w:type="spellEnd"/>
       <w:r>
         <w:t xml:space="preserve"> </w:t>
       </w:r>
@@ -1411,73 +1226,93 @@
         <w:t>” flag</w:t>
       </w:r>
       <w:r>
-        <w:t xml:space="preserve"> for all tests </w:t>
-      </w:r>
-      <w:r>
-        <w:t>under the root folder. In particular, when running “testP.bat” with the “reset” flag</w:t>
-      </w:r>
-      <w:proofErr w:type="gramStart"/>
-      <w:r>
-        <w:t xml:space="preserve">,  </w:t>
-      </w:r>
-      <w:r>
-        <w:t>a</w:t>
-      </w:r>
-      <w:proofErr w:type="gramEnd"/>
-      <w:r>
-        <w:t xml:space="preserve"> file called acc_i.txt</w:t>
-      </w:r>
-      <w:r>
-        <w:t xml:space="preserve"> is created in each test directory</w:t>
-      </w:r>
-      <w:r>
-        <w:t xml:space="preserve">. Initially, </w:t>
-      </w:r>
-      <w:proofErr w:type="spellStart"/>
-      <w:r>
-        <w:t>i</w:t>
-      </w:r>
-      <w:proofErr w:type="spellEnd"/>
-      <w:r>
-        <w:t xml:space="preserve"> = 0. Each time you run wi</w:t>
-      </w:r>
-      <w:r>
-        <w:t xml:space="preserve">th the –add flag, </w:t>
-      </w:r>
-      <w:proofErr w:type="spellStart"/>
-      <w:r>
-        <w:t>test</w:t>
-      </w:r>
-      <w:r>
-        <w:t>P</w:t>
-      </w:r>
-      <w:proofErr w:type="spellEnd"/>
-      <w:r>
-        <w:t xml:space="preserve"> finds the index of largest acceptor and then creates a new acceptor with an index one larger. The only reason you need more than one acceptor file would be if the generated output would differ between operating systems / platforms. If this is the case, the </w:t>
-      </w:r>
-      <w:r>
-        <w:lastRenderedPageBreak/>
-        <w:t xml:space="preserve">tool will compare the output against each of the acceptor files, and if one of them matches, the test passes. </w:t>
-      </w:r>
-    </w:p>
-    <w:p>
-      <w:pPr>
-        <w:ind w:left="720"/>
-      </w:pPr>
-      <w:r>
-        <w:t>Otherwise, one acceptor should be enough. If you update the test case and the acceptance criterion changes, then you should delete the sta</w:t>
-      </w:r>
-      <w:r>
-        <w:t>le acceptors, and then run test</w:t>
-      </w:r>
-      <w:r>
-        <w:t>P</w:t>
-      </w:r>
-      <w:r>
-        <w:t>.exe with the –reset</w:t>
-      </w:r>
-      <w:r>
-        <w:t xml:space="preserve"> flag. </w:t>
+        <w:t xml:space="preserve"> for all tests.</w:t>
+      </w:r>
+      <w:r>
+        <w:t xml:space="preserve"> </w:t>
+      </w:r>
+    </w:p>
+    <w:p>
+      <w:pPr>
+        <w:pStyle w:val="ListParagraph"/>
+        <w:numPr>
+          <w:ilvl w:val="0"/>
+          <w:numId w:val="1"/>
+        </w:numPr>
+      </w:pPr>
+      <w:r>
+        <w:t>If there are failing</w:t>
+      </w:r>
+      <w:r>
+        <w:t xml:space="preserve"> tests, the tool generates two</w:t>
+      </w:r>
+      <w:r>
+        <w:t xml:space="preserve"> fi</w:t>
+      </w:r>
+      <w:r>
+        <w:t>les to help with debugging</w:t>
+      </w:r>
+      <w:r>
+        <w:t>:</w:t>
+      </w:r>
+    </w:p>
+    <w:p>
+      <w:pPr>
+        <w:pStyle w:val="ListParagraph"/>
+      </w:pPr>
+      <w:r>
+        <w:t>failed</w:t>
+      </w:r>
+      <w:r>
+        <w:t>-</w:t>
+      </w:r>
+      <w:r>
+        <w:t>tests.txt</w:t>
+      </w:r>
+      <w:r>
+        <w:t xml:space="preserve">    : a list of all tests that failed</w:t>
+      </w:r>
+      <w:r>
+        <w:t xml:space="preserve">, to be used for running regression again    </w:t>
+      </w:r>
+    </w:p>
+    <w:p>
+      <w:pPr>
+        <w:pStyle w:val="ListParagraph"/>
+      </w:pPr>
+      <w:r>
+        <w:t xml:space="preserve">                                on the failing tests only (as th</w:t>
+      </w:r>
+      <w:r>
+        <w:t>e first parameter for testP.bat</w:t>
+      </w:r>
+      <w:r>
+        <w:t>)</w:t>
+      </w:r>
+    </w:p>
+    <w:p>
+      <w:pPr>
+        <w:pStyle w:val="ListParagraph"/>
+      </w:pPr>
+      <w:r>
+        <w:t xml:space="preserve">display-diffs.bat : a batch </w:t>
+      </w:r>
+      <w:r>
+        <w:t xml:space="preserve">file to run in order </w:t>
+      </w:r>
+      <w:r>
+        <w:t xml:space="preserve">to display differences in acceptors for all failing </w:t>
+      </w:r>
+    </w:p>
+    <w:p>
+      <w:pPr>
+        <w:pStyle w:val="ListParagraph"/>
+      </w:pPr>
+      <w:r>
+        <w:t xml:space="preserve">                                </w:t>
+      </w:r>
+      <w:r>
+        <w:t>tests</w:t>
       </w:r>
     </w:p>
     <w:p>
@@ -1513,29 +1348,8 @@
         <w:t xml:space="preserve"> Create a new directory</w:t>
       </w:r>
       <w:r>
-        <w:t xml:space="preserve"> X under </w:t>
-      </w:r>
-      <w:proofErr w:type="spellStart"/>
-      <w:r>
-        <w:t>Plang</w:t>
-      </w:r>
-      <w:proofErr w:type="spellEnd"/>
-      <w:r>
-        <w:t>\</w:t>
-      </w:r>
-      <w:proofErr w:type="spellStart"/>
-      <w:r>
-        <w:t>Tst</w:t>
-      </w:r>
-      <w:proofErr w:type="spellEnd"/>
-      <w:r>
-        <w:t>\</w:t>
-      </w:r>
-      <w:proofErr w:type="spellStart"/>
-      <w:r>
-        <w:t>RegressionTests</w:t>
-      </w:r>
-      <w:proofErr w:type="spellEnd"/>
+        <w:t xml:space="preserve"> X under Plang\Tst\RegressionTests</w:t>
+      </w:r>
       <w:r>
         <w:t>\F\E, where F</w:t>
       </w:r>
@@ -1554,21 +1368,8 @@
       <w:r>
         <w:t>(</w:t>
       </w:r>
-      <w:proofErr w:type="spellStart"/>
-      <w:r>
-        <w:t>StaticError</w:t>
-      </w:r>
-      <w:proofErr w:type="spellEnd"/>
-      <w:r>
-        <w:t>\</w:t>
-      </w:r>
-      <w:proofErr w:type="spellStart"/>
-      <w:r>
-        <w:t>DynamicError</w:t>
-      </w:r>
-      <w:proofErr w:type="spellEnd"/>
-      <w:r>
-        <w:t>\Correct</w:t>
+      <w:r>
+        <w:t>StaticError\DynamicError\Correct</w:t>
       </w:r>
       <w:r>
         <w:t>)</w:t>
@@ -1582,7 +1383,10 @@
         <w:pStyle w:val="ListParagraph"/>
       </w:pPr>
       <w:r>
-        <w:t>There are six “Feature” subfolders:</w:t>
+        <w:t>There are seven</w:t>
+      </w:r>
+      <w:r>
+        <w:t xml:space="preserve"> “Feature” subfolders:</w:t>
       </w:r>
     </w:p>
     <w:p>
@@ -1631,6 +1435,14 @@
       </w:pPr>
       <w:r>
         <w:t>Integration</w:t>
+      </w:r>
+    </w:p>
+    <w:p>
+      <w:pPr>
+        <w:pStyle w:val="ListParagraph"/>
+      </w:pPr>
+      <w:r>
+        <w:t>Liveness</w:t>
       </w:r>
     </w:p>
     <w:p>
@@ -1650,23 +1462,7 @@
         </w:numPr>
       </w:pPr>
       <w:r>
-        <w:t>Create a file called “X\</w:t>
-      </w:r>
-      <w:proofErr w:type="spellStart"/>
-      <w:r>
-        <w:t>myfile.p</w:t>
-      </w:r>
-      <w:proofErr w:type="spellEnd"/>
-      <w:r>
-        <w:t xml:space="preserve">”, which is your test case (the name of </w:t>
-      </w:r>
-      <w:proofErr w:type="spellStart"/>
-      <w:r>
-        <w:t>myfile.p</w:t>
-      </w:r>
-      <w:proofErr w:type="spellEnd"/>
-      <w:r>
-        <w:t xml:space="preserve"> doesn’t matter)</w:t>
+        <w:t>Create a file called “X\myfile.p”, which is your test case (the name of myfile.p doesn’t matter)</w:t>
       </w:r>
       <w:r>
         <w:t>.</w:t>
@@ -1677,15 +1473,7 @@
         <w:pStyle w:val="ListParagraph"/>
       </w:pPr>
       <w:r>
-        <w:t xml:space="preserve">It is very helpful to have a comment in the beginning of </w:t>
-      </w:r>
-      <w:proofErr w:type="spellStart"/>
-      <w:r>
-        <w:t>myfile.p</w:t>
-      </w:r>
-      <w:proofErr w:type="spellEnd"/>
-      <w:r>
-        <w:t xml:space="preserve"> which briefly describes the purpose of the test.</w:t>
+        <w:t>It is very helpful to have a comment in the beginning of myfile.p which briefly describes the purpose of the test.</w:t>
       </w:r>
     </w:p>
     <w:p>
@@ -1697,15 +1485,7 @@
         </w:numPr>
       </w:pPr>
       <w:r>
-        <w:t xml:space="preserve">Create one or two tool subfolders: Pc or Pc + Zing or Pc + </w:t>
-      </w:r>
-      <w:proofErr w:type="spellStart"/>
-      <w:r>
-        <w:t>Prt</w:t>
-      </w:r>
-      <w:proofErr w:type="spellEnd"/>
-      <w:r>
-        <w:t>.</w:t>
+        <w:t>Create one or two tool subfolders: Pc or Pc + Zing or Pc + Prt.</w:t>
       </w:r>
     </w:p>
     <w:p>
@@ -1764,77 +1544,7 @@
         <w:rPr>
           <w:rFonts w:asciiTheme="minorHAnsi" w:hAnsiTheme="minorHAnsi" w:cstheme="minorBidi"/>
         </w:rPr>
-        <w:t xml:space="preserve"> is completely determined by the location of a specific test T, in particular, by the error type (Correct, </w:t>
-      </w:r>
-      <w:proofErr w:type="spellStart"/>
-      <w:r>
-        <w:rPr>
-          <w:rFonts w:asciiTheme="minorHAnsi" w:hAnsiTheme="minorHAnsi" w:cstheme="minorBidi"/>
-        </w:rPr>
-        <w:t>DynamicError</w:t>
-      </w:r>
-      <w:proofErr w:type="spellEnd"/>
-      <w:r>
-        <w:rPr>
-          <w:rFonts w:asciiTheme="minorHAnsi" w:hAnsiTheme="minorHAnsi" w:cstheme="minorBidi"/>
-        </w:rPr>
-        <w:t xml:space="preserve"> and </w:t>
-      </w:r>
-      <w:proofErr w:type="spellStart"/>
-      <w:r>
-        <w:rPr>
-          <w:rFonts w:asciiTheme="minorHAnsi" w:hAnsiTheme="minorHAnsi" w:cstheme="minorBidi"/>
-        </w:rPr>
-        <w:t>StaticError</w:t>
-      </w:r>
-      <w:proofErr w:type="spellEnd"/>
-      <w:r>
-        <w:rPr>
-          <w:rFonts w:asciiTheme="minorHAnsi" w:hAnsiTheme="minorHAnsi" w:cstheme="minorBidi"/>
-        </w:rPr>
-        <w:t xml:space="preserve">) and the tool that is being run in a </w:t>
-      </w:r>
-      <w:proofErr w:type="spellStart"/>
-      <w:r>
-        <w:rPr>
-          <w:rFonts w:asciiTheme="minorHAnsi" w:hAnsiTheme="minorHAnsi" w:cstheme="minorBidi"/>
-        </w:rPr>
-        <w:t>specfic</w:t>
-      </w:r>
-      <w:proofErr w:type="spellEnd"/>
-      <w:r>
-        <w:rPr>
-          <w:rFonts w:asciiTheme="minorHAnsi" w:hAnsiTheme="minorHAnsi" w:cstheme="minorBidi"/>
-        </w:rPr>
-        <w:t xml:space="preserve"> subdirectory (Pc, </w:t>
-      </w:r>
-      <w:proofErr w:type="spellStart"/>
-      <w:r>
-        <w:rPr>
-          <w:rFonts w:asciiTheme="minorHAnsi" w:hAnsiTheme="minorHAnsi" w:cstheme="minorBidi"/>
-        </w:rPr>
-        <w:t>Zc</w:t>
-      </w:r>
-      <w:proofErr w:type="spellEnd"/>
-      <w:r>
-        <w:rPr>
-          <w:rFonts w:asciiTheme="minorHAnsi" w:hAnsiTheme="minorHAnsi" w:cstheme="minorBidi"/>
-        </w:rPr>
-        <w:t xml:space="preserve"> or </w:t>
-      </w:r>
-      <w:proofErr w:type="spellStart"/>
-      <w:r>
-        <w:rPr>
-          <w:rFonts w:asciiTheme="minorHAnsi" w:hAnsiTheme="minorHAnsi" w:cstheme="minorBidi"/>
-        </w:rPr>
-        <w:t>Prt</w:t>
-      </w:r>
-      <w:proofErr w:type="spellEnd"/>
-      <w:r>
-        <w:rPr>
-          <w:rFonts w:asciiTheme="minorHAnsi" w:hAnsiTheme="minorHAnsi" w:cstheme="minorBidi"/>
-        </w:rPr>
-        <w:t>).</w:t>
+        <w:t xml:space="preserve"> is completely determined by the location of a specific test T, in particular, by the error type (Correct, DynamicError and StaticError) and the tool that is being run in a specfic subdirectory (Pc, Zc or Prt).</w:t>
       </w:r>
     </w:p>
     <w:p>
@@ -1904,33 +1614,11 @@
       <w:r>
         <w:t xml:space="preserve">Add the test case to </w:t>
       </w:r>
-      <w:proofErr w:type="spellStart"/>
       <w:r>
         <w:rPr>
           <w:rFonts w:asciiTheme="minorHAnsi" w:hAnsiTheme="minorHAnsi"/>
         </w:rPr>
-        <w:t>Plang</w:t>
-      </w:r>
-      <w:proofErr w:type="spellEnd"/>
-      <w:r>
-        <w:rPr>
-          <w:rFonts w:asciiTheme="minorHAnsi" w:hAnsiTheme="minorHAnsi"/>
-        </w:rPr>
-        <w:t>\Doc\</w:t>
-      </w:r>
-      <w:proofErr w:type="spellStart"/>
-      <w:r>
-        <w:rPr>
-          <w:rFonts w:asciiTheme="minorHAnsi" w:hAnsiTheme="minorHAnsi"/>
-        </w:rPr>
-        <w:t>TestDocs</w:t>
-      </w:r>
-      <w:proofErr w:type="spellEnd"/>
-      <w:r>
-        <w:rPr>
-          <w:rFonts w:asciiTheme="minorHAnsi" w:hAnsiTheme="minorHAnsi"/>
-        </w:rPr>
-        <w:t>\</w:t>
+        <w:t>Plang\Doc\TestDocs\</w:t>
       </w:r>
       <w:r>
         <w:rPr>
@@ -1954,23 +1642,7 @@
         <w:t xml:space="preserve">Add a hyperlink to the test file to </w:t>
       </w:r>
       <w:r>
-        <w:t>“\</w:t>
-      </w:r>
-      <w:proofErr w:type="spellStart"/>
-      <w:r>
-        <w:t>plang</w:t>
-      </w:r>
-      <w:proofErr w:type="spellEnd"/>
-      <w:r>
-        <w:t>\Doc\</w:t>
-      </w:r>
-      <w:proofErr w:type="spellStart"/>
-      <w:r>
-        <w:t>TestDocs</w:t>
-      </w:r>
-      <w:proofErr w:type="spellEnd"/>
-      <w:r>
-        <w:t>\TestingFram</w:t>
+        <w:t>“\plang\Doc\TestDocs\TestingFram</w:t>
       </w:r>
       <w:r>
         <w:t xml:space="preserve">ework.docx”, to the relevant </w:t>
@@ -1989,232 +1661,81 @@
     </w:p>
     <w:p>
       <w:r>
+        <w:lastRenderedPageBreak/>
         <w:t>The contents of “testconfig.txt” is a sequence of directives of the form “directive: data”. The possible directives are:</w:t>
       </w:r>
     </w:p>
     <w:p/>
     <w:p>
-      <w:proofErr w:type="spellStart"/>
-      <w:proofErr w:type="gramStart"/>
-      <w:r>
-        <w:t>runPc</w:t>
-      </w:r>
-      <w:proofErr w:type="spellEnd"/>
-      <w:proofErr w:type="gramEnd"/>
-      <w:r>
-        <w:t>: pc</w:t>
+      <w:r>
+        <w:t>runPc: pc</w:t>
       </w:r>
       <w:r>
         <w:t>.exe to run. Must be exactly one such directive.</w:t>
       </w:r>
     </w:p>
     <w:p>
-      <w:proofErr w:type="spellStart"/>
-      <w:proofErr w:type="gramStart"/>
-      <w:r>
-        <w:t>runZing</w:t>
-      </w:r>
-      <w:proofErr w:type="spellEnd"/>
-      <w:proofErr w:type="gramEnd"/>
-      <w:r>
-        <w:t>: zinger</w:t>
+      <w:r>
+        <w:t>runZing: zinger</w:t>
       </w:r>
       <w:r>
         <w:t>.exe to run. Must be exactly one such directive.</w:t>
       </w:r>
     </w:p>
     <w:p>
-      <w:proofErr w:type="spellStart"/>
-      <w:proofErr w:type="gramStart"/>
-      <w:r>
-        <w:t>runPrt</w:t>
-      </w:r>
-      <w:proofErr w:type="spellEnd"/>
-      <w:proofErr w:type="gramEnd"/>
-      <w:r>
-        <w:t>: runtime exe to run. Must be exactly one such directive.</w:t>
-      </w:r>
-    </w:p>
-    <w:p>
-      <w:proofErr w:type="spellStart"/>
-      <w:proofErr w:type="gramStart"/>
-      <w:r>
-        <w:t>argPc</w:t>
-      </w:r>
-      <w:proofErr w:type="spellEnd"/>
-      <w:proofErr w:type="gramEnd"/>
-      <w:r>
-        <w:t xml:space="preserve">: An </w:t>
-      </w:r>
-      <w:proofErr w:type="spellStart"/>
-      <w:r>
-        <w:t>arg</w:t>
-      </w:r>
-      <w:proofErr w:type="spellEnd"/>
-      <w:r>
-        <w:t xml:space="preserve"> to pass to pc.exe. If more than one </w:t>
-      </w:r>
-      <w:proofErr w:type="spellStart"/>
-      <w:r>
-        <w:t>arg</w:t>
-      </w:r>
-      <w:proofErr w:type="spellEnd"/>
-      <w:r>
-        <w:t xml:space="preserve"> directive, then </w:t>
-      </w:r>
-      <w:proofErr w:type="spellStart"/>
-      <w:r>
-        <w:t>args</w:t>
-      </w:r>
-      <w:proofErr w:type="spellEnd"/>
-      <w:r>
-        <w:t xml:space="preserve"> are passed in order</w:t>
-      </w:r>
-    </w:p>
-    <w:p>
-      <w:proofErr w:type="spellStart"/>
-      <w:proofErr w:type="gramStart"/>
-      <w:r>
-        <w:t>argZing</w:t>
-      </w:r>
-      <w:proofErr w:type="spellEnd"/>
-      <w:proofErr w:type="gramEnd"/>
-      <w:r>
-        <w:t xml:space="preserve">: An </w:t>
-      </w:r>
-      <w:proofErr w:type="spellStart"/>
-      <w:r>
-        <w:t>arg</w:t>
-      </w:r>
-      <w:proofErr w:type="spellEnd"/>
-      <w:r>
-        <w:t xml:space="preserve"> to pass to zinger.exe. If more than one </w:t>
-      </w:r>
-      <w:proofErr w:type="spellStart"/>
-      <w:r>
-        <w:t>arg</w:t>
-      </w:r>
-      <w:proofErr w:type="spellEnd"/>
-      <w:r>
-        <w:t xml:space="preserve"> directive, then </w:t>
-      </w:r>
-      <w:proofErr w:type="spellStart"/>
-      <w:r>
-        <w:t>args</w:t>
-      </w:r>
-      <w:proofErr w:type="spellEnd"/>
-      <w:r>
-        <w:t xml:space="preserve"> are passed in order</w:t>
-      </w:r>
-    </w:p>
-    <w:p>
-      <w:proofErr w:type="spellStart"/>
-      <w:proofErr w:type="gramStart"/>
-      <w:r>
-        <w:lastRenderedPageBreak/>
-        <w:t>argPrt</w:t>
-      </w:r>
-      <w:proofErr w:type="spellEnd"/>
-      <w:proofErr w:type="gramEnd"/>
-      <w:r>
-        <w:t xml:space="preserve">: An </w:t>
-      </w:r>
-      <w:proofErr w:type="spellStart"/>
-      <w:r>
-        <w:t>arg</w:t>
-      </w:r>
-      <w:proofErr w:type="spellEnd"/>
-      <w:r>
-        <w:t xml:space="preserve"> to pass to runtime. If more than one </w:t>
-      </w:r>
-      <w:proofErr w:type="spellStart"/>
-      <w:r>
-        <w:t>arg</w:t>
-      </w:r>
-      <w:proofErr w:type="spellEnd"/>
-      <w:r>
-        <w:t xml:space="preserve"> directive, then </w:t>
-      </w:r>
-      <w:proofErr w:type="spellStart"/>
-      <w:r>
-        <w:t>args</w:t>
-      </w:r>
-      <w:proofErr w:type="spellEnd"/>
-      <w:r>
-        <w:t xml:space="preserve"> are passed in order</w:t>
-      </w:r>
-    </w:p>
-    <w:p>
-      <w:proofErr w:type="spellStart"/>
-      <w:proofErr w:type="gramStart"/>
-      <w:r>
-        <w:t>incPc</w:t>
-      </w:r>
-      <w:proofErr w:type="spellEnd"/>
-      <w:proofErr w:type="gramEnd"/>
-      <w:r>
-        <w:t>: A file that should be included as output for pc.exe. Can be more than one such directive.</w:t>
-      </w:r>
-    </w:p>
-    <w:p>
-      <w:proofErr w:type="spellStart"/>
-      <w:proofErr w:type="gramStart"/>
+      <w:r>
+        <w:t>runPrt: runtime exe to run. Must be exactly one such directive.</w:t>
+      </w:r>
+    </w:p>
+    <w:p>
+      <w:r>
+        <w:t>argPc: An arg to pass to pc.exe. If more than one arg directive, then args are passed in order</w:t>
+      </w:r>
+    </w:p>
+    <w:p>
+      <w:r>
+        <w:t>argZing: An arg to pass to zinger.exe. If more than one arg directive, then args are passed in order</w:t>
+      </w:r>
+    </w:p>
+    <w:p>
+      <w:r>
+        <w:t>argPrt: An arg to pass to runtime. If more than one arg directive, then args are passed in order</w:t>
+      </w:r>
+    </w:p>
+    <w:p>
+      <w:r>
+        <w:t>incPc: A file that should be included as output for pc.exe. Can be more than one such directive.</w:t>
+      </w:r>
+    </w:p>
+    <w:p>
       <w:r>
         <w:t>inc</w:t>
       </w:r>
       <w:r>
         <w:t>Zing</w:t>
       </w:r>
-      <w:proofErr w:type="spellEnd"/>
-      <w:proofErr w:type="gramEnd"/>
       <w:r>
         <w:t>: A file that should be included as output for zinger.exe. Can be more than one such directive.</w:t>
       </w:r>
     </w:p>
     <w:p>
-      <w:proofErr w:type="spellStart"/>
-      <w:proofErr w:type="gramStart"/>
-      <w:r>
-        <w:t>incPrt</w:t>
-      </w:r>
-      <w:proofErr w:type="spellEnd"/>
-      <w:proofErr w:type="gramEnd"/>
-      <w:r>
-        <w:t>: A file that should be included as output for runtime. Can be more than one such directive.</w:t>
-      </w:r>
-    </w:p>
-    <w:p>
-      <w:proofErr w:type="spellStart"/>
-      <w:proofErr w:type="gramStart"/>
-      <w:r>
-        <w:t>acc</w:t>
-      </w:r>
-      <w:proofErr w:type="spellEnd"/>
-      <w:proofErr w:type="gramEnd"/>
-      <w:r>
-        <w:t>: A directory containing acceptor files (more about this later). Must be exactly one such directive.</w:t>
-      </w:r>
-    </w:p>
-    <w:p>
-      <w:proofErr w:type="gramStart"/>
-      <w:r>
-        <w:t>del</w:t>
-      </w:r>
-      <w:proofErr w:type="gramEnd"/>
-      <w:r>
-        <w:t>: A file to delete before running test case. Can be more than one such directive.</w:t>
-      </w:r>
-    </w:p>
-    <w:p>
-      <w:proofErr w:type="spellStart"/>
-      <w:proofErr w:type="gramStart"/>
-      <w:r>
-        <w:t>igp</w:t>
-      </w:r>
-      <w:proofErr w:type="spellEnd"/>
-      <w:proofErr w:type="gramEnd"/>
-      <w:r>
-        <w:t>: Ignores output sent to the prompt by run</w:t>
+      <w:r>
+        <w:t>incPrt: A file that should be included as output for runtime. Can be more than one such directive.</w:t>
+      </w:r>
+    </w:p>
+    <w:p>
+      <w:r>
+        <w:t>acc: A directory containing acceptor files (more about this later). Must be exactly one such directive.</w:t>
+      </w:r>
+    </w:p>
+    <w:p>
+      <w:r>
+        <w:t>del: A file to delete before running test case. Can be more than one such directive.</w:t>
+      </w:r>
+    </w:p>
+    <w:p>
+      <w:r>
+        <w:t>igp: Ignores output sent to the prompt by run</w:t>
       </w:r>
     </w:p>
     <w:p>
@@ -2222,15 +1743,8 @@
         <w:pStyle w:val="ListParagraph"/>
         <w:ind w:left="0"/>
       </w:pPr>
-      <w:proofErr w:type="spellStart"/>
-      <w:proofErr w:type="gramStart"/>
-      <w:r>
-        <w:t>dsc</w:t>
-      </w:r>
-      <w:proofErr w:type="spellEnd"/>
-      <w:proofErr w:type="gramEnd"/>
-      <w:r>
-        <w:t>: A description of this test case</w:t>
+      <w:r>
+        <w:t>dsc: A description of this test case</w:t>
       </w:r>
       <w:r>
         <w:t xml:space="preserve">, including the subsection number from TestingFramework.docx </w:t>
@@ -2245,23 +1759,10 @@
         <w:ind w:left="0"/>
       </w:pPr>
       <w:r>
-        <w:t xml:space="preserve">        </w:t>
-      </w:r>
-      <w:proofErr w:type="gramStart"/>
-      <w:r>
-        <w:t>specific</w:t>
-      </w:r>
-      <w:proofErr w:type="gramEnd"/>
-      <w:r>
-        <w:t xml:space="preserve"> feature tested, for example: “</w:t>
-      </w:r>
-      <w:proofErr w:type="spellStart"/>
-      <w:r>
-        <w:t>dsc</w:t>
-      </w:r>
-      <w:proofErr w:type="spellEnd"/>
-      <w:r>
-        <w:t>: 1.7. Transition to undefined state: error</w:t>
+        <w:t xml:space="preserve">        specific feature tested, for example: “</w:t>
+      </w:r>
+      <w:r>
+        <w:t>dsc: 1.7. Transition to undefined state: error</w:t>
       </w:r>
       <w:r>
         <w:t>”</w:t>
@@ -2294,13 +1795,8 @@
           <w:numId w:val="3"/>
         </w:numPr>
       </w:pPr>
-      <w:proofErr w:type="gramStart"/>
-      <w:r>
-        <w:t>if</w:t>
-      </w:r>
-      <w:proofErr w:type="gramEnd"/>
-      <w:r>
-        <w:t xml:space="preserve"> you include a generated output file in the acceptor criterion, make sure you delete the generated file first with a “del: file” directive. Otherwise, a stale file could be hanging around in the directory and accidentally cause a bad test to pass</w:t>
+      <w:r>
+        <w:t>if you include a generated output file in the acceptor criterion, make sure you delete the generated file first with a “del: file” directive. Otherwise, a stale file could be hanging around in the directory and accidentally cause a bad test to pass</w:t>
       </w:r>
     </w:p>
     <w:p>
@@ -2323,13 +1819,8 @@
           <w:numId w:val="3"/>
         </w:numPr>
       </w:pPr>
-      <w:proofErr w:type="gramStart"/>
-      <w:r>
-        <w:t>make</w:t>
-      </w:r>
-      <w:proofErr w:type="gramEnd"/>
-      <w:r>
-        <w:t xml:space="preserve"> sure outputs can be tuned to remove timestamps, time-to-completion, absolute paths. All of these are machine specific and will be captured by the testing tool. One someone else’s machine, these values may be different, cause a good output to fail to the test</w:t>
+      <w:r>
+        <w:t>make sure outputs can be tuned to remove timestamps, time-to-completion, absolute paths. All of these are machine specific and will be captured by the testing tool. One someone else’s machine, these values may be different, cause a good output to fail to the test</w:t>
       </w:r>
     </w:p>
     <w:p>
@@ -2356,15 +1847,7 @@
         <w:t>.exe uses updated executables</w:t>
       </w:r>
       <w:r>
-        <w:t xml:space="preserve"> (or run “</w:t>
-      </w:r>
-      <w:proofErr w:type="spellStart"/>
-      <w:r>
-        <w:t>Bld</w:t>
-      </w:r>
-      <w:proofErr w:type="spellEnd"/>
-      <w:r>
-        <w:t>\build.bat –d”)</w:t>
+        <w:t xml:space="preserve"> (or run “Bld\build.bat –d”)</w:t>
       </w:r>
     </w:p>
     <w:p>
@@ -2384,23 +1867,7 @@
         <w:pStyle w:val="ListParagraph"/>
       </w:pPr>
       <w:r>
-        <w:t xml:space="preserve">“testP.bat </w:t>
-      </w:r>
-      <w:proofErr w:type="spellStart"/>
-      <w:r>
-        <w:t>RegressionTests</w:t>
-      </w:r>
-      <w:proofErr w:type="spellEnd"/>
-      <w:r>
-        <w:t xml:space="preserve">\F” or “testP.bat </w:t>
-      </w:r>
-      <w:proofErr w:type="spellStart"/>
-      <w:r>
-        <w:t>RegressionTests</w:t>
-      </w:r>
-      <w:proofErr w:type="spellEnd"/>
-      <w:r>
-        <w:t>\F\E\X”</w:t>
+        <w:t>“testP.bat RegressionTests\F” or “testP.bat RegressionTests\F\E\X”</w:t>
       </w:r>
     </w:p>
     <w:p>
@@ -2411,45 +1878,8 @@
           <w:numId w:val="3"/>
         </w:numPr>
       </w:pPr>
-      <w:proofErr w:type="gramStart"/>
-      <w:r>
-        <w:t>the</w:t>
-      </w:r>
-      <w:proofErr w:type="gramEnd"/>
-      <w:r>
-        <w:t xml:space="preserve"> regression tool runs pc.exe (under Pc folder) only once for each test, and zinger and runtime re-use the files generated by pc.exe. That means that it is dangerous to run </w:t>
-      </w:r>
-      <w:proofErr w:type="spellStart"/>
-      <w:r>
-        <w:t>Zc</w:t>
-      </w:r>
-      <w:proofErr w:type="spellEnd"/>
-      <w:r>
-        <w:t xml:space="preserve"> or </w:t>
-      </w:r>
-      <w:proofErr w:type="spellStart"/>
-      <w:r>
-        <w:t>Prt</w:t>
-      </w:r>
-      <w:proofErr w:type="spellEnd"/>
-      <w:r>
-        <w:t xml:space="preserve"> without first running Pc. So, when running regression on a particular test, a good practice is to use the test folder (where .p file is located) as a parameter of testP.bat (and not </w:t>
-      </w:r>
-      <w:proofErr w:type="spellStart"/>
-      <w:r>
-        <w:t>Zc</w:t>
-      </w:r>
-      <w:proofErr w:type="spellEnd"/>
-      <w:r>
-        <w:t xml:space="preserve"> or </w:t>
-      </w:r>
-      <w:proofErr w:type="spellStart"/>
-      <w:r>
-        <w:t>Prt</w:t>
-      </w:r>
-      <w:proofErr w:type="spellEnd"/>
-      <w:r>
-        <w:t xml:space="preserve"> subfolders).</w:t>
+      <w:r>
+        <w:t>the regression tool runs pc.exe (under Pc folder) only once for each test, and zinger and runtime re-use the files generated by pc.exe. That means that it is dangerous to run Zc or Prt without first running Pc. So, when running regression on a particular test, a good practice is to use the test folder (where .p file is located) as a parameter of testP.bat (and not Zc or Prt subfolders).</w:t>
       </w:r>
     </w:p>
     <w:p/>
@@ -2487,42 +1917,16 @@
         <w:t>CheckP</w:t>
       </w:r>
       <w:r>
-        <w:t>.exe” located in “</w:t>
-      </w:r>
-      <w:proofErr w:type="spellStart"/>
-      <w:r>
-        <w:t>Tst</w:t>
-      </w:r>
-      <w:proofErr w:type="spellEnd"/>
-      <w:r>
-        <w:t>\Tools\</w:t>
-      </w:r>
-      <w:proofErr w:type="spellStart"/>
+        <w:t>.exe” located in “Tst\Tools\</w:t>
+      </w:r>
       <w:r>
         <w:t>CheckP</w:t>
       </w:r>
-      <w:proofErr w:type="spellEnd"/>
       <w:r>
         <w:t>”. To run a single test case in directory X</w:t>
       </w:r>
       <w:r>
-        <w:t xml:space="preserve">\Tool (where Tool is Pc, </w:t>
-      </w:r>
-      <w:proofErr w:type="spellStart"/>
-      <w:r>
-        <w:t>Zc</w:t>
-      </w:r>
-      <w:proofErr w:type="spellEnd"/>
-      <w:r>
-        <w:t xml:space="preserve"> or </w:t>
-      </w:r>
-      <w:proofErr w:type="spellStart"/>
-      <w:r>
-        <w:t>Prt</w:t>
-      </w:r>
-      <w:proofErr w:type="spellEnd"/>
-      <w:r>
-        <w:t>)</w:t>
+        <w:t>\Tool (where Tool is Pc, Zc or Prt)</w:t>
       </w:r>
       <w:r>
         <w:t>, do:</w:t>
@@ -2553,14 +1957,12 @@
         </w:rPr>
         <w:t>&gt; ...\Tools\</w:t>
       </w:r>
-      <w:proofErr w:type="spellStart"/>
       <w:r>
         <w:rPr>
           <w:rFonts w:ascii="Consolas" w:hAnsi="Consolas" w:cs="Consolas"/>
         </w:rPr>
         <w:t>CheckP</w:t>
       </w:r>
-      <w:proofErr w:type="spellEnd"/>
       <w:r>
         <w:rPr>
           <w:rFonts w:ascii="Consolas" w:hAnsi="Consolas" w:cs="Consolas"/>
@@ -2577,138 +1979,92 @@
         <w:rPr>
           <w:rFonts w:ascii="Consolas" w:hAnsi="Consolas" w:cs="Consolas"/>
         </w:rPr>
-        <w:t>.exe –</w:t>
-      </w:r>
-      <w:proofErr w:type="spellStart"/>
-      <w:r>
+        <w:t>.exe –cfg:”testconfig.txt”</w:t>
+      </w:r>
+    </w:p>
+    <w:p/>
+    <w:p>
+      <w:r>
+        <w:t>Check</w:t>
+      </w:r>
+      <w:r>
+        <w:t>P</w:t>
+      </w:r>
+      <w:r>
+        <w:t xml:space="preserve"> will also create a new acceptor file, if you</w:t>
+      </w:r>
+      <w:r>
+        <w:t xml:space="preserve"> decide the output produced by C</w:t>
+      </w:r>
+      <w:r>
+        <w:t>heck</w:t>
+      </w:r>
+      <w:r>
+        <w:t>P</w:t>
+      </w:r>
+      <w:r>
+        <w:t xml:space="preserve"> is the correct output.</w:t>
+      </w:r>
+    </w:p>
+    <w:p/>
+    <w:p>
+      <w:pPr>
         <w:rPr>
           <w:rFonts w:ascii="Consolas" w:hAnsi="Consolas" w:cs="Consolas"/>
         </w:rPr>
-        <w:t>cfg</w:t>
-      </w:r>
-      <w:proofErr w:type="spellEnd"/>
+      </w:pPr>
       <w:r>
         <w:rPr>
           <w:rFonts w:ascii="Consolas" w:hAnsi="Consolas" w:cs="Consolas"/>
         </w:rPr>
-        <w:t>:”testconfig.txt”</w:t>
+        <w:t>Tests\...\X</w:t>
+      </w:r>
+      <w:r>
+        <w:rPr>
+          <w:rFonts w:ascii="Consolas" w:hAnsi="Consolas" w:cs="Consolas"/>
+        </w:rPr>
+        <w:t>\Tool</w:t>
+      </w:r>
+      <w:r>
+        <w:rPr>
+          <w:rFonts w:ascii="Consolas" w:hAnsi="Consolas" w:cs="Consolas"/>
+        </w:rPr>
+        <w:t>&gt; ...\Tools\</w:t>
+      </w:r>
+      <w:r>
+        <w:rPr>
+          <w:rFonts w:ascii="Consolas" w:hAnsi="Consolas" w:cs="Consolas"/>
+        </w:rPr>
+        <w:t>CheckP</w:t>
+      </w:r>
+      <w:r>
+        <w:rPr>
+          <w:rFonts w:ascii="Consolas" w:hAnsi="Consolas" w:cs="Consolas"/>
+        </w:rPr>
+        <w:t>\bin\debug\</w:t>
+      </w:r>
+      <w:r>
+        <w:rPr>
+          <w:rFonts w:ascii="Consolas" w:hAnsi="Consolas" w:cs="Consolas"/>
+        </w:rPr>
+        <w:t>CheckP</w:t>
+      </w:r>
+      <w:r>
+        <w:rPr>
+          <w:rFonts w:ascii="Consolas" w:hAnsi="Consolas" w:cs="Consolas"/>
+        </w:rPr>
+        <w:t>.exe –cfg:”testconfig.txt” –add</w:t>
       </w:r>
     </w:p>
     <w:p/>
     <w:p>
-      <w:proofErr w:type="spellStart"/>
-      <w:r>
-        <w:t>Check</w:t>
-      </w:r>
-      <w:r>
-        <w:t>P</w:t>
-      </w:r>
-      <w:proofErr w:type="spellEnd"/>
-      <w:r>
-        <w:t xml:space="preserve"> will also create a new acceptor file, if you</w:t>
-      </w:r>
-      <w:r>
-        <w:t xml:space="preserve"> decide the output produced by </w:t>
-      </w:r>
-      <w:proofErr w:type="spellStart"/>
-      <w:r>
-        <w:t>C</w:t>
-      </w:r>
-      <w:r>
-        <w:t>heck</w:t>
-      </w:r>
-      <w:r>
-        <w:t>P</w:t>
-      </w:r>
-      <w:proofErr w:type="spellEnd"/>
-      <w:r>
-        <w:t xml:space="preserve"> is the correct output.</w:t>
-      </w:r>
-    </w:p>
-    <w:p/>
-    <w:p>
-      <w:pPr>
-        <w:rPr>
-          <w:rFonts w:ascii="Consolas" w:hAnsi="Consolas" w:cs="Consolas"/>
-        </w:rPr>
-      </w:pPr>
-      <w:r>
-        <w:rPr>
-          <w:rFonts w:ascii="Consolas" w:hAnsi="Consolas" w:cs="Consolas"/>
-        </w:rPr>
-        <w:t>Tests\...\X</w:t>
-      </w:r>
-      <w:r>
-        <w:rPr>
-          <w:rFonts w:ascii="Consolas" w:hAnsi="Consolas" w:cs="Consolas"/>
-        </w:rPr>
-        <w:t>\Tool</w:t>
-      </w:r>
-      <w:r>
-        <w:rPr>
-          <w:rFonts w:ascii="Consolas" w:hAnsi="Consolas" w:cs="Consolas"/>
-        </w:rPr>
-        <w:t>&gt; ...\Tools\</w:t>
-      </w:r>
-      <w:proofErr w:type="spellStart"/>
-      <w:r>
-        <w:rPr>
-          <w:rFonts w:ascii="Consolas" w:hAnsi="Consolas" w:cs="Consolas"/>
-        </w:rPr>
+      <w:r>
+        <w:lastRenderedPageBreak/>
+        <w:t xml:space="preserve">This creates a file called acc_i.txt. Initially, i = 0. Each time you run with the –add flag, </w:t>
+      </w:r>
+      <w:r>
         <w:t>CheckP</w:t>
       </w:r>
-      <w:proofErr w:type="spellEnd"/>
-      <w:r>
-        <w:rPr>
-          <w:rFonts w:ascii="Consolas" w:hAnsi="Consolas" w:cs="Consolas"/>
-        </w:rPr>
-        <w:t>\bin\debug\</w:t>
-      </w:r>
-      <w:r>
-        <w:rPr>
-          <w:rFonts w:ascii="Consolas" w:hAnsi="Consolas" w:cs="Consolas"/>
-        </w:rPr>
-        <w:t>CheckP</w:t>
-      </w:r>
-      <w:r>
-        <w:rPr>
-          <w:rFonts w:ascii="Consolas" w:hAnsi="Consolas" w:cs="Consolas"/>
-        </w:rPr>
-        <w:t>.exe –</w:t>
-      </w:r>
-      <w:proofErr w:type="spellStart"/>
-      <w:r>
-        <w:rPr>
-          <w:rFonts w:ascii="Consolas" w:hAnsi="Consolas" w:cs="Consolas"/>
-        </w:rPr>
-        <w:t>cfg</w:t>
-      </w:r>
-      <w:proofErr w:type="spellEnd"/>
-      <w:r>
-        <w:rPr>
-          <w:rFonts w:ascii="Consolas" w:hAnsi="Consolas" w:cs="Consolas"/>
-        </w:rPr>
-        <w:t>:”testconfig.txt” –add</w:t>
-      </w:r>
-    </w:p>
-    <w:p/>
-    <w:p>
-      <w:r>
-        <w:t xml:space="preserve">This creates a file called acc_i.txt. Initially, </w:t>
-      </w:r>
-      <w:proofErr w:type="spellStart"/>
-      <w:r>
-        <w:t>i</w:t>
-      </w:r>
-      <w:proofErr w:type="spellEnd"/>
-      <w:r>
-        <w:t xml:space="preserve"> = 0. Each time you run with the –add flag, </w:t>
-      </w:r>
-      <w:proofErr w:type="spellStart"/>
-      <w:r>
-        <w:t>CheckP</w:t>
-      </w:r>
-      <w:proofErr w:type="spellEnd"/>
       <w:r>
         <w:t xml:space="preserve"> finds the index of largest acceptor and then creates a new acceptor with an index one larger. The only reason you ne</w:t>
       </w:r>

</xml_diff>

<commit_message>
Runtime testing added to regression tool; runtime tests added; docs updated
</commit_message>
<xml_diff>
--- a/Doc/TestDocs/RegressionTestTool.docx
+++ b/Doc/TestDocs/RegressionTestTool.docx
@@ -407,7 +407,16 @@
         <w:t>Pc, Zing</w:t>
       </w:r>
       <w:r>
-        <w:t xml:space="preserve"> and Prt folders are the “leaves” in the directory tree, and each of these contain “testconfig.txt” and the acceptor(s). </w:t>
+        <w:t xml:space="preserve"> and Prt folders are the “leaves” in the directory tree, and e</w:t>
+      </w:r>
+      <w:r>
+        <w:t>ach of these contain “testconfig*</w:t>
+      </w:r>
+      <w:r>
+        <w:t xml:space="preserve">.txt” and the acceptor(s). </w:t>
+      </w:r>
+      <w:r>
+        <w:t>The names of the testconfig*.txt files for Pc, Zing and Prt are testconfigPc.txt, testconfigZing.txt and testconfigPrt.txt, respectively.</w:t>
       </w:r>
     </w:p>
     <w:p>
@@ -418,9 +427,10 @@
       <w:r>
         <w:t xml:space="preserve"> and Prt might not be present for some tests. For example, for the StaticError tests, the only subfolder would be Pc. Another example: if a test is only intended for testing Zing (Prt), then there should be Pc and Zing (Pc and Prt) subfolders only.</w:t>
       </w:r>
-    </w:p>
-    <w:p/>
-    <w:p/>
+      <w:r>
+        <w:t xml:space="preserve"> Note that Pc directory is mandatory, since P compiler generates files used by Zinger and runtime.</w:t>
+      </w:r>
+    </w:p>
     <w:p>
       <w:pPr>
         <w:pStyle w:val="Heading1"/>
@@ -894,8 +904,6 @@
         </w:rPr>
         <w:t>.exe</w:t>
       </w:r>
-      <w:bookmarkStart w:id="0" w:name="_GoBack"/>
-      <w:bookmarkEnd w:id="0"/>
       <w:r>
         <w:rPr>
           <w:rFonts w:asciiTheme="minorHAnsi" w:hAnsiTheme="minorHAnsi" w:cstheme="minorBidi"/>
@@ -924,7 +932,19 @@
         <w:rPr>
           <w:rFonts w:asciiTheme="minorHAnsi" w:hAnsiTheme="minorHAnsi" w:cstheme="minorBidi"/>
         </w:rPr>
-        <w:t xml:space="preserve"> (and testconfig.txt, if changed)</w:t>
+        <w:t xml:space="preserve"> (and testconfig</w:t>
+      </w:r>
+      <w:r>
+        <w:rPr>
+          <w:rFonts w:asciiTheme="minorHAnsi" w:hAnsiTheme="minorHAnsi" w:cstheme="minorBidi"/>
+        </w:rPr>
+        <w:t>*</w:t>
+      </w:r>
+      <w:r>
+        <w:rPr>
+          <w:rFonts w:asciiTheme="minorHAnsi" w:hAnsiTheme="minorHAnsi" w:cstheme="minorBidi"/>
+        </w:rPr>
+        <w:t>.txt, if changed)</w:t>
       </w:r>
       <w:r>
         <w:rPr>
@@ -956,7 +976,19 @@
         <w:rPr>
           <w:rFonts w:asciiTheme="minorHAnsi" w:hAnsiTheme="minorHAnsi" w:cstheme="minorBidi"/>
         </w:rPr>
-        <w:t>testconfig.txt</w:t>
+        <w:t>testconfig</w:t>
+      </w:r>
+      <w:r>
+        <w:rPr>
+          <w:rFonts w:asciiTheme="minorHAnsi" w:hAnsiTheme="minorHAnsi" w:cstheme="minorBidi"/>
+        </w:rPr>
+        <w:t>*</w:t>
+      </w:r>
+      <w:r>
+        <w:rPr>
+          <w:rFonts w:asciiTheme="minorHAnsi" w:hAnsiTheme="minorHAnsi" w:cstheme="minorBidi"/>
+        </w:rPr>
+        <w:t>.txt</w:t>
       </w:r>
       <w:r>
         <w:rPr>
@@ -985,1124 +1017,9 @@
     </w:p>
     <w:p>
       <w:pPr>
-        <w:pStyle w:val="Heading1"/>
-      </w:pPr>
-      <w:r>
-        <w:t>Test tool instruction</w:t>
-      </w:r>
-    </w:p>
-    <w:p>
-      <w:pPr>
-        <w:rPr>
-          <w:color w:val="1F497D"/>
-        </w:rPr>
-      </w:pPr>
-    </w:p>
-    <w:p>
-      <w:r>
-        <w:t>“Plan</w:t>
-      </w:r>
-      <w:r>
-        <w:t>g</w:t>
-      </w:r>
-      <w:r>
-        <w:t xml:space="preserve">\Tst&gt; </w:t>
-      </w:r>
-      <w:r>
-        <w:t xml:space="preserve">testP.bat </w:t>
-      </w:r>
-      <w:r>
-        <w:t>[</w:t>
-      </w:r>
-      <w:r>
-        <w:t>&lt;</w:t>
-      </w:r>
-      <w:r>
-        <w:t xml:space="preserve">path to the </w:t>
-      </w:r>
-      <w:r>
-        <w:t>text file with test directories</w:t>
-      </w:r>
-      <w:r>
-        <w:t>&gt;</w:t>
-      </w:r>
-      <w:r>
-        <w:t>]</w:t>
-      </w:r>
-      <w:r>
-        <w:t xml:space="preserve"> [reset]</w:t>
-      </w:r>
-      <w:r>
-        <w:t xml:space="preserve">” will build a debug drop of PLang and run tests against it. </w:t>
-      </w:r>
-    </w:p>
-    <w:p>
-      <w:r>
-        <w:t xml:space="preserve">If you run </w:t>
-      </w:r>
-      <w:r>
-        <w:t>testP.bat</w:t>
-      </w:r>
-      <w:r>
-        <w:t xml:space="preserve"> with no parameters, both regular and long regressions will run.</w:t>
-      </w:r>
-    </w:p>
-    <w:p>
-      <w:r>
-        <w:t>For now, testP.bat only handles positional parameters, so t</w:t>
-      </w:r>
-      <w:r>
-        <w:t>o reset regression, the</w:t>
-      </w:r>
-      <w:r>
-        <w:t xml:space="preserve"> first</w:t>
-      </w:r>
-      <w:r>
-        <w:t xml:space="preserve"> parameter </w:t>
-      </w:r>
-      <w:r>
-        <w:t>&lt;</w:t>
-      </w:r>
-      <w:r>
-        <w:t xml:space="preserve"> </w:t>
-      </w:r>
-      <w:r>
-        <w:t>path to the text file with test directories</w:t>
-      </w:r>
-      <w:r>
-        <w:t xml:space="preserve"> </w:t>
-      </w:r>
-      <w:r>
-        <w:t>&gt;</w:t>
-      </w:r>
-      <w:r>
-        <w:t xml:space="preserve"> must be present</w:t>
-      </w:r>
-      <w:r>
-        <w:t>.</w:t>
-      </w:r>
-    </w:p>
-    <w:p>
-      <w:r>
-        <w:t>To run regular and long regressions, use files</w:t>
-      </w:r>
-    </w:p>
-    <w:p>
-      <w:r>
-        <w:t>Tst\RegressionTests.txt</w:t>
-      </w:r>
-    </w:p>
-    <w:p>
-      <w:r>
-        <w:t>Tst\SampleProtocols.txt</w:t>
-      </w:r>
-    </w:p>
-    <w:p/>
-    <w:p/>
-    <w:p>
-      <w:r>
-        <w:t>The testing framework does the following:</w:t>
-      </w:r>
-    </w:p>
-    <w:p>
-      <w:pPr>
-        <w:pStyle w:val="ListParagraph"/>
-        <w:numPr>
-          <w:ilvl w:val="0"/>
-          <w:numId w:val="1"/>
-        </w:numPr>
-      </w:pPr>
-      <w:r>
-        <w:t xml:space="preserve">Runs </w:t>
-      </w:r>
-      <w:r>
-        <w:t>P too</w:t>
-      </w:r>
-      <w:r>
-        <w:t>l</w:t>
-      </w:r>
-      <w:r>
-        <w:t xml:space="preserve"> specified in the configuration file “testconfig.txt</w:t>
-      </w:r>
-      <w:r>
-        <w:t>”: pc.exe, zinger.exe or runtime.</w:t>
-      </w:r>
-      <w:r>
-        <w:t xml:space="preserve"> </w:t>
-      </w:r>
-    </w:p>
-    <w:p>
-      <w:pPr>
-        <w:pStyle w:val="ListParagraph"/>
-        <w:numPr>
-          <w:ilvl w:val="0"/>
-          <w:numId w:val="1"/>
-        </w:numPr>
-      </w:pPr>
-      <w:r>
-        <w:lastRenderedPageBreak/>
-        <w:t xml:space="preserve">Concatenates all output written to streams, the return code of the exe, and some </w:t>
-      </w:r>
-      <w:r>
-        <w:t xml:space="preserve">additional </w:t>
-      </w:r>
-      <w:r>
-        <w:t>files</w:t>
-      </w:r>
-      <w:r>
-        <w:t xml:space="preserve"> defined in “testconfig.txt” </w:t>
-      </w:r>
-      <w:r>
-        <w:t xml:space="preserve"> into a single output file.</w:t>
-      </w:r>
-    </w:p>
-    <w:p>
-      <w:pPr>
-        <w:pStyle w:val="ListParagraph"/>
-        <w:numPr>
-          <w:ilvl w:val="0"/>
-          <w:numId w:val="1"/>
-        </w:numPr>
-      </w:pPr>
-      <w:r>
-        <w:t>If no “reset”</w:t>
-      </w:r>
-      <w:r>
-        <w:t xml:space="preserve"> flag</w:t>
-      </w:r>
-      <w:r>
-        <w:t>: c</w:t>
-      </w:r>
-      <w:r>
-        <w:t>hecks if there is some “acceptor” file that matches the output file exactly.</w:t>
-      </w:r>
-    </w:p>
-    <w:p>
-      <w:pPr>
-        <w:pStyle w:val="ListParagraph"/>
-      </w:pPr>
-      <w:r>
-        <w:t>The test passes if the output is accepted, otherwise it fails.</w:t>
-      </w:r>
-    </w:p>
-    <w:p>
-      <w:pPr>
-        <w:pStyle w:val="ListParagraph"/>
-      </w:pPr>
-      <w:r>
-        <w:t>With “reset</w:t>
-      </w:r>
-      <w:r>
-        <w:t>” flag</w:t>
-      </w:r>
-      <w:r>
-        <w:t xml:space="preserve">: </w:t>
-      </w:r>
-      <w:r>
-        <w:t xml:space="preserve">acceptor file </w:t>
-      </w:r>
-      <w:r>
-        <w:t xml:space="preserve">“acc_0.txt” </w:t>
-      </w:r>
-      <w:r>
-        <w:t>is</w:t>
-      </w:r>
-      <w:r>
-        <w:t xml:space="preserve"> updated</w:t>
-      </w:r>
-      <w:r>
-        <w:t xml:space="preserve">; this is equivalent to calling </w:t>
-      </w:r>
-      <w:r>
-        <w:t>CheckP</w:t>
-      </w:r>
-      <w:r>
-        <w:t xml:space="preserve"> </w:t>
-      </w:r>
-      <w:r>
-        <w:t>with “-add</w:t>
-      </w:r>
-      <w:r>
-        <w:t>” flag</w:t>
-      </w:r>
-      <w:r>
-        <w:t xml:space="preserve"> for all tests.</w:t>
-      </w:r>
-      <w:r>
-        <w:t xml:space="preserve"> </w:t>
-      </w:r>
-    </w:p>
-    <w:p>
-      <w:pPr>
-        <w:pStyle w:val="ListParagraph"/>
-        <w:numPr>
-          <w:ilvl w:val="0"/>
-          <w:numId w:val="1"/>
-        </w:numPr>
-      </w:pPr>
-      <w:r>
-        <w:t>If there are failing</w:t>
-      </w:r>
-      <w:r>
-        <w:t xml:space="preserve"> tests, the tool generates two</w:t>
-      </w:r>
-      <w:r>
-        <w:t xml:space="preserve"> fi</w:t>
-      </w:r>
-      <w:r>
-        <w:t>les to help with debugging</w:t>
-      </w:r>
-      <w:r>
-        <w:t>:</w:t>
-      </w:r>
-    </w:p>
-    <w:p>
-      <w:pPr>
-        <w:pStyle w:val="ListParagraph"/>
-      </w:pPr>
-      <w:r>
-        <w:t>failed</w:t>
-      </w:r>
-      <w:r>
-        <w:t>-</w:t>
-      </w:r>
-      <w:r>
-        <w:t>tests.txt</w:t>
-      </w:r>
-      <w:r>
-        <w:t xml:space="preserve">    : a list of all tests that failed</w:t>
-      </w:r>
-      <w:r>
-        <w:t xml:space="preserve">, to be used for running regression again    </w:t>
-      </w:r>
-    </w:p>
-    <w:p>
-      <w:pPr>
-        <w:pStyle w:val="ListParagraph"/>
-      </w:pPr>
-      <w:r>
-        <w:t xml:space="preserve">                                on the failing tests only (as th</w:t>
-      </w:r>
-      <w:r>
-        <w:t>e first parameter for testP.bat</w:t>
-      </w:r>
-      <w:r>
-        <w:t>)</w:t>
-      </w:r>
-    </w:p>
-    <w:p>
-      <w:pPr>
-        <w:pStyle w:val="ListParagraph"/>
-      </w:pPr>
-      <w:r>
-        <w:t xml:space="preserve">display-diffs.bat : a batch </w:t>
-      </w:r>
-      <w:r>
-        <w:t xml:space="preserve">file to run in order </w:t>
-      </w:r>
-      <w:r>
-        <w:t xml:space="preserve">to display differences in acceptors for all failing </w:t>
-      </w:r>
-    </w:p>
-    <w:p>
-      <w:pPr>
-        <w:pStyle w:val="ListParagraph"/>
-      </w:pPr>
-      <w:r>
-        <w:t xml:space="preserve">                                </w:t>
-      </w:r>
-      <w:r>
-        <w:t>tests</w:t>
-      </w:r>
-    </w:p>
-    <w:p>
-      <w:pPr>
-        <w:rPr>
-          <w:rFonts w:asciiTheme="minorHAnsi" w:hAnsiTheme="minorHAnsi" w:cstheme="minorBidi"/>
-        </w:rPr>
-      </w:pPr>
-    </w:p>
-    <w:p>
-      <w:r>
-        <w:t>To create a test case</w:t>
-      </w:r>
-      <w:r>
-        <w:t xml:space="preserve"> X</w:t>
-      </w:r>
-      <w:r>
-        <w:t xml:space="preserve">, you need to do </w:t>
-      </w:r>
-      <w:r>
-        <w:t>the following:</w:t>
-      </w:r>
-    </w:p>
-    <w:p>
-      <w:pPr>
-        <w:pStyle w:val="ListParagraph"/>
-        <w:numPr>
-          <w:ilvl w:val="0"/>
-          <w:numId w:val="2"/>
-        </w:numPr>
-      </w:pPr>
-      <w:r>
-        <w:t xml:space="preserve"> Create a new directory</w:t>
-      </w:r>
-      <w:r>
-        <w:t xml:space="preserve"> X under Plang\Tst\RegressionTests</w:t>
-      </w:r>
-      <w:r>
-        <w:t>\F\E, where F</w:t>
-      </w:r>
-      <w:r>
-        <w:t xml:space="preserve"> is the “Feature”</w:t>
-      </w:r>
-      <w:r>
-        <w:t xml:space="preserve"> subfolder and E</w:t>
-      </w:r>
-      <w:r>
-        <w:t xml:space="preserve"> is “error type” subfolder</w:t>
-      </w:r>
-      <w:r>
-        <w:t xml:space="preserve"> </w:t>
-      </w:r>
-      <w:r>
-        <w:t>(</w:t>
-      </w:r>
-      <w:r>
-        <w:t>StaticError\DynamicError\Correct</w:t>
-      </w:r>
-      <w:r>
-        <w:t>)</w:t>
-      </w:r>
-      <w:r>
-        <w:t>.</w:t>
-      </w:r>
-    </w:p>
-    <w:p>
-      <w:pPr>
-        <w:pStyle w:val="ListParagraph"/>
-      </w:pPr>
-      <w:r>
-        <w:t>There are seven</w:t>
-      </w:r>
-      <w:r>
-        <w:t xml:space="preserve"> “Feature” subfolders:</w:t>
-      </w:r>
-    </w:p>
-    <w:p>
-      <w:pPr>
-        <w:pStyle w:val="ListParagraph"/>
-      </w:pPr>
-      <w:r>
-        <w:t>Feature1SMLevelDecls</w:t>
-      </w:r>
-    </w:p>
-    <w:p>
-      <w:pPr>
-        <w:pStyle w:val="ListParagraph"/>
-      </w:pPr>
-      <w:r>
-        <w:t>Feature2Stmts</w:t>
-      </w:r>
-    </w:p>
-    <w:p>
-      <w:pPr>
-        <w:pStyle w:val="ListParagraph"/>
-      </w:pPr>
-      <w:r>
-        <w:t>Feature3Exprs</w:t>
-      </w:r>
-    </w:p>
-    <w:p>
-      <w:pPr>
-        <w:pStyle w:val="ListParagraph"/>
-      </w:pPr>
-      <w:r>
-        <w:t>Feature4DataTypes</w:t>
-      </w:r>
-    </w:p>
-    <w:p>
-      <w:pPr>
-        <w:pStyle w:val="ListParagraph"/>
-      </w:pPr>
-      <w:r>
-        <w:t>Combined</w:t>
-      </w:r>
-    </w:p>
-    <w:p>
-      <w:pPr>
-        <w:pStyle w:val="ListParagraph"/>
-      </w:pPr>
-      <w:r>
-        <w:t>Integration</w:t>
-      </w:r>
-    </w:p>
-    <w:p>
-      <w:pPr>
-        <w:pStyle w:val="ListParagraph"/>
-      </w:pPr>
-      <w:r>
-        <w:t>Liveness</w:t>
-      </w:r>
-    </w:p>
-    <w:p>
-      <w:pPr>
-        <w:pStyle w:val="ListParagraph"/>
-      </w:pPr>
-      <w:r>
-        <w:t>For more information on specific features in each category, look in the TestingFramework.docx document, sections “P Features to Test”, “Integration Tests”, “Combined Tests”.</w:t>
-      </w:r>
-    </w:p>
-    <w:p>
-      <w:pPr>
-        <w:pStyle w:val="ListParagraph"/>
-        <w:numPr>
-          <w:ilvl w:val="0"/>
-          <w:numId w:val="2"/>
-        </w:numPr>
-      </w:pPr>
-      <w:r>
-        <w:t>Create a file called “X\myfile.p”, which is your test case (the name of myfile.p doesn’t matter)</w:t>
-      </w:r>
-      <w:r>
-        <w:t>.</w:t>
-      </w:r>
-    </w:p>
-    <w:p>
-      <w:pPr>
-        <w:pStyle w:val="ListParagraph"/>
-      </w:pPr>
-      <w:r>
-        <w:t>It is very helpful to have a comment in the beginning of myfile.p which briefly describes the purpose of the test.</w:t>
-      </w:r>
-    </w:p>
-    <w:p>
-      <w:pPr>
-        <w:pStyle w:val="ListParagraph"/>
-        <w:numPr>
-          <w:ilvl w:val="0"/>
-          <w:numId w:val="2"/>
-        </w:numPr>
-      </w:pPr>
-      <w:r>
-        <w:t>Create one or two tool subfolders: Pc or Pc + Zing or Pc + Prt.</w:t>
-      </w:r>
-    </w:p>
-    <w:p>
-      <w:pPr>
-        <w:pStyle w:val="ListParagraph"/>
-        <w:numPr>
-          <w:ilvl w:val="0"/>
-          <w:numId w:val="2"/>
-        </w:numPr>
-      </w:pPr>
-      <w:r>
-        <w:t>In each tool subfolder, c</w:t>
-      </w:r>
-      <w:r>
-        <w:t xml:space="preserve">reate a file called </w:t>
-      </w:r>
-      <w:r>
-        <w:t>“</w:t>
-      </w:r>
-      <w:r>
-        <w:t>testconfig</w:t>
-      </w:r>
-      <w:r>
-        <w:t>XX</w:t>
-      </w:r>
-      <w:r>
-        <w:t>.txt”, which will define how to run your test case.</w:t>
-      </w:r>
-    </w:p>
-    <w:p>
-      <w:pPr>
-        <w:pStyle w:val="ListParagraph"/>
-        <w:rPr>
-          <w:rFonts w:asciiTheme="minorHAnsi" w:hAnsiTheme="minorHAnsi" w:cstheme="minorBidi"/>
-        </w:rPr>
-      </w:pPr>
-      <w:r>
-        <w:rPr>
-          <w:rFonts w:asciiTheme="minorHAnsi" w:hAnsiTheme="minorHAnsi" w:cstheme="minorBidi"/>
-        </w:rPr>
-        <w:t>In each tool folder</w:t>
-      </w:r>
-      <w:r>
-        <w:rPr>
-          <w:rFonts w:asciiTheme="minorHAnsi" w:hAnsiTheme="minorHAnsi" w:cstheme="minorBidi"/>
-        </w:rPr>
-        <w:t>, standardized testconfig.txt files are used. There are about 9 different templates for testconfig.txt. The template ap</w:t>
-      </w:r>
-      <w:r>
-        <w:rPr>
-          <w:rFonts w:asciiTheme="minorHAnsi" w:hAnsiTheme="minorHAnsi" w:cstheme="minorBidi"/>
-        </w:rPr>
-        <w:t>plicable to a specific tool folder</w:t>
-      </w:r>
-      <w:r>
-        <w:rPr>
-          <w:rFonts w:asciiTheme="minorHAnsi" w:hAnsiTheme="minorHAnsi" w:cstheme="minorBidi"/>
-        </w:rPr>
-        <w:t xml:space="preserve"> is completely determined by the location of a specific test T, in particular, by the error type (Correct, DynamicError and StaticError) and the tool that is being run in a specfic subdirectory (Pc, Zc or Prt).</w:t>
-      </w:r>
-    </w:p>
-    <w:p>
-      <w:pPr>
-        <w:pStyle w:val="ListParagraph"/>
-        <w:numPr>
-          <w:ilvl w:val="0"/>
-          <w:numId w:val="2"/>
-        </w:numPr>
-      </w:pPr>
-      <w:r>
-        <w:t>Run “testP.bat” with the full path to the</w:t>
-      </w:r>
-      <w:r>
-        <w:t xml:space="preserve"> directory X with “reset” flag. Make sure that the result is what you expected.</w:t>
-      </w:r>
-    </w:p>
-    <w:p>
-      <w:pPr>
-        <w:pStyle w:val="ListParagraph"/>
-        <w:numPr>
-          <w:ilvl w:val="0"/>
-          <w:numId w:val="2"/>
-        </w:numPr>
-      </w:pPr>
-      <w:r>
-        <w:t xml:space="preserve">The tools will run in the corresponding tool subfolders, starting with pc.exe. </w:t>
-      </w:r>
-      <w:r>
-        <w:t>A test case will be executed as if the working directory is X</w:t>
-      </w:r>
-      <w:r>
-        <w:t>.</w:t>
-      </w:r>
-    </w:p>
-    <w:p>
-      <w:pPr>
-        <w:pStyle w:val="ListParagraph"/>
-        <w:numPr>
-          <w:ilvl w:val="0"/>
-          <w:numId w:val="2"/>
-        </w:numPr>
-      </w:pPr>
-      <w:r>
-        <w:t>Even if the exe being tested crashes, then this will still be captured without crashing the testing tool.</w:t>
-      </w:r>
-    </w:p>
-    <w:p>
-      <w:pPr>
-        <w:pStyle w:val="ListParagraph"/>
-      </w:pPr>
-      <w:r>
-        <w:t>The last</w:t>
-      </w:r>
-      <w:r>
-        <w:t xml:space="preserve"> two steps are optional and can be delegated to Ella:</w:t>
-      </w:r>
-    </w:p>
-    <w:p>
-      <w:pPr>
-        <w:pStyle w:val="ListParagraph"/>
-        <w:numPr>
-          <w:ilvl w:val="0"/>
-          <w:numId w:val="2"/>
-        </w:numPr>
-      </w:pPr>
-      <w:r>
-        <w:t xml:space="preserve">Add the test case to </w:t>
-      </w:r>
-      <w:r>
-        <w:rPr>
-          <w:rFonts w:asciiTheme="minorHAnsi" w:hAnsiTheme="minorHAnsi"/>
-        </w:rPr>
-        <w:t>Plang\Doc\TestDocs\</w:t>
-      </w:r>
-      <w:r>
-        <w:rPr>
-          <w:rFonts w:asciiTheme="minorHAnsi" w:hAnsiTheme="minorHAnsi"/>
-        </w:rPr>
-        <w:t>Tests.xlsx.</w:t>
-      </w:r>
-    </w:p>
-    <w:p>
-      <w:pPr>
-        <w:pStyle w:val="ListParagraph"/>
-        <w:numPr>
-          <w:ilvl w:val="0"/>
-          <w:numId w:val="2"/>
-        </w:numPr>
-      </w:pPr>
-      <w:r>
-        <w:rPr>
-          <w:rFonts w:asciiTheme="minorHAnsi" w:hAnsiTheme="minorHAnsi"/>
-        </w:rPr>
-        <w:t xml:space="preserve">Add a hyperlink to the test file to </w:t>
-      </w:r>
-      <w:r>
-        <w:t>“\plang\Doc\TestDocs\TestingFram</w:t>
-      </w:r>
-      <w:r>
-        <w:t xml:space="preserve">ework.docx”, to the relevant </w:t>
-      </w:r>
-      <w:r>
-        <w:t>sub</w:t>
-      </w:r>
-      <w:r>
-        <w:t>section.</w:t>
-      </w:r>
-    </w:p>
-    <w:p>
-      <w:pPr>
-        <w:pStyle w:val="ListParagraph"/>
-      </w:pPr>
-    </w:p>
-    <w:p>
-      <w:r>
-        <w:lastRenderedPageBreak/>
-        <w:t>The contents of “testconfig.txt” is a sequence of directives of the form “directive: data”. The possible directives are:</w:t>
-      </w:r>
-    </w:p>
-    <w:p/>
-    <w:p>
-      <w:r>
-        <w:t>runPc: pc</w:t>
-      </w:r>
-      <w:r>
-        <w:t>.exe to run. Must be exactly one such directive.</w:t>
-      </w:r>
-    </w:p>
-    <w:p>
-      <w:r>
-        <w:t>runZing: zinger</w:t>
-      </w:r>
-      <w:r>
-        <w:t>.exe to run. Must be exactly one such directive.</w:t>
-      </w:r>
-    </w:p>
-    <w:p>
-      <w:r>
-        <w:t>runPrt: runtime exe to run. Must be exactly one such directive.</w:t>
-      </w:r>
-    </w:p>
-    <w:p>
-      <w:r>
-        <w:t>argPc: An arg to pass to pc.exe. If more than one arg directive, then args are passed in order</w:t>
-      </w:r>
-    </w:p>
-    <w:p>
-      <w:r>
-        <w:t>argZing: An arg to pass to zinger.exe. If more than one arg directive, then args are passed in order</w:t>
-      </w:r>
-    </w:p>
-    <w:p>
-      <w:r>
-        <w:t>argPrt: An arg to pass to runtime. If more than one arg directive, then args are passed in order</w:t>
-      </w:r>
-    </w:p>
-    <w:p>
-      <w:r>
-        <w:t>incPc: A file that should be included as output for pc.exe. Can be more than one such directive.</w:t>
-      </w:r>
-    </w:p>
-    <w:p>
-      <w:r>
-        <w:t>inc</w:t>
-      </w:r>
-      <w:r>
-        <w:t>Zing</w:t>
-      </w:r>
-      <w:r>
-        <w:t>: A file that should be included as output for zinger.exe. Can be more than one such directive.</w:t>
-      </w:r>
-    </w:p>
-    <w:p>
-      <w:r>
-        <w:t>incPrt: A file that should be included as output for runtime. Can be more than one such directive.</w:t>
-      </w:r>
-    </w:p>
-    <w:p>
-      <w:r>
-        <w:t>acc: A directory containing acceptor files (more about this later). Must be exactly one such directive.</w:t>
-      </w:r>
-    </w:p>
-    <w:p>
-      <w:r>
-        <w:t>del: A file to delete before running test case. Can be more than one such directive.</w:t>
-      </w:r>
-    </w:p>
-    <w:p>
-      <w:r>
-        <w:t>igp: Ignores output sent to the prompt by run</w:t>
-      </w:r>
-    </w:p>
-    <w:p>
-      <w:pPr>
-        <w:pStyle w:val="ListParagraph"/>
-        <w:ind w:left="0"/>
-      </w:pPr>
-      <w:r>
-        <w:t>dsc: A description of this test case</w:t>
-      </w:r>
-      <w:r>
-        <w:t xml:space="preserve">, including the subsection number from TestingFramework.docx </w:t>
-      </w:r>
-      <w:r>
-        <w:t xml:space="preserve">of the </w:t>
-      </w:r>
-    </w:p>
-    <w:p>
-      <w:pPr>
-        <w:pStyle w:val="ListParagraph"/>
-        <w:ind w:left="0"/>
-      </w:pPr>
-      <w:r>
-        <w:t xml:space="preserve">        specific feature tested, for example: “</w:t>
-      </w:r>
-      <w:r>
-        <w:t>dsc: 1.7. Transition to undefined state: error</w:t>
-      </w:r>
-      <w:r>
-        <w:t>”</w:t>
-      </w:r>
-    </w:p>
-    <w:p>
-      <w:pPr>
-        <w:pStyle w:val="ListParagraph"/>
-        <w:ind w:left="0"/>
-      </w:pPr>
-    </w:p>
-    <w:p>
-      <w:pPr>
-        <w:rPr>
-          <w:rStyle w:val="IntenseEmphasis"/>
-        </w:rPr>
-      </w:pPr>
-      <w:r>
-        <w:rPr>
-          <w:rStyle w:val="IntenseEmphasis"/>
-        </w:rPr>
-        <w:t>Additional tips on using the tool:</w:t>
-      </w:r>
-    </w:p>
-    <w:p>
-      <w:pPr>
-        <w:pStyle w:val="ListParagraph"/>
-        <w:numPr>
-          <w:ilvl w:val="0"/>
-          <w:numId w:val="3"/>
-        </w:numPr>
-      </w:pPr>
-      <w:r>
-        <w:t>if you include a generated output file in the acceptor criterion, make sure you delete the generated file first with a “del: file” directive. Otherwise, a stale file could be hanging around in the directory and accidentally cause a bad test to pass</w:t>
-      </w:r>
-    </w:p>
-    <w:p>
-      <w:pPr>
-        <w:pStyle w:val="ListParagraph"/>
-        <w:numPr>
-          <w:ilvl w:val="0"/>
-          <w:numId w:val="3"/>
-        </w:numPr>
-      </w:pPr>
-      <w:r>
-        <w:t>make sure the acceptor files and testconfig.txt are checked in</w:t>
-      </w:r>
-    </w:p>
-    <w:p>
-      <w:pPr>
-        <w:pStyle w:val="ListParagraph"/>
-        <w:numPr>
-          <w:ilvl w:val="0"/>
-          <w:numId w:val="3"/>
-        </w:numPr>
-      </w:pPr>
-      <w:r>
-        <w:t>make sure outputs can be tuned to remove timestamps, time-to-completion, absolute paths. All of these are machine specific and will be captured by the testing tool. One someone else’s machine, these values may be different, cause a good output to fail to the test</w:t>
-      </w:r>
-    </w:p>
-    <w:p>
-      <w:pPr>
-        <w:pStyle w:val="ListParagraph"/>
-        <w:numPr>
-          <w:ilvl w:val="0"/>
-          <w:numId w:val="3"/>
-        </w:numPr>
-      </w:pPr>
-      <w:r>
-        <w:t xml:space="preserve">if P executables change, then run testP.bat before running </w:t>
-      </w:r>
-      <w:r>
-        <w:t>CheckP</w:t>
-      </w:r>
-      <w:r>
-        <w:t xml:space="preserve">.exe, such that </w:t>
-      </w:r>
-      <w:r>
-        <w:t>CheckP</w:t>
-      </w:r>
-      <w:r>
-        <w:t>.exe uses updated executables</w:t>
-      </w:r>
-      <w:r>
-        <w:t xml:space="preserve"> (or run “Bld\build.bat –d”)</w:t>
-      </w:r>
-    </w:p>
-    <w:p>
-      <w:pPr>
-        <w:pStyle w:val="ListParagraph"/>
-        <w:numPr>
-          <w:ilvl w:val="0"/>
-          <w:numId w:val="3"/>
-        </w:numPr>
-      </w:pPr>
-      <w:r>
-        <w:t xml:space="preserve">if you want to run regression only on a specific feature folder F or on a single test X, run </w:t>
-      </w:r>
-    </w:p>
-    <w:p>
-      <w:pPr>
-        <w:pStyle w:val="ListParagraph"/>
-      </w:pPr>
-      <w:r>
-        <w:t>“testP.bat RegressionTests\F” or “testP.bat RegressionTests\F\E\X”</w:t>
-      </w:r>
-    </w:p>
-    <w:p>
-      <w:pPr>
-        <w:pStyle w:val="ListParagraph"/>
-        <w:numPr>
-          <w:ilvl w:val="0"/>
-          <w:numId w:val="3"/>
-        </w:numPr>
-      </w:pPr>
-      <w:r>
-        <w:t>the regression tool runs pc.exe (under Pc folder) only once for each test, and zinger and runtime re-use the files generated by pc.exe. That means that it is dangerous to run Zc or Prt without first running Pc. So, when running regression on a particular test, a good practice is to use the test folder (where .p file is located) as a parameter of testP.bat (and not Zc or Prt subfolders).</w:t>
-      </w:r>
-    </w:p>
-    <w:p/>
-    <w:p>
-      <w:pPr>
-        <w:rPr>
-          <w:rStyle w:val="IntenseEmphasis"/>
-        </w:rPr>
-      </w:pPr>
-      <w:r>
-        <w:rPr>
-          <w:rStyle w:val="IntenseEmphasis"/>
-        </w:rPr>
-        <w:t>Running regression on s specific test (faster way)</w:t>
-      </w:r>
-    </w:p>
-    <w:p>
-      <w:pPr>
-        <w:rPr>
-          <w:rStyle w:val="IntenseEmphasis"/>
-        </w:rPr>
-      </w:pPr>
-    </w:p>
-    <w:p>
-      <w:r>
-        <w:t>The “test</w:t>
-      </w:r>
-      <w:r>
-        <w:t>P</w:t>
-      </w:r>
-      <w:r>
-        <w:t>.bat” tool actually calls a tool called “</w:t>
-      </w:r>
-      <w:r>
-        <w:t>CheckP</w:t>
-      </w:r>
-      <w:r>
-        <w:t>.exe” located in “Tst\Tools\</w:t>
-      </w:r>
-      <w:r>
-        <w:t>CheckP</w:t>
-      </w:r>
-      <w:r>
-        <w:t>”. To run a single test case in directory X</w:t>
-      </w:r>
-      <w:r>
-        <w:t>\Tool (where Tool is Pc, Zc or Prt)</w:t>
-      </w:r>
-      <w:r>
-        <w:t>, do:</w:t>
-      </w:r>
-    </w:p>
-    <w:p/>
-    <w:p>
-      <w:pPr>
-        <w:rPr>
-          <w:rFonts w:ascii="Consolas" w:hAnsi="Consolas" w:cs="Consolas"/>
-        </w:rPr>
-      </w:pPr>
-      <w:r>
-        <w:rPr>
-          <w:rFonts w:ascii="Consolas" w:hAnsi="Consolas" w:cs="Consolas"/>
-        </w:rPr>
-        <w:t>Tests\...\X</w:t>
-      </w:r>
-      <w:r>
-        <w:rPr>
-          <w:rFonts w:ascii="Consolas" w:hAnsi="Consolas" w:cs="Consolas"/>
-        </w:rPr>
-        <w:t>\Tool</w:t>
-      </w:r>
-      <w:r>
-        <w:rPr>
-          <w:rFonts w:ascii="Consolas" w:hAnsi="Consolas" w:cs="Consolas"/>
-        </w:rPr>
-        <w:t>&gt; ...\Tools\</w:t>
-      </w:r>
-      <w:r>
-        <w:rPr>
-          <w:rFonts w:ascii="Consolas" w:hAnsi="Consolas" w:cs="Consolas"/>
-        </w:rPr>
-        <w:t>CheckP</w:t>
-      </w:r>
-      <w:r>
-        <w:rPr>
-          <w:rFonts w:ascii="Consolas" w:hAnsi="Consolas" w:cs="Consolas"/>
-        </w:rPr>
-        <w:t>\bin\debug\</w:t>
-      </w:r>
-      <w:r>
-        <w:rPr>
-          <w:rFonts w:ascii="Consolas" w:hAnsi="Consolas" w:cs="Consolas"/>
-        </w:rPr>
-        <w:t>CheckP</w:t>
-      </w:r>
-      <w:r>
-        <w:rPr>
-          <w:rFonts w:ascii="Consolas" w:hAnsi="Consolas" w:cs="Consolas"/>
-        </w:rPr>
-        <w:t>.exe –cfg:”testconfig.txt”</w:t>
-      </w:r>
-    </w:p>
-    <w:p/>
-    <w:p>
-      <w:r>
-        <w:t>Check</w:t>
-      </w:r>
-      <w:r>
-        <w:t>P</w:t>
-      </w:r>
-      <w:r>
-        <w:t xml:space="preserve"> will also create a new acceptor file, if you</w:t>
-      </w:r>
-      <w:r>
-        <w:t xml:space="preserve"> decide the output produced by C</w:t>
-      </w:r>
-      <w:r>
-        <w:t>heck</w:t>
-      </w:r>
-      <w:r>
-        <w:t>P</w:t>
-      </w:r>
-      <w:r>
-        <w:t xml:space="preserve"> is the correct output.</w:t>
-      </w:r>
-    </w:p>
-    <w:p/>
-    <w:p>
-      <w:pPr>
-        <w:rPr>
-          <w:rFonts w:ascii="Consolas" w:hAnsi="Consolas" w:cs="Consolas"/>
-        </w:rPr>
-      </w:pPr>
-      <w:r>
-        <w:rPr>
-          <w:rFonts w:ascii="Consolas" w:hAnsi="Consolas" w:cs="Consolas"/>
-        </w:rPr>
-        <w:t>Tests\...\X</w:t>
-      </w:r>
-      <w:r>
-        <w:rPr>
-          <w:rFonts w:ascii="Consolas" w:hAnsi="Consolas" w:cs="Consolas"/>
-        </w:rPr>
-        <w:t>\Tool</w:t>
-      </w:r>
-      <w:r>
-        <w:rPr>
-          <w:rFonts w:ascii="Consolas" w:hAnsi="Consolas" w:cs="Consolas"/>
-        </w:rPr>
-        <w:t>&gt; ...\Tools\</w:t>
-      </w:r>
-      <w:r>
-        <w:rPr>
-          <w:rFonts w:ascii="Consolas" w:hAnsi="Consolas" w:cs="Consolas"/>
-        </w:rPr>
-        <w:t>CheckP</w:t>
-      </w:r>
-      <w:r>
-        <w:rPr>
-          <w:rFonts w:ascii="Consolas" w:hAnsi="Consolas" w:cs="Consolas"/>
-        </w:rPr>
-        <w:t>\bin\debug\</w:t>
-      </w:r>
-      <w:r>
-        <w:rPr>
-          <w:rFonts w:ascii="Consolas" w:hAnsi="Consolas" w:cs="Consolas"/>
-        </w:rPr>
-        <w:t>CheckP</w:t>
-      </w:r>
-      <w:r>
-        <w:rPr>
-          <w:rFonts w:ascii="Consolas" w:hAnsi="Consolas" w:cs="Consolas"/>
-        </w:rPr>
-        <w:t>.exe –cfg:”testconfig.txt” –add</w:t>
-      </w:r>
-    </w:p>
-    <w:p/>
-    <w:p>
-      <w:r>
-        <w:lastRenderedPageBreak/>
-        <w:t xml:space="preserve">This creates a file called acc_i.txt. Initially, i = 0. Each time you run with the –add flag, </w:t>
-      </w:r>
-      <w:r>
-        <w:t>CheckP</w:t>
-      </w:r>
-      <w:r>
-        <w:t xml:space="preserve"> finds the index of largest acceptor and then creates a new acceptor with an index one larger. The only reason you ne</w:t>
-      </w:r>
-      <w:r>
-        <w:t xml:space="preserve">ed more than one acceptor file </w:t>
-      </w:r>
-      <w:r>
-        <w:t xml:space="preserve">would be if the generated output would differ between operating systems / platforms. </w:t>
-      </w:r>
-      <w:r>
-        <w:t xml:space="preserve">If this is the case, the tool will compare the output against each of the acceptor files, and if one of them matches, the test passes. </w:t>
-      </w:r>
-    </w:p>
-    <w:p>
-      <w:r>
-        <w:t xml:space="preserve">Otherwise, one acceptor should be enough. If you update the test case and the acceptance criterion changes, then you should delete the stale acceptors, and then run </w:t>
-      </w:r>
-      <w:r>
-        <w:t>CheckP</w:t>
-      </w:r>
-      <w:r>
-        <w:t xml:space="preserve">.exe with the –add flag. </w:t>
-      </w:r>
-    </w:p>
-    <w:p/>
-    <w:p>
-      <w:pPr>
-        <w:pStyle w:val="ListParagraph"/>
-      </w:pPr>
-    </w:p>
-    <w:p>
-      <w:pPr>
-        <w:pStyle w:val="ListParagraph"/>
-      </w:pPr>
-    </w:p>
-    <w:p>
-      <w:pPr>
-        <w:pStyle w:val="ListParagraph"/>
+        <w:rPr>
+          <w:rFonts w:asciiTheme="minorHAnsi" w:hAnsiTheme="minorHAnsi" w:cstheme="minorBidi"/>
+        </w:rPr>
       </w:pPr>
     </w:p>
     <w:p>
@@ -2145,7 +1062,1275 @@
         <w:t>set PATH=%PATH%;C:\Program Files\KDiff3</w:t>
       </w:r>
     </w:p>
+    <w:p>
+      <w:pPr>
+        <w:pStyle w:val="Heading1"/>
+      </w:pPr>
+      <w:r>
+        <w:t>Test tool instruction</w:t>
+      </w:r>
+    </w:p>
+    <w:p>
+      <w:pPr>
+        <w:rPr>
+          <w:color w:val="1F497D"/>
+        </w:rPr>
+      </w:pPr>
+    </w:p>
+    <w:p>
+      <w:r>
+        <w:lastRenderedPageBreak/>
+        <w:t>“Plan</w:t>
+      </w:r>
+      <w:r>
+        <w:t>g</w:t>
+      </w:r>
+      <w:r>
+        <w:t xml:space="preserve">\Tst&gt; </w:t>
+      </w:r>
+      <w:r>
+        <w:t xml:space="preserve">testP.bat </w:t>
+      </w:r>
+      <w:r>
+        <w:t>[</w:t>
+      </w:r>
+      <w:r>
+        <w:t>&lt;</w:t>
+      </w:r>
+      <w:r>
+        <w:t xml:space="preserve">path to the </w:t>
+      </w:r>
+      <w:r>
+        <w:t>text file with test directories</w:t>
+      </w:r>
+      <w:r>
+        <w:t>&gt;</w:t>
+      </w:r>
+      <w:r>
+        <w:t>]</w:t>
+      </w:r>
+      <w:r>
+        <w:t xml:space="preserve"> [reset]</w:t>
+      </w:r>
+      <w:r>
+        <w:t xml:space="preserve">” will build a debug drop of PLang and run tests against it. </w:t>
+      </w:r>
+    </w:p>
+    <w:p>
+      <w:r>
+        <w:t xml:space="preserve">If you run </w:t>
+      </w:r>
+      <w:r>
+        <w:t>testP.bat</w:t>
+      </w:r>
+      <w:r>
+        <w:t xml:space="preserve"> with no parameters, both regular and long regressions will run.</w:t>
+      </w:r>
+    </w:p>
+    <w:p>
+      <w:r>
+        <w:t>For now, testP.bat only handles positional parameters, so t</w:t>
+      </w:r>
+      <w:r>
+        <w:t>o reset regression, the</w:t>
+      </w:r>
+      <w:r>
+        <w:t xml:space="preserve"> first</w:t>
+      </w:r>
+      <w:r>
+        <w:t xml:space="preserve"> parameter </w:t>
+      </w:r>
+      <w:r>
+        <w:t>&lt;</w:t>
+      </w:r>
+      <w:r>
+        <w:t xml:space="preserve"> </w:t>
+      </w:r>
+      <w:r>
+        <w:t>path to the text file with test directories</w:t>
+      </w:r>
+      <w:r>
+        <w:t xml:space="preserve"> </w:t>
+      </w:r>
+      <w:r>
+        <w:t>&gt;</w:t>
+      </w:r>
+      <w:r>
+        <w:t xml:space="preserve"> must be present</w:t>
+      </w:r>
+      <w:r>
+        <w:t>.</w:t>
+      </w:r>
+    </w:p>
+    <w:p>
+      <w:r>
+        <w:t>To run regular and long regressions, use files</w:t>
+      </w:r>
+    </w:p>
+    <w:p>
+      <w:r>
+        <w:t>Tst\RegressionTests.txt</w:t>
+      </w:r>
+    </w:p>
+    <w:p>
+      <w:r>
+        <w:t>Tst\SampleProtocols.txt</w:t>
+      </w:r>
+    </w:p>
     <w:p/>
+    <w:p/>
+    <w:p>
+      <w:r>
+        <w:t>The testing framework does the following:</w:t>
+      </w:r>
+    </w:p>
+    <w:p>
+      <w:pPr>
+        <w:pStyle w:val="ListParagraph"/>
+        <w:numPr>
+          <w:ilvl w:val="0"/>
+          <w:numId w:val="1"/>
+        </w:numPr>
+      </w:pPr>
+      <w:r>
+        <w:t xml:space="preserve">Runs </w:t>
+      </w:r>
+      <w:r>
+        <w:t>P too</w:t>
+      </w:r>
+      <w:r>
+        <w:t>l</w:t>
+      </w:r>
+      <w:r>
+        <w:t xml:space="preserve"> specified in the configuration file “testconfig</w:t>
+      </w:r>
+      <w:r>
+        <w:t>*</w:t>
+      </w:r>
+      <w:r>
+        <w:t>.txt</w:t>
+      </w:r>
+      <w:r>
+        <w:t>”: pc.exe, zinger.exe or tester.exe (for runtime)</w:t>
+      </w:r>
+      <w:r>
+        <w:t>.</w:t>
+      </w:r>
+      <w:r>
+        <w:t xml:space="preserve"> </w:t>
+      </w:r>
+    </w:p>
+    <w:p>
+      <w:pPr>
+        <w:pStyle w:val="ListParagraph"/>
+        <w:numPr>
+          <w:ilvl w:val="0"/>
+          <w:numId w:val="1"/>
+        </w:numPr>
+      </w:pPr>
+      <w:r>
+        <w:t xml:space="preserve">Concatenates all output written to streams, the return code of the exe, and some </w:t>
+      </w:r>
+      <w:r>
+        <w:t xml:space="preserve">additional </w:t>
+      </w:r>
+      <w:r>
+        <w:t>files</w:t>
+      </w:r>
+      <w:r>
+        <w:t xml:space="preserve"> defined in “testconfig</w:t>
+      </w:r>
+      <w:r>
+        <w:t>*</w:t>
+      </w:r>
+      <w:r>
+        <w:t xml:space="preserve">.txt” </w:t>
+      </w:r>
+      <w:r>
+        <w:t xml:space="preserve"> into a single output file.</w:t>
+      </w:r>
+    </w:p>
+    <w:p>
+      <w:pPr>
+        <w:pStyle w:val="ListParagraph"/>
+        <w:numPr>
+          <w:ilvl w:val="0"/>
+          <w:numId w:val="1"/>
+        </w:numPr>
+      </w:pPr>
+      <w:r>
+        <w:t>If no “reset”</w:t>
+      </w:r>
+      <w:r>
+        <w:t xml:space="preserve"> flag</w:t>
+      </w:r>
+      <w:r>
+        <w:t>: c</w:t>
+      </w:r>
+      <w:r>
+        <w:t>hecks if there is some “acceptor” file that matches the output file exactly.</w:t>
+      </w:r>
+    </w:p>
+    <w:p>
+      <w:pPr>
+        <w:pStyle w:val="ListParagraph"/>
+      </w:pPr>
+      <w:r>
+        <w:t>The test passes if the output is accepted, otherwise it fails.</w:t>
+      </w:r>
+    </w:p>
+    <w:p>
+      <w:pPr>
+        <w:pStyle w:val="ListParagraph"/>
+      </w:pPr>
+      <w:r>
+        <w:t>With “reset</w:t>
+      </w:r>
+      <w:r>
+        <w:t>” flag</w:t>
+      </w:r>
+      <w:r>
+        <w:t xml:space="preserve">: </w:t>
+      </w:r>
+      <w:r>
+        <w:t xml:space="preserve">acceptor file </w:t>
+      </w:r>
+      <w:r>
+        <w:t xml:space="preserve">“acc_0.txt” </w:t>
+      </w:r>
+      <w:r>
+        <w:t>is</w:t>
+      </w:r>
+      <w:r>
+        <w:t xml:space="preserve"> updated</w:t>
+      </w:r>
+      <w:r>
+        <w:t xml:space="preserve">; </w:t>
+      </w:r>
+      <w:r>
+        <w:t xml:space="preserve">all other acceptor files are deleted; </w:t>
+      </w:r>
+      <w:r>
+        <w:t xml:space="preserve">this is equivalent to calling </w:t>
+      </w:r>
+      <w:r>
+        <w:t>CheckP</w:t>
+      </w:r>
+      <w:r>
+        <w:t xml:space="preserve"> </w:t>
+      </w:r>
+      <w:r>
+        <w:t>with “-add</w:t>
+      </w:r>
+      <w:r>
+        <w:t>” flag</w:t>
+      </w:r>
+      <w:r>
+        <w:t xml:space="preserve"> for all tests.</w:t>
+      </w:r>
+      <w:r>
+        <w:t xml:space="preserve"> </w:t>
+      </w:r>
+    </w:p>
+    <w:p>
+      <w:pPr>
+        <w:pStyle w:val="ListParagraph"/>
+        <w:numPr>
+          <w:ilvl w:val="0"/>
+          <w:numId w:val="1"/>
+        </w:numPr>
+      </w:pPr>
+      <w:r>
+        <w:t>If there are failing</w:t>
+      </w:r>
+      <w:r>
+        <w:t xml:space="preserve"> tests, the tool generates two</w:t>
+      </w:r>
+      <w:r>
+        <w:t xml:space="preserve"> fi</w:t>
+      </w:r>
+      <w:r>
+        <w:t>les to help with debugging</w:t>
+      </w:r>
+      <w:r>
+        <w:t>:</w:t>
+      </w:r>
+    </w:p>
+    <w:p>
+      <w:pPr>
+        <w:pStyle w:val="ListParagraph"/>
+      </w:pPr>
+      <w:r>
+        <w:t>failed</w:t>
+      </w:r>
+      <w:r>
+        <w:t>-</w:t>
+      </w:r>
+      <w:r>
+        <w:t>tests.txt</w:t>
+      </w:r>
+      <w:r>
+        <w:t xml:space="preserve">    : a list of all tests that failed</w:t>
+      </w:r>
+      <w:r>
+        <w:t xml:space="preserve">, to be used for running regression again    </w:t>
+      </w:r>
+    </w:p>
+    <w:p>
+      <w:pPr>
+        <w:pStyle w:val="ListParagraph"/>
+      </w:pPr>
+      <w:r>
+        <w:t xml:space="preserve">                                on the failing tests only (as th</w:t>
+      </w:r>
+      <w:r>
+        <w:t>e first parameter for testP.bat</w:t>
+      </w:r>
+      <w:r>
+        <w:t>)</w:t>
+      </w:r>
+    </w:p>
+    <w:p>
+      <w:pPr>
+        <w:pStyle w:val="ListParagraph"/>
+      </w:pPr>
+      <w:r>
+        <w:t xml:space="preserve">display-diffs.bat : a batch </w:t>
+      </w:r>
+      <w:r>
+        <w:t xml:space="preserve">file to run in order </w:t>
+      </w:r>
+      <w:r>
+        <w:t xml:space="preserve">to display differences in acceptors for all failing </w:t>
+      </w:r>
+    </w:p>
+    <w:p>
+      <w:pPr>
+        <w:pStyle w:val="ListParagraph"/>
+      </w:pPr>
+      <w:r>
+        <w:t xml:space="preserve">                                </w:t>
+      </w:r>
+      <w:r>
+        <w:t>tests</w:t>
+      </w:r>
+    </w:p>
+    <w:p>
+      <w:pPr>
+        <w:rPr>
+          <w:rFonts w:asciiTheme="minorHAnsi" w:hAnsiTheme="minorHAnsi" w:cstheme="minorBidi"/>
+        </w:rPr>
+      </w:pPr>
+    </w:p>
+    <w:p>
+      <w:r>
+        <w:t>To create a test case</w:t>
+      </w:r>
+      <w:r>
+        <w:t xml:space="preserve"> X</w:t>
+      </w:r>
+      <w:r>
+        <w:t xml:space="preserve">, you need to do </w:t>
+      </w:r>
+      <w:r>
+        <w:t>the following:</w:t>
+      </w:r>
+    </w:p>
+    <w:p>
+      <w:pPr>
+        <w:pStyle w:val="ListParagraph"/>
+        <w:numPr>
+          <w:ilvl w:val="0"/>
+          <w:numId w:val="2"/>
+        </w:numPr>
+      </w:pPr>
+      <w:r>
+        <w:t xml:space="preserve"> Create a new directory</w:t>
+      </w:r>
+      <w:r>
+        <w:t xml:space="preserve"> X under Plang\Tst\RegressionTests</w:t>
+      </w:r>
+      <w:r>
+        <w:t>\F\E, where F</w:t>
+      </w:r>
+      <w:r>
+        <w:t xml:space="preserve"> is the “Feature”</w:t>
+      </w:r>
+      <w:r>
+        <w:t xml:space="preserve"> subfolder and E</w:t>
+      </w:r>
+      <w:r>
+        <w:t xml:space="preserve"> is “error type” subfolder</w:t>
+      </w:r>
+      <w:r>
+        <w:t xml:space="preserve"> </w:t>
+      </w:r>
+      <w:r>
+        <w:t>(</w:t>
+      </w:r>
+      <w:r>
+        <w:t>StaticError\DynamicError\Correct</w:t>
+      </w:r>
+      <w:r>
+        <w:t>)</w:t>
+      </w:r>
+      <w:r>
+        <w:t>.</w:t>
+      </w:r>
+    </w:p>
+    <w:p>
+      <w:pPr>
+        <w:pStyle w:val="ListParagraph"/>
+      </w:pPr>
+      <w:r>
+        <w:t>There are the following</w:t>
+      </w:r>
+      <w:r>
+        <w:t xml:space="preserve"> “Feature” subfolders:</w:t>
+      </w:r>
+    </w:p>
+    <w:p>
+      <w:pPr>
+        <w:pStyle w:val="ListParagraph"/>
+      </w:pPr>
+      <w:r>
+        <w:t>Feature1SMLevelDecls</w:t>
+      </w:r>
+    </w:p>
+    <w:p>
+      <w:pPr>
+        <w:pStyle w:val="ListParagraph"/>
+      </w:pPr>
+      <w:r>
+        <w:t>Feature2Stmts</w:t>
+      </w:r>
+    </w:p>
+    <w:p>
+      <w:pPr>
+        <w:pStyle w:val="ListParagraph"/>
+      </w:pPr>
+      <w:r>
+        <w:t>Feature3Exprs</w:t>
+      </w:r>
+    </w:p>
+    <w:p>
+      <w:pPr>
+        <w:pStyle w:val="ListParagraph"/>
+      </w:pPr>
+      <w:r>
+        <w:t>Feature4DataTypes</w:t>
+      </w:r>
+    </w:p>
+    <w:p>
+      <w:pPr>
+        <w:pStyle w:val="ListParagraph"/>
+      </w:pPr>
+      <w:r>
+        <w:t>Combined</w:t>
+      </w:r>
+    </w:p>
+    <w:p>
+      <w:pPr>
+        <w:pStyle w:val="ListParagraph"/>
+      </w:pPr>
+      <w:r>
+        <w:t>Integration</w:t>
+      </w:r>
+    </w:p>
+    <w:p>
+      <w:pPr>
+        <w:pStyle w:val="ListParagraph"/>
+      </w:pPr>
+      <w:r>
+        <w:t>Liveness</w:t>
+      </w:r>
+    </w:p>
+    <w:p>
+      <w:pPr>
+        <w:pStyle w:val="ListParagraph"/>
+      </w:pPr>
+      <w:r>
+        <w:t>Zinger</w:t>
+      </w:r>
+    </w:p>
+    <w:p>
+      <w:pPr>
+        <w:pStyle w:val="ListParagraph"/>
+      </w:pPr>
+      <w:r>
+        <w:t xml:space="preserve">For more information on specific features in each </w:t>
+      </w:r>
+      <w:r>
+        <w:t>category, look at</w:t>
+      </w:r>
+      <w:r>
+        <w:t xml:space="preserve"> the TestingFramework.docx document, sections “P Features to Test”, “Integration Tests”, “Combined Tests”.</w:t>
+      </w:r>
+    </w:p>
+    <w:p>
+      <w:pPr>
+        <w:pStyle w:val="ListParagraph"/>
+        <w:numPr>
+          <w:ilvl w:val="0"/>
+          <w:numId w:val="2"/>
+        </w:numPr>
+      </w:pPr>
+      <w:r>
+        <w:t>Create a file called “X\myfile.p”, which is your test case (the name of myfile.p doesn’t matter)</w:t>
+      </w:r>
+      <w:r>
+        <w:t>.</w:t>
+      </w:r>
+    </w:p>
+    <w:p>
+      <w:pPr>
+        <w:pStyle w:val="ListParagraph"/>
+      </w:pPr>
+      <w:r>
+        <w:t>It is very helpful to have a comment in the beginning of myfile.p which briefly describes the purpose of the test.</w:t>
+      </w:r>
+    </w:p>
+    <w:p>
+      <w:pPr>
+        <w:pStyle w:val="ListParagraph"/>
+        <w:numPr>
+          <w:ilvl w:val="0"/>
+          <w:numId w:val="2"/>
+        </w:numPr>
+      </w:pPr>
+      <w:r>
+        <w:t xml:space="preserve">Create one, </w:t>
+      </w:r>
+      <w:r>
+        <w:t xml:space="preserve">two </w:t>
+      </w:r>
+      <w:r>
+        <w:t xml:space="preserve">or three </w:t>
+      </w:r>
+      <w:r>
+        <w:t>tool subfolders</w:t>
+      </w:r>
+      <w:r>
+        <w:t xml:space="preserve"> (depending on the test)</w:t>
+      </w:r>
+      <w:r>
+        <w:t>: Pc or Pc + Zing or Pc + Prt</w:t>
+      </w:r>
+      <w:r>
+        <w:t xml:space="preserve"> or Pc + Prt + Zing</w:t>
+      </w:r>
+      <w:r>
+        <w:t>.</w:t>
+      </w:r>
+      <w:r>
+        <w:t xml:space="preserve"> Some examples of tool subfolders for different “error types”:</w:t>
+      </w:r>
+    </w:p>
+    <w:p>
+      <w:pPr>
+        <w:pStyle w:val="ListParagraph"/>
+      </w:pPr>
+      <w:r>
+        <w:t>“error type”                    tool subfolders</w:t>
+      </w:r>
+    </w:p>
+    <w:p>
+      <w:pPr>
+        <w:pStyle w:val="ListParagraph"/>
+      </w:pPr>
+      <w:r>
+        <w:t>StaticError                             Pc</w:t>
+      </w:r>
+    </w:p>
+    <w:p>
+      <w:pPr>
+        <w:pStyle w:val="ListParagraph"/>
+      </w:pPr>
+      <w:r>
+        <w:t>DynamicError                        Pc + Prt + Zing</w:t>
+      </w:r>
+    </w:p>
+    <w:p>
+      <w:pPr>
+        <w:pStyle w:val="ListParagraph"/>
+      </w:pPr>
+      <w:r>
+        <w:t xml:space="preserve">Correct                                    Pc + Zing </w:t>
+      </w:r>
+    </w:p>
+    <w:p>
+      <w:pPr>
+        <w:pStyle w:val="ListParagraph"/>
+      </w:pPr>
+      <w:r>
+        <w:lastRenderedPageBreak/>
+        <w:t>Note that in case of a “Correct” test, the runtime program is non-terminating – hence no Prt folder for such tests.</w:t>
+      </w:r>
+    </w:p>
+    <w:p>
+      <w:pPr>
+        <w:pStyle w:val="ListParagraph"/>
+        <w:numPr>
+          <w:ilvl w:val="0"/>
+          <w:numId w:val="2"/>
+        </w:numPr>
+      </w:pPr>
+      <w:r>
+        <w:t>In each tool subfolder, c</w:t>
+      </w:r>
+      <w:r>
+        <w:t xml:space="preserve">reate a file called </w:t>
+      </w:r>
+      <w:r>
+        <w:t>“</w:t>
+      </w:r>
+      <w:r>
+        <w:t>testconfig</w:t>
+      </w:r>
+      <w:r>
+        <w:t>*</w:t>
+      </w:r>
+      <w:r>
+        <w:t>.txt”, which will define how to run your test case</w:t>
+      </w:r>
+      <w:r>
+        <w:t xml:space="preserve"> (where “*” stands for “Pc”, “Prt” or “Zing”)</w:t>
+      </w:r>
+      <w:r>
+        <w:t>.</w:t>
+      </w:r>
+    </w:p>
+    <w:p>
+      <w:pPr>
+        <w:pStyle w:val="ListParagraph"/>
+        <w:rPr>
+          <w:rFonts w:asciiTheme="minorHAnsi" w:hAnsiTheme="minorHAnsi" w:cstheme="minorBidi"/>
+        </w:rPr>
+      </w:pPr>
+      <w:r>
+        <w:rPr>
+          <w:rFonts w:asciiTheme="minorHAnsi" w:hAnsiTheme="minorHAnsi" w:cstheme="minorBidi"/>
+        </w:rPr>
+        <w:t>In each tool folder</w:t>
+      </w:r>
+      <w:r>
+        <w:rPr>
+          <w:rFonts w:asciiTheme="minorHAnsi" w:hAnsiTheme="minorHAnsi" w:cstheme="minorBidi"/>
+        </w:rPr>
+        <w:t>, standardized testconfig</w:t>
+      </w:r>
+      <w:r>
+        <w:rPr>
+          <w:rFonts w:asciiTheme="minorHAnsi" w:hAnsiTheme="minorHAnsi" w:cstheme="minorBidi"/>
+        </w:rPr>
+        <w:t>*</w:t>
+      </w:r>
+      <w:r>
+        <w:rPr>
+          <w:rFonts w:asciiTheme="minorHAnsi" w:hAnsiTheme="minorHAnsi" w:cstheme="minorBidi"/>
+        </w:rPr>
+        <w:t>.txt files are used. There are about 9 different templates for testconfig</w:t>
+      </w:r>
+      <w:r>
+        <w:rPr>
+          <w:rFonts w:asciiTheme="minorHAnsi" w:hAnsiTheme="minorHAnsi" w:cstheme="minorBidi"/>
+        </w:rPr>
+        <w:t>*</w:t>
+      </w:r>
+      <w:r>
+        <w:rPr>
+          <w:rFonts w:asciiTheme="minorHAnsi" w:hAnsiTheme="minorHAnsi" w:cstheme="minorBidi"/>
+        </w:rPr>
+        <w:t>.txt. The template ap</w:t>
+      </w:r>
+      <w:r>
+        <w:rPr>
+          <w:rFonts w:asciiTheme="minorHAnsi" w:hAnsiTheme="minorHAnsi" w:cstheme="minorBidi"/>
+        </w:rPr>
+        <w:t>plicable to a specific tool folder</w:t>
+      </w:r>
+      <w:r>
+        <w:rPr>
+          <w:rFonts w:asciiTheme="minorHAnsi" w:hAnsiTheme="minorHAnsi" w:cstheme="minorBidi"/>
+        </w:rPr>
+        <w:t xml:space="preserve"> is completely determined by the location of a specific test T, in particular, by the error type (Correct, DynamicError and StaticError) and the tool that is being run in a specfic subdirectory (Pc, Zc or Prt).</w:t>
+      </w:r>
+      <w:r>
+        <w:rPr>
+          <w:rFonts w:asciiTheme="minorHAnsi" w:hAnsiTheme="minorHAnsi" w:cstheme="minorBidi"/>
+        </w:rPr>
+        <w:t xml:space="preserve"> Use existing testconfig*.txt files from the tests withing the same category as the new test.</w:t>
+      </w:r>
+    </w:p>
+    <w:p>
+      <w:pPr>
+        <w:pStyle w:val="ListParagraph"/>
+        <w:numPr>
+          <w:ilvl w:val="0"/>
+          <w:numId w:val="2"/>
+        </w:numPr>
+      </w:pPr>
+      <w:r>
+        <w:t xml:space="preserve">Run “testP.bat” with </w:t>
+      </w:r>
+      <w:r>
+        <w:t xml:space="preserve">the text file containing </w:t>
+      </w:r>
+      <w:r>
+        <w:t>the full path to the</w:t>
+      </w:r>
+      <w:r>
+        <w:t xml:space="preserve"> directory X with “reset” flag. Make sure that the result is what you expected.</w:t>
+      </w:r>
+    </w:p>
+    <w:p>
+      <w:pPr>
+        <w:pStyle w:val="ListParagraph"/>
+        <w:numPr>
+          <w:ilvl w:val="0"/>
+          <w:numId w:val="2"/>
+        </w:numPr>
+      </w:pPr>
+      <w:r>
+        <w:t>The tools will run in the corresponding tool subfolders, starting with pc.exe</w:t>
+      </w:r>
+      <w:r>
+        <w:t>, then tester.exe, then zinger.exe</w:t>
+      </w:r>
+      <w:r>
+        <w:t xml:space="preserve">. </w:t>
+      </w:r>
+      <w:r>
+        <w:t>A test case will be executed as if the working directory is X</w:t>
+      </w:r>
+      <w:r>
+        <w:t>.</w:t>
+      </w:r>
+    </w:p>
+    <w:p>
+      <w:pPr>
+        <w:pStyle w:val="ListParagraph"/>
+        <w:numPr>
+          <w:ilvl w:val="0"/>
+          <w:numId w:val="2"/>
+        </w:numPr>
+      </w:pPr>
+      <w:r>
+        <w:t>Even if the exe being tested crashes, then this will still be captured without crashing the testing tool.</w:t>
+      </w:r>
+    </w:p>
+    <w:p>
+      <w:pPr>
+        <w:pStyle w:val="ListParagraph"/>
+      </w:pPr>
+      <w:r>
+        <w:t>The last</w:t>
+      </w:r>
+      <w:r>
+        <w:t xml:space="preserve"> two steps are optional and can be delegated to Ella:</w:t>
+      </w:r>
+    </w:p>
+    <w:p>
+      <w:pPr>
+        <w:pStyle w:val="ListParagraph"/>
+        <w:numPr>
+          <w:ilvl w:val="0"/>
+          <w:numId w:val="2"/>
+        </w:numPr>
+      </w:pPr>
+      <w:r>
+        <w:t xml:space="preserve">Add the test case to </w:t>
+      </w:r>
+      <w:r>
+        <w:rPr>
+          <w:rFonts w:asciiTheme="minorHAnsi" w:hAnsiTheme="minorHAnsi"/>
+        </w:rPr>
+        <w:t>Plang\Doc\TestDocs\</w:t>
+      </w:r>
+      <w:r>
+        <w:rPr>
+          <w:rFonts w:asciiTheme="minorHAnsi" w:hAnsiTheme="minorHAnsi"/>
+        </w:rPr>
+        <w:t>Tests.xlsx.</w:t>
+      </w:r>
+    </w:p>
+    <w:p>
+      <w:pPr>
+        <w:pStyle w:val="ListParagraph"/>
+        <w:numPr>
+          <w:ilvl w:val="0"/>
+          <w:numId w:val="2"/>
+        </w:numPr>
+      </w:pPr>
+      <w:r>
+        <w:rPr>
+          <w:rFonts w:asciiTheme="minorHAnsi" w:hAnsiTheme="minorHAnsi"/>
+        </w:rPr>
+        <w:t xml:space="preserve">Add a hyperlink to the test file to </w:t>
+      </w:r>
+      <w:r>
+        <w:t>“\plang\Doc\TestDocs\TestingFram</w:t>
+      </w:r>
+      <w:r>
+        <w:t xml:space="preserve">ework.docx”, to the relevant </w:t>
+      </w:r>
+      <w:r>
+        <w:t>sub</w:t>
+      </w:r>
+      <w:r>
+        <w:t>section.</w:t>
+      </w:r>
+    </w:p>
+    <w:p>
+      <w:pPr>
+        <w:pStyle w:val="ListParagraph"/>
+      </w:pPr>
+    </w:p>
+    <w:p>
+      <w:r>
+        <w:t>The contents of “testconfig</w:t>
+      </w:r>
+      <w:r>
+        <w:t>*</w:t>
+      </w:r>
+      <w:r>
+        <w:t>.txt” is a sequence of directives of the form “directive: data”. The possible directives are:</w:t>
+      </w:r>
+    </w:p>
+    <w:p/>
+    <w:p>
+      <w:r>
+        <w:t>runPc: pc</w:t>
+      </w:r>
+      <w:r>
+        <w:t>.exe to run. Must be exactly one such directive.</w:t>
+      </w:r>
+    </w:p>
+    <w:p>
+      <w:r>
+        <w:t>runZing: zinger</w:t>
+      </w:r>
+      <w:r>
+        <w:t>.exe to run. Must be exactly one such directive.</w:t>
+      </w:r>
+    </w:p>
+    <w:p>
+      <w:r>
+        <w:t>runPrt: runtime exe to run. Must be exactly one such directive.</w:t>
+      </w:r>
+    </w:p>
+    <w:p>
+      <w:r>
+        <w:t>argPc: An arg to pass to pc.exe. If more than one arg directive, then args are passed in order</w:t>
+      </w:r>
+    </w:p>
+    <w:p>
+      <w:r>
+        <w:t>argZing: An arg to pass to zinger.exe. If more than one arg directive, then args are passed in order</w:t>
+      </w:r>
+    </w:p>
+    <w:p>
+      <w:r>
+        <w:t>argPrt: An arg to pass to runtime. If more than one arg directive, then args are passed in order</w:t>
+      </w:r>
+    </w:p>
+    <w:p>
+      <w:r>
+        <w:t>incPc: A file that should be included as output for pc.exe. Can be more than one such directive.</w:t>
+      </w:r>
+    </w:p>
+    <w:p>
+      <w:r>
+        <w:t>inc</w:t>
+      </w:r>
+      <w:r>
+        <w:t>Zing</w:t>
+      </w:r>
+      <w:r>
+        <w:t>: A file that should be included as output for zinger.exe. Can be more than one such directive.</w:t>
+      </w:r>
+    </w:p>
+    <w:p>
+      <w:r>
+        <w:t>incPrt: A file that should be included as output for runtime. Can be more than one such directive.</w:t>
+      </w:r>
+    </w:p>
+    <w:p>
+      <w:r>
+        <w:t>acc: A directory containing acceptor files (more about this later). Must be exactly one such directive.</w:t>
+      </w:r>
+    </w:p>
+    <w:p>
+      <w:r>
+        <w:t>del: A file to delete before running test case. Can be more than one such directive.</w:t>
+      </w:r>
+    </w:p>
+    <w:p>
+      <w:r>
+        <w:t>igp: Ignores output sent to the prompt by run</w:t>
+      </w:r>
+    </w:p>
+    <w:p>
+      <w:pPr>
+        <w:pStyle w:val="ListParagraph"/>
+        <w:ind w:left="0"/>
+      </w:pPr>
+      <w:r>
+        <w:t>dsc: A description of this test case</w:t>
+      </w:r>
+      <w:r>
+        <w:t xml:space="preserve">, including the subsection number from TestingFramework.docx </w:t>
+      </w:r>
+      <w:r>
+        <w:t xml:space="preserve">of the </w:t>
+      </w:r>
+    </w:p>
+    <w:p>
+      <w:pPr>
+        <w:pStyle w:val="ListParagraph"/>
+        <w:ind w:left="0"/>
+      </w:pPr>
+      <w:r>
+        <w:t xml:space="preserve">        specific feature tested, for example: “</w:t>
+      </w:r>
+      <w:r>
+        <w:t>dsc: 1.7. Transition to undefined state: error</w:t>
+      </w:r>
+      <w:r>
+        <w:t>”</w:t>
+      </w:r>
+    </w:p>
+    <w:p>
+      <w:pPr>
+        <w:pStyle w:val="ListParagraph"/>
+        <w:ind w:left="0"/>
+      </w:pPr>
+    </w:p>
+    <w:p>
+      <w:pPr>
+        <w:rPr>
+          <w:rStyle w:val="IntenseEmphasis"/>
+        </w:rPr>
+      </w:pPr>
+      <w:r>
+        <w:rPr>
+          <w:rStyle w:val="IntenseEmphasis"/>
+        </w:rPr>
+        <w:t>Additional tips on using the tool:</w:t>
+      </w:r>
+    </w:p>
+    <w:p>
+      <w:pPr>
+        <w:pStyle w:val="ListParagraph"/>
+        <w:numPr>
+          <w:ilvl w:val="0"/>
+          <w:numId w:val="3"/>
+        </w:numPr>
+      </w:pPr>
+      <w:r>
+        <w:t>if you include a generated output file in the acceptor criterion, make sure you delete the generated file first with a “del: file” directive. Otherwise, a stale file could be hanging around in the directory and accidentally cause a bad test to pass</w:t>
+      </w:r>
+    </w:p>
+    <w:p>
+      <w:pPr>
+        <w:pStyle w:val="ListParagraph"/>
+        <w:numPr>
+          <w:ilvl w:val="0"/>
+          <w:numId w:val="3"/>
+        </w:numPr>
+      </w:pPr>
+      <w:r>
+        <w:t>make sure the acceptor files and testconfig</w:t>
+      </w:r>
+      <w:r>
+        <w:t>*</w:t>
+      </w:r>
+      <w:r>
+        <w:t>.txt are checked in</w:t>
+      </w:r>
+    </w:p>
+    <w:p>
+      <w:pPr>
+        <w:pStyle w:val="ListParagraph"/>
+        <w:numPr>
+          <w:ilvl w:val="0"/>
+          <w:numId w:val="3"/>
+        </w:numPr>
+      </w:pPr>
+      <w:r>
+        <w:t>make sure outputs can be tuned to remove timestamps, time-to-completion, absolute paths. All of these are machine specific and will be captured by the testing tool. One someone else’s machine, these values may be different, cause a good output to fail to the test</w:t>
+      </w:r>
+    </w:p>
+    <w:p>
+      <w:pPr>
+        <w:pStyle w:val="ListParagraph"/>
+        <w:numPr>
+          <w:ilvl w:val="0"/>
+          <w:numId w:val="3"/>
+        </w:numPr>
+      </w:pPr>
+      <w:r>
+        <w:t xml:space="preserve">if P executables change, then run testP.bat before running </w:t>
+      </w:r>
+      <w:r>
+        <w:t>CheckP</w:t>
+      </w:r>
+      <w:r>
+        <w:t xml:space="preserve">.exe, such that </w:t>
+      </w:r>
+      <w:r>
+        <w:t>CheckP</w:t>
+      </w:r>
+      <w:r>
+        <w:t>.exe uses updated executables</w:t>
+      </w:r>
+      <w:r>
+        <w:t xml:space="preserve"> (or run “Bld\build.bat –d”)</w:t>
+      </w:r>
+    </w:p>
+    <w:p>
+      <w:pPr>
+        <w:pStyle w:val="ListParagraph"/>
+        <w:numPr>
+          <w:ilvl w:val="0"/>
+          <w:numId w:val="3"/>
+        </w:numPr>
+      </w:pPr>
+      <w:r>
+        <w:lastRenderedPageBreak/>
+        <w:t xml:space="preserve">if you want to run regression only on a specific feature folder F or on a single test X, run </w:t>
+      </w:r>
+    </w:p>
+    <w:p>
+      <w:pPr>
+        <w:pStyle w:val="ListParagraph"/>
+      </w:pPr>
+      <w:r>
+        <w:t>“testP.bat RegressionTests\F” or “testP.bat RegressionTests\F\E\X”</w:t>
+      </w:r>
+    </w:p>
+    <w:p>
+      <w:pPr>
+        <w:pStyle w:val="ListParagraph"/>
+        <w:numPr>
+          <w:ilvl w:val="0"/>
+          <w:numId w:val="3"/>
+        </w:numPr>
+      </w:pPr>
+      <w:r>
+        <w:t>the regression tool runs pc.exe (under Pc folder) only once for each test, and zinger and runtime re-use the files generated by pc.exe. That means that it is dangerous to run Zc or Prt without first running Pc. So, when running regression on a particular test, a good practice is to use the test folder (where .p file is located) as a parameter of testP.bat (and not Zc or Prt subfolders).</w:t>
+      </w:r>
+    </w:p>
+    <w:p/>
+    <w:p>
+      <w:pPr>
+        <w:rPr>
+          <w:rStyle w:val="IntenseEmphasis"/>
+        </w:rPr>
+      </w:pPr>
+      <w:r>
+        <w:rPr>
+          <w:rStyle w:val="IntenseEmphasis"/>
+        </w:rPr>
+        <w:t>Running regression on s specific test (faster way)</w:t>
+      </w:r>
+    </w:p>
+    <w:p>
+      <w:pPr>
+        <w:rPr>
+          <w:rStyle w:val="IntenseEmphasis"/>
+        </w:rPr>
+      </w:pPr>
+    </w:p>
+    <w:p>
+      <w:r>
+        <w:t>The “test</w:t>
+      </w:r>
+      <w:r>
+        <w:t>P</w:t>
+      </w:r>
+      <w:r>
+        <w:t>.bat” tool actually calls a tool called “</w:t>
+      </w:r>
+      <w:r>
+        <w:t>CheckP</w:t>
+      </w:r>
+      <w:r>
+        <w:t>.exe” located in “Tst\Tools\</w:t>
+      </w:r>
+      <w:r>
+        <w:t>CheckP</w:t>
+      </w:r>
+      <w:r>
+        <w:t>”. To run a single test case in directory X</w:t>
+      </w:r>
+      <w:r>
+        <w:t>\Tool (where Tool is Pc, Zc or Prt)</w:t>
+      </w:r>
+      <w:r>
+        <w:t>, do:</w:t>
+      </w:r>
+    </w:p>
+    <w:p/>
+    <w:p>
+      <w:pPr>
+        <w:rPr>
+          <w:rFonts w:ascii="Consolas" w:hAnsi="Consolas" w:cs="Consolas"/>
+        </w:rPr>
+      </w:pPr>
+      <w:r>
+        <w:rPr>
+          <w:rFonts w:ascii="Consolas" w:hAnsi="Consolas" w:cs="Consolas"/>
+        </w:rPr>
+        <w:t>Tests\...\X</w:t>
+      </w:r>
+      <w:r>
+        <w:rPr>
+          <w:rFonts w:ascii="Consolas" w:hAnsi="Consolas" w:cs="Consolas"/>
+        </w:rPr>
+        <w:t>\Tool</w:t>
+      </w:r>
+      <w:r>
+        <w:rPr>
+          <w:rFonts w:ascii="Consolas" w:hAnsi="Consolas" w:cs="Consolas"/>
+        </w:rPr>
+        <w:t>&gt; ...\Tools\</w:t>
+      </w:r>
+      <w:r>
+        <w:rPr>
+          <w:rFonts w:ascii="Consolas" w:hAnsi="Consolas" w:cs="Consolas"/>
+        </w:rPr>
+        <w:t>CheckP</w:t>
+      </w:r>
+      <w:r>
+        <w:rPr>
+          <w:rFonts w:ascii="Consolas" w:hAnsi="Consolas" w:cs="Consolas"/>
+        </w:rPr>
+        <w:t>\bin\debug\</w:t>
+      </w:r>
+      <w:r>
+        <w:rPr>
+          <w:rFonts w:ascii="Consolas" w:hAnsi="Consolas" w:cs="Consolas"/>
+        </w:rPr>
+        <w:t>CheckP</w:t>
+      </w:r>
+      <w:r>
+        <w:rPr>
+          <w:rFonts w:ascii="Consolas" w:hAnsi="Consolas" w:cs="Consolas"/>
+        </w:rPr>
+        <w:t>.exe –cfg:”testconfig.txt”</w:t>
+      </w:r>
+    </w:p>
+    <w:p/>
+    <w:p>
+      <w:r>
+        <w:t>Check</w:t>
+      </w:r>
+      <w:r>
+        <w:t>P</w:t>
+      </w:r>
+      <w:r>
+        <w:t xml:space="preserve"> will also create a new acceptor file, if you</w:t>
+      </w:r>
+      <w:r>
+        <w:t xml:space="preserve"> decide the output produced by C</w:t>
+      </w:r>
+      <w:r>
+        <w:t>heck</w:t>
+      </w:r>
+      <w:r>
+        <w:t>P</w:t>
+      </w:r>
+      <w:r>
+        <w:t xml:space="preserve"> is the correct output.</w:t>
+      </w:r>
+    </w:p>
+    <w:p/>
+    <w:p>
+      <w:pPr>
+        <w:rPr>
+          <w:rFonts w:ascii="Consolas" w:hAnsi="Consolas" w:cs="Consolas"/>
+        </w:rPr>
+      </w:pPr>
+      <w:r>
+        <w:rPr>
+          <w:rFonts w:ascii="Consolas" w:hAnsi="Consolas" w:cs="Consolas"/>
+        </w:rPr>
+        <w:t>Tests\...\X</w:t>
+      </w:r>
+      <w:r>
+        <w:rPr>
+          <w:rFonts w:ascii="Consolas" w:hAnsi="Consolas" w:cs="Consolas"/>
+        </w:rPr>
+        <w:t>\Tool</w:t>
+      </w:r>
+      <w:r>
+        <w:rPr>
+          <w:rFonts w:ascii="Consolas" w:hAnsi="Consolas" w:cs="Consolas"/>
+        </w:rPr>
+        <w:t>&gt; ...\Tools\</w:t>
+      </w:r>
+      <w:r>
+        <w:rPr>
+          <w:rFonts w:ascii="Consolas" w:hAnsi="Consolas" w:cs="Consolas"/>
+        </w:rPr>
+        <w:t>CheckP</w:t>
+      </w:r>
+      <w:r>
+        <w:rPr>
+          <w:rFonts w:ascii="Consolas" w:hAnsi="Consolas" w:cs="Consolas"/>
+        </w:rPr>
+        <w:t>\bin\debug\</w:t>
+      </w:r>
+      <w:r>
+        <w:rPr>
+          <w:rFonts w:ascii="Consolas" w:hAnsi="Consolas" w:cs="Consolas"/>
+        </w:rPr>
+        <w:t>CheckP</w:t>
+      </w:r>
+      <w:r>
+        <w:rPr>
+          <w:rFonts w:ascii="Consolas" w:hAnsi="Consolas" w:cs="Consolas"/>
+        </w:rPr>
+        <w:t>.exe –cfg:”testconfig.txt” –add</w:t>
+      </w:r>
+    </w:p>
+    <w:p/>
+    <w:p>
+      <w:r>
+        <w:t xml:space="preserve">This creates a file called acc_i.txt. Initially, i = 0. Each time you run with the –add flag, </w:t>
+      </w:r>
+      <w:r>
+        <w:t>CheckP</w:t>
+      </w:r>
+      <w:r>
+        <w:t xml:space="preserve"> finds the index of largest acceptor and then creates a new acceptor with an index one larger. The only reason you ne</w:t>
+      </w:r>
+      <w:r>
+        <w:t xml:space="preserve">ed more than one acceptor file </w:t>
+      </w:r>
+      <w:r>
+        <w:t xml:space="preserve">would be if the generated output would differ between operating systems / platforms. </w:t>
+      </w:r>
+      <w:r>
+        <w:t xml:space="preserve">If this is the case, the tool will compare the output against each of the acceptor files, and if one of them matches, the test passes. </w:t>
+      </w:r>
+    </w:p>
+    <w:p>
+      <w:r>
+        <w:t xml:space="preserve">Otherwise, one acceptor should be enough. If you update the test case and the acceptance criterion changes, then you should delete the stale acceptors, and then run </w:t>
+      </w:r>
+      <w:r>
+        <w:t>CheckP</w:t>
+      </w:r>
+      <w:r>
+        <w:t xml:space="preserve">.exe with the –add flag. </w:t>
+      </w:r>
+    </w:p>
+    <w:p>
+      <w:bookmarkStart w:id="0" w:name="_GoBack"/>
+      <w:bookmarkEnd w:id="0"/>
+    </w:p>
     <w:p/>
     <w:p/>
     <w:p/>

</xml_diff>

<commit_message>
regression tool fixed for runtime; runtime tests added
</commit_message>
<xml_diff>
--- a/Doc/TestDocs/RegressionTestTool.docx
+++ b/Doc/TestDocs/RegressionTestTool.docx
@@ -1177,6 +1177,48 @@
         <w:t>Tst\SampleProtocols.txt</w:t>
       </w:r>
     </w:p>
+    <w:p>
+      <w:r>
+        <w:t>Please note that in the file with test directories, the names of the directories should either be absolute paths, or paths relative to Tst directory. IN the latter case, the directory name should start with either “.\” or with the name (no backslash). For example:</w:t>
+      </w:r>
+      <w:r>
+        <w:br/>
+        <w:t>Correct directory names:</w:t>
+      </w:r>
+    </w:p>
+    <w:p>
+      <w:r>
+        <w:t>D:\PLanguage\plang\Tst\RegressionTests</w:t>
+      </w:r>
+    </w:p>
+    <w:p>
+      <w:r>
+        <w:t>.</w:t>
+      </w:r>
+      <w:r>
+        <w:t>\RegressionTests</w:t>
+      </w:r>
+    </w:p>
+    <w:p>
+      <w:r>
+        <w:t>RegressionTests</w:t>
+      </w:r>
+    </w:p>
+    <w:p>
+      <w:r>
+        <w:t>Incorrect directory name:</w:t>
+      </w:r>
+    </w:p>
+    <w:p>
+      <w:r>
+        <w:t>\</w:t>
+      </w:r>
+      <w:bookmarkStart w:id="0" w:name="_GoBack"/>
+      <w:bookmarkEnd w:id="0"/>
+      <w:r>
+        <w:t>RegressionTests</w:t>
+      </w:r>
+    </w:p>
     <w:p/>
     <w:p/>
     <w:p>
@@ -1576,6 +1618,7 @@
         </w:numPr>
       </w:pPr>
       <w:r>
+        <w:lastRenderedPageBreak/>
         <w:t>Create a file called “X\myfile.p”, which is your test case (the name of myfile.p doesn’t matter)</w:t>
       </w:r>
       <w:r>
@@ -1663,7 +1706,6 @@
         <w:pStyle w:val="ListParagraph"/>
       </w:pPr>
       <w:r>
-        <w:lastRenderedPageBreak/>
         <w:t>Note that in case of a “Correct” test, the runtime program is non-terminating – hence no Prt folder for such tests.</w:t>
       </w:r>
     </w:p>
@@ -2028,6 +2070,7 @@
         </w:numPr>
       </w:pPr>
       <w:r>
+        <w:lastRenderedPageBreak/>
         <w:t>if you include a generated output file in the acceptor criterion, make sure you delete the generated file first with a “del: file” directive. Otherwise, a stale file could be hanging around in the directory and accidentally cause a bad test to pass</w:t>
       </w:r>
     </w:p>
@@ -2097,7 +2140,6 @@
         </w:numPr>
       </w:pPr>
       <w:r>
-        <w:lastRenderedPageBreak/>
         <w:t xml:space="preserve">if you want to run regression only on a specific feature folder F or on a single test X, run </w:t>
       </w:r>
     </w:p>
@@ -2327,10 +2369,7 @@
         <w:t xml:space="preserve">.exe with the –add flag. </w:t>
       </w:r>
     </w:p>
-    <w:p>
-      <w:bookmarkStart w:id="0" w:name="_GoBack"/>
-      <w:bookmarkEnd w:id="0"/>
-    </w:p>
+    <w:p/>
     <w:p/>
     <w:p/>
     <w:p/>

</xml_diff>

<commit_message>
added an option to RunPTool to use Pci server fixed bugs in Pci changed reset option to /reset for RunPTool
</commit_message>
<xml_diff>
--- a/Doc/TestDocs/RegressionTestTool.docx
+++ b/Doc/TestDocs/RegressionTestTool.docx
@@ -715,7 +715,13 @@
         <w:t>&gt;</w:t>
       </w:r>
       <w:r>
-        <w:t xml:space="preserve"> reset</w:t>
+        <w:t xml:space="preserve"> </w:t>
+      </w:r>
+      <w:r>
+        <w:t>/</w:t>
+      </w:r>
+      <w:r>
+        <w:t>reset</w:t>
       </w:r>
       <w:r>
         <w:t>”</w:t>
@@ -1110,7 +1116,13 @@
         <w:t>]</w:t>
       </w:r>
       <w:r>
-        <w:t xml:space="preserve"> [reset]</w:t>
+        <w:t xml:space="preserve"> [</w:t>
+      </w:r>
+      <w:r>
+        <w:t>/</w:t>
+      </w:r>
+      <w:r>
+        <w:t>reset]</w:t>
       </w:r>
       <w:r>
         <w:t xml:space="preserve">” will build a debug drop of PLang and run tests against it. </w:t>
@@ -1213,8 +1225,6 @@
       <w:r>
         <w:t>\</w:t>
       </w:r>
-      <w:bookmarkStart w:id="0" w:name="_GoBack"/>
-      <w:bookmarkEnd w:id="0"/>
       <w:r>
         <w:t>RegressionTests</w:t>
       </w:r>
@@ -1301,7 +1311,13 @@
         </w:numPr>
       </w:pPr>
       <w:r>
-        <w:t>If no “reset”</w:t>
+        <w:t>If no “</w:t>
+      </w:r>
+      <w:r>
+        <w:t>/</w:t>
+      </w:r>
+      <w:r>
+        <w:t>reset”</w:t>
       </w:r>
       <w:r>
         <w:t xml:space="preserve"> flag</w:t>
@@ -1326,7 +1342,13 @@
         <w:pStyle w:val="ListParagraph"/>
       </w:pPr>
       <w:r>
-        <w:t>With “reset</w:t>
+        <w:t>With “</w:t>
+      </w:r>
+      <w:r>
+        <w:t>/</w:t>
+      </w:r>
+      <w:r>
+        <w:t>reset</w:t>
       </w:r>
       <w:r>
         <w:t>” flag</w:t>
@@ -1423,10 +1445,7 @@
         <w:pStyle w:val="ListParagraph"/>
       </w:pPr>
       <w:r>
-        <w:t xml:space="preserve">                                on the failing tests only (as th</w:t>
-      </w:r>
-      <w:r>
-        <w:t>e first parameter for testP.bat</w:t>
+        <w:t xml:space="preserve">                                on the failing tests only (as the first parameter for testP.bat</w:t>
       </w:r>
       <w:r>
         <w:t>)</w:t>
@@ -1822,7 +1841,15 @@
         <w:t>the full path to the</w:t>
       </w:r>
       <w:r>
-        <w:t xml:space="preserve"> directory X with “reset” flag. Make sure that the result is what you expected.</w:t>
+        <w:t xml:space="preserve"> directory X with “</w:t>
+      </w:r>
+      <w:r>
+        <w:t>/</w:t>
+      </w:r>
+      <w:bookmarkStart w:id="0" w:name="_GoBack"/>
+      <w:bookmarkEnd w:id="0"/>
+      <w:r>
+        <w:t>reset” flag. Make sure that the result is what you expected.</w:t>
       </w:r>
     </w:p>
     <w:p>
@@ -2385,7 +2412,7 @@
 
 <file path=word/numbering.xml><?xml version="1.0" encoding="utf-8"?>
 <w:numbering xmlns:wpc="http://schemas.microsoft.com/office/word/2010/wordprocessingCanvas" xmlns:mc="http://schemas.openxmlformats.org/markup-compatibility/2006" xmlns:o="urn:schemas-microsoft-com:office:office" xmlns:r="http://schemas.openxmlformats.org/officeDocument/2006/relationships" xmlns:m="http://schemas.openxmlformats.org/officeDocument/2006/math" xmlns:v="urn:schemas-microsoft-com:vml" xmlns:wp14="http://schemas.microsoft.com/office/word/2010/wordprocessingDrawing" xmlns:wp="http://schemas.openxmlformats.org/drawingml/2006/wordprocessingDrawing" xmlns:w10="urn:schemas-microsoft-com:office:word" xmlns:w="http://schemas.openxmlformats.org/wordprocessingml/2006/main" xmlns:w14="http://schemas.microsoft.com/office/word/2010/wordml" xmlns:w15="http://schemas.microsoft.com/office/word/2012/wordml" xmlns:wpg="http://schemas.microsoft.com/office/word/2010/wordprocessingGroup" xmlns:wpi="http://schemas.microsoft.com/office/word/2010/wordprocessingInk" xmlns:wne="http://schemas.microsoft.com/office/word/2006/wordml" xmlns:wps="http://schemas.microsoft.com/office/word/2010/wordprocessingShape" mc:Ignorable="w14 w15 wp14">
-  <w:abstractNum w:abstractNumId="0">
+  <w:abstractNum w:abstractNumId="0" w15:restartNumberingAfterBreak="0">
     <w:nsid w:val="0A5040D4"/>
     <w:multiLevelType w:val="hybridMultilevel"/>
     <w:tmpl w:val="0D56182C"/>
@@ -2471,7 +2498,7 @@
       </w:pPr>
     </w:lvl>
   </w:abstractNum>
-  <w:abstractNum w:abstractNumId="1">
+  <w:abstractNum w:abstractNumId="1" w15:restartNumberingAfterBreak="0">
     <w:nsid w:val="0FEC15D8"/>
     <w:multiLevelType w:val="hybridMultilevel"/>
     <w:tmpl w:val="C01213AE"/>
@@ -2557,7 +2584,7 @@
       </w:pPr>
     </w:lvl>
   </w:abstractNum>
-  <w:abstractNum w:abstractNumId="2">
+  <w:abstractNum w:abstractNumId="2" w15:restartNumberingAfterBreak="0">
     <w:nsid w:val="1A67148B"/>
     <w:multiLevelType w:val="hybridMultilevel"/>
     <w:tmpl w:val="BBBEECB6"/>
@@ -2670,7 +2697,7 @@
       </w:rPr>
     </w:lvl>
   </w:abstractNum>
-  <w:abstractNum w:abstractNumId="3">
+  <w:abstractNum w:abstractNumId="3" w15:restartNumberingAfterBreak="0">
     <w:nsid w:val="531A4ECE"/>
     <w:multiLevelType w:val="hybridMultilevel"/>
     <w:tmpl w:val="10DE5F9E"/>
@@ -2756,7 +2783,7 @@
       </w:pPr>
     </w:lvl>
   </w:abstractNum>
-  <w:abstractNum w:abstractNumId="4">
+  <w:abstractNum w:abstractNumId="4" w15:restartNumberingAfterBreak="0">
     <w:nsid w:val="70D208A7"/>
     <w:multiLevelType w:val="hybridMultilevel"/>
     <w:tmpl w:val="5DDC1408"/>
@@ -2869,7 +2896,7 @@
       </w:rPr>
     </w:lvl>
   </w:abstractNum>
-  <w:abstractNum w:abstractNumId="5">
+  <w:abstractNum w:abstractNumId="5" w15:restartNumberingAfterBreak="0">
     <w:nsid w:val="7BC2254B"/>
     <w:multiLevelType w:val="hybridMultilevel"/>
     <w:tmpl w:val="944A4CDC"/>

</xml_diff>

<commit_message>
References to CheckP removed
</commit_message>
<xml_diff>
--- a/Doc/TestDocs/RegressionTestTool.docx
+++ b/Doc/TestDocs/RegressionTestTool.docx
@@ -731,161 +731,6 @@
       <w:pPr>
         <w:pStyle w:val="ListParagraph"/>
       </w:pPr>
-    </w:p>
-    <w:p>
-      <w:pPr>
-        <w:pStyle w:val="ListParagraph"/>
-        <w:rPr>
-          <w:rFonts w:asciiTheme="minorHAnsi" w:hAnsiTheme="minorHAnsi" w:cstheme="minorBidi"/>
-        </w:rPr>
-      </w:pPr>
-      <w:r>
-        <w:t>For reset in a separate test directory</w:t>
-      </w:r>
-      <w:r>
-        <w:t xml:space="preserve"> X</w:t>
-      </w:r>
-      <w:r>
-        <w:t>, there’</w:t>
-      </w:r>
-      <w:r>
-        <w:t>s an alternative and faster way</w:t>
-      </w:r>
-      <w:r>
-        <w:t>:</w:t>
-      </w:r>
-    </w:p>
-    <w:p>
-      <w:pPr>
-        <w:rPr>
-          <w:rFonts w:asciiTheme="minorHAnsi" w:hAnsiTheme="minorHAnsi" w:cs="Consolas"/>
-        </w:rPr>
-      </w:pPr>
-      <w:r>
-        <w:rPr>
-          <w:rFonts w:asciiTheme="minorHAnsi" w:hAnsiTheme="minorHAnsi" w:cstheme="minorBidi"/>
-        </w:rPr>
-        <w:t xml:space="preserve">              </w:t>
-      </w:r>
-      <w:r>
-        <w:rPr>
-          <w:rFonts w:asciiTheme="minorHAnsi" w:hAnsiTheme="minorHAnsi" w:cstheme="minorBidi"/>
-        </w:rPr>
-        <w:t>“</w:t>
-      </w:r>
-      <w:r>
-        <w:rPr>
-          <w:rFonts w:asciiTheme="minorHAnsi" w:hAnsiTheme="minorHAnsi" w:cstheme="minorBidi"/>
-        </w:rPr>
-        <w:t xml:space="preserve"> </w:t>
-      </w:r>
-      <w:r>
-        <w:rPr>
-          <w:rFonts w:asciiTheme="minorHAnsi" w:hAnsiTheme="minorHAnsi" w:cs="Consolas"/>
-        </w:rPr>
-        <w:t>Tests\...\X&gt; ...\Tools\</w:t>
-      </w:r>
-      <w:r>
-        <w:rPr>
-          <w:rFonts w:asciiTheme="minorHAnsi" w:hAnsiTheme="minorHAnsi" w:cs="Consolas"/>
-        </w:rPr>
-        <w:t>CheckP</w:t>
-      </w:r>
-      <w:r>
-        <w:rPr>
-          <w:rFonts w:asciiTheme="minorHAnsi" w:hAnsiTheme="minorHAnsi" w:cs="Consolas"/>
-        </w:rPr>
-        <w:t>\bin\debug\</w:t>
-      </w:r>
-      <w:r>
-        <w:rPr>
-          <w:rFonts w:asciiTheme="minorHAnsi" w:hAnsiTheme="minorHAnsi" w:cs="Consolas"/>
-          <w:b/>
-        </w:rPr>
-        <w:t>CheckP</w:t>
-      </w:r>
-      <w:r>
-        <w:rPr>
-          <w:rFonts w:asciiTheme="minorHAnsi" w:hAnsiTheme="minorHAnsi" w:cs="Consolas"/>
-          <w:b/>
-        </w:rPr>
-        <w:t>.exe</w:t>
-      </w:r>
-      <w:r>
-        <w:rPr>
-          <w:rFonts w:asciiTheme="minorHAnsi" w:hAnsiTheme="minorHAnsi" w:cs="Consolas"/>
-        </w:rPr>
-        <w:t xml:space="preserve"> –cfg:”testconfig.txt” –add”</w:t>
-      </w:r>
-    </w:p>
-    <w:p>
-      <w:pPr>
-        <w:rPr>
-          <w:rFonts w:asciiTheme="minorHAnsi" w:hAnsiTheme="minorHAnsi" w:cstheme="minorBidi"/>
-        </w:rPr>
-      </w:pPr>
-      <w:r>
-        <w:rPr>
-          <w:rFonts w:asciiTheme="minorHAnsi" w:hAnsiTheme="minorHAnsi" w:cstheme="minorBidi"/>
-        </w:rPr>
-        <w:t xml:space="preserve">                “</w:t>
-      </w:r>
-      <w:r>
-        <w:rPr>
-          <w:rFonts w:asciiTheme="minorHAnsi" w:hAnsiTheme="minorHAnsi" w:cstheme="minorBidi"/>
-        </w:rPr>
-        <w:t>CheckP</w:t>
-      </w:r>
-      <w:r>
-        <w:rPr>
-          <w:rFonts w:asciiTheme="minorHAnsi" w:hAnsiTheme="minorHAnsi" w:cstheme="minorBidi"/>
-        </w:rPr>
-        <w:t>.exe”</w:t>
-      </w:r>
-      <w:r>
-        <w:rPr>
-          <w:rFonts w:asciiTheme="minorHAnsi" w:hAnsiTheme="minorHAnsi" w:cstheme="minorBidi"/>
-        </w:rPr>
-        <w:t xml:space="preserve"> </w:t>
-      </w:r>
-      <w:r>
-        <w:rPr>
-          <w:rFonts w:asciiTheme="minorHAnsi" w:hAnsiTheme="minorHAnsi" w:cstheme="minorBidi"/>
-        </w:rPr>
-        <w:t xml:space="preserve">is faster than “testP.bat”, since it </w:t>
-      </w:r>
-      <w:r>
-        <w:rPr>
-          <w:rFonts w:asciiTheme="minorHAnsi" w:hAnsiTheme="minorHAnsi" w:cstheme="minorBidi"/>
-        </w:rPr>
-        <w:t>does not rebuild</w:t>
-      </w:r>
-      <w:r>
-        <w:rPr>
-          <w:rFonts w:asciiTheme="minorHAnsi" w:hAnsiTheme="minorHAnsi" w:cstheme="minorBidi"/>
-        </w:rPr>
-        <w:t xml:space="preserve"> </w:t>
-      </w:r>
-      <w:r>
-        <w:rPr>
-          <w:rFonts w:asciiTheme="minorHAnsi" w:hAnsiTheme="minorHAnsi" w:cstheme="minorBidi"/>
-        </w:rPr>
-        <w:t>Plang.</w:t>
-      </w:r>
-    </w:p>
-    <w:p>
-      <w:pPr>
-        <w:rPr>
-          <w:rFonts w:asciiTheme="minorHAnsi" w:hAnsiTheme="minorHAnsi" w:cstheme="minorBidi"/>
-        </w:rPr>
-      </w:pPr>
-      <w:r>
-        <w:rPr>
-          <w:rFonts w:asciiTheme="minorHAnsi" w:hAnsiTheme="minorHAnsi" w:cstheme="minorBidi"/>
-        </w:rPr>
-        <w:tab/>
-        <w:t>More details on running CheckP.exe are below.</w:t>
-      </w:r>
     </w:p>
     <w:p>
       <w:pPr>
@@ -1085,97 +930,97 @@
     </w:p>
     <w:p>
       <w:r>
+        <w:t>“Plan</w:t>
+      </w:r>
+      <w:r>
+        <w:t>g</w:t>
+      </w:r>
+      <w:r>
+        <w:t xml:space="preserve">\Tst&gt; </w:t>
+      </w:r>
+      <w:r>
+        <w:t xml:space="preserve">testP.bat </w:t>
+      </w:r>
+      <w:r>
+        <w:t>[</w:t>
+      </w:r>
+      <w:r>
+        <w:t>&lt;</w:t>
+      </w:r>
+      <w:r>
+        <w:t xml:space="preserve">path to the </w:t>
+      </w:r>
+      <w:r>
+        <w:t>text file with test directories</w:t>
+      </w:r>
+      <w:r>
+        <w:t>&gt;</w:t>
+      </w:r>
+      <w:r>
+        <w:t>]</w:t>
+      </w:r>
+      <w:r>
+        <w:t xml:space="preserve"> [</w:t>
+      </w:r>
+      <w:r>
+        <w:t>/</w:t>
+      </w:r>
+      <w:r>
+        <w:t>reset]</w:t>
+      </w:r>
+      <w:r>
+        <w:t xml:space="preserve">” will build a debug drop of PLang and run tests against it. </w:t>
+      </w:r>
+    </w:p>
+    <w:p>
+      <w:r>
+        <w:t xml:space="preserve">If you run </w:t>
+      </w:r>
+      <w:r>
+        <w:t>testP.bat</w:t>
+      </w:r>
+      <w:r>
+        <w:t xml:space="preserve"> with no parameters, both regular and long regressions will run.</w:t>
+      </w:r>
+    </w:p>
+    <w:p>
+      <w:r>
+        <w:t>For now, testP.bat only handles positional parameters, so t</w:t>
+      </w:r>
+      <w:r>
+        <w:t>o reset regression, the</w:t>
+      </w:r>
+      <w:r>
+        <w:t xml:space="preserve"> first</w:t>
+      </w:r>
+      <w:r>
+        <w:t xml:space="preserve"> parameter </w:t>
+      </w:r>
+      <w:r>
+        <w:t>&lt;</w:t>
+      </w:r>
+      <w:r>
+        <w:t xml:space="preserve"> </w:t>
+      </w:r>
+      <w:r>
+        <w:t>path to the text file with test directories</w:t>
+      </w:r>
+      <w:r>
+        <w:t xml:space="preserve"> </w:t>
+      </w:r>
+      <w:r>
+        <w:t>&gt;</w:t>
+      </w:r>
+      <w:r>
+        <w:t xml:space="preserve"> must be present</w:t>
+      </w:r>
+      <w:r>
+        <w:t>.</w:t>
+      </w:r>
+    </w:p>
+    <w:p>
+      <w:r>
         <w:lastRenderedPageBreak/>
-        <w:t>“Plan</w:t>
-      </w:r>
-      <w:r>
-        <w:t>g</w:t>
-      </w:r>
-      <w:r>
-        <w:t xml:space="preserve">\Tst&gt; </w:t>
-      </w:r>
-      <w:r>
-        <w:t xml:space="preserve">testP.bat </w:t>
-      </w:r>
-      <w:r>
-        <w:t>[</w:t>
-      </w:r>
-      <w:r>
-        <w:t>&lt;</w:t>
-      </w:r>
-      <w:r>
-        <w:t xml:space="preserve">path to the </w:t>
-      </w:r>
-      <w:r>
-        <w:t>text file with test directories</w:t>
-      </w:r>
-      <w:r>
-        <w:t>&gt;</w:t>
-      </w:r>
-      <w:r>
-        <w:t>]</w:t>
-      </w:r>
-      <w:r>
-        <w:t xml:space="preserve"> [</w:t>
-      </w:r>
-      <w:r>
-        <w:t>/</w:t>
-      </w:r>
-      <w:r>
-        <w:t>reset]</w:t>
-      </w:r>
-      <w:r>
-        <w:t xml:space="preserve">” will build a debug drop of PLang and run tests against it. </w:t>
-      </w:r>
-    </w:p>
-    <w:p>
-      <w:r>
-        <w:t xml:space="preserve">If you run </w:t>
-      </w:r>
-      <w:r>
-        <w:t>testP.bat</w:t>
-      </w:r>
-      <w:r>
-        <w:t xml:space="preserve"> with no parameters, both regular and long regressions will run.</w:t>
-      </w:r>
-    </w:p>
-    <w:p>
-      <w:r>
-        <w:t>For now, testP.bat only handles positional parameters, so t</w:t>
-      </w:r>
-      <w:r>
-        <w:t>o reset regression, the</w:t>
-      </w:r>
-      <w:r>
-        <w:t xml:space="preserve"> first</w:t>
-      </w:r>
-      <w:r>
-        <w:t xml:space="preserve"> parameter </w:t>
-      </w:r>
-      <w:r>
-        <w:t>&lt;</w:t>
-      </w:r>
-      <w:r>
-        <w:t xml:space="preserve"> </w:t>
-      </w:r>
-      <w:r>
-        <w:t>path to the text file with test directories</w:t>
-      </w:r>
-      <w:r>
-        <w:t xml:space="preserve"> </w:t>
-      </w:r>
-      <w:r>
-        <w:t>&gt;</w:t>
-      </w:r>
-      <w:r>
-        <w:t xml:space="preserve"> must be present</w:t>
-      </w:r>
-      <w:r>
-        <w:t>.</w:t>
-      </w:r>
-    </w:p>
-    <w:p>
-      <w:r>
         <w:t>To run regular and long regressions, use files</w:t>
       </w:r>
     </w:p>
@@ -1372,37 +1217,15 @@
         <w:t xml:space="preserve">; </w:t>
       </w:r>
       <w:r>
-        <w:t xml:space="preserve">all other acceptor files are deleted; </w:t>
-      </w:r>
-      <w:r>
-        <w:t xml:space="preserve">this is equivalent to calling </w:t>
-      </w:r>
-      <w:r>
-        <w:t>CheckP</w:t>
-      </w:r>
-      <w:r>
-        <w:t xml:space="preserve"> </w:t>
-      </w:r>
-      <w:r>
-        <w:t>with “-add</w:t>
-      </w:r>
-      <w:r>
-        <w:t>” flag</w:t>
-      </w:r>
-      <w:r>
-        <w:t xml:space="preserve"> for all tests.</w:t>
-      </w:r>
-      <w:r>
-        <w:t xml:space="preserve"> </w:t>
-      </w:r>
-    </w:p>
-    <w:p>
-      <w:pPr>
-        <w:pStyle w:val="ListParagraph"/>
-        <w:numPr>
-          <w:ilvl w:val="0"/>
-          <w:numId w:val="1"/>
-        </w:numPr>
+        <w:t>all other acceptor files are deleted</w:t>
+      </w:r>
+      <w:r>
+        <w:t>.</w:t>
+      </w:r>
+    </w:p>
+    <w:p>
+      <w:pPr>
+        <w:pStyle w:val="ListParagraph"/>
       </w:pPr>
       <w:r>
         <w:t>If there are failing</w:t>
@@ -1637,7 +1460,6 @@
         </w:numPr>
       </w:pPr>
       <w:r>
-        <w:lastRenderedPageBreak/>
         <w:t>Create a file called “X\myfile.p”, which is your test case (the name of myfile.p doesn’t matter)</w:t>
       </w:r>
       <w:r>
@@ -1701,6 +1523,7 @@
         <w:pStyle w:val="ListParagraph"/>
       </w:pPr>
       <w:r>
+        <w:lastRenderedPageBreak/>
         <w:t>StaticError                             Pc</w:t>
       </w:r>
     </w:p>
@@ -1846,8 +1669,6 @@
       <w:r>
         <w:t>/</w:t>
       </w:r>
-      <w:bookmarkStart w:id="0" w:name="_GoBack"/>
-      <w:bookmarkEnd w:id="0"/>
       <w:r>
         <w:t>reset” flag. Make sure that the result is what you expected.</w:t>
       </w:r>
@@ -2097,7 +1918,6 @@
         </w:numPr>
       </w:pPr>
       <w:r>
-        <w:lastRenderedPageBreak/>
         <w:t>if you include a generated output file in the acceptor criterion, make sure you delete the generated file first with a “del: file” directive. Otherwise, a stale file could be hanging around in the directory and accidentally cause a bad test to pass</w:t>
       </w:r>
     </w:p>
@@ -2128,6 +1948,7 @@
         </w:numPr>
       </w:pPr>
       <w:r>
+        <w:lastRenderedPageBreak/>
         <w:t>make sure outputs can be tuned to remove timestamps, time-to-completion, absolute paths. All of these are machine specific and will be captured by the testing tool. One someone else’s machine, these values may be different, cause a good output to fail to the test</w:t>
       </w:r>
     </w:p>
@@ -2140,22 +1961,15 @@
         </w:numPr>
       </w:pPr>
       <w:r>
-        <w:t xml:space="preserve">if P executables change, then run testP.bat before running </w:t>
-      </w:r>
-      <w:r>
-        <w:t>CheckP</w:t>
-      </w:r>
-      <w:r>
-        <w:t xml:space="preserve">.exe, such that </w:t>
-      </w:r>
-      <w:r>
-        <w:t>CheckP</w:t>
-      </w:r>
-      <w:r>
-        <w:t>.exe uses updated executables</w:t>
-      </w:r>
-      <w:r>
-        <w:t xml:space="preserve"> (or run “Bld\build.bat –d”)</w:t>
+        <w:t xml:space="preserve">if you want to run regression only on a specific feature folder F or on a single test X, run </w:t>
+      </w:r>
+    </w:p>
+    <w:p>
+      <w:pPr>
+        <w:pStyle w:val="ListParagraph"/>
+      </w:pPr>
+      <w:r>
+        <w:t>“testP.bat RegressionTests\F” or “testP.bat RegressionTests\F\E\X”</w:t>
       </w:r>
     </w:p>
     <w:p>
@@ -2167,234 +1981,12 @@
         </w:numPr>
       </w:pPr>
       <w:r>
-        <w:t xml:space="preserve">if you want to run regression only on a specific feature folder F or on a single test X, run </w:t>
-      </w:r>
-    </w:p>
-    <w:p>
-      <w:pPr>
-        <w:pStyle w:val="ListParagraph"/>
-      </w:pPr>
-      <w:r>
-        <w:t>“testP.bat RegressionTests\F” or “testP.bat RegressionTests\F\E\X”</w:t>
-      </w:r>
-    </w:p>
-    <w:p>
-      <w:pPr>
-        <w:pStyle w:val="ListParagraph"/>
-        <w:numPr>
-          <w:ilvl w:val="0"/>
-          <w:numId w:val="3"/>
-        </w:numPr>
-      </w:pPr>
-      <w:r>
         <w:t>the regression tool runs pc.exe (under Pc folder) only once for each test, and zinger and runtime re-use the files generated by pc.exe. That means that it is dangerous to run Zc or Prt without first running Pc. So, when running regression on a particular test, a good practice is to use the test folder (where .p file is located) as a parameter of testP.bat (and not Zc or Prt subfolders).</w:t>
       </w:r>
     </w:p>
-    <w:p/>
-    <w:p>
-      <w:pPr>
-        <w:rPr>
-          <w:rStyle w:val="IntenseEmphasis"/>
-        </w:rPr>
-      </w:pPr>
-      <w:r>
-        <w:rPr>
-          <w:rStyle w:val="IntenseEmphasis"/>
-        </w:rPr>
-        <w:t>Running regression on s specific test (faster way)</w:t>
-      </w:r>
-    </w:p>
-    <w:p>
-      <w:pPr>
-        <w:rPr>
-          <w:rStyle w:val="IntenseEmphasis"/>
-        </w:rPr>
-      </w:pPr>
-    </w:p>
-    <w:p>
-      <w:r>
-        <w:t>The “test</w:t>
-      </w:r>
-      <w:r>
-        <w:t>P</w:t>
-      </w:r>
-      <w:r>
-        <w:t>.bat” tool actually calls a tool called “</w:t>
-      </w:r>
-      <w:r>
-        <w:t>CheckP</w:t>
-      </w:r>
-      <w:r>
-        <w:t>.exe” located in “Tst\Tools\</w:t>
-      </w:r>
-      <w:r>
-        <w:t>CheckP</w:t>
-      </w:r>
-      <w:r>
-        <w:t>”. To run a single test case in directory X</w:t>
-      </w:r>
-      <w:r>
-        <w:t>\Tool (where Tool is Pc, Zc or Prt)</w:t>
-      </w:r>
-      <w:r>
-        <w:t>, do:</w:t>
-      </w:r>
-    </w:p>
-    <w:p/>
-    <w:p>
-      <w:pPr>
-        <w:rPr>
-          <w:rFonts w:ascii="Consolas" w:hAnsi="Consolas" w:cs="Consolas"/>
-        </w:rPr>
-      </w:pPr>
-      <w:r>
-        <w:rPr>
-          <w:rFonts w:ascii="Consolas" w:hAnsi="Consolas" w:cs="Consolas"/>
-        </w:rPr>
-        <w:t>Tests\...\X</w:t>
-      </w:r>
-      <w:r>
-        <w:rPr>
-          <w:rFonts w:ascii="Consolas" w:hAnsi="Consolas" w:cs="Consolas"/>
-        </w:rPr>
-        <w:t>\Tool</w:t>
-      </w:r>
-      <w:r>
-        <w:rPr>
-          <w:rFonts w:ascii="Consolas" w:hAnsi="Consolas" w:cs="Consolas"/>
-        </w:rPr>
-        <w:t>&gt; ...\Tools\</w:t>
-      </w:r>
-      <w:r>
-        <w:rPr>
-          <w:rFonts w:ascii="Consolas" w:hAnsi="Consolas" w:cs="Consolas"/>
-        </w:rPr>
-        <w:t>CheckP</w:t>
-      </w:r>
-      <w:r>
-        <w:rPr>
-          <w:rFonts w:ascii="Consolas" w:hAnsi="Consolas" w:cs="Consolas"/>
-        </w:rPr>
-        <w:t>\bin\debug\</w:t>
-      </w:r>
-      <w:r>
-        <w:rPr>
-          <w:rFonts w:ascii="Consolas" w:hAnsi="Consolas" w:cs="Consolas"/>
-        </w:rPr>
-        <w:t>CheckP</w:t>
-      </w:r>
-      <w:r>
-        <w:rPr>
-          <w:rFonts w:ascii="Consolas" w:hAnsi="Consolas" w:cs="Consolas"/>
-        </w:rPr>
-        <w:t>.exe –cfg:”testconfig.txt”</w:t>
-      </w:r>
-    </w:p>
-    <w:p/>
-    <w:p>
-      <w:r>
-        <w:t>Check</w:t>
-      </w:r>
-      <w:r>
-        <w:t>P</w:t>
-      </w:r>
-      <w:r>
-        <w:t xml:space="preserve"> will also create a new acceptor file, if you</w:t>
-      </w:r>
-      <w:r>
-        <w:t xml:space="preserve"> decide the output produced by C</w:t>
-      </w:r>
-      <w:r>
-        <w:t>heck</w:t>
-      </w:r>
-      <w:r>
-        <w:t>P</w:t>
-      </w:r>
-      <w:r>
-        <w:t xml:space="preserve"> is the correct output.</w:t>
-      </w:r>
-    </w:p>
-    <w:p/>
-    <w:p>
-      <w:pPr>
-        <w:rPr>
-          <w:rFonts w:ascii="Consolas" w:hAnsi="Consolas" w:cs="Consolas"/>
-        </w:rPr>
-      </w:pPr>
-      <w:r>
-        <w:rPr>
-          <w:rFonts w:ascii="Consolas" w:hAnsi="Consolas" w:cs="Consolas"/>
-        </w:rPr>
-        <w:t>Tests\...\X</w:t>
-      </w:r>
-      <w:r>
-        <w:rPr>
-          <w:rFonts w:ascii="Consolas" w:hAnsi="Consolas" w:cs="Consolas"/>
-        </w:rPr>
-        <w:t>\Tool</w:t>
-      </w:r>
-      <w:r>
-        <w:rPr>
-          <w:rFonts w:ascii="Consolas" w:hAnsi="Consolas" w:cs="Consolas"/>
-        </w:rPr>
-        <w:t>&gt; ...\Tools\</w:t>
-      </w:r>
-      <w:r>
-        <w:rPr>
-          <w:rFonts w:ascii="Consolas" w:hAnsi="Consolas" w:cs="Consolas"/>
-        </w:rPr>
-        <w:t>CheckP</w:t>
-      </w:r>
-      <w:r>
-        <w:rPr>
-          <w:rFonts w:ascii="Consolas" w:hAnsi="Consolas" w:cs="Consolas"/>
-        </w:rPr>
-        <w:t>\bin\debug\</w:t>
-      </w:r>
-      <w:r>
-        <w:rPr>
-          <w:rFonts w:ascii="Consolas" w:hAnsi="Consolas" w:cs="Consolas"/>
-        </w:rPr>
-        <w:t>CheckP</w:t>
-      </w:r>
-      <w:r>
-        <w:rPr>
-          <w:rFonts w:ascii="Consolas" w:hAnsi="Consolas" w:cs="Consolas"/>
-        </w:rPr>
-        <w:t>.exe –cfg:”testconfig.txt” –add</w:t>
-      </w:r>
-    </w:p>
-    <w:p/>
-    <w:p>
-      <w:r>
-        <w:t xml:space="preserve">This creates a file called acc_i.txt. Initially, i = 0. Each time you run with the –add flag, </w:t>
-      </w:r>
-      <w:r>
-        <w:t>CheckP</w:t>
-      </w:r>
-      <w:r>
-        <w:t xml:space="preserve"> finds the index of largest acceptor and then creates a new acceptor with an index one larger. The only reason you ne</w:t>
-      </w:r>
-      <w:r>
-        <w:t xml:space="preserve">ed more than one acceptor file </w:t>
-      </w:r>
-      <w:r>
-        <w:t xml:space="preserve">would be if the generated output would differ between operating systems / platforms. </w:t>
-      </w:r>
-      <w:r>
-        <w:t xml:space="preserve">If this is the case, the tool will compare the output against each of the acceptor files, and if one of them matches, the test passes. </w:t>
-      </w:r>
-    </w:p>
-    <w:p>
-      <w:r>
-        <w:t xml:space="preserve">Otherwise, one acceptor should be enough. If you update the test case and the acceptance criterion changes, then you should delete the stale acceptors, and then run </w:t>
-      </w:r>
-      <w:r>
-        <w:t>CheckP</w:t>
-      </w:r>
-      <w:r>
-        <w:t xml:space="preserve">.exe with the –add flag. </w:t>
-      </w:r>
+    <w:p>
+      <w:bookmarkStart w:id="0" w:name="_GoBack"/>
+      <w:bookmarkEnd w:id="0"/>
     </w:p>
     <w:p/>
     <w:p/>
@@ -2412,7 +2004,7 @@
 
 <file path=word/numbering.xml><?xml version="1.0" encoding="utf-8"?>
 <w:numbering xmlns:wpc="http://schemas.microsoft.com/office/word/2010/wordprocessingCanvas" xmlns:mc="http://schemas.openxmlformats.org/markup-compatibility/2006" xmlns:o="urn:schemas-microsoft-com:office:office" xmlns:r="http://schemas.openxmlformats.org/officeDocument/2006/relationships" xmlns:m="http://schemas.openxmlformats.org/officeDocument/2006/math" xmlns:v="urn:schemas-microsoft-com:vml" xmlns:wp14="http://schemas.microsoft.com/office/word/2010/wordprocessingDrawing" xmlns:wp="http://schemas.openxmlformats.org/drawingml/2006/wordprocessingDrawing" xmlns:w10="urn:schemas-microsoft-com:office:word" xmlns:w="http://schemas.openxmlformats.org/wordprocessingml/2006/main" xmlns:w14="http://schemas.microsoft.com/office/word/2010/wordml" xmlns:w15="http://schemas.microsoft.com/office/word/2012/wordml" xmlns:wpg="http://schemas.microsoft.com/office/word/2010/wordprocessingGroup" xmlns:wpi="http://schemas.microsoft.com/office/word/2010/wordprocessingInk" xmlns:wne="http://schemas.microsoft.com/office/word/2006/wordml" xmlns:wps="http://schemas.microsoft.com/office/word/2010/wordprocessingShape" mc:Ignorable="w14 w15 wp14">
-  <w:abstractNum w:abstractNumId="0" w15:restartNumberingAfterBreak="0">
+  <w:abstractNum w:abstractNumId="0">
     <w:nsid w:val="0A5040D4"/>
     <w:multiLevelType w:val="hybridMultilevel"/>
     <w:tmpl w:val="0D56182C"/>
@@ -2498,7 +2090,7 @@
       </w:pPr>
     </w:lvl>
   </w:abstractNum>
-  <w:abstractNum w:abstractNumId="1" w15:restartNumberingAfterBreak="0">
+  <w:abstractNum w:abstractNumId="1">
     <w:nsid w:val="0FEC15D8"/>
     <w:multiLevelType w:val="hybridMultilevel"/>
     <w:tmpl w:val="C01213AE"/>
@@ -2584,7 +2176,7 @@
       </w:pPr>
     </w:lvl>
   </w:abstractNum>
-  <w:abstractNum w:abstractNumId="2" w15:restartNumberingAfterBreak="0">
+  <w:abstractNum w:abstractNumId="2">
     <w:nsid w:val="1A67148B"/>
     <w:multiLevelType w:val="hybridMultilevel"/>
     <w:tmpl w:val="BBBEECB6"/>
@@ -2697,7 +2289,7 @@
       </w:rPr>
     </w:lvl>
   </w:abstractNum>
-  <w:abstractNum w:abstractNumId="3" w15:restartNumberingAfterBreak="0">
+  <w:abstractNum w:abstractNumId="3">
     <w:nsid w:val="531A4ECE"/>
     <w:multiLevelType w:val="hybridMultilevel"/>
     <w:tmpl w:val="10DE5F9E"/>
@@ -2783,7 +2375,7 @@
       </w:pPr>
     </w:lvl>
   </w:abstractNum>
-  <w:abstractNum w:abstractNumId="4" w15:restartNumberingAfterBreak="0">
+  <w:abstractNum w:abstractNumId="4">
     <w:nsid w:val="70D208A7"/>
     <w:multiLevelType w:val="hybridMultilevel"/>
     <w:tmpl w:val="5DDC1408"/>
@@ -2896,7 +2488,7 @@
       </w:rPr>
     </w:lvl>
   </w:abstractNum>
-  <w:abstractNum w:abstractNumId="5" w15:restartNumberingAfterBreak="0">
+  <w:abstractNum w:abstractNumId="5">
     <w:nsid w:val="7BC2254B"/>
     <w:multiLevelType w:val="hybridMultilevel"/>
     <w:tmpl w:val="944A4CDC"/>

</xml_diff>

<commit_message>
changes related to /pciPath option (obsolete)
</commit_message>
<xml_diff>
--- a/Doc/TestDocs/RegressionTestTool.docx
+++ b/Doc/TestDocs/RegressionTestTool.docx
@@ -473,7 +473,19 @@
         <w:rPr>
           <w:rFonts w:asciiTheme="minorHAnsi" w:hAnsiTheme="minorHAnsi" w:cstheme="minorBidi"/>
         </w:rPr>
-        <w:t xml:space="preserve">veloper should  run regression as </w:t>
+        <w:t xml:space="preserve">veloper should  run regression </w:t>
+      </w:r>
+      <w:r>
+        <w:rPr>
+          <w:rFonts w:asciiTheme="minorHAnsi" w:hAnsiTheme="minorHAnsi" w:cstheme="minorBidi"/>
+        </w:rPr>
+        <w:t>on the primary regression test suite</w:t>
+      </w:r>
+      <w:r>
+        <w:rPr>
+          <w:rFonts w:asciiTheme="minorHAnsi" w:hAnsiTheme="minorHAnsi" w:cstheme="minorBidi"/>
+        </w:rPr>
+        <w:t xml:space="preserve"> </w:t>
       </w:r>
     </w:p>
     <w:p>
@@ -499,6 +511,27 @@
         <w:rPr>
           <w:rFonts w:asciiTheme="minorHAnsi" w:hAnsiTheme="minorHAnsi" w:cstheme="minorBidi"/>
         </w:rPr>
+        <w:t xml:space="preserve"> </w:t>
+      </w:r>
+      <w:r>
+        <w:rPr>
+          <w:rFonts w:asciiTheme="minorHAnsi" w:hAnsiTheme="minorHAnsi" w:cstheme="minorBidi"/>
+        </w:rPr>
+        <w:t>[/pciPath:</w:t>
+      </w:r>
+      <w:r>
+        <w:t>&lt;path to pci.exe&gt;</w:t>
+      </w:r>
+      <w:r>
+        <w:rPr>
+          <w:rFonts w:asciiTheme="minorHAnsi" w:hAnsiTheme="minorHAnsi" w:cstheme="minorBidi"/>
+        </w:rPr>
+        <w:t>]</w:t>
+      </w:r>
+      <w:r>
+        <w:rPr>
+          <w:rFonts w:asciiTheme="minorHAnsi" w:hAnsiTheme="minorHAnsi" w:cstheme="minorBidi"/>
+        </w:rPr>
         <w:t>”</w:t>
       </w:r>
       <w:r>
@@ -545,6 +578,62 @@
         <w:rPr>
           <w:rFonts w:asciiTheme="minorHAnsi" w:hAnsiTheme="minorHAnsi" w:cstheme="minorBidi"/>
         </w:rPr>
+        <w:t>Example of the call with pic.exe:</w:t>
+      </w:r>
+    </w:p>
+    <w:p>
+      <w:pPr>
+        <w:pStyle w:val="ListParagraph"/>
+        <w:rPr>
+          <w:rFonts w:asciiTheme="minorHAnsi" w:hAnsiTheme="minorHAnsi" w:cstheme="minorBidi"/>
+        </w:rPr>
+      </w:pPr>
+      <w:bookmarkStart w:id="0" w:name="_GoBack"/>
+      <w:r>
+        <w:rPr>
+          <w:rFonts w:asciiTheme="minorHAnsi" w:hAnsiTheme="minorHAnsi" w:cstheme="minorBidi"/>
+        </w:rPr>
+        <w:t>testP.bat RegressionTests.txt</w:t>
+      </w:r>
+    </w:p>
+    <w:p>
+      <w:pPr>
+        <w:pStyle w:val="ListParagraph"/>
+        <w:rPr>
+          <w:rFonts w:asciiTheme="minorHAnsi" w:hAnsiTheme="minorHAnsi" w:cstheme="minorBidi"/>
+        </w:rPr>
+      </w:pPr>
+      <w:r>
+        <w:rPr>
+          <w:rFonts w:asciiTheme="minorHAnsi" w:hAnsiTheme="minorHAnsi" w:cstheme="minorBidi"/>
+        </w:rPr>
+        <w:t xml:space="preserve">                 </w:t>
+      </w:r>
+      <w:r>
+        <w:rPr>
+          <w:rFonts w:asciiTheme="minorHAnsi" w:hAnsiTheme="minorHAnsi" w:cstheme="minorBidi"/>
+        </w:rPr>
+        <w:t>D:\PLanguageGitHub\P\Bld\Drops\Plang_Debug_x86\Compiler</w:t>
+      </w:r>
+      <w:r>
+        <w:rPr>
+          <w:rFonts w:asciiTheme="minorHAnsi" w:hAnsiTheme="minorHAnsi" w:cstheme="minorBidi"/>
+        </w:rPr>
+        <w:t>\pci.exe</w:t>
+      </w:r>
+    </w:p>
+    <w:bookmarkEnd w:id="0"/>
+    <w:p>
+      <w:pPr>
+        <w:pStyle w:val="ListParagraph"/>
+        <w:rPr>
+          <w:rFonts w:asciiTheme="minorHAnsi" w:hAnsiTheme="minorHAnsi" w:cstheme="minorBidi"/>
+        </w:rPr>
+      </w:pPr>
+      <w:r>
+        <w:rPr>
+          <w:rFonts w:asciiTheme="minorHAnsi" w:hAnsiTheme="minorHAnsi" w:cstheme="minorBidi"/>
+        </w:rPr>
         <w:t>“</w:t>
       </w:r>
       <w:r>
@@ -579,7 +668,28 @@
         </w:rPr>
       </w:pPr>
       <w:r>
-        <w:t>“testP.bat SampleProtocols.txt”</w:t>
+        <w:t>“testP.bat SampleProtocols.txt</w:t>
+      </w:r>
+      <w:r>
+        <w:t xml:space="preserve"> </w:t>
+      </w:r>
+      <w:r>
+        <w:rPr>
+          <w:rFonts w:asciiTheme="minorHAnsi" w:hAnsiTheme="minorHAnsi" w:cstheme="minorBidi"/>
+        </w:rPr>
+        <w:t>[/pciPath:</w:t>
+      </w:r>
+      <w:r>
+        <w:t>&lt;path to pci.exe&gt;</w:t>
+      </w:r>
+      <w:r>
+        <w:rPr>
+          <w:rFonts w:asciiTheme="minorHAnsi" w:hAnsiTheme="minorHAnsi" w:cstheme="minorBidi"/>
+        </w:rPr>
+        <w:t>]</w:t>
+      </w:r>
+      <w:r>
+        <w:t>”</w:t>
       </w:r>
     </w:p>
     <w:p>
@@ -597,7 +707,13 @@
         <w:rPr>
           <w:rFonts w:asciiTheme="minorHAnsi" w:hAnsiTheme="minorHAnsi" w:cstheme="minorBidi"/>
         </w:rPr>
-        <w:t>If the regression fails, the developer responsible for the</w:t>
+        <w:t xml:space="preserve">If </w:t>
+      </w:r>
+      <w:r>
+        <w:rPr>
+          <w:rFonts w:asciiTheme="minorHAnsi" w:hAnsiTheme="minorHAnsi" w:cstheme="minorBidi"/>
+        </w:rPr>
+        <w:t>regression fails, the developer responsible for the</w:t>
       </w:r>
       <w:r>
         <w:rPr>
@@ -722,6 +838,30 @@
       </w:r>
       <w:r>
         <w:t>reset</w:t>
+      </w:r>
+      <w:r>
+        <w:t xml:space="preserve"> </w:t>
+      </w:r>
+    </w:p>
+    <w:p>
+      <w:pPr>
+        <w:pStyle w:val="ListParagraph"/>
+        <w:ind w:left="2160" w:firstLine="720"/>
+      </w:pPr>
+      <w:r>
+        <w:rPr>
+          <w:rFonts w:asciiTheme="minorHAnsi" w:hAnsiTheme="minorHAnsi" w:cstheme="minorBidi"/>
+        </w:rPr>
+        <w:t>[/pciPath:</w:t>
+      </w:r>
+      <w:r>
+        <w:t>&lt;path to pci.exe&gt;</w:t>
+      </w:r>
+      <w:r>
+        <w:rPr>
+          <w:rFonts w:asciiTheme="minorHAnsi" w:hAnsiTheme="minorHAnsi" w:cstheme="minorBidi"/>
+        </w:rPr>
+        <w:t>]</w:t>
       </w:r>
       <w:r>
         <w:t>”</w:t>
@@ -930,6 +1070,7 @@
     </w:p>
     <w:p>
       <w:r>
+        <w:lastRenderedPageBreak/>
         <w:t>“Plan</w:t>
       </w:r>
       <w:r>
@@ -969,6 +1110,27 @@
         <w:t>reset]</w:t>
       </w:r>
       <w:r>
+        <w:t xml:space="preserve"> </w:t>
+      </w:r>
+      <w:r>
+        <w:rPr>
+          <w:rFonts w:asciiTheme="minorHAnsi" w:hAnsiTheme="minorHAnsi" w:cstheme="minorBidi"/>
+        </w:rPr>
+        <w:t>[/pciPath:</w:t>
+      </w:r>
+      <w:r>
+        <w:t>&lt;path to pci.exe&gt;</w:t>
+      </w:r>
+      <w:r>
+        <w:rPr>
+          <w:rFonts w:asciiTheme="minorHAnsi" w:hAnsiTheme="minorHAnsi" w:cstheme="minorBidi"/>
+        </w:rPr>
+        <w:t>]</w:t>
+      </w:r>
+      <w:r>
+        <w:t>”</w:t>
+      </w:r>
+      <w:r>
         <w:t xml:space="preserve">” will build a debug drop of PLang and run tests against it. </w:t>
       </w:r>
     </w:p>
@@ -1020,7 +1182,6 @@
     </w:p>
     <w:p>
       <w:r>
-        <w:lastRenderedPageBreak/>
         <w:t>To run regular and long regressions, use files</w:t>
       </w:r>
     </w:p>
@@ -1471,6 +1632,7 @@
         <w:pStyle w:val="ListParagraph"/>
       </w:pPr>
       <w:r>
+        <w:lastRenderedPageBreak/>
         <w:t>It is very helpful to have a comment in the beginning of myfile.p which briefly describes the purpose of the test.</w:t>
       </w:r>
     </w:p>
@@ -1523,7 +1685,6 @@
         <w:pStyle w:val="ListParagraph"/>
       </w:pPr>
       <w:r>
-        <w:lastRenderedPageBreak/>
         <w:t>StaticError                             Pc</w:t>
       </w:r>
     </w:p>
@@ -1918,6 +2079,7 @@
         </w:numPr>
       </w:pPr>
       <w:r>
+        <w:lastRenderedPageBreak/>
         <w:t>if you include a generated output file in the acceptor criterion, make sure you delete the generated file first with a “del: file” directive. Otherwise, a stale file could be hanging around in the directory and accidentally cause a bad test to pass</w:t>
       </w:r>
     </w:p>
@@ -1948,7 +2110,6 @@
         </w:numPr>
       </w:pPr>
       <w:r>
-        <w:lastRenderedPageBreak/>
         <w:t>make sure outputs can be tuned to remove timestamps, time-to-completion, absolute paths. All of these are machine specific and will be captured by the testing tool. One someone else’s machine, these values may be different, cause a good output to fail to the test</w:t>
       </w:r>
     </w:p>
@@ -1984,10 +2145,7 @@
         <w:t>the regression tool runs pc.exe (under Pc folder) only once for each test, and zinger and runtime re-use the files generated by pc.exe. That means that it is dangerous to run Zc or Prt without first running Pc. So, when running regression on a particular test, a good practice is to use the test folder (where .p file is located) as a parameter of testP.bat (and not Zc or Prt subfolders).</w:t>
       </w:r>
     </w:p>
-    <w:p>
-      <w:bookmarkStart w:id="0" w:name="_GoBack"/>
-      <w:bookmarkEnd w:id="0"/>
-    </w:p>
+    <w:p/>
     <w:p/>
     <w:p/>
     <w:p/>
@@ -2004,7 +2162,7 @@
 
 <file path=word/numbering.xml><?xml version="1.0" encoding="utf-8"?>
 <w:numbering xmlns:wpc="http://schemas.microsoft.com/office/word/2010/wordprocessingCanvas" xmlns:mc="http://schemas.openxmlformats.org/markup-compatibility/2006" xmlns:o="urn:schemas-microsoft-com:office:office" xmlns:r="http://schemas.openxmlformats.org/officeDocument/2006/relationships" xmlns:m="http://schemas.openxmlformats.org/officeDocument/2006/math" xmlns:v="urn:schemas-microsoft-com:vml" xmlns:wp14="http://schemas.microsoft.com/office/word/2010/wordprocessingDrawing" xmlns:wp="http://schemas.openxmlformats.org/drawingml/2006/wordprocessingDrawing" xmlns:w10="urn:schemas-microsoft-com:office:word" xmlns:w="http://schemas.openxmlformats.org/wordprocessingml/2006/main" xmlns:w14="http://schemas.microsoft.com/office/word/2010/wordml" xmlns:w15="http://schemas.microsoft.com/office/word/2012/wordml" xmlns:wpg="http://schemas.microsoft.com/office/word/2010/wordprocessingGroup" xmlns:wpi="http://schemas.microsoft.com/office/word/2010/wordprocessingInk" xmlns:wne="http://schemas.microsoft.com/office/word/2006/wordml" xmlns:wps="http://schemas.microsoft.com/office/word/2010/wordprocessingShape" mc:Ignorable="w14 w15 wp14">
-  <w:abstractNum w:abstractNumId="0">
+  <w:abstractNum w:abstractNumId="0" w15:restartNumberingAfterBreak="0">
     <w:nsid w:val="0A5040D4"/>
     <w:multiLevelType w:val="hybridMultilevel"/>
     <w:tmpl w:val="0D56182C"/>
@@ -2090,7 +2248,7 @@
       </w:pPr>
     </w:lvl>
   </w:abstractNum>
-  <w:abstractNum w:abstractNumId="1">
+  <w:abstractNum w:abstractNumId="1" w15:restartNumberingAfterBreak="0">
     <w:nsid w:val="0FEC15D8"/>
     <w:multiLevelType w:val="hybridMultilevel"/>
     <w:tmpl w:val="C01213AE"/>
@@ -2176,7 +2334,7 @@
       </w:pPr>
     </w:lvl>
   </w:abstractNum>
-  <w:abstractNum w:abstractNumId="2">
+  <w:abstractNum w:abstractNumId="2" w15:restartNumberingAfterBreak="0">
     <w:nsid w:val="1A67148B"/>
     <w:multiLevelType w:val="hybridMultilevel"/>
     <w:tmpl w:val="BBBEECB6"/>
@@ -2289,7 +2447,7 @@
       </w:rPr>
     </w:lvl>
   </w:abstractNum>
-  <w:abstractNum w:abstractNumId="3">
+  <w:abstractNum w:abstractNumId="3" w15:restartNumberingAfterBreak="0">
     <w:nsid w:val="531A4ECE"/>
     <w:multiLevelType w:val="hybridMultilevel"/>
     <w:tmpl w:val="10DE5F9E"/>
@@ -2375,7 +2533,7 @@
       </w:pPr>
     </w:lvl>
   </w:abstractNum>
-  <w:abstractNum w:abstractNumId="4">
+  <w:abstractNum w:abstractNumId="4" w15:restartNumberingAfterBreak="0">
     <w:nsid w:val="70D208A7"/>
     <w:multiLevelType w:val="hybridMultilevel"/>
     <w:tmpl w:val="5DDC1408"/>
@@ -2488,7 +2646,7 @@
       </w:rPr>
     </w:lvl>
   </w:abstractNum>
-  <w:abstractNum w:abstractNumId="5">
+  <w:abstractNum w:abstractNumId="5" w15:restartNumberingAfterBreak="0">
     <w:nsid w:val="7BC2254B"/>
     <w:multiLevelType w:val="hybridMultilevel"/>
     <w:tmpl w:val="944A4CDC"/>

</xml_diff>

<commit_message>
regression tool changes: parameters simplified, config files renamed, doc updated
</commit_message>
<xml_diff>
--- a/Doc/TestDocs/RegressionTestTool.docx
+++ b/Doc/TestDocs/RegressionTestTool.docx
@@ -410,22 +410,23 @@
         <w:t xml:space="preserve"> and Prt folders are the “leaves” in the directory tree, and e</w:t>
       </w:r>
       <w:r>
-        <w:t>ach of these contain “testconfig*</w:t>
+        <w:t>a</w:t>
+      </w:r>
+      <w:r>
+        <w:t>ch of these contain “testconfig</w:t>
       </w:r>
       <w:r>
         <w:t xml:space="preserve">.txt” and the acceptor(s). </w:t>
       </w:r>
       <w:r>
-        <w:t>The names of the testconfig*.txt files for Pc, Zing and Prt are testconfigPc.txt, testconfigZing.txt and testconfigPrt.txt, respectively.</w:t>
-      </w:r>
-    </w:p>
-    <w:p>
+        <w:t>Some subdirectories Pc, Zing</w:t>
+      </w:r>
+      <w:r>
+        <w:t xml:space="preserve"> and Prt might not be present for some tests. For example, for the StaticError tests, the only subfolder would be Pc. Another example: if a test is only </w:t>
+      </w:r>
       <w:r>
         <w:lastRenderedPageBreak/>
-        <w:t>Some subdirectories Pc, Zing</w:t>
-      </w:r>
-      <w:r>
-        <w:t xml:space="preserve"> and Prt might not be present for some tests. For example, for the StaticError tests, the only subfolder would be Pc. Another example: if a test is only intended for testing Zing (Prt), then there should be Pc and Zing (Pc and Prt) subfolders only.</w:t>
+        <w:t>intended for testing Zing (Prt), then there should be Pc and Zing (Pc and Prt) subfolders only.</w:t>
       </w:r>
       <w:r>
         <w:t xml:space="preserve"> Note that Pc directory is mandatory, since P compiler generates files used by Zinger and runtime.</w:t>
@@ -597,12 +598,7 @@
         </w:rPr>
       </w:pPr>
       <w:r>
-        <w:t>“testP.bat SampleProtocols.txt</w:t>
-      </w:r>
-      <w:bookmarkStart w:id="0" w:name="_GoBack"/>
-      <w:bookmarkEnd w:id="0"/>
-      <w:r>
-        <w:t>”</w:t>
+        <w:t>“testP.bat SampleProtocols.txt”</w:t>
       </w:r>
     </w:p>
     <w:p>
@@ -804,19 +800,7 @@
         <w:rPr>
           <w:rFonts w:asciiTheme="minorHAnsi" w:hAnsiTheme="minorHAnsi" w:cstheme="minorBidi"/>
         </w:rPr>
-        <w:t xml:space="preserve"> (and testconfig</w:t>
-      </w:r>
-      <w:r>
-        <w:rPr>
-          <w:rFonts w:asciiTheme="minorHAnsi" w:hAnsiTheme="minorHAnsi" w:cstheme="minorBidi"/>
-        </w:rPr>
-        <w:t>*</w:t>
-      </w:r>
-      <w:r>
-        <w:rPr>
-          <w:rFonts w:asciiTheme="minorHAnsi" w:hAnsiTheme="minorHAnsi" w:cstheme="minorBidi"/>
-        </w:rPr>
-        <w:t>.txt, if changed)</w:t>
+        <w:t xml:space="preserve"> (and testconfig.txt, if changed)</w:t>
       </w:r>
       <w:r>
         <w:rPr>
@@ -848,19 +832,7 @@
         <w:rPr>
           <w:rFonts w:asciiTheme="minorHAnsi" w:hAnsiTheme="minorHAnsi" w:cstheme="minorBidi"/>
         </w:rPr>
-        <w:t>testconfig</w:t>
-      </w:r>
-      <w:r>
-        <w:rPr>
-          <w:rFonts w:asciiTheme="minorHAnsi" w:hAnsiTheme="minorHAnsi" w:cstheme="minorBidi"/>
-        </w:rPr>
-        <w:t>*</w:t>
-      </w:r>
-      <w:r>
-        <w:rPr>
-          <w:rFonts w:asciiTheme="minorHAnsi" w:hAnsiTheme="minorHAnsi" w:cstheme="minorBidi"/>
-        </w:rPr>
-        <w:t>.txt</w:t>
+        <w:t>testconfig.txt</w:t>
       </w:r>
       <w:r>
         <w:rPr>
@@ -1046,18 +1018,24 @@
     </w:p>
     <w:p>
       <w:r>
+        <w:t>Tst\RegressionTests.txt</w:t>
+      </w:r>
+    </w:p>
+    <w:p>
+      <w:r>
+        <w:t>Tst\SampleProtocols.txt</w:t>
+      </w:r>
+    </w:p>
+    <w:p>
+      <w:r>
         <w:lastRenderedPageBreak/>
-        <w:t>Tst\RegressionTests.txt</w:t>
-      </w:r>
-    </w:p>
-    <w:p>
-      <w:r>
-        <w:t>Tst\SampleProtocols.txt</w:t>
-      </w:r>
-    </w:p>
-    <w:p>
-      <w:r>
-        <w:t>Please note that in the file with test directories, the names of the directories should either be absolute paths, or paths relative to Tst directory. IN the latter case, the directory name should start with either “.\” or with the name (no backslash). For example:</w:t>
+        <w:t xml:space="preserve">Please note that in the file with test directories, the names of the directories should either be absolute paths, or paths relative to Tst </w:t>
+      </w:r>
+      <w:r>
+        <w:t>directory. In</w:t>
+      </w:r>
+      <w:r>
+        <w:t xml:space="preserve"> the latter case, the directory name should start with either “.\” or with the name (no backslash). For example:</w:t>
       </w:r>
       <w:r>
         <w:br/>
@@ -1120,13 +1098,7 @@
         <w:t>l</w:t>
       </w:r>
       <w:r>
-        <w:t xml:space="preserve"> specified in the configuration file “testconfig</w:t>
-      </w:r>
-      <w:r>
-        <w:t>*</w:t>
-      </w:r>
-      <w:r>
-        <w:t>.txt</w:t>
+        <w:t xml:space="preserve"> specified in the configuration file “testconfig.txt</w:t>
       </w:r>
       <w:r>
         <w:t>”: pc.exe, zinger.exe or tester.exe (for runtime)</w:t>
@@ -1158,9 +1130,8 @@
       <w:r>
         <w:t xml:space="preserve"> defined in “testconfig</w:t>
       </w:r>
-      <w:r>
-        <w:t>*</w:t>
-      </w:r>
+      <w:bookmarkStart w:id="0" w:name="_GoBack"/>
+      <w:bookmarkEnd w:id="0"/>
       <w:r>
         <w:t xml:space="preserve">.txt” </w:t>
       </w:r>
@@ -1552,23 +1523,23 @@
         <w:pStyle w:val="ListParagraph"/>
       </w:pPr>
       <w:r>
+        <w:t>DynamicError                        Pc + Prt + Zing</w:t>
+      </w:r>
+    </w:p>
+    <w:p>
+      <w:pPr>
+        <w:pStyle w:val="ListParagraph"/>
+      </w:pPr>
+      <w:r>
+        <w:t xml:space="preserve">Correct                                    Pc + Zing </w:t>
+      </w:r>
+    </w:p>
+    <w:p>
+      <w:pPr>
+        <w:pStyle w:val="ListParagraph"/>
+      </w:pPr>
+      <w:r>
         <w:lastRenderedPageBreak/>
-        <w:t>DynamicError                        Pc + Prt + Zing</w:t>
-      </w:r>
-    </w:p>
-    <w:p>
-      <w:pPr>
-        <w:pStyle w:val="ListParagraph"/>
-      </w:pPr>
-      <w:r>
-        <w:t xml:space="preserve">Correct                                    Pc + Zing </w:t>
-      </w:r>
-    </w:p>
-    <w:p>
-      <w:pPr>
-        <w:pStyle w:val="ListParagraph"/>
-      </w:pPr>
-      <w:r>
         <w:t>Note that in case of a “Correct” test, the runtime program is non-terminating – hence no Prt folder for such tests.</w:t>
       </w:r>
     </w:p>
@@ -1590,16 +1561,7 @@
         <w:t>“</w:t>
       </w:r>
       <w:r>
-        <w:t>testconfig</w:t>
-      </w:r>
-      <w:r>
-        <w:t>*</w:t>
-      </w:r>
-      <w:r>
-        <w:t>.txt”, which will define how to run your test case</w:t>
-      </w:r>
-      <w:r>
-        <w:t xml:space="preserve"> (where “*” stands for “Pc”, “Prt” or “Zing”)</w:t>
+        <w:t>testconfig.txt”, which will define how to run your test case</w:t>
       </w:r>
       <w:r>
         <w:t>.</w:t>
@@ -1622,31 +1584,7 @@
         <w:rPr>
           <w:rFonts w:asciiTheme="minorHAnsi" w:hAnsiTheme="minorHAnsi" w:cstheme="minorBidi"/>
         </w:rPr>
-        <w:t>, standardized testconfig</w:t>
-      </w:r>
-      <w:r>
-        <w:rPr>
-          <w:rFonts w:asciiTheme="minorHAnsi" w:hAnsiTheme="minorHAnsi" w:cstheme="minorBidi"/>
-        </w:rPr>
-        <w:t>*</w:t>
-      </w:r>
-      <w:r>
-        <w:rPr>
-          <w:rFonts w:asciiTheme="minorHAnsi" w:hAnsiTheme="minorHAnsi" w:cstheme="minorBidi"/>
-        </w:rPr>
-        <w:t>.txt files are used. There are about 9 different templates for testconfig</w:t>
-      </w:r>
-      <w:r>
-        <w:rPr>
-          <w:rFonts w:asciiTheme="minorHAnsi" w:hAnsiTheme="minorHAnsi" w:cstheme="minorBidi"/>
-        </w:rPr>
-        <w:t>*</w:t>
-      </w:r>
-      <w:r>
-        <w:rPr>
-          <w:rFonts w:asciiTheme="minorHAnsi" w:hAnsiTheme="minorHAnsi" w:cstheme="minorBidi"/>
-        </w:rPr>
-        <w:t>.txt. The template ap</w:t>
+        <w:t>, standardized testconfig.txt files are used. There are about 9 different templates for testconfig.txt. The template ap</w:t>
       </w:r>
       <w:r>
         <w:rPr>
@@ -1664,7 +1602,13 @@
         <w:rPr>
           <w:rFonts w:asciiTheme="minorHAnsi" w:hAnsiTheme="minorHAnsi" w:cstheme="minorBidi"/>
         </w:rPr>
-        <w:t xml:space="preserve"> Use existing testconfig*.txt files from the tests withing the same category as the new test.</w:t>
+        <w:t xml:space="preserve"> Use existing testconfig</w:t>
+      </w:r>
+      <w:r>
+        <w:rPr>
+          <w:rFonts w:asciiTheme="minorHAnsi" w:hAnsiTheme="minorHAnsi" w:cstheme="minorBidi"/>
+        </w:rPr>
+        <w:t>.txt files from the tests withing the same category as the new test.</w:t>
       </w:r>
     </w:p>
     <w:p>
@@ -1799,86 +1743,41 @@
     </w:p>
     <w:p>
       <w:r>
-        <w:t>The contents of “testconfig</w:t>
-      </w:r>
-      <w:r>
-        <w:t>*</w:t>
-      </w:r>
-      <w:r>
-        <w:t>.txt” is a sequence of directives of the form “directive: data”. The possible directives are:</w:t>
+        <w:t>The contents of “testconfig.txt” is a sequence of directives of the form “directive: data”. The possible directives are:</w:t>
       </w:r>
     </w:p>
     <w:p/>
     <w:p>
       <w:r>
-        <w:t>runPc: pc</w:t>
-      </w:r>
-      <w:r>
-        <w:t>.exe to run. Must be exactly one such directive.</w:t>
-      </w:r>
-    </w:p>
-    <w:p>
-      <w:r>
-        <w:t>runZing: zinger</w:t>
-      </w:r>
-      <w:r>
-        <w:t>.exe to run. Must be exactly one such directive.</w:t>
-      </w:r>
-    </w:p>
-    <w:p>
-      <w:r>
-        <w:t>runPrt: runtime exe to run. Must be exactly one such directive.</w:t>
-      </w:r>
-    </w:p>
-    <w:p>
-      <w:r>
-        <w:t>argPc: An arg to pass to pc.exe. If more than one arg directive, then args are passed in order</w:t>
-      </w:r>
-    </w:p>
-    <w:p>
-      <w:r>
-        <w:t>argZing: An arg to pass to zinger.exe. If more than one arg directive, then args are passed in order</w:t>
-      </w:r>
-    </w:p>
-    <w:p>
-      <w:r>
-        <w:t>argPrt: An arg to pass to runtime. If more than one arg directive, then args are passed in order</w:t>
-      </w:r>
-    </w:p>
-    <w:p>
-      <w:r>
-        <w:t>incPc: A file that should be included as output for pc.exe. Can be more than one such directive.</w:t>
-      </w:r>
-    </w:p>
-    <w:p>
-      <w:r>
-        <w:t>inc</w:t>
-      </w:r>
-      <w:r>
-        <w:t>Zing</w:t>
-      </w:r>
-      <w:r>
-        <w:t>: A file that should be included as output for zinger.exe. Can be more than one such directive.</w:t>
-      </w:r>
-    </w:p>
-    <w:p>
-      <w:r>
-        <w:t>incPrt: A file that should be included as output for runtime. Can be more than one such directive.</w:t>
-      </w:r>
-    </w:p>
-    <w:p>
-      <w:r>
-        <w:t>acc: A directory containing acceptor files (more about this later). Must be exactly one such directive.</w:t>
+        <w:t>arg</w:t>
+      </w:r>
+      <w:r>
+        <w:t>: An arg to pass to pc.exe</w:t>
+      </w:r>
+      <w:r>
+        <w:t>, runtime or zinger.exe</w:t>
+      </w:r>
+      <w:r>
+        <w:t>. If more than one arg directive, then args are passed in order</w:t>
+      </w:r>
+    </w:p>
+    <w:p>
+      <w:r>
+        <w:t>inc:</w:t>
+      </w:r>
+      <w:r>
+        <w:t xml:space="preserve"> A file that should be included as output for pc.exe</w:t>
+      </w:r>
+      <w:r>
+        <w:t>, runtime or zinger.exe</w:t>
+      </w:r>
+      <w:r>
+        <w:t>. Can be more than one such directive.</w:t>
       </w:r>
     </w:p>
     <w:p>
       <w:r>
         <w:t>del: A file to delete before running test case. Can be more than one such directive.</w:t>
-      </w:r>
-    </w:p>
-    <w:p>
-      <w:r>
-        <w:t>igp: Ignores output sent to the prompt by run</w:t>
       </w:r>
     </w:p>
     <w:p>
@@ -1954,10 +1853,10 @@
         <w:t>make sure the acceptor files and testconfig</w:t>
       </w:r>
       <w:r>
-        <w:t>*</w:t>
-      </w:r>
-      <w:r>
-        <w:t>.txt are checked in</w:t>
+        <w:t>.</w:t>
+      </w:r>
+      <w:r>
+        <w:t>txt are checked in</w:t>
       </w:r>
     </w:p>
     <w:p>
@@ -1981,7 +1880,6 @@
         </w:numPr>
       </w:pPr>
       <w:r>
-        <w:lastRenderedPageBreak/>
         <w:t xml:space="preserve">if you want to run regression only on a specific feature folder F or on a single test X, run </w:t>
       </w:r>
     </w:p>

</xml_diff>

<commit_message>
new option /toolsToRun is added to regression tool
</commit_message>
<xml_diff>
--- a/Doc/TestDocs/RegressionTestTool.docx
+++ b/Doc/TestDocs/RegressionTestTool.docx
@@ -5,150 +5,325 @@
     <w:p>
       <w:pPr>
         <w:pStyle w:val="Heading1"/>
-        <w:rPr>
-          <w:color w:val="auto"/>
-        </w:rPr>
-      </w:pPr>
-      <w:r>
-        <w:t>Specs and folder</w:t>
-      </w:r>
-      <w:r>
-        <w:t>s related to regression testing</w:t>
-      </w:r>
-      <w:r>
-        <w:rPr>
-          <w:color w:val="1F497D"/>
-        </w:rPr>
-        <w:br/>
-      </w:r>
-      <w:r>
-        <w:rPr>
-          <w:rFonts w:asciiTheme="minorHAnsi" w:hAnsiTheme="minorHAnsi"/>
-          <w:color w:val="auto"/>
-          <w:sz w:val="22"/>
-          <w:szCs w:val="22"/>
-        </w:rPr>
-        <w:t xml:space="preserve">Plang\Doc\TestDocs\ </w:t>
+      </w:pPr>
+      <w:r>
+        <w:t>Overview of the Regression Test Tool for P</w:t>
+      </w:r>
+    </w:p>
+    <w:p/>
+    <w:p>
+      <w:r>
+        <w:t xml:space="preserve">Our regression test tool testP.bat (referred to </w:t>
+      </w:r>
+      <w:r>
+        <w:t xml:space="preserve">below </w:t>
+      </w:r>
+      <w:r>
+        <w:t xml:space="preserve">as “the tool”) </w:t>
+      </w:r>
+      <w:r>
+        <w:t>takes</w:t>
+      </w:r>
+      <w:r>
+        <w:t xml:space="preserve"> a text file with the list of test folders</w:t>
+      </w:r>
+      <w:r>
+        <w:t xml:space="preserve"> as the first parameter</w:t>
+      </w:r>
+      <w:r>
+        <w:t xml:space="preserve">. </w:t>
+      </w:r>
+      <w:r>
+        <w:t xml:space="preserve">The tool recursively scans </w:t>
+      </w:r>
+      <w:r>
+        <w:t>folder</w:t>
+      </w:r>
+      <w:r>
+        <w:t>s</w:t>
+      </w:r>
+      <w:r>
+        <w:t xml:space="preserve"> from the list looking </w:t>
+      </w:r>
+      <w:r>
+        <w:t xml:space="preserve">for a configuration file </w:t>
+      </w:r>
+      <w:r>
+        <w:t>“testconfig.txt”. Once a configuration file is found, the tool checks the folder name for it (</w:t>
+      </w:r>
+      <w:r>
+        <w:t xml:space="preserve">referred to below as </w:t>
+      </w:r>
+      <w:r>
+        <w:t xml:space="preserve">“parent”), which must be one of the “Pc”, “Zing” or “Prt”. The pair </w:t>
+      </w:r>
+    </w:p>
+    <w:p>
+      <w:r>
+        <w:t xml:space="preserve">(parent, configuration file) </w:t>
+      </w:r>
+    </w:p>
+    <w:p>
+      <w:r>
+        <w:t xml:space="preserve">determines which of the P executables - pc.exe, zinger.exe or runtime - the tool will be testing. The configuration file supplies a path to the .p file and parameters of the relevant P executable. </w:t>
+      </w:r>
+    </w:p>
+    <w:p/>
+    <w:p>
+      <w:r>
+        <w:t xml:space="preserve">Conceptually,  a </w:t>
+      </w:r>
+      <w:r>
+        <w:t xml:space="preserve">separate </w:t>
+      </w:r>
+      <w:r>
+        <w:t xml:space="preserve">“test” for the </w:t>
+      </w:r>
+      <w:r>
+        <w:t xml:space="preserve">regression </w:t>
+      </w:r>
+      <w:r>
+        <w:t>tool is this pair (parent, configuration file), which includes all information needed to run the corresponding P executable.</w:t>
+      </w:r>
+    </w:p>
+    <w:p/>
+    <w:p>
+      <w:r>
+        <w:t xml:space="preserve">For the tool to accept test folder list, the test folders should obey some rules which are enforced by the tool. A test folder structure can have as many subfolders as </w:t>
+      </w:r>
+      <w:r>
+        <w:t xml:space="preserve">needed. For example, a user might want </w:t>
+      </w:r>
+      <w:r>
+        <w:t xml:space="preserve"> to structure tests by a language feature or their result</w:t>
+      </w:r>
+      <w:r>
+        <w:t xml:space="preserve"> – see, for example, folder structure of the regression test suite described below</w:t>
+      </w:r>
+      <w:r>
+        <w:t>. However, at the bottom of the tree, ther</w:t>
+      </w:r>
+      <w:r>
+        <w:t xml:space="preserve">e should be subfolders </w:t>
+      </w:r>
+      <w:r>
+        <w:t>call</w:t>
+      </w:r>
+      <w:r>
+        <w:t>ed</w:t>
+      </w:r>
+      <w:r>
+        <w:t xml:space="preserve"> “test folders”. A test folder is named after the test and has a subset of the three subfolders</w:t>
+      </w:r>
+      <w:r>
+        <w:t xml:space="preserve"> Pc, Zing and Prt:</w:t>
+      </w:r>
+    </w:p>
+    <w:p>
+      <w:r>
+        <w:t>…\test\</w:t>
       </w:r>
     </w:p>
     <w:p>
       <w:r>
         <w:tab/>
-        <w:t>RegressionTestTool.docx: instruction on running the test tool and adding new tests (this doc)</w:t>
+        <w:t xml:space="preserve">  Pc       --mandatory</w:t>
       </w:r>
     </w:p>
     <w:p>
       <w:r>
         <w:tab/>
-        <w:t>TestingFramework.docx:   list of P features to</w:t>
-      </w:r>
-      <w:r>
-        <w:t xml:space="preserve"> test with hyperlinks to the existing tests</w:t>
+        <w:t xml:space="preserve">  Zing    --optional</w:t>
       </w:r>
     </w:p>
     <w:p>
       <w:r>
         <w:tab/>
-        <w:t xml:space="preserve">Tests.xlsx:                             list of all tests with </w:t>
-      </w:r>
-      <w:r>
-        <w:t xml:space="preserve">more information about the tests: features                                </w:t>
-      </w:r>
-    </w:p>
-    <w:p>
-      <w:r>
-        <w:t xml:space="preserve">                                                             tested, test result, etc.</w:t>
+        <w:t xml:space="preserve">  Prt      --optional</w:t>
       </w:r>
     </w:p>
     <w:p/>
     <w:p>
       <w:r>
-        <w:t xml:space="preserve">Primary </w:t>
-      </w:r>
-      <w:r>
-        <w:t>Regression test suite</w:t>
-      </w:r>
-      <w:r>
-        <w:t xml:space="preserve">: </w:t>
-      </w:r>
-      <w:r>
-        <w:t xml:space="preserve">                                                </w:t>
+        <w:t>Note that Pc folder is mandatory, since pc.exe compiler generates files used by zinger.exe and runtime.</w:t>
+      </w:r>
+    </w:p>
+    <w:p/>
+    <w:p>
+      <w:r>
+        <w:t xml:space="preserve">The rules </w:t>
+      </w:r>
+      <w:r>
+        <w:t xml:space="preserve">for the test folder list </w:t>
+      </w:r>
+      <w:r>
+        <w:t xml:space="preserve">are </w:t>
+      </w:r>
+      <w:r>
+        <w:t>as follows:</w:t>
+      </w:r>
+    </w:p>
+    <w:p>
+      <w:pPr>
+        <w:pStyle w:val="ListParagraph"/>
+        <w:numPr>
+          <w:ilvl w:val="0"/>
+          <w:numId w:val="7"/>
+        </w:numPr>
+      </w:pPr>
+      <w:r>
+        <w:t>e</w:t>
+      </w:r>
+      <w:r>
+        <w:t xml:space="preserve">ach of the Pc, Zing and Prt folders should </w:t>
+      </w:r>
+      <w:r>
+        <w:t>contain a single</w:t>
+      </w:r>
+      <w:r>
+        <w:t xml:space="preserve"> </w:t>
+      </w:r>
+      <w:r>
+        <w:t>test</w:t>
+      </w:r>
+      <w:r>
+        <w:t>config.txt file</w:t>
+      </w:r>
+    </w:p>
+    <w:p>
+      <w:pPr>
+        <w:pStyle w:val="ListParagraph"/>
+        <w:numPr>
+          <w:ilvl w:val="0"/>
+          <w:numId w:val="7"/>
+        </w:numPr>
+      </w:pPr>
+      <w:r>
+        <w:t xml:space="preserve">Pc subfolder </w:t>
+      </w:r>
+      <w:r>
+        <w:t xml:space="preserve">should be </w:t>
+      </w:r>
+      <w:r>
+        <w:t>present</w:t>
+      </w:r>
+      <w:r>
+        <w:t xml:space="preserve"> </w:t>
+      </w:r>
+      <w:r>
+        <w:t>in each test folder</w:t>
+      </w:r>
+      <w:bookmarkStart w:id="0" w:name="_GoBack"/>
+      <w:bookmarkEnd w:id="0"/>
+    </w:p>
+    <w:p>
+      <w:pPr>
+        <w:pStyle w:val="ListParagraph"/>
+        <w:numPr>
+          <w:ilvl w:val="0"/>
+          <w:numId w:val="7"/>
+        </w:numPr>
+      </w:pPr>
+      <w:r>
+        <w:t>n</w:t>
+      </w:r>
+      <w:r>
+        <w:t>o subfolders are allowed under Pc, Zing or Prt folders</w:t>
+      </w:r>
+    </w:p>
+    <w:p>
+      <w:pPr>
+        <w:pStyle w:val="ListParagraph"/>
+      </w:pPr>
+    </w:p>
+    <w:p>
+      <w:r>
+        <w:t xml:space="preserve">Violations of </w:t>
+      </w:r>
+      <w:r>
+        <w:t xml:space="preserve">any of the three rules above </w:t>
+      </w:r>
+      <w:r>
+        <w:t>is a fatal error for the tool</w:t>
+      </w:r>
+      <w:r>
+        <w:t>.</w:t>
+      </w:r>
+    </w:p>
+    <w:p>
+      <w:pPr>
+        <w:pStyle w:val="Heading1"/>
+      </w:pPr>
+      <w:r>
+        <w:t>Folder structure for regression test suite</w:t>
+      </w:r>
+    </w:p>
+    <w:p/>
+    <w:p>
+      <w:r>
+        <w:t>Pre-configured regression test suite is located under “</w:t>
       </w:r>
       <w:r>
         <w:t>Plang\Tst\RegressionTests</w:t>
       </w:r>
-    </w:p>
-    <w:p>
-      <w:r>
-        <w:t>Secondary (optional) samples that implement</w:t>
-      </w:r>
-      <w:r>
-        <w:t xml:space="preserve"> protocols:</w:t>
+      <w:r>
+        <w:t>” and has the following structure.</w:t>
+      </w:r>
+    </w:p>
+    <w:p>
+      <w:r>
+        <w:t xml:space="preserve">At the </w:t>
+      </w:r>
+      <w:r>
+        <w:t>top</w:t>
+      </w:r>
+      <w:r>
+        <w:t xml:space="preserve"> level, called “Feature”, the tests are divided according to the </w:t>
+      </w:r>
+      <w:r>
+        <w:t xml:space="preserve">P </w:t>
+      </w:r>
+      <w:r>
+        <w:t xml:space="preserve">feature </w:t>
+      </w:r>
+      <w:r>
+        <w:t>being tested, in the</w:t>
+      </w:r>
+      <w:r>
+        <w:t xml:space="preserve"> way that is specified in “TestingFramework.docx”.</w:t>
       </w:r>
       <w:r>
         <w:t xml:space="preserve"> </w:t>
       </w:r>
       <w:r>
-        <w:t>Plang\Tst\</w:t>
-      </w:r>
-      <w:r>
-        <w:t>SamplesProtocols</w:t>
-      </w:r>
-    </w:p>
-    <w:p/>
-    <w:p>
-      <w:pPr>
-        <w:pStyle w:val="Heading1"/>
-      </w:pPr>
-      <w:r>
-        <w:t>Directory structure for regression tests</w:t>
-      </w:r>
-    </w:p>
-    <w:p/>
-    <w:p>
-      <w:r>
-        <w:t>The folder structure for “</w:t>
-      </w:r>
-      <w:r>
-        <w:t>Plang\Tst\RegressionTests</w:t>
-      </w:r>
-      <w:r>
-        <w:t>” an</w:t>
-      </w:r>
-      <w:r>
-        <w:t>d  “Plang\Tst\Sample</w:t>
-      </w:r>
-      <w:r>
-        <w:t>Protocols” is i</w:t>
-      </w:r>
-      <w:r>
-        <w:t>dentical:</w:t>
-      </w:r>
-    </w:p>
-    <w:p>
-      <w:r>
-        <w:t>At the first level, called “Feature”, the tests are divided according to the feature tested, in the way that is specified in “TestingFramework.docx”.</w:t>
+        <w:t xml:space="preserve">For example, </w:t>
+      </w:r>
+      <w:r>
+        <w:t xml:space="preserve">four </w:t>
+      </w:r>
+      <w:r>
+        <w:t xml:space="preserve">feature test subfolders have a number in the name which corresponds to the </w:t>
+      </w:r>
+      <w:r>
+        <w:t>subsection numbers</w:t>
+      </w:r>
+      <w:r>
+        <w:t xml:space="preserve"> in the “P Features to Test” section</w:t>
+      </w:r>
+      <w:r>
+        <w:t xml:space="preserve"> of “TestingFramework.docx”.</w:t>
       </w:r>
       <w:r>
         <w:t xml:space="preserve"> </w:t>
       </w:r>
       <w:r>
-        <w:t xml:space="preserve">For example, </w:t>
-      </w:r>
-      <w:r>
-        <w:t xml:space="preserve">four </w:t>
-      </w:r>
-      <w:r>
-        <w:t xml:space="preserve">feature test subfolders have a number in the name which corresponds to the </w:t>
-      </w:r>
-      <w:r>
-        <w:t>subsection numbers</w:t>
-      </w:r>
-      <w:r>
-        <w:t xml:space="preserve"> in the “P Features to Test” section. </w:t>
-      </w:r>
-      <w:r>
-        <w:t>In addition, there are two more subfoders “Integration” and “Combined” – see explanation in “</w:t>
+        <w:t>In addition, there are two more subfo</w:t>
+      </w:r>
+      <w:r>
+        <w:t>l</w:t>
+      </w:r>
+      <w:r>
+        <w:t>ders “Integration” and “Combined” – see explanation in “</w:t>
       </w:r>
       <w:r>
         <w:t>TestingFramework.docx”.</w:t>
@@ -180,7 +355,13 @@
         <w:contextualSpacing/>
       </w:pPr>
       <w:r>
-        <w:t>State Machine Level Declarations (subdirectory called “</w:t>
+        <w:t>State Machine Level Declarations (sub</w:t>
+      </w:r>
+      <w:r>
+        <w:t>folder</w:t>
+      </w:r>
+      <w:r>
+        <w:t xml:space="preserve"> called “</w:t>
       </w:r>
       <w:r>
         <w:t>Feature1SMLevelDecls</w:t>
@@ -220,6 +401,7 @@
         <w:contextualSpacing/>
       </w:pPr>
       <w:r>
+        <w:lastRenderedPageBreak/>
         <w:t>Expressions (“</w:t>
       </w:r>
       <w:r>
@@ -305,19 +487,22 @@
     </w:p>
     <w:p>
       <w:r>
-        <w:t xml:space="preserve">Each </w:t>
+        <w:t>St the next level down called “type of error” level, e</w:t>
+      </w:r>
+      <w:r>
+        <w:t xml:space="preserve">ach </w:t>
       </w:r>
       <w:r>
         <w:t>“Feature” folder has</w:t>
       </w:r>
       <w:r>
-        <w:t xml:space="preserve"> the following three subfolders (</w:t>
-      </w:r>
-      <w:r>
-        <w:t xml:space="preserve">at the </w:t>
-      </w:r>
-      <w:r>
-        <w:t>“type of error” level):</w:t>
+        <w:t xml:space="preserve"> </w:t>
+      </w:r>
+      <w:r>
+        <w:t xml:space="preserve">the following three subfolders </w:t>
+      </w:r>
+      <w:r>
+        <w:t>:</w:t>
       </w:r>
     </w:p>
     <w:p>
@@ -331,7 +516,13 @@
         <w:contextualSpacing/>
       </w:pPr>
       <w:r>
-        <w:t>Static Error: Static analysis reports an error (as listed in “P COMPILER” section)</w:t>
+        <w:t>Static Error: Static analysis reports an error (as listed in “P COMPILER” section</w:t>
+      </w:r>
+      <w:r>
+        <w:t xml:space="preserve"> of “TestingFramework.docx”</w:t>
+      </w:r>
+      <w:r>
+        <w:t>)</w:t>
       </w:r>
     </w:p>
     <w:p>
@@ -364,7 +555,16 @@
     </w:p>
     <w:p>
       <w:r>
-        <w:t xml:space="preserve">At the next level, subfolders for individual tests are located. </w:t>
+        <w:t xml:space="preserve">At the next level, </w:t>
+      </w:r>
+      <w:r>
+        <w:t>test folders</w:t>
+      </w:r>
+      <w:r>
+        <w:t xml:space="preserve"> fo</w:t>
+      </w:r>
+      <w:r>
+        <w:t>r individual tests described in the previous section are located.</w:t>
       </w:r>
     </w:p>
     <w:p>
@@ -372,7 +572,13 @@
         <w:t>For example, h</w:t>
       </w:r>
       <w:r>
-        <w:t>ere’s a full path to the test “function”:</w:t>
+        <w:t>ere’s a full path to the test “function”</w:t>
+      </w:r>
+      <w:r>
+        <w:t xml:space="preserve"> that tests static error in the state machine level declarations feature #1</w:t>
+      </w:r>
+      <w:r>
+        <w:t>:</w:t>
       </w:r>
       <w:r>
         <w:br/>
@@ -384,16 +590,16 @@
     <w:p/>
     <w:p>
       <w:r>
-        <w:t xml:space="preserve">Each test subfolder contains “test.p” file and </w:t>
-      </w:r>
-      <w:r>
-        <w:t xml:space="preserve">up to three subfolders at the </w:t>
-      </w:r>
-      <w:r>
-        <w:t>“tool”</w:t>
-      </w:r>
-      <w:r>
-        <w:t xml:space="preserve"> level</w:t>
+        <w:t xml:space="preserve">Each test </w:t>
+      </w:r>
+      <w:r>
+        <w:t>folder contains  *.p</w:t>
+      </w:r>
+      <w:r>
+        <w:t xml:space="preserve"> file and </w:t>
+      </w:r>
+      <w:r>
+        <w:t>up to three subfolders</w:t>
       </w:r>
       <w:r>
         <w:t>: Pc, Zing</w:t>
@@ -407,29 +613,151 @@
         <w:t>Pc, Zing</w:t>
       </w:r>
       <w:r>
-        <w:t xml:space="preserve"> and Prt folders are the “leaves” in the directory tree, and e</w:t>
+        <w:t xml:space="preserve"> and Prt folders are the “leaves” in the </w:t>
+      </w:r>
+      <w:r>
+        <w:t>folder</w:t>
+      </w:r>
+      <w:r>
+        <w:t xml:space="preserve"> tree, and e</w:t>
       </w:r>
       <w:r>
         <w:t>a</w:t>
       </w:r>
       <w:r>
-        <w:t>ch of these contain “testconfig</w:t>
-      </w:r>
-      <w:r>
-        <w:t xml:space="preserve">.txt” and the acceptor(s). </w:t>
-      </w:r>
-      <w:r>
-        <w:t>Some subdirectories Pc, Zing</w:t>
-      </w:r>
-      <w:r>
-        <w:t xml:space="preserve"> and Prt might not be present for some tests. For example, for the StaticError tests, the only subfolder would be Pc. Another example: if a test is only </w:t>
-      </w:r>
-      <w:r>
-        <w:lastRenderedPageBreak/>
-        <w:t>intended for testing Zing (Prt), then there should be Pc and Zing (Pc and Prt) subfolders only.</w:t>
-      </w:r>
-      <w:r>
-        <w:t xml:space="preserve"> Note that Pc directory is mandatory, since P compiler generates files used by Zinger and runtime.</w:t>
+        <w:t>ch of these contain</w:t>
+      </w:r>
+      <w:r>
+        <w:t>s</w:t>
+      </w:r>
+      <w:r>
+        <w:t xml:space="preserve"> “testconfig</w:t>
+      </w:r>
+      <w:r>
+        <w:t>.txt” and the acceptor (“golden” output)</w:t>
+      </w:r>
+      <w:r>
+        <w:t xml:space="preserve">. </w:t>
+      </w:r>
+      <w:r>
+        <w:t>Some sub</w:t>
+      </w:r>
+      <w:r>
+        <w:t>folders</w:t>
+      </w:r>
+      <w:r>
+        <w:t xml:space="preserve"> Pc, Zing</w:t>
+      </w:r>
+      <w:r>
+        <w:t xml:space="preserve"> and Prt might not be present for some tests. For example, for the </w:t>
+      </w:r>
+      <w:r>
+        <w:t>static error</w:t>
+      </w:r>
+      <w:r>
+        <w:t xml:space="preserve"> tests, the only subfolder</w:t>
+      </w:r>
+      <w:r>
+        <w:t xml:space="preserve"> would be Pc. I</w:t>
+      </w:r>
+      <w:r>
+        <w:t xml:space="preserve">f a test is only intended for testing Zing (Prt), then there </w:t>
+      </w:r>
+      <w:r>
+        <w:t>would</w:t>
+      </w:r>
+      <w:r>
+        <w:t xml:space="preserve"> be Pc and Z</w:t>
+      </w:r>
+      <w:r>
+        <w:t xml:space="preserve">ing (Pc and Prt) subfolders </w:t>
+      </w:r>
+      <w:r>
+        <w:t>in the test folder</w:t>
+      </w:r>
+      <w:r>
+        <w:t>.</w:t>
+      </w:r>
+      <w:r>
+        <w:t xml:space="preserve"> </w:t>
+      </w:r>
+    </w:p>
+    <w:p>
+      <w:pPr>
+        <w:pStyle w:val="Heading1"/>
+        <w:rPr>
+          <w:color w:val="auto"/>
+        </w:rPr>
+      </w:pPr>
+      <w:r>
+        <w:t>Specs and folders related to regression testing</w:t>
+      </w:r>
+      <w:r>
+        <w:rPr>
+          <w:color w:val="1F497D"/>
+        </w:rPr>
+        <w:br/>
+      </w:r>
+      <w:r>
+        <w:rPr>
+          <w:rFonts w:asciiTheme="minorHAnsi" w:hAnsiTheme="minorHAnsi"/>
+          <w:color w:val="auto"/>
+          <w:sz w:val="22"/>
+          <w:szCs w:val="22"/>
+        </w:rPr>
+        <w:t xml:space="preserve">Plang\Doc\TestDocs\ </w:t>
+      </w:r>
+    </w:p>
+    <w:p>
+      <w:pPr>
+        <w:ind w:left="720"/>
+      </w:pPr>
+      <w:r>
+        <w:t xml:space="preserve">RegressionTestTool.docx: instruction on running the </w:t>
+      </w:r>
+      <w:r>
+        <w:t xml:space="preserve">regression </w:t>
+      </w:r>
+      <w:r>
+        <w:t>test tool and adding new tests (this doc)</w:t>
+      </w:r>
+    </w:p>
+    <w:p>
+      <w:r>
+        <w:tab/>
+        <w:t>TestingFramework.docx:   list of P features to</w:t>
+      </w:r>
+      <w:r>
+        <w:t xml:space="preserve"> test with hyperlinks to the existing tests</w:t>
+      </w:r>
+    </w:p>
+    <w:p>
+      <w:r>
+        <w:tab/>
+        <w:t xml:space="preserve">Tests.xlsx:                             list of all tests with </w:t>
+      </w:r>
+      <w:r>
+        <w:t xml:space="preserve">more information about the tests: features                                </w:t>
+      </w:r>
+    </w:p>
+    <w:p>
+      <w:r>
+        <w:t xml:space="preserve">                                                             tested, test result, etc.</w:t>
+      </w:r>
+    </w:p>
+    <w:p/>
+    <w:p>
+      <w:r>
+        <w:t xml:space="preserve">Primary </w:t>
+      </w:r>
+      <w:r>
+        <w:t>Regression test suite</w:t>
+      </w:r>
+      <w:r>
+        <w:t xml:space="preserve">:                                                 </w:t>
+      </w:r>
+      <w:r>
+        <w:t>Plang\Tst\RegressionTests</w:t>
       </w:r>
     </w:p>
     <w:p>
@@ -550,60 +878,6 @@
     <w:p>
       <w:pPr>
         <w:pStyle w:val="ListParagraph"/>
-        <w:rPr>
-          <w:rFonts w:asciiTheme="minorHAnsi" w:hAnsiTheme="minorHAnsi" w:cstheme="minorBidi"/>
-        </w:rPr>
-      </w:pPr>
-      <w:r>
-        <w:rPr>
-          <w:rFonts w:asciiTheme="minorHAnsi" w:hAnsiTheme="minorHAnsi" w:cstheme="minorBidi"/>
-        </w:rPr>
-        <w:t xml:space="preserve"> </w:t>
-      </w:r>
-      <w:r>
-        <w:rPr>
-          <w:rFonts w:asciiTheme="minorHAnsi" w:hAnsiTheme="minorHAnsi" w:cstheme="minorBidi"/>
-        </w:rPr>
-        <w:t>“</w:t>
-      </w:r>
-      <w:r>
-        <w:t>Sample</w:t>
-      </w:r>
-      <w:r>
-        <w:t>Protocols</w:t>
-      </w:r>
-      <w:r>
-        <w:t xml:space="preserve">” tests </w:t>
-      </w:r>
-      <w:r>
-        <w:t xml:space="preserve">take longer and </w:t>
-      </w:r>
-      <w:r>
-        <w:t>are optional for now.</w:t>
-      </w:r>
-    </w:p>
-    <w:p>
-      <w:pPr>
-        <w:pStyle w:val="ListParagraph"/>
-      </w:pPr>
-      <w:r>
-        <w:t>To run regression on the SampleProtocols directory, run:</w:t>
-      </w:r>
-    </w:p>
-    <w:p>
-      <w:pPr>
-        <w:pStyle w:val="ListParagraph"/>
-        <w:rPr>
-          <w:rFonts w:asciiTheme="minorHAnsi" w:hAnsiTheme="minorHAnsi" w:cstheme="minorBidi"/>
-        </w:rPr>
-      </w:pPr>
-      <w:r>
-        <w:t>“testP.bat SampleProtocols.txt”</w:t>
-      </w:r>
-    </w:p>
-    <w:p>
-      <w:pPr>
-        <w:pStyle w:val="ListParagraph"/>
         <w:numPr>
           <w:ilvl w:val="0"/>
           <w:numId w:val="4"/>
@@ -722,6 +996,7 @@
         <w:pStyle w:val="ListParagraph"/>
       </w:pPr>
       <w:r>
+        <w:lastRenderedPageBreak/>
         <w:t>“Plang</w:t>
       </w:r>
       <w:r>
@@ -734,7 +1009,10 @@
         <w:t xml:space="preserve">path to the </w:t>
       </w:r>
       <w:r>
-        <w:t>text file with test directories</w:t>
+        <w:t xml:space="preserve">text file with test </w:t>
+      </w:r>
+      <w:r>
+        <w:t>folders</w:t>
       </w:r>
       <w:r>
         <w:t>&gt;</w:t>
@@ -747,6 +1025,38 @@
       </w:r>
       <w:r>
         <w:t>reset</w:t>
+      </w:r>
+    </w:p>
+    <w:p>
+      <w:pPr>
+        <w:pStyle w:val="ListParagraph"/>
+      </w:pPr>
+      <w:r>
+        <w:t>Note that it is not possible to reset parts of a test related to an individual P executable, since we do not allow folders …\test\Pc or …\test\Zing or …\test\Prt in the folder list provided to the regression tool. So, if only an acceptor to, say, Prt executable has to be reset, the parent test directory should still be provided:</w:t>
+      </w:r>
+    </w:p>
+    <w:p>
+      <w:pPr>
+        <w:pStyle w:val="ListParagraph"/>
+      </w:pPr>
+      <w:r>
+        <w:t>…\test\</w:t>
+      </w:r>
+    </w:p>
+    <w:p>
+      <w:pPr>
+        <w:pStyle w:val="ListParagraph"/>
+      </w:pPr>
+      <w:r>
+        <w:t>and acceptors to all three executables would be reset.</w:t>
+      </w:r>
+    </w:p>
+    <w:p>
+      <w:pPr>
+        <w:pStyle w:val="ListParagraph"/>
+      </w:pPr>
+      <w:r>
+        <w:t>This way, we quarantee that Zinger and runtime executables would not be run on stale pc.exe-generated files.</w:t>
       </w:r>
     </w:p>
     <w:p>
@@ -811,63 +1121,6 @@
     </w:p>
     <w:p>
       <w:pPr>
-        <w:rPr>
-          <w:rFonts w:asciiTheme="minorHAnsi" w:hAnsiTheme="minorHAnsi" w:cstheme="minorBidi"/>
-        </w:rPr>
-      </w:pPr>
-    </w:p>
-    <w:p>
-      <w:pPr>
-        <w:rPr>
-          <w:rFonts w:asciiTheme="minorHAnsi" w:hAnsiTheme="minorHAnsi" w:cstheme="minorBidi"/>
-        </w:rPr>
-      </w:pPr>
-      <w:r>
-        <w:rPr>
-          <w:rFonts w:asciiTheme="minorHAnsi" w:hAnsiTheme="minorHAnsi" w:cstheme="minorBidi"/>
-        </w:rPr>
-        <w:t xml:space="preserve">If </w:t>
-      </w:r>
-      <w:r>
-        <w:rPr>
-          <w:rFonts w:asciiTheme="minorHAnsi" w:hAnsiTheme="minorHAnsi" w:cstheme="minorBidi"/>
-        </w:rPr>
-        <w:t>testconfig.txt</w:t>
-      </w:r>
-      <w:r>
-        <w:rPr>
-          <w:rFonts w:asciiTheme="minorHAnsi" w:hAnsiTheme="minorHAnsi" w:cstheme="minorBidi"/>
-        </w:rPr>
-        <w:t xml:space="preserve"> need changes</w:t>
-      </w:r>
-      <w:r>
-        <w:rPr>
-          <w:rFonts w:asciiTheme="minorHAnsi" w:hAnsiTheme="minorHAnsi" w:cstheme="minorBidi"/>
-        </w:rPr>
-        <w:t xml:space="preserve"> (to add new outputs, change</w:t>
-      </w:r>
-      <w:r>
-        <w:rPr>
-          <w:rFonts w:asciiTheme="minorHAnsi" w:hAnsiTheme="minorHAnsi" w:cstheme="minorBidi"/>
-        </w:rPr>
-        <w:t xml:space="preserve"> includes, etc.), please let Ella know and she will </w:t>
-      </w:r>
-      <w:r>
-        <w:rPr>
-          <w:rFonts w:asciiTheme="minorHAnsi" w:hAnsiTheme="minorHAnsi" w:cstheme="minorBidi"/>
-        </w:rPr>
-        <w:t>do the regression reset.</w:t>
-      </w:r>
-    </w:p>
-    <w:p>
-      <w:pPr>
-        <w:rPr>
-          <w:rFonts w:asciiTheme="minorHAnsi" w:hAnsiTheme="minorHAnsi" w:cstheme="minorBidi"/>
-        </w:rPr>
-      </w:pPr>
-    </w:p>
-    <w:p>
-      <w:pPr>
         <w:pStyle w:val="Heading1"/>
       </w:pPr>
       <w:r>
@@ -877,7 +1130,13 @@
     <w:p/>
     <w:p>
       <w:r>
-        <w:t>“testP.bat” generates a summary file “failed-tests.txt” that includes all directories with failed tests.</w:t>
+        <w:t xml:space="preserve">“testP.bat” generates a summary file “failed-tests.txt” that includes all </w:t>
+      </w:r>
+      <w:r>
+        <w:t>folders</w:t>
+      </w:r>
+      <w:r>
+        <w:t xml:space="preserve"> with failed tests.</w:t>
       </w:r>
     </w:p>
     <w:p>
@@ -911,7 +1170,7 @@
         <w:pStyle w:val="Heading1"/>
       </w:pPr>
       <w:r>
-        <w:t>Test tool instruction</w:t>
+        <w:t>How to run test tool</w:t>
       </w:r>
     </w:p>
     <w:p>
@@ -923,6 +1182,15 @@
     </w:p>
     <w:p>
       <w:r>
+        <w:t>C</w:t>
+      </w:r>
+      <w:r>
+        <w:t>ommand line</w:t>
+      </w:r>
+    </w:p>
+    <w:p/>
+    <w:p>
+      <w:r>
         <w:t>“Plan</w:t>
       </w:r>
       <w:r>
@@ -944,7 +1212,10 @@
         <w:t xml:space="preserve">path to the </w:t>
       </w:r>
       <w:r>
-        <w:t>text file with test directories</w:t>
+        <w:t xml:space="preserve">text file with test </w:t>
+      </w:r>
+      <w:r>
+        <w:t>folders</w:t>
       </w:r>
       <w:r>
         <w:t>&gt;</w:t>
@@ -953,7 +1224,19 @@
         <w:t>]</w:t>
       </w:r>
       <w:r>
-        <w:t xml:space="preserve"> [</w:t>
+        <w:t xml:space="preserve"> </w:t>
+      </w:r>
+      <w:r>
+        <w:t>[</w:t>
+      </w:r>
+      <w:r>
+        <w:t>exec</w:t>
+      </w:r>
+      <w:r>
+        <w:t xml:space="preserve">sToRun] </w:t>
+      </w:r>
+      <w:r>
+        <w:t>[</w:t>
       </w:r>
       <w:r>
         <w:t>/</w:t>
@@ -962,107 +1245,135 @@
         <w:t>reset]</w:t>
       </w:r>
       <w:r>
-        <w:t xml:space="preserve">” will build a debug drop of PLang and run tests against it. </w:t>
-      </w:r>
-    </w:p>
-    <w:p>
-      <w:r>
-        <w:t xml:space="preserve">If you run </w:t>
-      </w:r>
-      <w:r>
-        <w:t>testP.bat</w:t>
-      </w:r>
-      <w:r>
-        <w:t xml:space="preserve"> with no parameters, both regular and long regressions will run.</w:t>
-      </w:r>
-    </w:p>
-    <w:p>
-      <w:r>
-        <w:t>For now, testP.bat only handles positional parameters, so t</w:t>
-      </w:r>
-      <w:r>
-        <w:t>o reset regression, the</w:t>
-      </w:r>
-      <w:r>
-        <w:t xml:space="preserve"> first</w:t>
-      </w:r>
-      <w:r>
-        <w:t xml:space="preserve"> parameter </w:t>
-      </w:r>
-      <w:r>
-        <w:t>&lt;</w:t>
-      </w:r>
-      <w:r>
-        <w:t xml:space="preserve"> </w:t>
-      </w:r>
-      <w:r>
-        <w:t>path to the text file with test directories</w:t>
-      </w:r>
-      <w:r>
-        <w:t xml:space="preserve"> </w:t>
-      </w:r>
-      <w:r>
-        <w:t>&gt;</w:t>
-      </w:r>
-      <w:r>
-        <w:t xml:space="preserve"> must be present</w:t>
-      </w:r>
+        <w:t xml:space="preserve">” </w:t>
+      </w:r>
+    </w:p>
+    <w:p/>
+    <w:p>
+      <w:r>
+        <w:t xml:space="preserve">will build a debug drop of PLang and run tests against it. </w:t>
+      </w:r>
+    </w:p>
+    <w:p>
+      <w:r>
+        <w:t>“</w:t>
+      </w:r>
+      <w:r>
+        <w:t>exec</w:t>
+      </w:r>
+      <w:r>
+        <w:t>sToRun” parameter can be one of the following strings:</w:t>
+      </w:r>
+    </w:p>
+    <w:p>
+      <w:r>
+        <w:t>runAll (default)</w:t>
+      </w:r>
+    </w:p>
+    <w:p>
+      <w:r>
+        <w:t>runPc</w:t>
+      </w:r>
+    </w:p>
+    <w:p>
+      <w:r>
+        <w:t>runZing</w:t>
+      </w:r>
+    </w:p>
+    <w:p>
+      <w:r>
+        <w:t>runPrt</w:t>
+      </w:r>
+    </w:p>
+    <w:p/>
+    <w:p>
+      <w:r>
+        <w:t xml:space="preserve">To run </w:t>
+      </w:r>
+      <w:r>
+        <w:t>the regression test suite, use file</w:t>
+      </w:r>
+    </w:p>
+    <w:p>
+      <w:r>
+        <w:t>Tst\RegressionTests.txt</w:t>
+      </w:r>
+    </w:p>
+    <w:p/>
+    <w:p>
+      <w:r>
+        <w:t>N</w:t>
+      </w:r>
+      <w:r>
+        <w:t xml:space="preserve">ote that in the file with test </w:t>
+      </w:r>
+      <w:r>
+        <w:t>folders</w:t>
+      </w:r>
+      <w:r>
+        <w:t xml:space="preserve">, the names of the </w:t>
+      </w:r>
+      <w:r>
+        <w:t>folders</w:t>
+      </w:r>
+      <w:r>
+        <w:t xml:space="preserve"> should either be absolute paths, or paths relative to Tst </w:t>
+      </w:r>
+      <w:r>
+        <w:t>folder</w:t>
+      </w:r>
+      <w:r>
+        <w:t>. In</w:t>
+      </w:r>
+      <w:r>
+        <w:t xml:space="preserve"> the latter case, the </w:t>
+      </w:r>
+      <w:r>
+        <w:t>folder</w:t>
+      </w:r>
+      <w:r>
+        <w:t xml:space="preserve"> name should start with either “.\” or with the name (no backslash). For example:</w:t>
+      </w:r>
+      <w:r>
+        <w:br/>
+        <w:t xml:space="preserve">Correct </w:t>
+      </w:r>
+      <w:r>
+        <w:t>folder</w:t>
+      </w:r>
+      <w:r>
+        <w:t xml:space="preserve"> names:</w:t>
+      </w:r>
+    </w:p>
+    <w:p>
+      <w:r>
+        <w:t>D:\PLanguage\plang\Tst\RegressionTests</w:t>
+      </w:r>
+    </w:p>
+    <w:p>
       <w:r>
         <w:t>.</w:t>
       </w:r>
-    </w:p>
-    <w:p>
-      <w:r>
-        <w:t>To run regular and long regressions, use files</w:t>
-      </w:r>
-    </w:p>
-    <w:p>
-      <w:r>
-        <w:t>Tst\RegressionTests.txt</w:t>
-      </w:r>
-    </w:p>
-    <w:p>
-      <w:r>
-        <w:t>Tst\SampleProtocols.txt</w:t>
-      </w:r>
-    </w:p>
+      <w:r>
+        <w:t>\RegressionTests</w:t>
+      </w:r>
+    </w:p>
+    <w:p>
+      <w:r>
+        <w:t>RegressionTests</w:t>
+      </w:r>
+    </w:p>
+    <w:p/>
     <w:p>
       <w:r>
         <w:lastRenderedPageBreak/>
-        <w:t xml:space="preserve">Please note that in the file with test directories, the names of the directories should either be absolute paths, or paths relative to Tst </w:t>
-      </w:r>
-      <w:r>
-        <w:t>directory. In</w:t>
-      </w:r>
-      <w:r>
-        <w:t xml:space="preserve"> the latter case, the directory name should start with either “.\” or with the name (no backslash). For example:</w:t>
-      </w:r>
-      <w:r>
-        <w:br/>
-        <w:t>Correct directory names:</w:t>
-      </w:r>
-    </w:p>
-    <w:p>
-      <w:r>
-        <w:t>D:\PLanguage\plang\Tst\RegressionTests</w:t>
-      </w:r>
-    </w:p>
-    <w:p>
-      <w:r>
-        <w:t>.</w:t>
-      </w:r>
-      <w:r>
-        <w:t>\RegressionTests</w:t>
-      </w:r>
-    </w:p>
-    <w:p>
-      <w:r>
-        <w:t>RegressionTests</w:t>
-      </w:r>
-    </w:p>
-    <w:p>
-      <w:r>
-        <w:t>Incorrect directory name:</w:t>
+        <w:t xml:space="preserve">Incorrect </w:t>
+      </w:r>
+      <w:r>
+        <w:t>folder</w:t>
+      </w:r>
+      <w:r>
+        <w:t xml:space="preserve"> name:</w:t>
       </w:r>
     </w:p>
     <w:p>
@@ -1092,16 +1403,25 @@
         <w:t xml:space="preserve">Runs </w:t>
       </w:r>
       <w:r>
-        <w:t>P too</w:t>
-      </w:r>
-      <w:r>
-        <w:t>l</w:t>
-      </w:r>
-      <w:r>
-        <w:t xml:space="preserve"> specified in the configuration file “testconfig.txt</w:t>
-      </w:r>
-      <w:r>
-        <w:t>”: pc.exe, zinger.exe or tester.exe (for runtime)</w:t>
+        <w:t xml:space="preserve">P </w:t>
+      </w:r>
+      <w:r>
+        <w:t>executable(s)</w:t>
+      </w:r>
+      <w:r>
+        <w:t xml:space="preserve"> specified in the </w:t>
+      </w:r>
+      <w:r>
+        <w:t>“</w:t>
+      </w:r>
+      <w:r>
+        <w:t>exec</w:t>
+      </w:r>
+      <w:r>
+        <w:t>sToRun” parameter:</w:t>
+      </w:r>
+      <w:r>
+        <w:t xml:space="preserve"> pc.exe, zinger.exe or tester.exe (for runtime)</w:t>
       </w:r>
       <w:r>
         <w:t>.</w:t>
@@ -1128,12 +1448,7 @@
         <w:t>files</w:t>
       </w:r>
       <w:r>
-        <w:t xml:space="preserve"> defined in “testconfig</w:t>
-      </w:r>
-      <w:bookmarkStart w:id="0" w:name="_GoBack"/>
-      <w:bookmarkEnd w:id="0"/>
-      <w:r>
-        <w:t xml:space="preserve">.txt” </w:t>
+        <w:t xml:space="preserve"> defined in “testconfig.txt” </w:t>
       </w:r>
       <w:r>
         <w:t xml:space="preserve"> into a single output file.</w:t>
@@ -1197,7 +1512,10 @@
         <w:t xml:space="preserve">acceptor file </w:t>
       </w:r>
       <w:r>
-        <w:t xml:space="preserve">“acc_0.txt” </w:t>
+        <w:t>“acc</w:t>
+      </w:r>
+      <w:r>
+        <w:t xml:space="preserve">.txt” </w:t>
       </w:r>
       <w:r>
         <w:t>is</w:t>
@@ -1206,12 +1524,6 @@
         <w:t xml:space="preserve"> updated</w:t>
       </w:r>
       <w:r>
-        <w:t xml:space="preserve">; </w:t>
-      </w:r>
-      <w:r>
-        <w:t>all other acceptor files are deleted</w:t>
-      </w:r>
-      <w:r>
         <w:t>.</w:t>
       </w:r>
     </w:p>
@@ -1229,10 +1541,7 @@
         <w:t xml:space="preserve"> fi</w:t>
       </w:r>
       <w:r>
-        <w:t>les to help with debugging</w:t>
-      </w:r>
-      <w:r>
-        <w:t>:</w:t>
+        <w:t>les:</w:t>
       </w:r>
     </w:p>
     <w:p>
@@ -1321,7 +1630,10 @@
         </w:numPr>
       </w:pPr>
       <w:r>
-        <w:t xml:space="preserve"> Create a new directory</w:t>
+        <w:t xml:space="preserve"> Create a new </w:t>
+      </w:r>
+      <w:r>
+        <w:t>folder</w:t>
       </w:r>
       <w:r>
         <w:t xml:space="preserve"> X under Plang\Tst\RegressionTests</w:t>
@@ -1452,7 +1764,13 @@
         </w:numPr>
       </w:pPr>
       <w:r>
-        <w:t>Create a file called “X\myfile.p”, which is your test case (the name of myfile.p doesn’t matter)</w:t>
+        <w:t>Create a file called “X\X</w:t>
+      </w:r>
+      <w:r>
+        <w:t>.p</w:t>
+      </w:r>
+      <w:r>
+        <w:t>”, which is your test case</w:t>
       </w:r>
       <w:r>
         <w:t>.</w:t>
@@ -1484,7 +1802,10 @@
         <w:t xml:space="preserve">or three </w:t>
       </w:r>
       <w:r>
-        <w:t>tool subfolders</w:t>
+        <w:t xml:space="preserve">“executable” </w:t>
+      </w:r>
+      <w:r>
+        <w:t>subfolders</w:t>
       </w:r>
       <w:r>
         <w:t xml:space="preserve"> (depending on the test)</w:t>
@@ -1499,15 +1820,27 @@
         <w:t>.</w:t>
       </w:r>
       <w:r>
-        <w:t xml:space="preserve"> Some examples of tool subfolders for different “error types”:</w:t>
-      </w:r>
-    </w:p>
-    <w:p>
-      <w:pPr>
-        <w:pStyle w:val="ListParagraph"/>
-      </w:pPr>
-      <w:r>
-        <w:t>“error type”                    tool subfolders</w:t>
+        <w:t xml:space="preserve"> Some examples of </w:t>
+      </w:r>
+      <w:r>
+        <w:t>exe</w:t>
+      </w:r>
+      <w:r>
+        <w:t xml:space="preserve"> subfolders for different “error types”:</w:t>
+      </w:r>
+    </w:p>
+    <w:p>
+      <w:pPr>
+        <w:pStyle w:val="ListParagraph"/>
+      </w:pPr>
+      <w:r>
+        <w:t xml:space="preserve">“error type”    </w:t>
+      </w:r>
+      <w:r>
+        <w:t xml:space="preserve">                      exe</w:t>
+      </w:r>
+      <w:r>
+        <w:t xml:space="preserve"> subfolders</w:t>
       </w:r>
     </w:p>
     <w:p>
@@ -1539,8 +1872,13 @@
         <w:pStyle w:val="ListParagraph"/>
       </w:pPr>
       <w:r>
-        <w:lastRenderedPageBreak/>
-        <w:t>Note that in case of a “Correct” test, the runtime program is non-terminating – hence no Prt folder for such tests.</w:t>
+        <w:t xml:space="preserve">Note that in case of a “Correct” test, the runtime program is non-terminating – hence no Prt folder </w:t>
+      </w:r>
+      <w:r>
+        <w:t xml:space="preserve">should be present </w:t>
+      </w:r>
+      <w:r>
+        <w:t>for such tests.</w:t>
       </w:r>
     </w:p>
     <w:p>
@@ -1552,7 +1890,13 @@
         </w:numPr>
       </w:pPr>
       <w:r>
-        <w:t>In each tool subfolder, c</w:t>
+        <w:t xml:space="preserve">In each </w:t>
+      </w:r>
+      <w:r>
+        <w:t>exe</w:t>
+      </w:r>
+      <w:r>
+        <w:t>subfolder, c</w:t>
       </w:r>
       <w:r>
         <w:t xml:space="preserve">reate a file called </w:t>
@@ -1578,7 +1922,19 @@
         <w:rPr>
           <w:rFonts w:asciiTheme="minorHAnsi" w:hAnsiTheme="minorHAnsi" w:cstheme="minorBidi"/>
         </w:rPr>
-        <w:t>In each tool folder</w:t>
+        <w:t xml:space="preserve">In each </w:t>
+      </w:r>
+      <w:r>
+        <w:rPr>
+          <w:rFonts w:asciiTheme="minorHAnsi" w:hAnsiTheme="minorHAnsi" w:cstheme="minorBidi"/>
+        </w:rPr>
+        <w:t>exe</w:t>
+      </w:r>
+      <w:r>
+        <w:rPr>
+          <w:rFonts w:asciiTheme="minorHAnsi" w:hAnsiTheme="minorHAnsi" w:cstheme="minorBidi"/>
+        </w:rPr>
+        <w:t>l folder</w:t>
       </w:r>
       <w:r>
         <w:rPr>
@@ -1596,7 +1952,38 @@
         <w:rPr>
           <w:rFonts w:asciiTheme="minorHAnsi" w:hAnsiTheme="minorHAnsi" w:cstheme="minorBidi"/>
         </w:rPr>
-        <w:t xml:space="preserve"> is completely determined by the location of a specific test T, in particular, by the error type (Correct, DynamicError and StaticError) and the tool that is being run in a specfic subdirectory (Pc, Zc or Prt).</w:t>
+        <w:t xml:space="preserve"> is completely determined by the location of a specific test T, in particular, by the error type (Correct, </w:t>
+      </w:r>
+      <w:r>
+        <w:rPr>
+          <w:rFonts w:asciiTheme="minorHAnsi" w:hAnsiTheme="minorHAnsi" w:cstheme="minorBidi"/>
+        </w:rPr>
+        <w:lastRenderedPageBreak/>
+        <w:t xml:space="preserve">DynamicError and StaticError) and the </w:t>
+      </w:r>
+      <w:r>
+        <w:rPr>
+          <w:rFonts w:asciiTheme="minorHAnsi" w:hAnsiTheme="minorHAnsi" w:cstheme="minorBidi"/>
+        </w:rPr>
+        <w:t>executable</w:t>
+      </w:r>
+      <w:r>
+        <w:rPr>
+          <w:rFonts w:asciiTheme="minorHAnsi" w:hAnsiTheme="minorHAnsi" w:cstheme="minorBidi"/>
+        </w:rPr>
+        <w:t xml:space="preserve"> that is being run in a specfic sub</w:t>
+      </w:r>
+      <w:r>
+        <w:rPr>
+          <w:rFonts w:asciiTheme="minorHAnsi" w:hAnsiTheme="minorHAnsi" w:cstheme="minorBidi"/>
+        </w:rPr>
+        <w:t>folder</w:t>
+      </w:r>
+      <w:r>
+        <w:rPr>
+          <w:rFonts w:asciiTheme="minorHAnsi" w:hAnsiTheme="minorHAnsi" w:cstheme="minorBidi"/>
+        </w:rPr>
+        <w:t xml:space="preserve"> (Pc, Zc or Prt).</w:t>
       </w:r>
       <w:r>
         <w:rPr>
@@ -1629,7 +2016,13 @@
         <w:t>the full path to the</w:t>
       </w:r>
       <w:r>
-        <w:t xml:space="preserve"> directory X with “</w:t>
+        <w:t xml:space="preserve"> </w:t>
+      </w:r>
+      <w:r>
+        <w:t>folder</w:t>
+      </w:r>
+      <w:r>
+        <w:t xml:space="preserve"> X with “</w:t>
       </w:r>
       <w:r>
         <w:t>/</w:t>
@@ -1647,7 +2040,13 @@
         </w:numPr>
       </w:pPr>
       <w:r>
-        <w:t>The tools will run in the corresponding tool subfolders, starting with pc.exe</w:t>
+        <w:t>The tools wi</w:t>
+      </w:r>
+      <w:r>
+        <w:t>ll run in the corresponding exe</w:t>
+      </w:r>
+      <w:r>
+        <w:t xml:space="preserve"> subfolders, starting with pc.exe</w:t>
       </w:r>
       <w:r>
         <w:t>, then tester.exe, then zinger.exe</w:t>
@@ -1656,7 +2055,13 @@
         <w:t xml:space="preserve">. </w:t>
       </w:r>
       <w:r>
-        <w:t>A test case will be executed as if the working directory is X</w:t>
+        <w:t xml:space="preserve">A test case will be executed as if the working </w:t>
+      </w:r>
+      <w:r>
+        <w:t>folder</w:t>
+      </w:r>
+      <w:r>
+        <w:t xml:space="preserve"> is X</w:t>
       </w:r>
       <w:r>
         <w:t>.</w:t>
@@ -1671,7 +2076,19 @@
         </w:numPr>
       </w:pPr>
       <w:r>
-        <w:t>Even if the exe being tested crashes, then this will still be captured without crashing the testing tool.</w:t>
+        <w:t>Even if the</w:t>
+      </w:r>
+      <w:r>
+        <w:t xml:space="preserve"> exe being tested crashes, </w:t>
+      </w:r>
+      <w:r>
+        <w:t xml:space="preserve">this will still be captured without crashing the </w:t>
+      </w:r>
+      <w:r>
+        <w:t>regression</w:t>
+      </w:r>
+      <w:r>
+        <w:t xml:space="preserve"> tool.</w:t>
       </w:r>
     </w:p>
     <w:p>
@@ -1682,7 +2099,13 @@
         <w:t>The last</w:t>
       </w:r>
       <w:r>
-        <w:t xml:space="preserve"> two steps are optional and can be delegated to Ella:</w:t>
+        <w:t xml:space="preserve"> two steps are </w:t>
+      </w:r>
+      <w:r>
+        <w:t>desirable, but</w:t>
+      </w:r>
+      <w:r>
+        <w:t xml:space="preserve"> can be delegated to Ella:</w:t>
       </w:r>
     </w:p>
     <w:p>
@@ -1758,7 +2181,13 @@
         <w:t>, runtime or zinger.exe</w:t>
       </w:r>
       <w:r>
-        <w:t>. If more than one arg directive, then args are passed in order</w:t>
+        <w:t>; i</w:t>
+      </w:r>
+      <w:r>
+        <w:t>f more than one arg directive, then args are passed in order</w:t>
+      </w:r>
+      <w:r>
+        <w:t>.</w:t>
       </w:r>
     </w:p>
     <w:p>
@@ -1772,12 +2201,21 @@
         <w:t>, runtime or zinger.exe</w:t>
       </w:r>
       <w:r>
-        <w:t>. Can be more than one such directive.</w:t>
-      </w:r>
-    </w:p>
-    <w:p>
-      <w:r>
-        <w:t>del: A file to delete before running test case. Can be more than one such directive.</w:t>
+        <w:t>; c</w:t>
+      </w:r>
+      <w:r>
+        <w:t>an be more than one such directive.</w:t>
+      </w:r>
+    </w:p>
+    <w:p>
+      <w:r>
+        <w:t>del: A file to de</w:t>
+      </w:r>
+      <w:r>
+        <w:t>lete before running test case, c</w:t>
+      </w:r>
+      <w:r>
+        <w:t>an be more than one such directive.</w:t>
       </w:r>
     </w:p>
     <w:p>
@@ -1838,7 +2276,13 @@
         </w:numPr>
       </w:pPr>
       <w:r>
-        <w:t>if you include a generated output file in the acceptor criterion, make sure you delete the generated file first with a “del: file” directive. Otherwise, a stale file could be hanging around in the directory and accidentally cause a bad test to pass</w:t>
+        <w:t xml:space="preserve">if you include a generated output file in the acceptor criterion, make sure you delete the generated file first with a “del: file” directive. Otherwise, a stale file could be hanging around in the </w:t>
+      </w:r>
+      <w:r>
+        <w:t>folder</w:t>
+      </w:r>
+      <w:r>
+        <w:t xml:space="preserve"> and accidentally cause a bad test to pass</w:t>
       </w:r>
     </w:p>
     <w:p>
@@ -1900,7 +2344,25 @@
         </w:numPr>
       </w:pPr>
       <w:r>
-        <w:t>the regression tool runs pc.exe (under Pc folder) only once for each test, and zinger and runtime re-use the files generated by pc.exe. That means that it is dangerous to run Zc or Prt without first running Pc. So, when running regression on a particular test, a good practice is to use the test folder (where .p file is located) as a parameter of testP.bat (and not Zc or Prt subfolders).</w:t>
+        <w:t>the regression tool runs pc.exe (under Pc folder) only once for each test, and zinger and runtime re-use the files generated by pc.exe. That mean</w:t>
+      </w:r>
+      <w:r>
+        <w:t>s that it is dangerous to run Zinger</w:t>
+      </w:r>
+      <w:r>
+        <w:t xml:space="preserve"> or Prt without first running Pc. So, when running regression on a particular test, use the test folder (where .p file is located) as a parameter of testP.bat (and not Zc or Prt subfolders).</w:t>
+      </w:r>
+    </w:p>
+    <w:p>
+      <w:pPr>
+        <w:pStyle w:val="ListParagraph"/>
+        <w:numPr>
+          <w:ilvl w:val="0"/>
+          <w:numId w:val="3"/>
+        </w:numPr>
+      </w:pPr>
+      <w:r>
+        <w:t xml:space="preserve">if you only want to run regression on a specific executable, use /runXX option when running testP.bat. For /runZing and /runPrt options, the tool will always run Pc compiler first. </w:t>
       </w:r>
     </w:p>
     <w:p/>
@@ -2206,6 +2668,118 @@
     </w:lvl>
   </w:abstractNum>
   <w:abstractNum w:abstractNumId="3" w15:restartNumberingAfterBreak="0">
+    <w:nsid w:val="1AE03094"/>
+    <w:multiLevelType w:val="hybridMultilevel"/>
+    <w:tmpl w:val="EC563B62"/>
+    <w:lvl w:ilvl="0" w:tplc="68CCD668">
+      <w:numFmt w:val="bullet"/>
+      <w:lvlText w:val="-"/>
+      <w:lvlJc w:val="left"/>
+      <w:pPr>
+        <w:ind w:left="720" w:hanging="360"/>
+      </w:pPr>
+      <w:rPr>
+        <w:rFonts w:ascii="Calibri" w:eastAsiaTheme="minorHAnsi" w:hAnsi="Calibri" w:cs="Times New Roman" w:hint="default"/>
+      </w:rPr>
+    </w:lvl>
+    <w:lvl w:ilvl="1" w:tplc="04090003" w:tentative="1">
+      <w:start w:val="1"/>
+      <w:numFmt w:val="bullet"/>
+      <w:lvlText w:val="o"/>
+      <w:lvlJc w:val="left"/>
+      <w:pPr>
+        <w:ind w:left="1440" w:hanging="360"/>
+      </w:pPr>
+      <w:rPr>
+        <w:rFonts w:ascii="Courier New" w:hAnsi="Courier New" w:cs="Courier New" w:hint="default"/>
+      </w:rPr>
+    </w:lvl>
+    <w:lvl w:ilvl="2" w:tplc="04090005" w:tentative="1">
+      <w:start w:val="1"/>
+      <w:numFmt w:val="bullet"/>
+      <w:lvlText w:val=""/>
+      <w:lvlJc w:val="left"/>
+      <w:pPr>
+        <w:ind w:left="2160" w:hanging="360"/>
+      </w:pPr>
+      <w:rPr>
+        <w:rFonts w:ascii="Wingdings" w:hAnsi="Wingdings" w:hint="default"/>
+      </w:rPr>
+    </w:lvl>
+    <w:lvl w:ilvl="3" w:tplc="04090001" w:tentative="1">
+      <w:start w:val="1"/>
+      <w:numFmt w:val="bullet"/>
+      <w:lvlText w:val=""/>
+      <w:lvlJc w:val="left"/>
+      <w:pPr>
+        <w:ind w:left="2880" w:hanging="360"/>
+      </w:pPr>
+      <w:rPr>
+        <w:rFonts w:ascii="Symbol" w:hAnsi="Symbol" w:hint="default"/>
+      </w:rPr>
+    </w:lvl>
+    <w:lvl w:ilvl="4" w:tplc="04090003" w:tentative="1">
+      <w:start w:val="1"/>
+      <w:numFmt w:val="bullet"/>
+      <w:lvlText w:val="o"/>
+      <w:lvlJc w:val="left"/>
+      <w:pPr>
+        <w:ind w:left="3600" w:hanging="360"/>
+      </w:pPr>
+      <w:rPr>
+        <w:rFonts w:ascii="Courier New" w:hAnsi="Courier New" w:cs="Courier New" w:hint="default"/>
+      </w:rPr>
+    </w:lvl>
+    <w:lvl w:ilvl="5" w:tplc="04090005" w:tentative="1">
+      <w:start w:val="1"/>
+      <w:numFmt w:val="bullet"/>
+      <w:lvlText w:val=""/>
+      <w:lvlJc w:val="left"/>
+      <w:pPr>
+        <w:ind w:left="4320" w:hanging="360"/>
+      </w:pPr>
+      <w:rPr>
+        <w:rFonts w:ascii="Wingdings" w:hAnsi="Wingdings" w:hint="default"/>
+      </w:rPr>
+    </w:lvl>
+    <w:lvl w:ilvl="6" w:tplc="04090001" w:tentative="1">
+      <w:start w:val="1"/>
+      <w:numFmt w:val="bullet"/>
+      <w:lvlText w:val=""/>
+      <w:lvlJc w:val="left"/>
+      <w:pPr>
+        <w:ind w:left="5040" w:hanging="360"/>
+      </w:pPr>
+      <w:rPr>
+        <w:rFonts w:ascii="Symbol" w:hAnsi="Symbol" w:hint="default"/>
+      </w:rPr>
+    </w:lvl>
+    <w:lvl w:ilvl="7" w:tplc="04090003" w:tentative="1">
+      <w:start w:val="1"/>
+      <w:numFmt w:val="bullet"/>
+      <w:lvlText w:val="o"/>
+      <w:lvlJc w:val="left"/>
+      <w:pPr>
+        <w:ind w:left="5760" w:hanging="360"/>
+      </w:pPr>
+      <w:rPr>
+        <w:rFonts w:ascii="Courier New" w:hAnsi="Courier New" w:cs="Courier New" w:hint="default"/>
+      </w:rPr>
+    </w:lvl>
+    <w:lvl w:ilvl="8" w:tplc="04090005" w:tentative="1">
+      <w:start w:val="1"/>
+      <w:numFmt w:val="bullet"/>
+      <w:lvlText w:val=""/>
+      <w:lvlJc w:val="left"/>
+      <w:pPr>
+        <w:ind w:left="6480" w:hanging="360"/>
+      </w:pPr>
+      <w:rPr>
+        <w:rFonts w:ascii="Wingdings" w:hAnsi="Wingdings" w:hint="default"/>
+      </w:rPr>
+    </w:lvl>
+  </w:abstractNum>
+  <w:abstractNum w:abstractNumId="4" w15:restartNumberingAfterBreak="0">
     <w:nsid w:val="531A4ECE"/>
     <w:multiLevelType w:val="hybridMultilevel"/>
     <w:tmpl w:val="10DE5F9E"/>
@@ -2291,7 +2865,7 @@
       </w:pPr>
     </w:lvl>
   </w:abstractNum>
-  <w:abstractNum w:abstractNumId="4" w15:restartNumberingAfterBreak="0">
+  <w:abstractNum w:abstractNumId="5" w15:restartNumberingAfterBreak="0">
     <w:nsid w:val="70D208A7"/>
     <w:multiLevelType w:val="hybridMultilevel"/>
     <w:tmpl w:val="5DDC1408"/>
@@ -2301,7 +2875,7 @@
       <w:lvlText w:val="o"/>
       <w:lvlJc w:val="left"/>
       <w:pPr>
-        <w:ind w:left="2880" w:hanging="360"/>
+        <w:ind w:left="1800" w:hanging="360"/>
       </w:pPr>
       <w:rPr>
         <w:rFonts w:ascii="Courier New" w:hAnsi="Courier New" w:cs="Courier New" w:hint="default"/>
@@ -2313,7 +2887,7 @@
       <w:lvlText w:val="o"/>
       <w:lvlJc w:val="left"/>
       <w:pPr>
-        <w:ind w:left="3600" w:hanging="360"/>
+        <w:ind w:left="2520" w:hanging="360"/>
       </w:pPr>
       <w:rPr>
         <w:rFonts w:ascii="Courier New" w:hAnsi="Courier New" w:cs="Courier New" w:hint="default"/>
@@ -2325,7 +2899,7 @@
       <w:lvlText w:val=""/>
       <w:lvlJc w:val="left"/>
       <w:pPr>
-        <w:ind w:left="4320" w:hanging="360"/>
+        <w:ind w:left="3240" w:hanging="360"/>
       </w:pPr>
       <w:rPr>
         <w:rFonts w:ascii="Wingdings" w:hAnsi="Wingdings" w:hint="default"/>
@@ -2337,7 +2911,7 @@
       <w:lvlText w:val=""/>
       <w:lvlJc w:val="left"/>
       <w:pPr>
-        <w:ind w:left="5040" w:hanging="360"/>
+        <w:ind w:left="3960" w:hanging="360"/>
       </w:pPr>
       <w:rPr>
         <w:rFonts w:ascii="Symbol" w:hAnsi="Symbol" w:hint="default"/>
@@ -2349,7 +2923,7 @@
       <w:lvlText w:val="o"/>
       <w:lvlJc w:val="left"/>
       <w:pPr>
-        <w:ind w:left="5760" w:hanging="360"/>
+        <w:ind w:left="4680" w:hanging="360"/>
       </w:pPr>
       <w:rPr>
         <w:rFonts w:ascii="Courier New" w:hAnsi="Courier New" w:cs="Courier New" w:hint="default"/>
@@ -2361,7 +2935,7 @@
       <w:lvlText w:val=""/>
       <w:lvlJc w:val="left"/>
       <w:pPr>
-        <w:ind w:left="6480" w:hanging="360"/>
+        <w:ind w:left="5400" w:hanging="360"/>
       </w:pPr>
       <w:rPr>
         <w:rFonts w:ascii="Wingdings" w:hAnsi="Wingdings" w:hint="default"/>
@@ -2373,7 +2947,7 @@
       <w:lvlText w:val=""/>
       <w:lvlJc w:val="left"/>
       <w:pPr>
-        <w:ind w:left="7200" w:hanging="360"/>
+        <w:ind w:left="6120" w:hanging="360"/>
       </w:pPr>
       <w:rPr>
         <w:rFonts w:ascii="Symbol" w:hAnsi="Symbol" w:hint="default"/>
@@ -2385,7 +2959,7 @@
       <w:lvlText w:val="o"/>
       <w:lvlJc w:val="left"/>
       <w:pPr>
-        <w:ind w:left="7920" w:hanging="360"/>
+        <w:ind w:left="6840" w:hanging="360"/>
       </w:pPr>
       <w:rPr>
         <w:rFonts w:ascii="Courier New" w:hAnsi="Courier New" w:cs="Courier New" w:hint="default"/>
@@ -2397,14 +2971,14 @@
       <w:lvlText w:val=""/>
       <w:lvlJc w:val="left"/>
       <w:pPr>
-        <w:ind w:left="8640" w:hanging="360"/>
+        <w:ind w:left="7560" w:hanging="360"/>
       </w:pPr>
       <w:rPr>
         <w:rFonts w:ascii="Wingdings" w:hAnsi="Wingdings" w:hint="default"/>
       </w:rPr>
     </w:lvl>
   </w:abstractNum>
-  <w:abstractNum w:abstractNumId="5" w15:restartNumberingAfterBreak="0">
+  <w:abstractNum w:abstractNumId="6" w15:restartNumberingAfterBreak="0">
     <w:nsid w:val="7BC2254B"/>
     <w:multiLevelType w:val="hybridMultilevel"/>
     <w:tmpl w:val="944A4CDC"/>
@@ -2547,7 +3121,7 @@
     </w:lvlOverride>
   </w:num>
   <w:num w:numId="2">
-    <w:abstractNumId w:val="3"/>
+    <w:abstractNumId w:val="4"/>
     <w:lvlOverride w:ilvl="0">
       <w:startOverride w:val="1"/>
     </w:lvlOverride>
@@ -2577,7 +3151,7 @@
     </w:lvlOverride>
   </w:num>
   <w:num w:numId="3">
-    <w:abstractNumId w:val="5"/>
+    <w:abstractNumId w:val="6"/>
   </w:num>
   <w:num w:numId="4">
     <w:abstractNumId w:val="1"/>
@@ -2613,7 +3187,10 @@
     <w:abstractNumId w:val="2"/>
   </w:num>
   <w:num w:numId="6">
-    <w:abstractNumId w:val="4"/>
+    <w:abstractNumId w:val="5"/>
+  </w:num>
+  <w:num w:numId="7">
+    <w:abstractNumId w:val="3"/>
   </w:num>
 </w:numbering>
 </file>

</xml_diff>

<commit_message>
type-checking of test folders added to regression tool; tests and docs updated
</commit_message>
<xml_diff>
--- a/Doc/TestDocs/RegressionTestTool.docx
+++ b/Doc/TestDocs/RegressionTestTool.docx
@@ -113,7 +113,12 @@
         <w:t>ed</w:t>
       </w:r>
       <w:r>
-        <w:t xml:space="preserve"> “test folders”. A test folder is named after the test and has a subset of the three subfolders</w:t>
+        <w:t xml:space="preserve"> “test folders”. </w:t>
+      </w:r>
+    </w:p>
+    <w:p>
+      <w:r>
+        <w:t>A test folder is named after the test and has a subset of the three subfolders</w:t>
       </w:r>
       <w:r>
         <w:t xml:space="preserve"> Pc, Zing and Prt:</w:t>
@@ -172,25 +177,7 @@
         </w:numPr>
       </w:pPr>
       <w:r>
-        <w:t>e</w:t>
-      </w:r>
-      <w:r>
-        <w:t xml:space="preserve">ach of the Pc, Zing and Prt folders should </w:t>
-      </w:r>
-      <w:r>
-        <w:t>contain a single</w:t>
-      </w:r>
-      <w:r>
-        <w:t xml:space="preserve"> </w:t>
-      </w:r>
-      <w:r>
-        <w:t>config file called “</w:t>
-      </w:r>
-      <w:r>
-        <w:t>test</w:t>
-      </w:r>
-      <w:r>
-        <w:t>config.txt”</w:t>
+        <w:t>the test folder list cannot contain paths to Pc/Zing/Prt subdirs; in other words, the topmost level for any path in the list is the “test” level</w:t>
       </w:r>
     </w:p>
     <w:p>
@@ -202,12 +189,25 @@
         </w:numPr>
       </w:pPr>
       <w:r>
-        <w:t>no other test folder can contain config file with name “testconfig</w:t>
-      </w:r>
-      <w:bookmarkStart w:id="0" w:name="_GoBack"/>
-      <w:bookmarkEnd w:id="0"/>
-      <w:r>
-        <w:t>.txt”</w:t>
+        <w:t>e</w:t>
+      </w:r>
+      <w:r>
+        <w:t xml:space="preserve">ach of the Pc, Zing and Prt folders should </w:t>
+      </w:r>
+      <w:r>
+        <w:t>contain a single</w:t>
+      </w:r>
+      <w:r>
+        <w:t xml:space="preserve"> </w:t>
+      </w:r>
+      <w:r>
+        <w:t>config file called “</w:t>
+      </w:r>
+      <w:r>
+        <w:t>test</w:t>
+      </w:r>
+      <w:r>
+        <w:t>config.txt”</w:t>
       </w:r>
     </w:p>
     <w:p>
@@ -218,6 +218,23 @@
           <w:numId w:val="7"/>
         </w:numPr>
       </w:pPr>
+      <w:r>
+        <w:t>no other</w:t>
+      </w:r>
+      <w:r>
+        <w:t xml:space="preserve"> folder can contain config file with name “testconfig.txt”</w:t>
+      </w:r>
+    </w:p>
+    <w:p>
+      <w:pPr>
+        <w:pStyle w:val="ListParagraph"/>
+        <w:numPr>
+          <w:ilvl w:val="0"/>
+          <w:numId w:val="7"/>
+        </w:numPr>
+      </w:pPr>
+      <w:bookmarkStart w:id="0" w:name="_GoBack"/>
+      <w:bookmarkEnd w:id="0"/>
       <w:r>
         <w:t xml:space="preserve">Pc subfolder </w:t>
       </w:r>
@@ -359,6 +376,7 @@
         <w:contextualSpacing/>
       </w:pPr>
       <w:r>
+        <w:lastRenderedPageBreak/>
         <w:t>Root</w:t>
       </w:r>
     </w:p>
@@ -399,7 +417,6 @@
         <w:contextualSpacing/>
       </w:pPr>
       <w:r>
-        <w:lastRenderedPageBreak/>
         <w:t>Statements (“</w:t>
       </w:r>
       <w:r>
@@ -954,6 +971,7 @@
         <w:rPr>
           <w:rFonts w:asciiTheme="minorHAnsi" w:hAnsiTheme="minorHAnsi" w:cstheme="minorBidi"/>
         </w:rPr>
+        <w:lastRenderedPageBreak/>
         <w:t>If the acceptors have to change to accommodate new valid outputs</w:t>
       </w:r>
       <w:r>
@@ -1006,7 +1024,6 @@
         <w:rPr>
           <w:rFonts w:asciiTheme="minorHAnsi" w:hAnsiTheme="minorHAnsi" w:cstheme="minorBidi"/>
         </w:rPr>
-        <w:lastRenderedPageBreak/>
         <w:t>To reset multiple tests, use</w:t>
       </w:r>
     </w:p>
@@ -1365,6 +1382,7 @@
     </w:p>
     <w:p>
       <w:r>
+        <w:lastRenderedPageBreak/>
         <w:t>D:\PLanguage\plang\Tst\RegressionTests</w:t>
       </w:r>
     </w:p>
@@ -1907,6 +1925,7 @@
         </w:numPr>
       </w:pPr>
       <w:r>
+        <w:lastRenderedPageBreak/>
         <w:t xml:space="preserve">In each </w:t>
       </w:r>
       <w:r>
@@ -1969,14 +1988,7 @@
         <w:rPr>
           <w:rFonts w:asciiTheme="minorHAnsi" w:hAnsiTheme="minorHAnsi" w:cstheme="minorBidi"/>
         </w:rPr>
-        <w:t xml:space="preserve"> is completely </w:t>
-      </w:r>
-      <w:r>
-        <w:rPr>
-          <w:rFonts w:asciiTheme="minorHAnsi" w:hAnsiTheme="minorHAnsi" w:cstheme="minorBidi"/>
-        </w:rPr>
-        <w:lastRenderedPageBreak/>
-        <w:t xml:space="preserve">determined by the location of a specific test T, in particular, by the error type (Correct, DynamicError and StaticError) and the </w:t>
+        <w:t xml:space="preserve"> is completely determined by the location of a specific test T, in particular, by the error type (Correct, DynamicError and StaticError) and the </w:t>
       </w:r>
       <w:r>
         <w:rPr>

</xml_diff>

<commit_message>
added another version of regression script which includes P build
</commit_message>
<xml_diff>
--- a/Doc/TestDocs/RegressionTestTool.docx
+++ b/Doc/TestDocs/RegressionTestTool.docx
@@ -233,8 +233,6 @@
           <w:numId w:val="7"/>
         </w:numPr>
       </w:pPr>
-      <w:bookmarkStart w:id="0" w:name="_GoBack"/>
-      <w:bookmarkEnd w:id="0"/>
       <w:r>
         <w:t xml:space="preserve">Pc subfolder </w:t>
       </w:r>
@@ -1217,6 +1215,91 @@
     </w:p>
     <w:p>
       <w:r>
+        <w:t>There are two versions of the regression tool script:</w:t>
+      </w:r>
+    </w:p>
+    <w:p>
+      <w:pPr>
+        <w:pStyle w:val="ListParagraph"/>
+        <w:numPr>
+          <w:ilvl w:val="0"/>
+          <w:numId w:val="8"/>
+        </w:numPr>
+      </w:pPr>
+      <w:r>
+        <w:t>buildTestP.bat: for running full regression.</w:t>
+      </w:r>
+    </w:p>
+    <w:p>
+      <w:pPr>
+        <w:pStyle w:val="ListParagraph"/>
+        <w:numPr>
+          <w:ilvl w:val="0"/>
+          <w:numId w:val="8"/>
+        </w:numPr>
+      </w:pPr>
+      <w:r>
+        <w:t>testP</w:t>
+      </w:r>
+      <w:r>
+        <w:t xml:space="preserve">.bat: a lightweignt version with </w:t>
+      </w:r>
+      <w:r>
+        <w:t xml:space="preserve">P build skipped; this version is </w:t>
+      </w:r>
+      <w:r>
+        <w:t xml:space="preserve">intended </w:t>
+      </w:r>
+      <w:r>
+        <w:t xml:space="preserve">for debug </w:t>
+      </w:r>
+      <w:r>
+        <w:t xml:space="preserve">testing; the user must make sure that P build was run before running </w:t>
+      </w:r>
+      <w:r>
+        <w:t>testp.bat</w:t>
+      </w:r>
+      <w:r>
+        <w:t>.</w:t>
+      </w:r>
+    </w:p>
+    <w:p/>
+    <w:p>
+      <w:r>
+        <w:t>Both versions have the same parameters</w:t>
+      </w:r>
+      <w:r>
+        <w:t xml:space="preserve"> - </w:t>
+      </w:r>
+      <w:bookmarkStart w:id="0" w:name="_GoBack"/>
+      <w:bookmarkEnd w:id="0"/>
+      <w:r>
+        <w:t xml:space="preserve">so, in the </w:t>
+      </w:r>
+      <w:r>
+        <w:t>remainder of this document</w:t>
+      </w:r>
+      <w:r>
+        <w:t>, testP</w:t>
+      </w:r>
+      <w:r>
+        <w:t>.bat can be replaced with buildTestP.bat.</w:t>
+      </w:r>
+    </w:p>
+    <w:p>
+      <w:pPr>
+        <w:rPr>
+          <w:color w:val="1F497D"/>
+        </w:rPr>
+      </w:pPr>
+    </w:p>
+    <w:p>
+      <w:pPr>
+        <w:rPr>
+          <w:color w:val="1F497D"/>
+        </w:rPr>
+      </w:pPr>
+      <w:r>
         <w:t>C</w:t>
       </w:r>
       <w:r>
@@ -1382,7 +1465,6 @@
     </w:p>
     <w:p>
       <w:r>
-        <w:lastRenderedPageBreak/>
         <w:t>D:\PLanguage\plang\Tst\RegressionTests</w:t>
       </w:r>
     </w:p>
@@ -1828,6 +1910,7 @@
         </w:numPr>
       </w:pPr>
       <w:r>
+        <w:lastRenderedPageBreak/>
         <w:t xml:space="preserve">Create one, </w:t>
       </w:r>
       <w:r>
@@ -1925,7 +2008,6 @@
         </w:numPr>
       </w:pPr>
       <w:r>
-        <w:lastRenderedPageBreak/>
         <w:t xml:space="preserve">In each </w:t>
       </w:r>
       <w:r>
@@ -2373,6 +2455,7 @@
         </w:numPr>
       </w:pPr>
       <w:r>
+        <w:lastRenderedPageBreak/>
         <w:t>the regression tool runs pc.exe (under Pc folder) only once for each test, and zinger and runtime re-use the files generated by pc.exe. That mean</w:t>
       </w:r>
       <w:r>
@@ -2809,6 +2892,95 @@
     </w:lvl>
   </w:abstractNum>
   <w:abstractNum w:abstractNumId="4" w15:restartNumberingAfterBreak="0">
+    <w:nsid w:val="27577065"/>
+    <w:multiLevelType w:val="hybridMultilevel"/>
+    <w:tmpl w:val="78001F0E"/>
+    <w:lvl w:ilvl="0" w:tplc="0409000F">
+      <w:start w:val="1"/>
+      <w:numFmt w:val="decimal"/>
+      <w:lvlText w:val="%1."/>
+      <w:lvlJc w:val="left"/>
+      <w:pPr>
+        <w:ind w:left="720" w:hanging="360"/>
+      </w:pPr>
+      <w:rPr>
+        <w:rFonts w:hint="default"/>
+      </w:rPr>
+    </w:lvl>
+    <w:lvl w:ilvl="1" w:tplc="04090019" w:tentative="1">
+      <w:start w:val="1"/>
+      <w:numFmt w:val="lowerLetter"/>
+      <w:lvlText w:val="%2."/>
+      <w:lvlJc w:val="left"/>
+      <w:pPr>
+        <w:ind w:left="1440" w:hanging="360"/>
+      </w:pPr>
+    </w:lvl>
+    <w:lvl w:ilvl="2" w:tplc="0409001B" w:tentative="1">
+      <w:start w:val="1"/>
+      <w:numFmt w:val="lowerRoman"/>
+      <w:lvlText w:val="%3."/>
+      <w:lvlJc w:val="right"/>
+      <w:pPr>
+        <w:ind w:left="2160" w:hanging="180"/>
+      </w:pPr>
+    </w:lvl>
+    <w:lvl w:ilvl="3" w:tplc="0409000F" w:tentative="1">
+      <w:start w:val="1"/>
+      <w:numFmt w:val="decimal"/>
+      <w:lvlText w:val="%4."/>
+      <w:lvlJc w:val="left"/>
+      <w:pPr>
+        <w:ind w:left="2880" w:hanging="360"/>
+      </w:pPr>
+    </w:lvl>
+    <w:lvl w:ilvl="4" w:tplc="04090019" w:tentative="1">
+      <w:start w:val="1"/>
+      <w:numFmt w:val="lowerLetter"/>
+      <w:lvlText w:val="%5."/>
+      <w:lvlJc w:val="left"/>
+      <w:pPr>
+        <w:ind w:left="3600" w:hanging="360"/>
+      </w:pPr>
+    </w:lvl>
+    <w:lvl w:ilvl="5" w:tplc="0409001B" w:tentative="1">
+      <w:start w:val="1"/>
+      <w:numFmt w:val="lowerRoman"/>
+      <w:lvlText w:val="%6."/>
+      <w:lvlJc w:val="right"/>
+      <w:pPr>
+        <w:ind w:left="4320" w:hanging="180"/>
+      </w:pPr>
+    </w:lvl>
+    <w:lvl w:ilvl="6" w:tplc="0409000F" w:tentative="1">
+      <w:start w:val="1"/>
+      <w:numFmt w:val="decimal"/>
+      <w:lvlText w:val="%7."/>
+      <w:lvlJc w:val="left"/>
+      <w:pPr>
+        <w:ind w:left="5040" w:hanging="360"/>
+      </w:pPr>
+    </w:lvl>
+    <w:lvl w:ilvl="7" w:tplc="04090019" w:tentative="1">
+      <w:start w:val="1"/>
+      <w:numFmt w:val="lowerLetter"/>
+      <w:lvlText w:val="%8."/>
+      <w:lvlJc w:val="left"/>
+      <w:pPr>
+        <w:ind w:left="5760" w:hanging="360"/>
+      </w:pPr>
+    </w:lvl>
+    <w:lvl w:ilvl="8" w:tplc="0409001B" w:tentative="1">
+      <w:start w:val="1"/>
+      <w:numFmt w:val="lowerRoman"/>
+      <w:lvlText w:val="%9."/>
+      <w:lvlJc w:val="right"/>
+      <w:pPr>
+        <w:ind w:left="6480" w:hanging="180"/>
+      </w:pPr>
+    </w:lvl>
+  </w:abstractNum>
+  <w:abstractNum w:abstractNumId="5" w15:restartNumberingAfterBreak="0">
     <w:nsid w:val="531A4ECE"/>
     <w:multiLevelType w:val="hybridMultilevel"/>
     <w:tmpl w:val="10DE5F9E"/>
@@ -2894,7 +3066,7 @@
       </w:pPr>
     </w:lvl>
   </w:abstractNum>
-  <w:abstractNum w:abstractNumId="5" w15:restartNumberingAfterBreak="0">
+  <w:abstractNum w:abstractNumId="6" w15:restartNumberingAfterBreak="0">
     <w:nsid w:val="70D208A7"/>
     <w:multiLevelType w:val="hybridMultilevel"/>
     <w:tmpl w:val="5DDC1408"/>
@@ -3007,7 +3179,7 @@
       </w:rPr>
     </w:lvl>
   </w:abstractNum>
-  <w:abstractNum w:abstractNumId="6" w15:restartNumberingAfterBreak="0">
+  <w:abstractNum w:abstractNumId="7" w15:restartNumberingAfterBreak="0">
     <w:nsid w:val="7BC2254B"/>
     <w:multiLevelType w:val="hybridMultilevel"/>
     <w:tmpl w:val="944A4CDC"/>
@@ -3150,7 +3322,7 @@
     </w:lvlOverride>
   </w:num>
   <w:num w:numId="2">
-    <w:abstractNumId w:val="4"/>
+    <w:abstractNumId w:val="5"/>
     <w:lvlOverride w:ilvl="0">
       <w:startOverride w:val="1"/>
     </w:lvlOverride>
@@ -3180,7 +3352,7 @@
     </w:lvlOverride>
   </w:num>
   <w:num w:numId="3">
-    <w:abstractNumId w:val="6"/>
+    <w:abstractNumId w:val="7"/>
   </w:num>
   <w:num w:numId="4">
     <w:abstractNumId w:val="1"/>
@@ -3216,10 +3388,13 @@
     <w:abstractNumId w:val="2"/>
   </w:num>
   <w:num w:numId="6">
-    <w:abstractNumId w:val="5"/>
+    <w:abstractNumId w:val="6"/>
   </w:num>
   <w:num w:numId="7">
     <w:abstractNumId w:val="3"/>
+  </w:num>
+  <w:num w:numId="8">
+    <w:abstractNumId w:val="4"/>
   </w:num>
 </w:numbering>
 </file>

</xml_diff>

<commit_message>
warning for PTester removed
</commit_message>
<xml_diff>
--- a/Doc/TestDocs/RegressionTestTool.docx
+++ b/Doc/TestDocs/RegressionTestTool.docx
@@ -1,6 +1,6 @@
 
 <file path=word/document.xml><?xml version="1.0" encoding="utf-8"?>
-<w:document xmlns:wpc="http://schemas.microsoft.com/office/word/2010/wordprocessingCanvas" xmlns:mc="http://schemas.openxmlformats.org/markup-compatibility/2006" xmlns:o="urn:schemas-microsoft-com:office:office" xmlns:r="http://schemas.openxmlformats.org/officeDocument/2006/relationships" xmlns:m="http://schemas.openxmlformats.org/officeDocument/2006/math" xmlns:v="urn:schemas-microsoft-com:vml" xmlns:wp14="http://schemas.microsoft.com/office/word/2010/wordprocessingDrawing" xmlns:wp="http://schemas.openxmlformats.org/drawingml/2006/wordprocessingDrawing" xmlns:w10="urn:schemas-microsoft-com:office:word" xmlns:w="http://schemas.openxmlformats.org/wordprocessingml/2006/main" xmlns:w14="http://schemas.microsoft.com/office/word/2010/wordml" xmlns:w15="http://schemas.microsoft.com/office/word/2012/wordml" xmlns:wpg="http://schemas.microsoft.com/office/word/2010/wordprocessingGroup" xmlns:wpi="http://schemas.microsoft.com/office/word/2010/wordprocessingInk" xmlns:wne="http://schemas.microsoft.com/office/word/2006/wordml" xmlns:wps="http://schemas.microsoft.com/office/word/2010/wordprocessingShape" mc:Ignorable="w14 w15 wp14">
+<w:document xmlns:wpc="http://schemas.microsoft.com/office/word/2010/wordprocessingCanvas" xmlns:cx="http://schemas.microsoft.com/office/drawing/2014/chartex" xmlns:cx1="http://schemas.microsoft.com/office/drawing/2015/9/8/chartex" xmlns:cx2="http://schemas.microsoft.com/office/drawing/2015/10/21/chartex" xmlns:cx3="http://schemas.microsoft.com/office/drawing/2016/5/9/chartex" xmlns:cx4="http://schemas.microsoft.com/office/drawing/2016/5/10/chartex" xmlns:cx5="http://schemas.microsoft.com/office/drawing/2016/5/11/chartex" xmlns:mc="http://schemas.openxmlformats.org/markup-compatibility/2006" xmlns:o="urn:schemas-microsoft-com:office:office" xmlns:r="http://schemas.openxmlformats.org/officeDocument/2006/relationships" xmlns:m="http://schemas.openxmlformats.org/officeDocument/2006/math" xmlns:v="urn:schemas-microsoft-com:vml" xmlns:wp14="http://schemas.microsoft.com/office/word/2010/wordprocessingDrawing" xmlns:wp="http://schemas.openxmlformats.org/drawingml/2006/wordprocessingDrawing" xmlns:w10="urn:schemas-microsoft-com:office:word" xmlns:w="http://schemas.openxmlformats.org/wordprocessingml/2006/main" xmlns:w14="http://schemas.microsoft.com/office/word/2010/wordml" xmlns:w15="http://schemas.microsoft.com/office/word/2012/wordml" xmlns:w16se="http://schemas.microsoft.com/office/word/2015/wordml/symex" xmlns:wpg="http://schemas.microsoft.com/office/word/2010/wordprocessingGroup" xmlns:wpi="http://schemas.microsoft.com/office/word/2010/wordprocessingInk" xmlns:wne="http://schemas.microsoft.com/office/word/2006/wordml" xmlns:wps="http://schemas.microsoft.com/office/word/2010/wordprocessingShape" mc:Ignorable="w14 w15 w16se wp14">
   <w:body>
     <w:p>
       <w:pPr>
@@ -1214,227 +1214,160 @@
       </w:pPr>
     </w:p>
     <w:p>
-      <w:r>
-        <w:t>There are two versions of the regression tool script:</w:t>
-      </w:r>
-    </w:p>
-    <w:p>
-      <w:pPr>
-        <w:pStyle w:val="ListParagraph"/>
-        <w:numPr>
-          <w:ilvl w:val="0"/>
-          <w:numId w:val="8"/>
-        </w:numPr>
-      </w:pPr>
-      <w:r>
-        <w:t>buildTestP.bat: for running full regression.</w:t>
-      </w:r>
-    </w:p>
-    <w:p>
-      <w:pPr>
-        <w:pStyle w:val="ListParagraph"/>
-        <w:numPr>
-          <w:ilvl w:val="0"/>
-          <w:numId w:val="8"/>
-        </w:numPr>
-      </w:pPr>
-      <w:r>
-        <w:t>testP</w:t>
-      </w:r>
-      <w:r>
-        <w:t xml:space="preserve">.bat: a lightweignt version with </w:t>
-      </w:r>
-      <w:r>
-        <w:t xml:space="preserve">P build skipped; this version is </w:t>
-      </w:r>
-      <w:r>
-        <w:t xml:space="preserve">intended </w:t>
-      </w:r>
-      <w:r>
-        <w:t xml:space="preserve">for debug </w:t>
-      </w:r>
-      <w:r>
-        <w:t xml:space="preserve">testing; the user must make sure that P build was run before running </w:t>
-      </w:r>
-      <w:r>
-        <w:t>testp.bat</w:t>
-      </w:r>
-      <w:r>
-        <w:t>.</w:t>
+      <w:pPr>
+        <w:rPr>
+          <w:color w:val="1F497D"/>
+        </w:rPr>
+      </w:pPr>
+      <w:r>
+        <w:t>C</w:t>
+      </w:r>
+      <w:r>
+        <w:t>ommand line</w:t>
       </w:r>
     </w:p>
     <w:p/>
     <w:p>
       <w:r>
-        <w:t>Both versions have the same parameters</w:t>
-      </w:r>
-      <w:r>
-        <w:t xml:space="preserve"> - </w:t>
-      </w:r>
+        <w:t>“Plan</w:t>
+      </w:r>
+      <w:r>
+        <w:t>g</w:t>
+      </w:r>
+      <w:r>
+        <w:t xml:space="preserve">\Tst&gt; </w:t>
+      </w:r>
+      <w:r>
+        <w:t xml:space="preserve">testP.bat </w:t>
+      </w:r>
+      <w:r>
+        <w:t xml:space="preserve">[x86|x64] [debug|release] [nosync] [clean|noclean] </w:t>
+      </w:r>
+      <w:r>
+        <w:t xml:space="preserve"> </w:t>
+      </w:r>
+    </w:p>
+    <w:p>
+      <w:pPr>
+        <w:ind w:left="720" w:firstLine="720"/>
+      </w:pPr>
       <w:bookmarkStart w:id="0" w:name="_GoBack"/>
       <w:bookmarkEnd w:id="0"/>
       <w:r>
-        <w:t xml:space="preserve">so, in the </w:t>
-      </w:r>
-      <w:r>
-        <w:t>remainder of this document</w:t>
-      </w:r>
-      <w:r>
-        <w:t>, testP</w:t>
-      </w:r>
-      <w:r>
-        <w:t>.bat can be replaced with buildTestP.bat.</w:t>
-      </w:r>
-    </w:p>
-    <w:p>
-      <w:pPr>
-        <w:rPr>
-          <w:color w:val="1F497D"/>
-        </w:rPr>
-      </w:pPr>
-    </w:p>
-    <w:p>
-      <w:pPr>
-        <w:rPr>
-          <w:color w:val="1F497D"/>
-        </w:rPr>
-      </w:pPr>
-      <w:r>
-        <w:t>C</w:t>
-      </w:r>
-      <w:r>
-        <w:t>ommand line</w:t>
+        <w:t>[</w:t>
+      </w:r>
+      <w:r>
+        <w:t>&lt;</w:t>
+      </w:r>
+      <w:r>
+        <w:t xml:space="preserve">path to the </w:t>
+      </w:r>
+      <w:r>
+        <w:t xml:space="preserve">text file with test </w:t>
+      </w:r>
+      <w:r>
+        <w:t>folders</w:t>
+      </w:r>
+      <w:r>
+        <w:t>&gt;</w:t>
+      </w:r>
+      <w:r>
+        <w:t>]</w:t>
+      </w:r>
+      <w:r>
+        <w:t xml:space="preserve"> </w:t>
+      </w:r>
+      <w:r>
+        <w:t>[</w:t>
+      </w:r>
+      <w:r>
+        <w:t>exec</w:t>
+      </w:r>
+      <w:r>
+        <w:t xml:space="preserve">sToRun] </w:t>
+      </w:r>
+      <w:r>
+        <w:t>[</w:t>
+      </w:r>
+      <w:r>
+        <w:t>/</w:t>
+      </w:r>
+      <w:r>
+        <w:t>reset]</w:t>
+      </w:r>
+      <w:r>
+        <w:t xml:space="preserve">” </w:t>
       </w:r>
     </w:p>
     <w:p/>
     <w:p>
       <w:r>
-        <w:t>“Plan</w:t>
-      </w:r>
-      <w:r>
-        <w:t>g</w:t>
-      </w:r>
-      <w:r>
-        <w:t xml:space="preserve">\Tst&gt; </w:t>
-      </w:r>
-      <w:r>
-        <w:t xml:space="preserve">testP.bat </w:t>
-      </w:r>
-      <w:r>
-        <w:t>[</w:t>
-      </w:r>
-      <w:r>
-        <w:t>&lt;</w:t>
-      </w:r>
-      <w:r>
-        <w:t xml:space="preserve">path to the </w:t>
-      </w:r>
-      <w:r>
-        <w:t xml:space="preserve">text file with test </w:t>
+        <w:t xml:space="preserve">will build a debug drop of PLang and run tests against it. </w:t>
+      </w:r>
+    </w:p>
+    <w:p>
+      <w:r>
+        <w:t>“</w:t>
+      </w:r>
+      <w:r>
+        <w:t>exec</w:t>
+      </w:r>
+      <w:r>
+        <w:t>sToRun” parameter can be one of the following strings:</w:t>
+      </w:r>
+    </w:p>
+    <w:p>
+      <w:r>
+        <w:t>runAll (default)</w:t>
+      </w:r>
+    </w:p>
+    <w:p>
+      <w:r>
+        <w:t>runPc</w:t>
+      </w:r>
+    </w:p>
+    <w:p>
+      <w:r>
+        <w:t>runZing</w:t>
+      </w:r>
+    </w:p>
+    <w:p>
+      <w:r>
+        <w:t>runPrt</w:t>
+      </w:r>
+    </w:p>
+    <w:p/>
+    <w:p>
+      <w:r>
+        <w:t xml:space="preserve">To run </w:t>
+      </w:r>
+      <w:r>
+        <w:t>the regression test suite, use file</w:t>
+      </w:r>
+    </w:p>
+    <w:p>
+      <w:r>
+        <w:t>Tst\RegressionTests.txt</w:t>
+      </w:r>
+    </w:p>
+    <w:p/>
+    <w:p>
+      <w:r>
+        <w:t>N</w:t>
+      </w:r>
+      <w:r>
+        <w:t xml:space="preserve">ote that in the file with test </w:t>
       </w:r>
       <w:r>
         <w:t>folders</w:t>
       </w:r>
       <w:r>
-        <w:t>&gt;</w:t>
-      </w:r>
-      <w:r>
-        <w:t>]</w:t>
-      </w:r>
-      <w:r>
-        <w:t xml:space="preserve"> </w:t>
-      </w:r>
-      <w:r>
-        <w:t>[</w:t>
-      </w:r>
-      <w:r>
-        <w:t>exec</w:t>
-      </w:r>
-      <w:r>
-        <w:t xml:space="preserve">sToRun] </w:t>
-      </w:r>
-      <w:r>
-        <w:t>[</w:t>
-      </w:r>
-      <w:r>
-        <w:t>/</w:t>
-      </w:r>
-      <w:r>
-        <w:t>reset]</w:t>
-      </w:r>
-      <w:r>
-        <w:t xml:space="preserve">” </w:t>
-      </w:r>
-    </w:p>
-    <w:p/>
-    <w:p>
-      <w:r>
-        <w:t xml:space="preserve">will build a debug drop of PLang and run tests against it. </w:t>
-      </w:r>
-    </w:p>
-    <w:p>
-      <w:r>
-        <w:t>“</w:t>
-      </w:r>
-      <w:r>
-        <w:t>exec</w:t>
-      </w:r>
-      <w:r>
-        <w:t>sToRun” parameter can be one of the following strings:</w:t>
-      </w:r>
-    </w:p>
-    <w:p>
-      <w:r>
-        <w:t>runAll (default)</w:t>
-      </w:r>
-    </w:p>
-    <w:p>
-      <w:r>
-        <w:t>runPc</w:t>
-      </w:r>
-    </w:p>
-    <w:p>
-      <w:r>
-        <w:t>runZing</w:t>
-      </w:r>
-    </w:p>
-    <w:p>
-      <w:r>
-        <w:t>runPrt</w:t>
-      </w:r>
-    </w:p>
-    <w:p/>
-    <w:p>
-      <w:r>
-        <w:t xml:space="preserve">To run </w:t>
-      </w:r>
-      <w:r>
-        <w:t>the regression test suite, use file</w:t>
-      </w:r>
-    </w:p>
-    <w:p>
-      <w:r>
-        <w:t>Tst\RegressionTests.txt</w:t>
-      </w:r>
-    </w:p>
-    <w:p/>
-    <w:p>
-      <w:r>
-        <w:t>N</w:t>
-      </w:r>
-      <w:r>
-        <w:t xml:space="preserve">ote that in the file with test </w:t>
+        <w:t xml:space="preserve">, the names of the </w:t>
       </w:r>
       <w:r>
         <w:t>folders</w:t>
       </w:r>
       <w:r>
-        <w:t xml:space="preserve">, the names of the </w:t>
-      </w:r>
-      <w:r>
-        <w:t>folders</w:t>
-      </w:r>
-      <w:r>
         <w:t xml:space="preserve"> should either be absolute paths, or paths relative to Tst </w:t>
       </w:r>
       <w:r>
@@ -1450,7 +1383,11 @@
         <w:t>folder</w:t>
       </w:r>
       <w:r>
-        <w:t xml:space="preserve"> name should start with either “.\” or with the name (no backslash). For example:</w:t>
+        <w:t xml:space="preserve"> name should start with either “.\” or with the name </w:t>
+      </w:r>
+      <w:r>
+        <w:lastRenderedPageBreak/>
+        <w:t>(no backslash). For example:</w:t>
       </w:r>
       <w:r>
         <w:br/>
@@ -1910,86 +1847,86 @@
         </w:numPr>
       </w:pPr>
       <w:r>
+        <w:t xml:space="preserve">Create one, </w:t>
+      </w:r>
+      <w:r>
+        <w:t xml:space="preserve">two </w:t>
+      </w:r>
+      <w:r>
+        <w:t xml:space="preserve">or three </w:t>
+      </w:r>
+      <w:r>
+        <w:t xml:space="preserve">“executable” </w:t>
+      </w:r>
+      <w:r>
+        <w:t>subfolders</w:t>
+      </w:r>
+      <w:r>
+        <w:t xml:space="preserve"> (depending on the test)</w:t>
+      </w:r>
+      <w:r>
+        <w:t>: Pc or Pc + Zing or Pc + Prt</w:t>
+      </w:r>
+      <w:r>
+        <w:t xml:space="preserve"> or Pc + Prt + Zing</w:t>
+      </w:r>
+      <w:r>
+        <w:t>.</w:t>
+      </w:r>
+      <w:r>
+        <w:t xml:space="preserve"> Some examples of </w:t>
+      </w:r>
+      <w:r>
+        <w:t>exe</w:t>
+      </w:r>
+      <w:r>
+        <w:t xml:space="preserve"> subfolders for different “error types”:</w:t>
+      </w:r>
+    </w:p>
+    <w:p>
+      <w:pPr>
+        <w:pStyle w:val="ListParagraph"/>
+      </w:pPr>
+      <w:r>
+        <w:t xml:space="preserve">“error type”    </w:t>
+      </w:r>
+      <w:r>
+        <w:t xml:space="preserve">                      exe</w:t>
+      </w:r>
+      <w:r>
+        <w:t xml:space="preserve"> subfolders</w:t>
+      </w:r>
+    </w:p>
+    <w:p>
+      <w:pPr>
+        <w:pStyle w:val="ListParagraph"/>
+      </w:pPr>
+      <w:r>
+        <w:t>StaticError                             Pc</w:t>
+      </w:r>
+    </w:p>
+    <w:p>
+      <w:pPr>
+        <w:pStyle w:val="ListParagraph"/>
+      </w:pPr>
+      <w:r>
+        <w:t>DynamicError                        Pc + Prt + Zing</w:t>
+      </w:r>
+    </w:p>
+    <w:p>
+      <w:pPr>
+        <w:pStyle w:val="ListParagraph"/>
+      </w:pPr>
+      <w:r>
+        <w:t xml:space="preserve">Correct                                    Pc + Zing </w:t>
+      </w:r>
+    </w:p>
+    <w:p>
+      <w:pPr>
+        <w:pStyle w:val="ListParagraph"/>
+      </w:pPr>
+      <w:r>
         <w:lastRenderedPageBreak/>
-        <w:t xml:space="preserve">Create one, </w:t>
-      </w:r>
-      <w:r>
-        <w:t xml:space="preserve">two </w:t>
-      </w:r>
-      <w:r>
-        <w:t xml:space="preserve">or three </w:t>
-      </w:r>
-      <w:r>
-        <w:t xml:space="preserve">“executable” </w:t>
-      </w:r>
-      <w:r>
-        <w:t>subfolders</w:t>
-      </w:r>
-      <w:r>
-        <w:t xml:space="preserve"> (depending on the test)</w:t>
-      </w:r>
-      <w:r>
-        <w:t>: Pc or Pc + Zing or Pc + Prt</w:t>
-      </w:r>
-      <w:r>
-        <w:t xml:space="preserve"> or Pc + Prt + Zing</w:t>
-      </w:r>
-      <w:r>
-        <w:t>.</w:t>
-      </w:r>
-      <w:r>
-        <w:t xml:space="preserve"> Some examples of </w:t>
-      </w:r>
-      <w:r>
-        <w:t>exe</w:t>
-      </w:r>
-      <w:r>
-        <w:t xml:space="preserve"> subfolders for different “error types”:</w:t>
-      </w:r>
-    </w:p>
-    <w:p>
-      <w:pPr>
-        <w:pStyle w:val="ListParagraph"/>
-      </w:pPr>
-      <w:r>
-        <w:t xml:space="preserve">“error type”    </w:t>
-      </w:r>
-      <w:r>
-        <w:t xml:space="preserve">                      exe</w:t>
-      </w:r>
-      <w:r>
-        <w:t xml:space="preserve"> subfolders</w:t>
-      </w:r>
-    </w:p>
-    <w:p>
-      <w:pPr>
-        <w:pStyle w:val="ListParagraph"/>
-      </w:pPr>
-      <w:r>
-        <w:t>StaticError                             Pc</w:t>
-      </w:r>
-    </w:p>
-    <w:p>
-      <w:pPr>
-        <w:pStyle w:val="ListParagraph"/>
-      </w:pPr>
-      <w:r>
-        <w:t>DynamicError                        Pc + Prt + Zing</w:t>
-      </w:r>
-    </w:p>
-    <w:p>
-      <w:pPr>
-        <w:pStyle w:val="ListParagraph"/>
-      </w:pPr>
-      <w:r>
-        <w:t xml:space="preserve">Correct                                    Pc + Zing </w:t>
-      </w:r>
-    </w:p>
-    <w:p>
-      <w:pPr>
-        <w:pStyle w:val="ListParagraph"/>
-      </w:pPr>
-      <w:r>
         <w:t xml:space="preserve">Note that in case of a “Correct” test, the runtime program is non-terminating – hence no Prt folder </w:t>
       </w:r>
       <w:r>
@@ -2455,7 +2392,6 @@
         </w:numPr>
       </w:pPr>
       <w:r>
-        <w:lastRenderedPageBreak/>
         <w:t>the regression tool runs pc.exe (under Pc folder) only once for each test, and zinger and runtime re-use the files generated by pc.exe. That mean</w:t>
       </w:r>
       <w:r>
@@ -2493,7 +2429,7 @@
 </file>
 
 <file path=word/numbering.xml><?xml version="1.0" encoding="utf-8"?>
-<w:numbering xmlns:wpc="http://schemas.microsoft.com/office/word/2010/wordprocessingCanvas" xmlns:mc="http://schemas.openxmlformats.org/markup-compatibility/2006" xmlns:o="urn:schemas-microsoft-com:office:office" xmlns:r="http://schemas.openxmlformats.org/officeDocument/2006/relationships" xmlns:m="http://schemas.openxmlformats.org/officeDocument/2006/math" xmlns:v="urn:schemas-microsoft-com:vml" xmlns:wp14="http://schemas.microsoft.com/office/word/2010/wordprocessingDrawing" xmlns:wp="http://schemas.openxmlformats.org/drawingml/2006/wordprocessingDrawing" xmlns:w10="urn:schemas-microsoft-com:office:word" xmlns:w="http://schemas.openxmlformats.org/wordprocessingml/2006/main" xmlns:w14="http://schemas.microsoft.com/office/word/2010/wordml" xmlns:w15="http://schemas.microsoft.com/office/word/2012/wordml" xmlns:wpg="http://schemas.microsoft.com/office/word/2010/wordprocessingGroup" xmlns:wpi="http://schemas.microsoft.com/office/word/2010/wordprocessingInk" xmlns:wne="http://schemas.microsoft.com/office/word/2006/wordml" xmlns:wps="http://schemas.microsoft.com/office/word/2010/wordprocessingShape" mc:Ignorable="w14 w15 wp14">
+<w:numbering xmlns:wpc="http://schemas.microsoft.com/office/word/2010/wordprocessingCanvas" xmlns:cx="http://schemas.microsoft.com/office/drawing/2014/chartex" xmlns:cx1="http://schemas.microsoft.com/office/drawing/2015/9/8/chartex" xmlns:cx2="http://schemas.microsoft.com/office/drawing/2015/10/21/chartex" xmlns:cx3="http://schemas.microsoft.com/office/drawing/2016/5/9/chartex" xmlns:cx4="http://schemas.microsoft.com/office/drawing/2016/5/10/chartex" xmlns:cx5="http://schemas.microsoft.com/office/drawing/2016/5/11/chartex" xmlns:mc="http://schemas.openxmlformats.org/markup-compatibility/2006" xmlns:o="urn:schemas-microsoft-com:office:office" xmlns:r="http://schemas.openxmlformats.org/officeDocument/2006/relationships" xmlns:m="http://schemas.openxmlformats.org/officeDocument/2006/math" xmlns:v="urn:schemas-microsoft-com:vml" xmlns:wp14="http://schemas.microsoft.com/office/word/2010/wordprocessingDrawing" xmlns:wp="http://schemas.openxmlformats.org/drawingml/2006/wordprocessingDrawing" xmlns:w10="urn:schemas-microsoft-com:office:word" xmlns:w="http://schemas.openxmlformats.org/wordprocessingml/2006/main" xmlns:w14="http://schemas.microsoft.com/office/word/2010/wordml" xmlns:w15="http://schemas.microsoft.com/office/word/2012/wordml" xmlns:w16se="http://schemas.microsoft.com/office/word/2015/wordml/symex" xmlns:wpg="http://schemas.microsoft.com/office/word/2010/wordprocessingGroup" xmlns:wpi="http://schemas.microsoft.com/office/word/2010/wordprocessingInk" xmlns:wne="http://schemas.microsoft.com/office/word/2006/wordml" xmlns:wps="http://schemas.microsoft.com/office/word/2010/wordprocessingShape" mc:Ignorable="w14 w15 w16se wp14">
   <w:abstractNum w:abstractNumId="0" w15:restartNumberingAfterBreak="0">
     <w:nsid w:val="0A5040D4"/>
     <w:multiLevelType w:val="hybridMultilevel"/>
@@ -3400,7 +3336,7 @@
 </file>
 
 <file path=word/styles.xml><?xml version="1.0" encoding="utf-8"?>
-<w:styles xmlns:mc="http://schemas.openxmlformats.org/markup-compatibility/2006" xmlns:r="http://schemas.openxmlformats.org/officeDocument/2006/relationships" xmlns:w="http://schemas.openxmlformats.org/wordprocessingml/2006/main" xmlns:w14="http://schemas.microsoft.com/office/word/2010/wordml" xmlns:w15="http://schemas.microsoft.com/office/word/2012/wordml" mc:Ignorable="w14 w15">
+<w:styles xmlns:mc="http://schemas.openxmlformats.org/markup-compatibility/2006" xmlns:r="http://schemas.openxmlformats.org/officeDocument/2006/relationships" xmlns:w="http://schemas.openxmlformats.org/wordprocessingml/2006/main" xmlns:w14="http://schemas.microsoft.com/office/word/2010/wordml" xmlns:w15="http://schemas.microsoft.com/office/word/2012/wordml" xmlns:w16se="http://schemas.microsoft.com/office/word/2015/wordml/symex" mc:Ignorable="w14 w15 w16se">
   <w:docDefaults>
     <w:rPrDefault>
       <w:rPr>
@@ -3416,7 +3352,7 @@
       </w:pPr>
     </w:pPrDefault>
   </w:docDefaults>
-  <w:latentStyles w:defLockedState="0" w:defUIPriority="99" w:defSemiHidden="0" w:defUnhideWhenUsed="0" w:defQFormat="0" w:count="371">
+  <w:latentStyles w:defLockedState="0" w:defUIPriority="99" w:defSemiHidden="0" w:defUnhideWhenUsed="0" w:defQFormat="0" w:count="374">
     <w:lsdException w:name="Normal" w:uiPriority="0" w:qFormat="1"/>
     <w:lsdException w:name="heading 1" w:uiPriority="9" w:qFormat="1"/>
     <w:lsdException w:name="heading 2" w:semiHidden="1" w:uiPriority="9" w:unhideWhenUsed="1" w:qFormat="1"/>
@@ -3522,7 +3458,6 @@
     <w:lsdException w:name="HTML Sample" w:semiHidden="1" w:unhideWhenUsed="1"/>
     <w:lsdException w:name="HTML Typewriter" w:semiHidden="1" w:unhideWhenUsed="1"/>
     <w:lsdException w:name="HTML Variable" w:semiHidden="1" w:unhideWhenUsed="1"/>
-    <w:lsdException w:name="Normal Table" w:semiHidden="1" w:unhideWhenUsed="1"/>
     <w:lsdException w:name="annotation subject" w:semiHidden="1" w:unhideWhenUsed="1"/>
     <w:lsdException w:name="No List" w:semiHidden="1" w:unhideWhenUsed="1"/>
     <w:lsdException w:name="Outline List 1" w:semiHidden="1" w:unhideWhenUsed="1"/>
@@ -3567,7 +3502,6 @@
     <w:lsdException w:name="Table Professional" w:semiHidden="1" w:unhideWhenUsed="1"/>
     <w:lsdException w:name="Table Subtle 1" w:semiHidden="1" w:unhideWhenUsed="1"/>
     <w:lsdException w:name="Table Subtle 2" w:semiHidden="1" w:unhideWhenUsed="1"/>
-    <w:lsdException w:name="Table Web 1" w:semiHidden="1" w:unhideWhenUsed="1"/>
     <w:lsdException w:name="Table Web 2" w:semiHidden="1" w:unhideWhenUsed="1"/>
     <w:lsdException w:name="Table Web 3" w:semiHidden="1" w:unhideWhenUsed="1"/>
     <w:lsdException w:name="Balloon Text" w:semiHidden="1" w:unhideWhenUsed="1"/>
@@ -3788,6 +3722,9 @@
     <w:lsdException w:name="List Table 5 Dark Accent 6" w:uiPriority="50"/>
     <w:lsdException w:name="List Table 6 Colorful Accent 6" w:uiPriority="51"/>
     <w:lsdException w:name="List Table 7 Colorful Accent 6" w:uiPriority="52"/>
+    <w:lsdException w:name="Mention" w:semiHidden="1" w:unhideWhenUsed="1"/>
+    <w:lsdException w:name="Smart Hyperlink" w:semiHidden="1" w:unhideWhenUsed="1"/>
+    <w:lsdException w:name="Hashtag" w:semiHidden="1" w:unhideWhenUsed="1"/>
   </w:latentStyles>
   <w:style w:type="paragraph" w:default="1" w:styleId="Normal">
     <w:name w:val="Normal"/>

</xml_diff>